<commit_message>
Insertion de recette par l'utilisateur
</commit_message>
<xml_diff>
--- a/Grant_DocTech.docx
+++ b/Grant_DocTech.docx
@@ -5,7 +5,13 @@
     <w:sdt>
       <w:sdtPr>
         <w:rPr>
-          <w:lang w:val="fr-FR"/>
+          <w:rFonts w:ascii="Segoe UI" w:eastAsiaTheme="minorHAnsi" w:hAnsi="Segoe UI" w:cstheme="minorBidi"/>
+          <w:b w:val="0"/>
+          <w:bCs w:val="0"/>
+          <w:color w:val="auto"/>
+          <w:sz w:val="24"/>
+          <w:szCs w:val="22"/>
+          <w:lang w:val="fr-FR" w:eastAsia="en-US"/>
         </w:rPr>
         <w:id w:val="366032570"/>
         <w:docPartObj>
@@ -13,15 +19,7 @@
           <w:docPartUnique/>
         </w:docPartObj>
       </w:sdtPr>
-      <w:sdtEndPr>
-        <w:rPr>
-          <w:rFonts w:ascii="Segoe UI" w:eastAsiaTheme="minorHAnsi" w:hAnsi="Segoe UI" w:cstheme="minorBidi"/>
-          <w:color w:val="auto"/>
-          <w:sz w:val="24"/>
-          <w:szCs w:val="22"/>
-          <w:lang w:eastAsia="en-US"/>
-        </w:rPr>
-      </w:sdtEndPr>
+      <w:sdtEndPr/>
       <w:sdtContent>
         <w:p>
           <w:pPr>
@@ -38,10 +36,13 @@
           <w:pPr>
             <w:pStyle w:val="TM1"/>
             <w:tabs>
-              <w:tab w:val="right" w:leader="dot" w:pos="9062"/>
+              <w:tab w:val="right" w:leader="dot" w:pos="9060"/>
             </w:tabs>
             <w:rPr>
+              <w:rFonts w:asciiTheme="minorHAnsi" w:eastAsiaTheme="minorEastAsia" w:hAnsiTheme="minorHAnsi"/>
               <w:noProof/>
+              <w:sz w:val="22"/>
+              <w:lang w:eastAsia="fr-CH"/>
             </w:rPr>
           </w:pPr>
           <w:r>
@@ -53,7 +54,7 @@
           <w:r>
             <w:fldChar w:fldCharType="separate"/>
           </w:r>
-          <w:hyperlink w:anchor="_Toc484528568" w:history="1">
+          <w:hyperlink w:anchor="_Toc484585113" w:history="1">
             <w:r>
               <w:rPr>
                 <w:rStyle w:val="Lienhypertexte"/>
@@ -80,7 +81,7 @@
                 <w:noProof/>
                 <w:webHidden/>
               </w:rPr>
-              <w:instrText xml:space="preserve"> PAGEREF _Toc484528568 \h </w:instrText>
+              <w:instrText xml:space="preserve"> PAGEREF _Toc484585113 \h </w:instrText>
             </w:r>
             <w:r>
               <w:rPr>
@@ -100,7 +101,7 @@
                 <w:noProof/>
                 <w:webHidden/>
               </w:rPr>
-              <w:t>1</w:t>
+              <w:t>2</w:t>
             </w:r>
             <w:r>
               <w:rPr>
@@ -115,13 +116,16 @@
           <w:pPr>
             <w:pStyle w:val="TM1"/>
             <w:tabs>
-              <w:tab w:val="right" w:leader="dot" w:pos="9062"/>
+              <w:tab w:val="right" w:leader="dot" w:pos="9060"/>
             </w:tabs>
             <w:rPr>
+              <w:rFonts w:asciiTheme="minorHAnsi" w:eastAsiaTheme="minorEastAsia" w:hAnsiTheme="minorHAnsi"/>
               <w:noProof/>
+              <w:sz w:val="22"/>
+              <w:lang w:eastAsia="fr-CH"/>
             </w:rPr>
           </w:pPr>
-          <w:hyperlink w:anchor="_Toc484528569" w:history="1">
+          <w:hyperlink w:anchor="_Toc484585114" w:history="1">
             <w:r>
               <w:rPr>
                 <w:rStyle w:val="Lienhypertexte"/>
@@ -148,7 +152,7 @@
                 <w:noProof/>
                 <w:webHidden/>
               </w:rPr>
-              <w:instrText xml:space="preserve"> PAGEREF _Toc484528569 \h </w:instrText>
+              <w:instrText xml:space="preserve"> PAGEREF _Toc484585114 \h </w:instrText>
             </w:r>
             <w:r>
               <w:rPr>
@@ -168,7 +172,7 @@
                 <w:noProof/>
                 <w:webHidden/>
               </w:rPr>
-              <w:t>1</w:t>
+              <w:t>2</w:t>
             </w:r>
             <w:r>
               <w:rPr>
@@ -183,19 +187,22 @@
           <w:pPr>
             <w:pStyle w:val="TM2"/>
             <w:tabs>
-              <w:tab w:val="right" w:leader="dot" w:pos="9062"/>
+              <w:tab w:val="right" w:leader="dot" w:pos="9060"/>
             </w:tabs>
             <w:rPr>
+              <w:rFonts w:asciiTheme="minorHAnsi" w:eastAsiaTheme="minorEastAsia" w:hAnsiTheme="minorHAnsi"/>
               <w:noProof/>
+              <w:sz w:val="22"/>
+              <w:lang w:eastAsia="fr-CH"/>
             </w:rPr>
           </w:pPr>
-          <w:hyperlink w:anchor="_Toc484528570" w:history="1">
+          <w:hyperlink w:anchor="_Toc484585115" w:history="1">
             <w:r>
               <w:rPr>
                 <w:rStyle w:val="Lienhypertexte"/>
                 <w:noProof/>
               </w:rPr>
-              <w:t>2.1 Objectifs</w:t>
+              <w:t>2.1 Organisation</w:t>
             </w:r>
             <w:r>
               <w:rPr>
@@ -216,7 +223,7 @@
                 <w:noProof/>
                 <w:webHidden/>
               </w:rPr>
-              <w:instrText xml:space="preserve"> PAGEREF _Toc484528570 \h </w:instrText>
+              <w:instrText xml:space="preserve"> PAGEREF _Toc484585115 \h </w:instrText>
             </w:r>
             <w:r>
               <w:rPr>
@@ -236,7 +243,7 @@
                 <w:noProof/>
                 <w:webHidden/>
               </w:rPr>
-              <w:t>1</w:t>
+              <w:t>2</w:t>
             </w:r>
             <w:r>
               <w:rPr>
@@ -251,19 +258,22 @@
           <w:pPr>
             <w:pStyle w:val="TM2"/>
             <w:tabs>
-              <w:tab w:val="right" w:leader="dot" w:pos="9062"/>
+              <w:tab w:val="right" w:leader="dot" w:pos="9060"/>
             </w:tabs>
             <w:rPr>
+              <w:rFonts w:asciiTheme="minorHAnsi" w:eastAsiaTheme="minorEastAsia" w:hAnsiTheme="minorHAnsi"/>
               <w:noProof/>
+              <w:sz w:val="22"/>
+              <w:lang w:eastAsia="fr-CH"/>
             </w:rPr>
           </w:pPr>
-          <w:hyperlink w:anchor="_Toc484528571" w:history="1">
+          <w:hyperlink w:anchor="_Toc484585116" w:history="1">
             <w:r>
               <w:rPr>
                 <w:rStyle w:val="Lienhypertexte"/>
                 <w:noProof/>
               </w:rPr>
-              <w:t>2.2 Description détaillé du projet</w:t>
+              <w:t>2.2 Objectifs</w:t>
             </w:r>
             <w:r>
               <w:rPr>
@@ -284,7 +294,7 @@
                 <w:noProof/>
                 <w:webHidden/>
               </w:rPr>
-              <w:instrText xml:space="preserve"> PAGEREF _Toc484528571 \h </w:instrText>
+              <w:instrText xml:space="preserve"> PAGEREF _Toc484585116 \h </w:instrText>
             </w:r>
             <w:r>
               <w:rPr>
@@ -304,7 +314,7 @@
                 <w:noProof/>
                 <w:webHidden/>
               </w:rPr>
-              <w:t>1</w:t>
+              <w:t>2</w:t>
             </w:r>
             <w:r>
               <w:rPr>
@@ -319,19 +329,22 @@
           <w:pPr>
             <w:pStyle w:val="TM2"/>
             <w:tabs>
-              <w:tab w:val="right" w:leader="dot" w:pos="9062"/>
+              <w:tab w:val="right" w:leader="dot" w:pos="9060"/>
             </w:tabs>
             <w:rPr>
+              <w:rFonts w:asciiTheme="minorHAnsi" w:eastAsiaTheme="minorEastAsia" w:hAnsiTheme="minorHAnsi"/>
               <w:noProof/>
+              <w:sz w:val="22"/>
+              <w:lang w:eastAsia="fr-CH"/>
             </w:rPr>
           </w:pPr>
-          <w:hyperlink w:anchor="_Toc484528572" w:history="1">
+          <w:hyperlink w:anchor="_Toc484585117" w:history="1">
             <w:r>
               <w:rPr>
                 <w:rStyle w:val="Lienhypertexte"/>
                 <w:noProof/>
               </w:rPr>
-              <w:t>2.3 Modèle conceptuel de base</w:t>
+              <w:t>2.3 Description détaillé du projet</w:t>
             </w:r>
             <w:r>
               <w:rPr>
@@ -352,7 +365,7 @@
                 <w:noProof/>
                 <w:webHidden/>
               </w:rPr>
-              <w:instrText xml:space="preserve"> PAGEREF _Toc484528572 \h </w:instrText>
+              <w:instrText xml:space="preserve"> PAGEREF _Toc484585117 \h </w:instrText>
             </w:r>
             <w:r>
               <w:rPr>
@@ -372,7 +385,7 @@
                 <w:noProof/>
                 <w:webHidden/>
               </w:rPr>
-              <w:t>2</w:t>
+              <w:t>3</w:t>
             </w:r>
             <w:r>
               <w:rPr>
@@ -387,19 +400,22 @@
           <w:pPr>
             <w:pStyle w:val="TM2"/>
             <w:tabs>
-              <w:tab w:val="right" w:leader="dot" w:pos="9062"/>
+              <w:tab w:val="right" w:leader="dot" w:pos="9060"/>
             </w:tabs>
             <w:rPr>
+              <w:rFonts w:asciiTheme="minorHAnsi" w:eastAsiaTheme="minorEastAsia" w:hAnsiTheme="minorHAnsi"/>
               <w:noProof/>
+              <w:sz w:val="22"/>
+              <w:lang w:eastAsia="fr-CH"/>
             </w:rPr>
           </w:pPr>
-          <w:hyperlink w:anchor="_Toc484528573" w:history="1">
+          <w:hyperlink w:anchor="_Toc484585118" w:history="1">
             <w:r>
               <w:rPr>
                 <w:rStyle w:val="Lienhypertexte"/>
                 <w:noProof/>
               </w:rPr>
-              <w:t>2.4 Planning initial</w:t>
+              <w:t>2.4 Modèle conceptuel de base</w:t>
             </w:r>
             <w:r>
               <w:rPr>
@@ -420,7 +436,7 @@
                 <w:noProof/>
                 <w:webHidden/>
               </w:rPr>
-              <w:instrText xml:space="preserve"> PAGEREF _Toc484528573 \h </w:instrText>
+              <w:instrText xml:space="preserve"> PAGEREF _Toc484585118 \h </w:instrText>
             </w:r>
             <w:r>
               <w:rPr>
@@ -440,7 +456,78 @@
                 <w:noProof/>
                 <w:webHidden/>
               </w:rPr>
-              <w:t>3</w:t>
+              <w:t>4</w:t>
+            </w:r>
+            <w:r>
+              <w:rPr>
+                <w:noProof/>
+                <w:webHidden/>
+              </w:rPr>
+              <w:fldChar w:fldCharType="end"/>
+            </w:r>
+          </w:hyperlink>
+        </w:p>
+        <w:p>
+          <w:pPr>
+            <w:pStyle w:val="TM2"/>
+            <w:tabs>
+              <w:tab w:val="right" w:leader="dot" w:pos="9060"/>
+            </w:tabs>
+            <w:rPr>
+              <w:rFonts w:asciiTheme="minorHAnsi" w:eastAsiaTheme="minorEastAsia" w:hAnsiTheme="minorHAnsi"/>
+              <w:noProof/>
+              <w:sz w:val="22"/>
+              <w:lang w:eastAsia="fr-CH"/>
+            </w:rPr>
+          </w:pPr>
+          <w:hyperlink w:anchor="_Toc484585119" w:history="1">
+            <w:r>
+              <w:rPr>
+                <w:rStyle w:val="Lienhypertexte"/>
+                <w:noProof/>
+              </w:rPr>
+              <w:t>2.5 Planning initial</w:t>
+            </w:r>
+            <w:r>
+              <w:rPr>
+                <w:noProof/>
+                <w:webHidden/>
+              </w:rPr>
+              <w:tab/>
+            </w:r>
+            <w:r>
+              <w:rPr>
+                <w:noProof/>
+                <w:webHidden/>
+              </w:rPr>
+              <w:fldChar w:fldCharType="begin"/>
+            </w:r>
+            <w:r>
+              <w:rPr>
+                <w:noProof/>
+                <w:webHidden/>
+              </w:rPr>
+              <w:instrText xml:space="preserve"> PAGEREF _Toc484585119 \h </w:instrText>
+            </w:r>
+            <w:r>
+              <w:rPr>
+                <w:noProof/>
+                <w:webHidden/>
+              </w:rPr>
+            </w:r>
+            <w:r>
+              <w:rPr>
+                <w:noProof/>
+                <w:webHidden/>
+              </w:rPr>
+              <w:fldChar w:fldCharType="separate"/>
+            </w:r>
+            <w:r>
+              <w:rPr>
+                <w:noProof/>
+                <w:webHidden/>
+              </w:rPr>
+              <w:t>4</w:t>
             </w:r>
             <w:r>
               <w:rPr>
@@ -455,13 +542,16 @@
           <w:pPr>
             <w:pStyle w:val="TM1"/>
             <w:tabs>
-              <w:tab w:val="right" w:leader="dot" w:pos="9062"/>
+              <w:tab w:val="right" w:leader="dot" w:pos="9060"/>
             </w:tabs>
             <w:rPr>
+              <w:rFonts w:asciiTheme="minorHAnsi" w:eastAsiaTheme="minorEastAsia" w:hAnsiTheme="minorHAnsi"/>
               <w:noProof/>
+              <w:sz w:val="22"/>
+              <w:lang w:eastAsia="fr-CH"/>
             </w:rPr>
           </w:pPr>
-          <w:hyperlink w:anchor="_Toc484528574" w:history="1">
+          <w:hyperlink w:anchor="_Toc484585120" w:history="1">
             <w:r>
               <w:rPr>
                 <w:rStyle w:val="Lienhypertexte"/>
@@ -488,7 +578,7 @@
                 <w:noProof/>
                 <w:webHidden/>
               </w:rPr>
-              <w:instrText xml:space="preserve"> PAGEREF _Toc484528574 \h </w:instrText>
+              <w:instrText xml:space="preserve"> PAGEREF _Toc484585120 \h </w:instrText>
             </w:r>
             <w:r>
               <w:rPr>
@@ -508,7 +598,7 @@
                 <w:noProof/>
                 <w:webHidden/>
               </w:rPr>
-              <w:t>3</w:t>
+              <w:t>4</w:t>
             </w:r>
             <w:r>
               <w:rPr>
@@ -523,13 +613,16 @@
           <w:pPr>
             <w:pStyle w:val="TM1"/>
             <w:tabs>
-              <w:tab w:val="right" w:leader="dot" w:pos="9062"/>
+              <w:tab w:val="right" w:leader="dot" w:pos="9060"/>
             </w:tabs>
             <w:rPr>
+              <w:rFonts w:asciiTheme="minorHAnsi" w:eastAsiaTheme="minorEastAsia" w:hAnsiTheme="minorHAnsi"/>
               <w:noProof/>
+              <w:sz w:val="22"/>
+              <w:lang w:eastAsia="fr-CH"/>
             </w:rPr>
           </w:pPr>
-          <w:hyperlink w:anchor="_Toc484528575" w:history="1">
+          <w:hyperlink w:anchor="_Toc484585121" w:history="1">
             <w:r>
               <w:rPr>
                 <w:rStyle w:val="Lienhypertexte"/>
@@ -556,7 +649,7 @@
                 <w:noProof/>
                 <w:webHidden/>
               </w:rPr>
-              <w:instrText xml:space="preserve"> PAGEREF _Toc484528575 \h </w:instrText>
+              <w:instrText xml:space="preserve"> PAGEREF _Toc484585121 \h </w:instrText>
             </w:r>
             <w:r>
               <w:rPr>
@@ -576,7 +669,7 @@
                 <w:noProof/>
                 <w:webHidden/>
               </w:rPr>
-              <w:t>4</w:t>
+              <w:t>6</w:t>
             </w:r>
             <w:r>
               <w:rPr>
@@ -591,13 +684,16 @@
           <w:pPr>
             <w:pStyle w:val="TM1"/>
             <w:tabs>
-              <w:tab w:val="right" w:leader="dot" w:pos="9062"/>
+              <w:tab w:val="right" w:leader="dot" w:pos="9060"/>
             </w:tabs>
             <w:rPr>
+              <w:rFonts w:asciiTheme="minorHAnsi" w:eastAsiaTheme="minorEastAsia" w:hAnsiTheme="minorHAnsi"/>
               <w:noProof/>
+              <w:sz w:val="22"/>
+              <w:lang w:eastAsia="fr-CH"/>
             </w:rPr>
           </w:pPr>
-          <w:hyperlink w:anchor="_Toc484528576" w:history="1">
+          <w:hyperlink w:anchor="_Toc484585122" w:history="1">
             <w:r>
               <w:rPr>
                 <w:rStyle w:val="Lienhypertexte"/>
@@ -624,7 +720,7 @@
                 <w:noProof/>
                 <w:webHidden/>
               </w:rPr>
-              <w:instrText xml:space="preserve"> PAGEREF _Toc484528576 \h </w:instrText>
+              <w:instrText xml:space="preserve"> PAGEREF _Toc484585122 \h </w:instrText>
             </w:r>
             <w:r>
               <w:rPr>
@@ -644,7 +740,7 @@
                 <w:noProof/>
                 <w:webHidden/>
               </w:rPr>
-              <w:t>5</w:t>
+              <w:t>6</w:t>
             </w:r>
             <w:r>
               <w:rPr>
@@ -659,13 +755,16 @@
           <w:pPr>
             <w:pStyle w:val="TM2"/>
             <w:tabs>
-              <w:tab w:val="right" w:leader="dot" w:pos="9062"/>
+              <w:tab w:val="right" w:leader="dot" w:pos="9060"/>
             </w:tabs>
             <w:rPr>
+              <w:rFonts w:asciiTheme="minorHAnsi" w:eastAsiaTheme="minorEastAsia" w:hAnsiTheme="minorHAnsi"/>
               <w:noProof/>
+              <w:sz w:val="22"/>
+              <w:lang w:eastAsia="fr-CH"/>
             </w:rPr>
           </w:pPr>
-          <w:hyperlink w:anchor="_Toc484528577" w:history="1">
+          <w:hyperlink w:anchor="_Toc484585123" w:history="1">
             <w:r>
               <w:rPr>
                 <w:rStyle w:val="Lienhypertexte"/>
@@ -692,7 +791,7 @@
                 <w:noProof/>
                 <w:webHidden/>
               </w:rPr>
-              <w:instrText xml:space="preserve"> PAGEREF _Toc484528577 \h </w:instrText>
+              <w:instrText xml:space="preserve"> PAGEREF _Toc484585123 \h </w:instrText>
             </w:r>
             <w:r>
               <w:rPr>
@@ -712,7 +811,7 @@
                 <w:noProof/>
                 <w:webHidden/>
               </w:rPr>
-              <w:t>5</w:t>
+              <w:t>6</w:t>
             </w:r>
             <w:r>
               <w:rPr>
@@ -727,13 +826,16 @@
           <w:pPr>
             <w:pStyle w:val="TM2"/>
             <w:tabs>
-              <w:tab w:val="right" w:leader="dot" w:pos="9062"/>
+              <w:tab w:val="right" w:leader="dot" w:pos="9060"/>
             </w:tabs>
             <w:rPr>
+              <w:rFonts w:asciiTheme="minorHAnsi" w:eastAsiaTheme="minorEastAsia" w:hAnsiTheme="minorHAnsi"/>
               <w:noProof/>
+              <w:sz w:val="22"/>
+              <w:lang w:eastAsia="fr-CH"/>
             </w:rPr>
           </w:pPr>
-          <w:hyperlink w:anchor="_Toc484528578" w:history="1">
+          <w:hyperlink w:anchor="_Toc484585124" w:history="1">
             <w:r>
               <w:rPr>
                 <w:rStyle w:val="Lienhypertexte"/>
@@ -760,7 +862,7 @@
                 <w:noProof/>
                 <w:webHidden/>
               </w:rPr>
-              <w:instrText xml:space="preserve"> PAGEREF _Toc484528578 \h </w:instrText>
+              <w:instrText xml:space="preserve"> PAGEREF _Toc484585124 \h </w:instrText>
             </w:r>
             <w:r>
               <w:rPr>
@@ -780,7 +882,7 @@
                 <w:noProof/>
                 <w:webHidden/>
               </w:rPr>
-              <w:t>7</w:t>
+              <w:t>8</w:t>
             </w:r>
             <w:r>
               <w:rPr>
@@ -795,13 +897,16 @@
           <w:pPr>
             <w:pStyle w:val="TM2"/>
             <w:tabs>
-              <w:tab w:val="right" w:leader="dot" w:pos="9062"/>
+              <w:tab w:val="right" w:leader="dot" w:pos="9060"/>
             </w:tabs>
             <w:rPr>
+              <w:rFonts w:asciiTheme="minorHAnsi" w:eastAsiaTheme="minorEastAsia" w:hAnsiTheme="minorHAnsi"/>
               <w:noProof/>
+              <w:sz w:val="22"/>
+              <w:lang w:eastAsia="fr-CH"/>
             </w:rPr>
           </w:pPr>
-          <w:hyperlink w:anchor="_Toc484528579" w:history="1">
+          <w:hyperlink w:anchor="_Toc484585125" w:history="1">
             <w:r>
               <w:rPr>
                 <w:rStyle w:val="Lienhypertexte"/>
@@ -828,7 +933,7 @@
                 <w:noProof/>
                 <w:webHidden/>
               </w:rPr>
-              <w:instrText xml:space="preserve"> PAGEREF _Toc484528579 \h </w:instrText>
+              <w:instrText xml:space="preserve"> PAGEREF _Toc484585125 \h </w:instrText>
             </w:r>
             <w:r>
               <w:rPr>
@@ -848,7 +953,7 @@
                 <w:noProof/>
                 <w:webHidden/>
               </w:rPr>
-              <w:t>8</w:t>
+              <w:t>9</w:t>
             </w:r>
             <w:r>
               <w:rPr>
@@ -863,13 +968,16 @@
           <w:pPr>
             <w:pStyle w:val="TM3"/>
             <w:tabs>
-              <w:tab w:val="right" w:leader="dot" w:pos="9062"/>
+              <w:tab w:val="right" w:leader="dot" w:pos="9060"/>
             </w:tabs>
             <w:rPr>
+              <w:rFonts w:asciiTheme="minorHAnsi" w:eastAsiaTheme="minorEastAsia" w:hAnsiTheme="minorHAnsi"/>
               <w:noProof/>
+              <w:sz w:val="22"/>
+              <w:lang w:eastAsia="fr-CH"/>
             </w:rPr>
           </w:pPr>
-          <w:hyperlink w:anchor="_Toc484528580" w:history="1">
+          <w:hyperlink w:anchor="_Toc484585126" w:history="1">
             <w:r>
               <w:rPr>
                 <w:rStyle w:val="Lienhypertexte"/>
@@ -896,7 +1004,7 @@
                 <w:noProof/>
                 <w:webHidden/>
               </w:rPr>
-              <w:instrText xml:space="preserve"> PAGEREF _Toc484528580 \h </w:instrText>
+              <w:instrText xml:space="preserve"> PAGEREF _Toc484585126 \h </w:instrText>
             </w:r>
             <w:r>
               <w:rPr>
@@ -916,7 +1024,7 @@
                 <w:noProof/>
                 <w:webHidden/>
               </w:rPr>
-              <w:t>8</w:t>
+              <w:t>9</w:t>
             </w:r>
             <w:r>
               <w:rPr>
@@ -931,13 +1039,16 @@
           <w:pPr>
             <w:pStyle w:val="TM3"/>
             <w:tabs>
-              <w:tab w:val="right" w:leader="dot" w:pos="9062"/>
+              <w:tab w:val="right" w:leader="dot" w:pos="9060"/>
             </w:tabs>
             <w:rPr>
+              <w:rFonts w:asciiTheme="minorHAnsi" w:eastAsiaTheme="minorEastAsia" w:hAnsiTheme="minorHAnsi"/>
               <w:noProof/>
+              <w:sz w:val="22"/>
+              <w:lang w:eastAsia="fr-CH"/>
             </w:rPr>
           </w:pPr>
-          <w:hyperlink w:anchor="_Toc484528581" w:history="1">
+          <w:hyperlink w:anchor="_Toc484585127" w:history="1">
             <w:r>
               <w:rPr>
                 <w:rStyle w:val="Lienhypertexte"/>
@@ -964,7 +1075,7 @@
                 <w:noProof/>
                 <w:webHidden/>
               </w:rPr>
-              <w:instrText xml:space="preserve"> PAGEREF _Toc484528581 \h </w:instrText>
+              <w:instrText xml:space="preserve"> PAGEREF _Toc484585127 \h </w:instrText>
             </w:r>
             <w:r>
               <w:rPr>
@@ -984,7 +1095,7 @@
                 <w:noProof/>
                 <w:webHidden/>
               </w:rPr>
-              <w:t>8</w:t>
+              <w:t>9</w:t>
             </w:r>
             <w:r>
               <w:rPr>
@@ -999,13 +1110,16 @@
           <w:pPr>
             <w:pStyle w:val="TM3"/>
             <w:tabs>
-              <w:tab w:val="right" w:leader="dot" w:pos="9062"/>
+              <w:tab w:val="right" w:leader="dot" w:pos="9060"/>
             </w:tabs>
             <w:rPr>
+              <w:rFonts w:asciiTheme="minorHAnsi" w:eastAsiaTheme="minorEastAsia" w:hAnsiTheme="minorHAnsi"/>
               <w:noProof/>
+              <w:sz w:val="22"/>
+              <w:lang w:eastAsia="fr-CH"/>
             </w:rPr>
           </w:pPr>
-          <w:hyperlink w:anchor="_Toc484528582" w:history="1">
+          <w:hyperlink w:anchor="_Toc484585128" w:history="1">
             <w:r>
               <w:rPr>
                 <w:rStyle w:val="Lienhypertexte"/>
@@ -1032,7 +1146,7 @@
                 <w:noProof/>
                 <w:webHidden/>
               </w:rPr>
-              <w:instrText xml:space="preserve"> PAGEREF _Toc484528582 \h </w:instrText>
+              <w:instrText xml:space="preserve"> PAGEREF _Toc484585128 \h </w:instrText>
             </w:r>
             <w:r>
               <w:rPr>
@@ -1052,7 +1166,7 @@
                 <w:noProof/>
                 <w:webHidden/>
               </w:rPr>
-              <w:t>9</w:t>
+              <w:t>10</w:t>
             </w:r>
             <w:r>
               <w:rPr>
@@ -1067,13 +1181,16 @@
           <w:pPr>
             <w:pStyle w:val="TM3"/>
             <w:tabs>
-              <w:tab w:val="right" w:leader="dot" w:pos="9062"/>
+              <w:tab w:val="right" w:leader="dot" w:pos="9060"/>
             </w:tabs>
             <w:rPr>
+              <w:rFonts w:asciiTheme="minorHAnsi" w:eastAsiaTheme="minorEastAsia" w:hAnsiTheme="minorHAnsi"/>
               <w:noProof/>
+              <w:sz w:val="22"/>
+              <w:lang w:eastAsia="fr-CH"/>
             </w:rPr>
           </w:pPr>
-          <w:hyperlink w:anchor="_Toc484528583" w:history="1">
+          <w:hyperlink w:anchor="_Toc484585129" w:history="1">
             <w:r>
               <w:rPr>
                 <w:rStyle w:val="Lienhypertexte"/>
@@ -1100,7 +1217,7 @@
                 <w:noProof/>
                 <w:webHidden/>
               </w:rPr>
-              <w:instrText xml:space="preserve"> PAGEREF _Toc484528583 \h </w:instrText>
+              <w:instrText xml:space="preserve"> PAGEREF _Toc484585129 \h </w:instrText>
             </w:r>
             <w:r>
               <w:rPr>
@@ -1120,7 +1237,7 @@
                 <w:noProof/>
                 <w:webHidden/>
               </w:rPr>
-              <w:t>9</w:t>
+              <w:t>10</w:t>
             </w:r>
             <w:r>
               <w:rPr>
@@ -1135,13 +1252,16 @@
           <w:pPr>
             <w:pStyle w:val="TM3"/>
             <w:tabs>
-              <w:tab w:val="right" w:leader="dot" w:pos="9062"/>
+              <w:tab w:val="right" w:leader="dot" w:pos="9060"/>
             </w:tabs>
             <w:rPr>
+              <w:rFonts w:asciiTheme="minorHAnsi" w:eastAsiaTheme="minorEastAsia" w:hAnsiTheme="minorHAnsi"/>
               <w:noProof/>
+              <w:sz w:val="22"/>
+              <w:lang w:eastAsia="fr-CH"/>
             </w:rPr>
           </w:pPr>
-          <w:hyperlink w:anchor="_Toc484528584" w:history="1">
+          <w:hyperlink w:anchor="_Toc484585130" w:history="1">
             <w:r>
               <w:rPr>
                 <w:rStyle w:val="Lienhypertexte"/>
@@ -1168,7 +1288,7 @@
                 <w:noProof/>
                 <w:webHidden/>
               </w:rPr>
-              <w:instrText xml:space="preserve"> PAGEREF _Toc484528584 \h </w:instrText>
+              <w:instrText xml:space="preserve"> PAGEREF _Toc484585130 \h </w:instrText>
             </w:r>
             <w:r>
               <w:rPr>
@@ -1188,7 +1308,7 @@
                 <w:noProof/>
                 <w:webHidden/>
               </w:rPr>
-              <w:t>9</w:t>
+              <w:t>10</w:t>
             </w:r>
             <w:r>
               <w:rPr>
@@ -1203,13 +1323,16 @@
           <w:pPr>
             <w:pStyle w:val="TM1"/>
             <w:tabs>
-              <w:tab w:val="right" w:leader="dot" w:pos="9062"/>
+              <w:tab w:val="right" w:leader="dot" w:pos="9060"/>
             </w:tabs>
             <w:rPr>
+              <w:rFonts w:asciiTheme="minorHAnsi" w:eastAsiaTheme="minorEastAsia" w:hAnsiTheme="minorHAnsi"/>
               <w:noProof/>
+              <w:sz w:val="22"/>
+              <w:lang w:eastAsia="fr-CH"/>
             </w:rPr>
           </w:pPr>
-          <w:hyperlink w:anchor="_Toc484528585" w:history="1">
+          <w:hyperlink w:anchor="_Toc484585131" w:history="1">
             <w:r>
               <w:rPr>
                 <w:rStyle w:val="Lienhypertexte"/>
@@ -1236,7 +1359,7 @@
                 <w:noProof/>
                 <w:webHidden/>
               </w:rPr>
-              <w:instrText xml:space="preserve"> PAGEREF _Toc484528585 \h </w:instrText>
+              <w:instrText xml:space="preserve"> PAGEREF _Toc484585131 \h </w:instrText>
             </w:r>
             <w:r>
               <w:rPr>
@@ -1256,7 +1379,7 @@
                 <w:noProof/>
                 <w:webHidden/>
               </w:rPr>
-              <w:t>9</w:t>
+              <w:t>10</w:t>
             </w:r>
             <w:r>
               <w:rPr>
@@ -1271,13 +1394,16 @@
           <w:pPr>
             <w:pStyle w:val="TM2"/>
             <w:tabs>
-              <w:tab w:val="right" w:leader="dot" w:pos="9062"/>
+              <w:tab w:val="right" w:leader="dot" w:pos="9060"/>
             </w:tabs>
             <w:rPr>
+              <w:rFonts w:asciiTheme="minorHAnsi" w:eastAsiaTheme="minorEastAsia" w:hAnsiTheme="minorHAnsi"/>
               <w:noProof/>
+              <w:sz w:val="22"/>
+              <w:lang w:eastAsia="fr-CH"/>
             </w:rPr>
           </w:pPr>
-          <w:hyperlink w:anchor="_Toc484528586" w:history="1">
+          <w:hyperlink w:anchor="_Toc484585132" w:history="1">
             <w:r>
               <w:rPr>
                 <w:rStyle w:val="Lienhypertexte"/>
@@ -1304,7 +1430,7 @@
                 <w:noProof/>
                 <w:webHidden/>
               </w:rPr>
-              <w:instrText xml:space="preserve"> PAGEREF _Toc484528586 \h </w:instrText>
+              <w:instrText xml:space="preserve"> PAGEREF _Toc484585132 \h </w:instrText>
             </w:r>
             <w:r>
               <w:rPr>
@@ -1324,7 +1450,7 @@
                 <w:noProof/>
                 <w:webHidden/>
               </w:rPr>
-              <w:t>9</w:t>
+              <w:t>10</w:t>
             </w:r>
             <w:r>
               <w:rPr>
@@ -1339,13 +1465,16 @@
           <w:pPr>
             <w:pStyle w:val="TM2"/>
             <w:tabs>
-              <w:tab w:val="right" w:leader="dot" w:pos="9062"/>
+              <w:tab w:val="right" w:leader="dot" w:pos="9060"/>
             </w:tabs>
             <w:rPr>
+              <w:rFonts w:asciiTheme="minorHAnsi" w:eastAsiaTheme="minorEastAsia" w:hAnsiTheme="minorHAnsi"/>
               <w:noProof/>
+              <w:sz w:val="22"/>
+              <w:lang w:eastAsia="fr-CH"/>
             </w:rPr>
           </w:pPr>
-          <w:hyperlink w:anchor="_Toc484528587" w:history="1">
+          <w:hyperlink w:anchor="_Toc484585133" w:history="1">
             <w:r>
               <w:rPr>
                 <w:rStyle w:val="Lienhypertexte"/>
@@ -1373,7 +1502,7 @@
                 <w:noProof/>
                 <w:webHidden/>
               </w:rPr>
-              <w:instrText xml:space="preserve"> PAGEREF _Toc484528587 \h </w:instrText>
+              <w:instrText xml:space="preserve"> PAGEREF _Toc484585133 \h </w:instrText>
             </w:r>
             <w:r>
               <w:rPr>
@@ -1393,7 +1522,7 @@
                 <w:noProof/>
                 <w:webHidden/>
               </w:rPr>
-              <w:t>9</w:t>
+              <w:t>10</w:t>
             </w:r>
             <w:r>
               <w:rPr>
@@ -1434,45 +1563,65 @@
           <w:numId w:val="10"/>
         </w:numPr>
       </w:pPr>
-      <w:bookmarkStart w:id="0" w:name="_Toc484528568"/>
+      <w:bookmarkStart w:id="0" w:name="_Toc484585113"/>
       <w:r>
         <w:t>Introduction</w:t>
       </w:r>
       <w:bookmarkEnd w:id="0"/>
+    </w:p>
+    <w:p>
+      <w:r>
+        <w:t xml:space="preserve">A travers cette documentation, nous allons voir les étapes nécessaires à la réalisation du projet </w:t>
+      </w:r>
+      <w:proofErr w:type="spellStart"/>
+      <w:r>
+        <w:t>VeganRecipes</w:t>
+      </w:r>
+      <w:proofErr w:type="spellEnd"/>
+      <w:r>
+        <w:t xml:space="preserve">. Ce projet est fait dans le cadre de mon travail de </w:t>
+      </w:r>
+      <w:r>
+        <w:t>TPI (Travail Pratique Individuel)</w:t>
+      </w:r>
+      <w:r>
+        <w:t>. Le but de ce site web</w:t>
+      </w:r>
+      <w:r>
+        <w:t xml:space="preserve"> est de pouvoir créer et retrouver des recettes </w:t>
+      </w:r>
+      <w:proofErr w:type="spellStart"/>
+      <w:r>
+        <w:t>végans</w:t>
+      </w:r>
+      <w:proofErr w:type="spellEnd"/>
+      <w:r>
+        <w:t>. Cette plateforme ne peut que fonctionner si il y a des utilisateurs qui y ajoutent des recettes et utilisent le site comme un grand livre de recette. Les utilisateurs ajoutent des recettes qui sont ensuite valider par l’administrateur. Les recettes validées peuvent être vu par tous les utilisateurs connecté ou non. Les utilisateurs ayant un compte peuvent aussi mettre des recettes en favoris pour les retrouver plus facilement.</w:t>
+      </w:r>
     </w:p>
     <w:p>
       <w:pPr>
         <w:pStyle w:val="Paragraphedeliste"/>
         <w:ind w:left="357"/>
       </w:pPr>
-      <w:r>
-        <w:t xml:space="preserve">A travers cette documentation, nous allons voir les étapes nécessaires à la réalisation du projet </w:t>
+    </w:p>
+    <w:p>
+      <w:r>
+        <w:t xml:space="preserve">J’ai choisis de faire ce projet car je suis moi-même </w:t>
       </w:r>
       <w:proofErr w:type="spellStart"/>
       <w:r>
-        <w:t>VeganRecipes</w:t>
+        <w:t>végan</w:t>
       </w:r>
       <w:proofErr w:type="spellEnd"/>
       <w:r>
-        <w:t xml:space="preserve">. Ce projet est fait dans le cadre de mon travail de </w:t>
-      </w:r>
-      <w:r>
-        <w:t>TPI (Travail Pratique Individuel)</w:t>
-      </w:r>
-      <w:r>
-        <w:t>. Le but de ce site web</w:t>
-      </w:r>
-      <w:r>
-        <w:t xml:space="preserve"> est de pouvoir créer et retrouver des recettes </w:t>
+        <w:t xml:space="preserve"> et j’aime beaucoup cuisiné et surtout manger. Il y a énormément de site qui propose aux utilisateurs d’ajouter des recettes mais il y a peu de plateforme de la sorte pour des </w:t>
       </w:r>
       <w:proofErr w:type="spellStart"/>
       <w:r>
         <w:t>végans</w:t>
       </w:r>
       <w:proofErr w:type="spellEnd"/>
-      <w:r>
-        <w:t>. Cette plateforme ne peut que fonctionner si il y a des utilisateurs qui y ajoutent des recettes et utilisent le site comme un grand livre de recette. Les utilisateurs ajoutent des recettes qui sont ensuite valider par l’administrateur. Les recettes validées peuvent être vu par tous les utilisateurs connecté ou non. Les utilisateurs ayant un compte peuvent aussi mettre des recettes en favoris pour les retrouver plus facilement.</w:t>
-      </w:r>
     </w:p>
     <w:p>
       <w:pPr>
@@ -1481,37 +1630,6 @@
       </w:pPr>
     </w:p>
     <w:p>
-      <w:pPr>
-        <w:pStyle w:val="Paragraphedeliste"/>
-        <w:ind w:left="357"/>
-      </w:pPr>
-      <w:r>
-        <w:t xml:space="preserve">J’ai choisis de faire ce projet car je suis moi-même </w:t>
-      </w:r>
-      <w:proofErr w:type="spellStart"/>
-      <w:r>
-        <w:t>végan</w:t>
-      </w:r>
-      <w:proofErr w:type="spellEnd"/>
-      <w:r>
-        <w:t xml:space="preserve"> et j’aime beaucoup cuisiné et surtout manger. Il y a énormément de site qui propose aux utilisateurs d’ajouter des recettes mais il y a peu de plateforme de la sorte pour des </w:t>
-      </w:r>
-      <w:proofErr w:type="spellStart"/>
-      <w:r>
-        <w:t>végans</w:t>
-      </w:r>
-      <w:proofErr w:type="spellEnd"/>
-    </w:p>
-    <w:p>
-      <w:pPr>
-        <w:pStyle w:val="Paragraphedeliste"/>
-        <w:ind w:left="357"/>
-      </w:pPr>
-    </w:p>
-    <w:p>
-      <w:pPr>
-        <w:ind w:left="357"/>
-      </w:pPr>
       <w:r>
         <w:t>Cette réalisation me permet d’approfondir mes connaissances en web et de les développer dans le cadre d’un projet concret. Ce projet constitue un portfolio de mes acquis.</w:t>
       </w:r>
@@ -1524,7 +1642,7 @@
           <w:numId w:val="10"/>
         </w:numPr>
       </w:pPr>
-      <w:bookmarkStart w:id="1" w:name="_Toc484528569"/>
+      <w:bookmarkStart w:id="1" w:name="_Toc484585114"/>
       <w:r>
         <w:t>Cahier des charges</w:t>
       </w:r>
@@ -1537,29 +1655,207 @@
           <w:ilvl w:val="1"/>
           <w:numId w:val="10"/>
         </w:numPr>
-      </w:pPr>
-      <w:bookmarkStart w:id="2" w:name="_Toc484528570"/>
-      <w:r>
-        <w:t>Objectifs</w:t>
+        <w:sectPr>
+          <w:headerReference w:type="default" r:id="rId9"/>
+          <w:footerReference w:type="default" r:id="rId10"/>
+          <w:pgSz w:w="11906" w:h="16838"/>
+          <w:pgMar w:top="1418" w:right="1418" w:bottom="1418" w:left="1418" w:header="709" w:footer="709" w:gutter="0"/>
+          <w:cols w:space="708"/>
+          <w:titlePg/>
+          <w:docGrid w:linePitch="360"/>
+        </w:sectPr>
+      </w:pPr>
+      <w:bookmarkStart w:id="2" w:name="_Toc484585115"/>
+      <w:r>
+        <w:t>Organisation</w:t>
       </w:r>
       <w:bookmarkEnd w:id="2"/>
     </w:p>
     <w:p>
       <w:pPr>
-        <w:pStyle w:val="Paragraphedeliste"/>
-        <w:ind w:left="357"/>
-      </w:pPr>
-      <w:r>
-        <w:t xml:space="preserve">L’objectif est de créer un site web qui permet à des utilisateurs inscrits de gérer des recettes </w:t>
+        <w:rPr>
+          <w:i/>
+        </w:rPr>
+      </w:pPr>
+      <w:r>
+        <w:rPr>
+          <w:i/>
+        </w:rPr>
+        <w:lastRenderedPageBreak/>
+        <w:t>Elève :</w:t>
+      </w:r>
+    </w:p>
+    <w:p>
+      <w:r>
+        <w:t>Roxanne Grant</w:t>
+      </w:r>
+    </w:p>
+    <w:p>
+      <w:pPr>
+        <w:spacing w:after="240"/>
+      </w:pPr>
+      <w:r>
+        <w:t>Roxanne.grnt@eduge.ch</w:t>
+      </w:r>
+    </w:p>
+    <w:p>
+      <w:pPr>
+        <w:rPr>
+          <w:i/>
+        </w:rPr>
+      </w:pPr>
+      <w:r>
+        <w:rPr>
+          <w:i/>
+        </w:rPr>
+        <w:lastRenderedPageBreak/>
+        <w:t>Maître d’apprentissage :</w:t>
+      </w:r>
+    </w:p>
+    <w:p>
+      <w:r>
+        <w:t xml:space="preserve">Jasmina </w:t>
       </w:r>
       <w:proofErr w:type="spellStart"/>
       <w:r>
-        <w:t>vegan</w:t>
+        <w:t>Travnjak</w:t>
       </w:r>
       <w:proofErr w:type="spellEnd"/>
-      <w:r>
-        <w:t>. Les autres utilisateurs pourront ensuite poster des commentaires sur ces recettes et les sauver dans leurs favoris. L’admin pourra gérer toutes les recettes, les modifier ou les supprimer. Il devra accepter les recettes avant qu’elles soient publiées.</w:t>
-      </w:r>
+    </w:p>
+    <w:p>
+      <w:r>
+        <w:t>edu-travnjakj@eduge.ch</w:t>
+      </w:r>
+    </w:p>
+    <w:p>
+      <w:pPr>
+        <w:rPr>
+          <w:i/>
+        </w:rPr>
+        <w:sectPr>
+          <w:type w:val="continuous"/>
+          <w:pgSz w:w="11906" w:h="16838"/>
+          <w:pgMar w:top="1417" w:right="1417" w:bottom="1417" w:left="1417" w:header="708" w:footer="708" w:gutter="0"/>
+          <w:cols w:num="2" w:space="708"/>
+          <w:titlePg/>
+          <w:docGrid w:linePitch="360"/>
+        </w:sectPr>
+      </w:pPr>
+    </w:p>
+    <w:p>
+      <w:pPr>
+        <w:rPr>
+          <w:i/>
+        </w:rPr>
+      </w:pPr>
+      <w:r>
+        <w:rPr>
+          <w:i/>
+        </w:rPr>
+        <w:lastRenderedPageBreak/>
+        <w:t>Experts :</w:t>
+      </w:r>
+    </w:p>
+    <w:p>
+      <w:pPr>
+        <w:sectPr>
+          <w:type w:val="continuous"/>
+          <w:pgSz w:w="11906" w:h="16838"/>
+          <w:pgMar w:top="1417" w:right="1417" w:bottom="1417" w:left="1417" w:header="708" w:footer="708" w:gutter="0"/>
+          <w:cols w:space="708"/>
+          <w:titlePg/>
+          <w:docGrid w:linePitch="360"/>
+        </w:sectPr>
+      </w:pPr>
+    </w:p>
+    <w:p>
+      <w:r>
+        <w:lastRenderedPageBreak/>
+        <w:t xml:space="preserve">Serge </w:t>
+      </w:r>
+      <w:proofErr w:type="spellStart"/>
+      <w:r>
+        <w:t>Murisier</w:t>
+      </w:r>
+      <w:proofErr w:type="spellEnd"/>
+    </w:p>
+    <w:p>
+      <w:r>
+        <w:t>SMURISIER@cross-systems.com</w:t>
+      </w:r>
+    </w:p>
+    <w:p>
+      <w:pPr>
+        <w:rPr>
+          <w:lang w:val="en-US"/>
+        </w:rPr>
+      </w:pPr>
+      <w:proofErr w:type="spellStart"/>
+      <w:r>
+        <w:rPr>
+          <w:lang w:val="en-US"/>
+        </w:rPr>
+        <w:lastRenderedPageBreak/>
+        <w:t>Borys</w:t>
+      </w:r>
+      <w:proofErr w:type="spellEnd"/>
+      <w:r>
+        <w:rPr>
+          <w:lang w:val="en-US"/>
+        </w:rPr>
+        <w:t xml:space="preserve"> </w:t>
+      </w:r>
+      <w:proofErr w:type="spellStart"/>
+      <w:r>
+        <w:rPr>
+          <w:lang w:val="en-US"/>
+        </w:rPr>
+        <w:t>Folomietow</w:t>
+      </w:r>
+      <w:proofErr w:type="spellEnd"/>
+    </w:p>
+    <w:p>
+      <w:pPr>
+        <w:rPr>
+          <w:lang w:val="en-US"/>
+        </w:rPr>
+      </w:pPr>
+      <w:r>
+        <w:rPr>
+          <w:lang w:val="en-US"/>
+        </w:rPr>
+        <w:t>borys@folomietow.ch</w:t>
+      </w:r>
+    </w:p>
+    <w:p>
+      <w:pPr>
+        <w:rPr>
+          <w:lang w:val="en-US"/>
+        </w:rPr>
+        <w:sectPr>
+          <w:type w:val="continuous"/>
+          <w:pgSz w:w="11906" w:h="16838"/>
+          <w:pgMar w:top="1417" w:right="1417" w:bottom="1417" w:left="1417" w:header="708" w:footer="708" w:gutter="0"/>
+          <w:cols w:num="2" w:space="708"/>
+          <w:titlePg/>
+          <w:docGrid w:linePitch="360"/>
+        </w:sectPr>
+      </w:pPr>
+    </w:p>
+    <w:p>
+      <w:pPr>
+        <w:rPr>
+          <w:lang w:val="en-US"/>
+        </w:rPr>
+        <w:sectPr>
+          <w:type w:val="continuous"/>
+          <w:pgSz w:w="11906" w:h="16838"/>
+          <w:pgMar w:top="1417" w:right="1417" w:bottom="1417" w:left="1417" w:header="708" w:footer="708" w:gutter="0"/>
+          <w:cols w:space="708"/>
+          <w:titlePg/>
+          <w:docGrid w:linePitch="360"/>
+        </w:sectPr>
+      </w:pPr>
     </w:p>
     <w:p>
       <w:pPr>
@@ -1569,102 +1865,24 @@
           <w:numId w:val="10"/>
         </w:numPr>
       </w:pPr>
-      <w:bookmarkStart w:id="3" w:name="_Toc484528571"/>
-      <w:r>
-        <w:t>Description détaillé du projet</w:t>
+      <w:bookmarkStart w:id="3" w:name="_Toc484585116"/>
+      <w:r>
+        <w:lastRenderedPageBreak/>
+        <w:t>Objectifs</w:t>
       </w:r>
       <w:bookmarkEnd w:id="3"/>
     </w:p>
     <w:p>
-      <w:pPr>
-        <w:pStyle w:val="Paragraphedeliste"/>
-        <w:ind w:left="357"/>
-      </w:pPr>
-      <w:r>
-        <w:t>Seul un utilisateur connecté peut créer une recette. Le site doit donc permettre à un utilisateur de se créer un compte, de se connecter et de se déconnecter. Une fois le compte créé, l’utilisateur pourra se connecter et administrer ses recettes.</w:t>
-      </w:r>
-    </w:p>
-    <w:p>
-      <w:pPr>
-        <w:ind w:firstLine="60"/>
-      </w:pPr>
-    </w:p>
-    <w:p>
-      <w:pPr>
-        <w:pStyle w:val="Paragraphedeliste"/>
-        <w:ind w:left="357"/>
-      </w:pPr>
-      <w:r>
-        <w:t xml:space="preserve">Il pourra consulter toutes les recettes </w:t>
-      </w:r>
-      <w:r>
-        <w:t>créées</w:t>
-      </w:r>
-      <w:r>
-        <w:t>, et en créer de nouvelles. Il pourra également sauver ses recettes préférées dans ses favoris et commenter les recettes des autres.</w:t>
-      </w:r>
-    </w:p>
-    <w:p>
-      <w:pPr>
-        <w:ind w:firstLine="60"/>
-      </w:pPr>
-    </w:p>
-    <w:p>
-      <w:pPr>
-        <w:pStyle w:val="Paragraphedeliste"/>
-        <w:ind w:left="357"/>
-      </w:pPr>
-      <w:r>
-        <w:t xml:space="preserve">Pour créer une recette, l’utilisateur authentifié, pourra choisir dans un premier temps un titre de recette, une image du résultat et un type de repas (ex: entrée). Ensuite il entrera les différents ingrédients et les instructions pour réaliser la recette. Une fois qu’il est prêt il pourra publier sa recette. Un administrateur devra ensuite accepter ou non que la recette soit publiée à tous les utilisateurs du site et ajoutée à la liste des recettes. </w:t>
-      </w:r>
-    </w:p>
-    <w:p>
-      <w:pPr>
-        <w:pStyle w:val="Paragraphedeliste"/>
-        <w:ind w:left="357"/>
-      </w:pPr>
-    </w:p>
-    <w:p>
-      <w:pPr>
-        <w:pStyle w:val="Paragraphedeliste"/>
-        <w:ind w:left="357"/>
-      </w:pPr>
-      <w:r>
-        <w:t>Depuis la liste des recettes, les utilisateurs pourront consulter les recettes déjà postées sur le site et filtrer/trier par type de repas etc</w:t>
-      </w:r>
-      <w:proofErr w:type="gramStart"/>
-      <w:r>
-        <w:t>..</w:t>
-      </w:r>
-      <w:proofErr w:type="gramEnd"/>
-    </w:p>
-    <w:p>
-      <w:pPr>
-        <w:pStyle w:val="Paragraphedeliste"/>
-        <w:ind w:left="357"/>
-      </w:pPr>
-      <w:r>
-        <w:t>Les utilisateurs du site pourront rechercher des recettes grâce à une fonctionnalité de recherche. Cela leur amènera les résultats qui contiennent dans leur titre ce qu’ils ont cherchés. Les utilisateurs non connectés pourront également voir les recettes disponibles sur le site mais ne pourront ni les éditer ni les commenter.</w:t>
-      </w:r>
-    </w:p>
-    <w:p>
-      <w:pPr>
-        <w:ind w:firstLine="60"/>
-      </w:pPr>
-    </w:p>
-    <w:p>
-      <w:pPr>
-        <w:pStyle w:val="Paragraphedeliste"/>
-        <w:ind w:left="357"/>
-      </w:pPr>
-      <w:r>
-        <w:t xml:space="preserve">L’administrateur du site à tous les droits. Il peut créer des recettes mais il peut aussi supprimer toutes les recettes sur le site. Il a aussi le droit de supprimer des commentaires s'il ne les juge pas adéquat. Il peut aussi gérer les recettes et accepter </w:t>
-      </w:r>
-      <w:r>
-        <w:t>qu’elles soient</w:t>
-      </w:r>
-      <w:r>
-        <w:t xml:space="preserve"> publiées ou non.</w:t>
+      <w:r>
+        <w:t xml:space="preserve">L’objectif est de créer un site web qui permet à des utilisateurs inscrits de gérer des recettes </w:t>
+      </w:r>
+      <w:proofErr w:type="spellStart"/>
+      <w:r>
+        <w:t>vegan</w:t>
+      </w:r>
+      <w:proofErr w:type="spellEnd"/>
+      <w:r>
+        <w:t>. Les autres utilisateurs pourront ensuite poster des commentaires sur ces recettes et les sauver dans leurs favoris. L’admin pourra gérer toutes les recettes, les modifier ou les supprimer. Il devra accepter les recettes avant qu’elles soient publiées.</w:t>
       </w:r>
     </w:p>
     <w:p>
@@ -1675,11 +1893,89 @@
           <w:numId w:val="10"/>
         </w:numPr>
       </w:pPr>
-      <w:bookmarkStart w:id="4" w:name="_Toc484528572"/>
-      <w:r>
+      <w:bookmarkStart w:id="4" w:name="_Toc484585117"/>
+      <w:r>
+        <w:lastRenderedPageBreak/>
+        <w:t>Description détaillé du projet</w:t>
+      </w:r>
+      <w:bookmarkEnd w:id="4"/>
+    </w:p>
+    <w:p>
+      <w:r>
+        <w:t>Seul un utilisateur connecté peut créer une recette. Le site doit donc permettre à un utilisateur de se créer un compte, de se connecter et de se déconnecter. Une fois le compte créé, l’utilisateur pourra se connecter et administrer ses recettes.</w:t>
+      </w:r>
+    </w:p>
+    <w:p>
+      <w:pPr>
+        <w:ind w:firstLine="60"/>
+      </w:pPr>
+    </w:p>
+    <w:p>
+      <w:r>
+        <w:t xml:space="preserve">Il pourra consulter toutes les recettes </w:t>
+      </w:r>
+      <w:r>
+        <w:t>créées</w:t>
+      </w:r>
+      <w:r>
+        <w:t>, et en créer de nouvelles. Il pourra également sauver ses recettes préférées dans ses favoris et commenter les recettes des autres.</w:t>
+      </w:r>
+    </w:p>
+    <w:p>
+      <w:pPr>
+        <w:ind w:firstLine="60"/>
+      </w:pPr>
+    </w:p>
+    <w:p>
+      <w:r>
+        <w:t xml:space="preserve">Pour créer une recette, l’utilisateur authentifié, pourra choisir dans un premier temps un titre de recette, une image du résultat et un type de repas (ex: entrée). Ensuite il entrera les différents ingrédients et les instructions pour réaliser la recette. Une fois qu’il est prêt il pourra publier sa recette. Un administrateur devra ensuite accepter ou non que la recette soit publiée à tous les utilisateurs du site et ajoutée à la liste des recettes. </w:t>
+      </w:r>
+    </w:p>
+    <w:p>
+      <w:pPr>
+        <w:pStyle w:val="Paragraphedeliste"/>
+        <w:ind w:left="357"/>
+      </w:pPr>
+    </w:p>
+    <w:p>
+      <w:r>
+        <w:t>Depuis la liste des recettes, les utilisateurs pourront consulter les recettes déjà postées sur le site et filtrer/trier par type de repas etc</w:t>
+      </w:r>
+      <w:proofErr w:type="gramStart"/>
+      <w:r>
+        <w:t>..</w:t>
+      </w:r>
+      <w:proofErr w:type="gramEnd"/>
+    </w:p>
+    <w:p>
+      <w:r>
+        <w:t>Les utilisateurs du site pourront rechercher des recettes grâce à une fonctionnalité de recherche. Cela leur amènera les résultats qui contiennent dans leur titre ce qu’ils ont cherchés. Les utilisateurs non connectés pourront également voir les recettes disponibles sur le site mais ne pourront ni les éditer ni les commenter.</w:t>
+      </w:r>
+    </w:p>
+    <w:p>
+      <w:pPr>
+        <w:ind w:firstLine="60"/>
+      </w:pPr>
+    </w:p>
+    <w:p>
+      <w:r>
+        <w:t>L’administrateur du site à tous les droits. Il peut créer des recettes mais il peut aussi supprimer toutes les recettes sur le site. Il a aussi le droit de supprimer des commentaires s'il ne les juge pas adéquat. Il peut aussi gérer les recettes et accepter qu’elles soient publiées ou non.</w:t>
+      </w:r>
+    </w:p>
+    <w:p>
+      <w:pPr>
+        <w:pStyle w:val="Titre2"/>
+        <w:numPr>
+          <w:ilvl w:val="1"/>
+          <w:numId w:val="10"/>
+        </w:numPr>
+      </w:pPr>
+      <w:bookmarkStart w:id="5" w:name="_Toc484585118"/>
+      <w:r>
+        <w:lastRenderedPageBreak/>
         <w:t>Modèle conceptuel de base</w:t>
       </w:r>
-      <w:bookmarkEnd w:id="4"/>
+      <w:bookmarkEnd w:id="5"/>
     </w:p>
     <w:p>
       <w:pPr>
@@ -1692,7 +1988,7 @@
           <w:lang w:eastAsia="fr-CH"/>
         </w:rPr>
         <w:drawing>
-          <wp:inline distT="0" distB="0" distL="0" distR="0" wp14:anchorId="16810C8A" wp14:editId="6FCACAA5">
+          <wp:inline distT="0" distB="0" distL="0" distR="0" wp14:anchorId="52791E5E" wp14:editId="0B8EEB58">
             <wp:extent cx="5760720" cy="3908154"/>
             <wp:effectExtent l="0" t="0" r="0" b="0"/>
             <wp:docPr id="2" name="Image 2" descr="https://lh4.googleusercontent.com/oW8pRIPz4jbhTUu6UPFgxUr6eLb0iQUCeQgm-1JzfiU6OfCFM09HDBus5vZnTPVXU_Pg1r0CfGh5WiKtVDB8OWLxCcenHVKrwOo9M4hiYwENFNEamEyRzUvBDbFug8zFqGKuH3QN"/>
@@ -1709,7 +2005,7 @@
                     </pic:cNvPicPr>
                   </pic:nvPicPr>
                   <pic:blipFill>
-                    <a:blip r:embed="rId9">
+                    <a:blip r:embed="rId11">
                       <a:extLst>
                         <a:ext uri="{28A0092B-C50C-407E-A947-70E740481C1C}">
                           <a14:useLocalDpi xmlns:a14="http://schemas.microsoft.com/office/drawing/2010/main" val="0"/>
@@ -1749,17 +2045,15 @@
           <w:numId w:val="10"/>
         </w:numPr>
       </w:pPr>
-      <w:bookmarkStart w:id="5" w:name="_Toc484528573"/>
-      <w:r>
-        <w:lastRenderedPageBreak/>
+      <w:bookmarkStart w:id="6" w:name="_Toc484585119"/>
+      <w:r>
         <w:t>Planning initial</w:t>
       </w:r>
-      <w:bookmarkEnd w:id="5"/>
-    </w:p>
-    <w:p>
-      <w:pPr>
-        <w:pStyle w:val="Paragraphedeliste"/>
-        <w:ind w:left="357"/>
+      <w:bookmarkEnd w:id="6"/>
+    </w:p>
+    <w:p>
+      <w:pPr>
+        <w:ind w:left="170"/>
       </w:pPr>
       <w:r>
         <w:t>Ceci est le planning initial réalisé avant le début du projet. Le planning final peut être légèrement différent de celui-ci.</w:t>
@@ -1776,7 +2070,7 @@
           <w:lang w:eastAsia="fr-CH"/>
         </w:rPr>
         <w:drawing>
-          <wp:inline distT="0" distB="0" distL="0" distR="0" wp14:anchorId="3EB752EE" wp14:editId="19F54144">
+          <wp:inline distT="0" distB="0" distL="0" distR="0" wp14:anchorId="04E757BA" wp14:editId="3A1D3C5C">
             <wp:extent cx="6096000" cy="2206085"/>
             <wp:effectExtent l="0" t="0" r="0" b="3810"/>
             <wp:docPr id="3" name="Image 3" descr="CaptureLaBonne.PNG"/>
@@ -1793,7 +2087,7 @@
                     </pic:cNvPicPr>
                   </pic:nvPicPr>
                   <pic:blipFill>
-                    <a:blip r:embed="rId10">
+                    <a:blip r:embed="rId12">
                       <a:extLst>
                         <a:ext uri="{28A0092B-C50C-407E-A947-70E740481C1C}">
                           <a14:useLocalDpi xmlns:a14="http://schemas.microsoft.com/office/drawing/2010/main" val="0"/>
@@ -1833,22 +2127,21 @@
           <w:numId w:val="10"/>
         </w:numPr>
       </w:pPr>
-      <w:bookmarkStart w:id="6" w:name="_Toc484528574"/>
+      <w:bookmarkStart w:id="7" w:name="_Toc484585120"/>
       <w:r>
         <w:t>Analyse fonctionnel</w:t>
       </w:r>
-      <w:bookmarkEnd w:id="6"/>
-    </w:p>
-    <w:p>
-      <w:pPr>
-        <w:pStyle w:val="Paragraphedeliste"/>
-        <w:ind w:left="357"/>
-      </w:pPr>
+      <w:bookmarkEnd w:id="7"/>
+    </w:p>
+    <w:p>
       <w:r>
         <w:t>Il y a beaucoup de sites qui permettent d’avoir une communauté d’utilisateur qui ajoute des recettes</w:t>
       </w:r>
       <w:r>
-        <w:t xml:space="preserve"> et de les laisser visionnées par tout le monde, mais il y en a peu qui font cela avec seulement des recettes </w:t>
+        <w:t xml:space="preserve"> et les laisse</w:t>
+      </w:r>
+      <w:r>
+        <w:t xml:space="preserve"> visionnées par tout le monde, mais il y en a peu qui font cela avec seulement des recettes </w:t>
       </w:r>
       <w:proofErr w:type="spellStart"/>
       <w:r>
@@ -1867,12 +2160,35 @@
       <w:r>
         <w:t xml:space="preserve"> est le site </w:t>
       </w:r>
-    </w:p>
-    <w:p>
-      <w:pPr>
-        <w:pStyle w:val="Paragraphedeliste"/>
-        <w:ind w:left="357"/>
-      </w:pPr>
+      <w:hyperlink r:id="rId13" w:history="1">
+        <w:r>
+          <w:rPr>
+            <w:rStyle w:val="Lienhypertexte"/>
+          </w:rPr>
+          <w:t>http://www.marmiton.org/</w:t>
+        </w:r>
+      </w:hyperlink>
+      <w:r>
+        <w:t xml:space="preserve"> qui propose plus de 63'000 recettes. Marmiton laisse ses </w:t>
+      </w:r>
+      <w:r>
+        <w:lastRenderedPageBreak/>
+        <w:t>utilisateurs ajouter des commentaires, proposer des recettes ou encore sauver des recettes préférées. Malheureusement Marmiton ne</w:t>
+      </w:r>
+      <w:r>
+        <w:t xml:space="preserve"> suffit pas au nombreux </w:t>
+      </w:r>
+      <w:proofErr w:type="spellStart"/>
+      <w:r>
+        <w:t>végans</w:t>
+      </w:r>
+      <w:proofErr w:type="spellEnd"/>
+      <w:r>
+        <w:t xml:space="preserve"> de la planète</w:t>
+      </w:r>
+    </w:p>
+    <w:p/>
+    <w:p>
       <w:r>
         <w:t xml:space="preserve">Beaucoup de sites qui encourage le </w:t>
       </w:r>
@@ -1884,7 +2200,7 @@
       <w:r>
         <w:t xml:space="preserve"> comme </w:t>
       </w:r>
-      <w:hyperlink r:id="rId11" w:history="1">
+      <w:hyperlink r:id="rId14" w:history="1">
         <w:r>
           <w:rPr>
             <w:rStyle w:val="Lienhypertexte"/>
@@ -1895,7 +2211,7 @@
       <w:r>
         <w:t xml:space="preserve"> ou encore </w:t>
       </w:r>
-      <w:hyperlink r:id="rId12" w:history="1">
+      <w:hyperlink r:id="rId15" w:history="1">
         <w:r>
           <w:rPr>
             <w:rStyle w:val="Lienhypertexte"/>
@@ -1904,7 +2220,16 @@
         </w:r>
       </w:hyperlink>
       <w:r>
-        <w:t xml:space="preserve">  offre aussi une rubrique recette où il affiche régulièrement des nouvelles recettes et idées culinaires. Mais ces différents sites ne sont pas supporter par une communauté d’internautes qui ajoute constamment des recettes. C’est donc un marché qui manque sur la toile surtout quand on sait que le </w:t>
+        <w:t xml:space="preserve">  offre aussi une rubrique recette où il affiche régulièrement des nouvelles recettes et idées culinaires. Mais ces différents sites ne sont pas supporter par une communauté d’internautes qui ajoute constamment des recettes.</w:t>
+      </w:r>
+      <w:r>
+        <w:t xml:space="preserve"> Ces sites sont plutôt informatifs et les recettes ne sont qu’une petite rubrique dans tout le site.</w:t>
+      </w:r>
+    </w:p>
+    <w:p/>
+    <w:p>
+      <w:r>
+        <w:t xml:space="preserve"> C’est donc un marché qui manque sur la toile surtout quand on sait que le </w:t>
       </w:r>
       <w:proofErr w:type="spellStart"/>
       <w:r>
@@ -1915,11 +2240,8 @@
         <w:t xml:space="preserve"> est en pleine expansion et qu’il y a tous les jours des nouveaux adhérents à la cause.</w:t>
       </w:r>
     </w:p>
-    <w:p>
-      <w:pPr>
-        <w:pStyle w:val="Paragraphedeliste"/>
-        <w:ind w:left="357"/>
-      </w:pPr>
+    <w:p/>
+    <w:p>
       <w:r>
         <w:t xml:space="preserve">J’ai néanmoins </w:t>
       </w:r>
@@ -1938,7 +2260,7 @@
       <w:r>
         <w:t xml:space="preserve">. Ce site s’appelle </w:t>
       </w:r>
-      <w:hyperlink r:id="rId13" w:history="1">
+      <w:hyperlink r:id="rId16" w:history="1">
         <w:r>
           <w:rPr>
             <w:rStyle w:val="Lienhypertexte"/>
@@ -1960,9 +2282,8 @@
           <w:noProof/>
           <w:lang w:eastAsia="fr-CH"/>
         </w:rPr>
-        <w:lastRenderedPageBreak/>
         <w:drawing>
-          <wp:inline distT="0" distB="0" distL="0" distR="0" wp14:anchorId="6998F317" wp14:editId="2BB2AB79">
+          <wp:inline distT="0" distB="0" distL="0" distR="0" wp14:anchorId="0EA15B55" wp14:editId="5F399169">
             <wp:extent cx="5856578" cy="3181350"/>
             <wp:effectExtent l="0" t="0" r="0" b="0"/>
             <wp:docPr id="1" name="Image 1"/>
@@ -1977,7 +2298,7 @@
                     <pic:cNvPicPr/>
                   </pic:nvPicPr>
                   <pic:blipFill>
-                    <a:blip r:embed="rId14" cstate="print">
+                    <a:blip r:embed="rId17" cstate="print">
                       <a:extLst>
                         <a:ext uri="{28A0092B-C50C-407E-A947-70E740481C1C}">
                           <a14:useLocalDpi xmlns:a14="http://schemas.microsoft.com/office/drawing/2010/main" val="0"/>
@@ -2005,42 +2326,35 @@
       </w:r>
     </w:p>
     <w:p>
+      <w:r>
+        <w:t xml:space="preserve">Le grand manque sur ce site c’est qu’il n’y a pas de filtre à part Végétalien et Végétarien. Si on clique sur soumettre une recette, le site nous dit que les administrateurs prennent une pause de </w:t>
+      </w:r>
+      <w:proofErr w:type="spellStart"/>
+      <w:r>
+        <w:t>végémiam</w:t>
+      </w:r>
+      <w:proofErr w:type="spellEnd"/>
+      <w:r>
+        <w:t xml:space="preserve"> et donc le site n’est même pas mit à jour. Il n’y a pas d’utilisateur sur </w:t>
+      </w:r>
+      <w:proofErr w:type="spellStart"/>
+      <w:r>
+        <w:t>végémiam</w:t>
+      </w:r>
+      <w:proofErr w:type="spellEnd"/>
+      <w:r>
+        <w:t xml:space="preserve"> et donc la partie gestion de favoris et gestion de ces propres recettes n’existent pas.</w:t>
+      </w:r>
+    </w:p>
+    <w:p>
       <w:pPr>
         <w:pStyle w:val="Paragraphedeliste"/>
         <w:ind w:left="357"/>
       </w:pPr>
-      <w:r>
-        <w:t xml:space="preserve">Le grand manque sur ce site c’est qu’il n’y a pas de filtre à part Végétalien et Végétarien. Si on clique sur soumettre une recette, le site nous dit que les administrateurs prennent une pause de </w:t>
-      </w:r>
-      <w:proofErr w:type="spellStart"/>
-      <w:r>
-        <w:t>végémiam</w:t>
-      </w:r>
-      <w:proofErr w:type="spellEnd"/>
-      <w:r>
-        <w:t xml:space="preserve"> et donc le site n’est même pas mit à jour. Il n’y a pas d’utilisateur sur </w:t>
-      </w:r>
-      <w:proofErr w:type="spellStart"/>
-      <w:r>
-        <w:t>végémiam</w:t>
-      </w:r>
-      <w:proofErr w:type="spellEnd"/>
-      <w:r>
-        <w:t xml:space="preserve"> et donc la partie gestion de favoris et gestion de ces propres recettes n’existent pas.</w:t>
-      </w:r>
-    </w:p>
-    <w:p>
-      <w:pPr>
-        <w:pStyle w:val="Paragraphedeliste"/>
-        <w:ind w:left="357"/>
-      </w:pPr>
-    </w:p>
-    <w:p>
-      <w:pPr>
-        <w:pStyle w:val="Paragraphedeliste"/>
-        <w:ind w:left="357"/>
-      </w:pPr>
-      <w:r>
+    </w:p>
+    <w:p>
+      <w:r>
+        <w:lastRenderedPageBreak/>
         <w:t>En conclusion, nous voyons qu’il n’y a donc aucun site sur internet aujourd’hui qui propose ce que je veux faire.</w:t>
       </w:r>
       <w:r>
@@ -2063,27 +2377,19 @@
           <w:numId w:val="10"/>
         </w:numPr>
       </w:pPr>
-      <w:bookmarkStart w:id="7" w:name="_Toc484528575"/>
+      <w:bookmarkStart w:id="8" w:name="_Toc484585121"/>
       <w:r>
         <w:t>Technologie</w:t>
       </w:r>
-      <w:bookmarkEnd w:id="7"/>
-    </w:p>
-    <w:p>
-      <w:pPr>
-        <w:pStyle w:val="Paragraphedeliste"/>
-        <w:ind w:left="357"/>
-      </w:pPr>
+      <w:bookmarkEnd w:id="8"/>
+    </w:p>
+    <w:p>
       <w:r>
         <w:t>Pour ce projet j’ai décidé de faire un site web. Le projet que j’ai choisis a beaucoup plus de sens en tant que site web car il peut être accédé par n’importe qui, n’importe où tant qu’ils ont un outil permettant de joindre internet.</w:t>
       </w:r>
     </w:p>
     <w:p/>
     <w:p>
-      <w:pPr>
-        <w:pStyle w:val="Paragraphedeliste"/>
-        <w:ind w:left="357"/>
-      </w:pPr>
       <w:r>
         <w:t xml:space="preserve">J’ai décidé de coder mon site en majorité en PHP car c’est le langage que nous avons vraiment approfondi au CFPT et que nous connaissons très bien. Ce langage est </w:t>
       </w:r>
@@ -2094,17 +2400,15 @@
         <w:t xml:space="preserve">client-serveur, très utile pour </w:t>
       </w:r>
       <w:r>
-        <w:t>avoir des plusieurs utilisateurs qui doivent constamment envoyer des informations au serveur.</w:t>
+        <w:t xml:space="preserve">avoir </w:t>
+      </w:r>
+      <w:r>
+        <w:t>plusieurs utilisateurs qui doivent constamment envoyer des informations au serveur.</w:t>
       </w:r>
     </w:p>
     <w:p/>
     <w:p>
-      <w:pPr>
-        <w:pStyle w:val="Paragraphedeliste"/>
-        <w:ind w:left="357"/>
-      </w:pPr>
-      <w:r>
-        <w:lastRenderedPageBreak/>
+      <w:r>
         <w:t xml:space="preserve">J’ai aussi utilisé du JavaScript pour des requêtes </w:t>
       </w:r>
       <w:proofErr w:type="spellStart"/>
@@ -2142,10 +2446,6 @@
     </w:p>
     <w:p/>
     <w:p>
-      <w:pPr>
-        <w:pStyle w:val="Paragraphedeliste"/>
-        <w:ind w:left="357"/>
-      </w:pPr>
       <w:r>
         <w:t xml:space="preserve">Pour le côté design du site, j’utilise un peu de </w:t>
       </w:r>
@@ -2191,6 +2491,38 @@
       </w:r>
       <w:r>
         <w:t>emps sur le design de leur site.</w:t>
+      </w:r>
+    </w:p>
+    <w:p/>
+    <w:p>
+      <w:r>
+        <w:t xml:space="preserve">J’ai finalement utilisé </w:t>
+      </w:r>
+      <w:proofErr w:type="spellStart"/>
+      <w:r>
+        <w:t>phpmyAdmin</w:t>
+      </w:r>
+      <w:proofErr w:type="spellEnd"/>
+      <w:r>
+        <w:t xml:space="preserve"> pour la base de données. Il permet de créer et de gérer ses bases et il est directement implémenté dans </w:t>
+      </w:r>
+      <w:proofErr w:type="spellStart"/>
+      <w:r>
+        <w:t>Easyphp</w:t>
+      </w:r>
+      <w:proofErr w:type="spellEnd"/>
+      <w:r>
+        <w:t xml:space="preserve"> que j’utilise comme serveur local.</w:t>
+      </w:r>
+      <w:bookmarkStart w:id="9" w:name="_GoBack"/>
+      <w:bookmarkEnd w:id="9"/>
+      <w:r>
+        <w:t xml:space="preserve"> </w:t>
+      </w:r>
+    </w:p>
+    <w:p>
+      <w:r>
+        <w:br w:type="page"/>
       </w:r>
     </w:p>
     <w:p>
@@ -2201,11 +2533,12 @@
           <w:numId w:val="10"/>
         </w:numPr>
       </w:pPr>
-      <w:bookmarkStart w:id="8" w:name="_Toc484528576"/>
-      <w:r>
+      <w:bookmarkStart w:id="10" w:name="_Toc484585122"/>
+      <w:r>
+        <w:lastRenderedPageBreak/>
         <w:t>Analyse fonctionnelle</w:t>
       </w:r>
-      <w:bookmarkEnd w:id="8"/>
+      <w:bookmarkEnd w:id="10"/>
     </w:p>
     <w:p>
       <w:pPr>
@@ -2215,11 +2548,11 @@
           <w:numId w:val="10"/>
         </w:numPr>
       </w:pPr>
-      <w:bookmarkStart w:id="9" w:name="_Toc484528577"/>
+      <w:bookmarkStart w:id="11" w:name="_Toc484585123"/>
       <w:r>
         <w:t>Maquette</w:t>
       </w:r>
-      <w:bookmarkEnd w:id="9"/>
+      <w:bookmarkEnd w:id="11"/>
     </w:p>
     <w:p>
       <w:pPr>
@@ -2234,7 +2567,7 @@
           <w:lang w:eastAsia="fr-CH"/>
         </w:rPr>
         <w:drawing>
-          <wp:inline distT="0" distB="0" distL="0" distR="0" wp14:anchorId="35CECEC8" wp14:editId="59DF911E">
+          <wp:inline distT="0" distB="0" distL="0" distR="0" wp14:anchorId="3E8C5890" wp14:editId="292E69F9">
             <wp:extent cx="3686175" cy="3449288"/>
             <wp:effectExtent l="0" t="0" r="0" b="0"/>
             <wp:docPr id="4" name="Image 4"/>
@@ -2249,7 +2582,7 @@
                     <pic:cNvPicPr/>
                   </pic:nvPicPr>
                   <pic:blipFill>
-                    <a:blip r:embed="rId15">
+                    <a:blip r:embed="rId18">
                       <a:extLst>
                         <a:ext uri="{28A0092B-C50C-407E-A947-70E740481C1C}">
                           <a14:useLocalDpi xmlns:a14="http://schemas.microsoft.com/office/drawing/2010/main" val="0"/>
@@ -2298,9 +2631,8 @@
           <w:noProof/>
           <w:lang w:eastAsia="fr-CH"/>
         </w:rPr>
-        <w:lastRenderedPageBreak/>
         <w:drawing>
-          <wp:inline distT="0" distB="0" distL="0" distR="0" wp14:anchorId="20145C21" wp14:editId="481F15A9">
+          <wp:inline distT="0" distB="0" distL="0" distR="0" wp14:anchorId="74A4513E" wp14:editId="5ECDA4EB">
             <wp:extent cx="5095875" cy="4334752"/>
             <wp:effectExtent l="0" t="0" r="0" b="8890"/>
             <wp:docPr id="13" name="Image 13"/>
@@ -2315,7 +2647,7 @@
                     <pic:cNvPicPr/>
                   </pic:nvPicPr>
                   <pic:blipFill>
-                    <a:blip r:embed="rId16">
+                    <a:blip r:embed="rId19">
                       <a:extLst>
                         <a:ext uri="{28A0092B-C50C-407E-A947-70E740481C1C}">
                           <a14:useLocalDpi xmlns:a14="http://schemas.microsoft.com/office/drawing/2010/main" val="0"/>
@@ -2367,8 +2699,9 @@
           <w:noProof/>
           <w:lang w:eastAsia="fr-CH"/>
         </w:rPr>
+        <w:lastRenderedPageBreak/>
         <w:drawing>
-          <wp:inline distT="0" distB="0" distL="0" distR="0" wp14:anchorId="06B6DAD6" wp14:editId="2FF5FBB7">
+          <wp:inline distT="0" distB="0" distL="0" distR="0" wp14:anchorId="123CACB5" wp14:editId="3CBA4D5B">
             <wp:extent cx="5760720" cy="3414395"/>
             <wp:effectExtent l="0" t="0" r="0" b="0"/>
             <wp:docPr id="9" name="Image 9"/>
@@ -2383,7 +2716,7 @@
                     <pic:cNvPicPr/>
                   </pic:nvPicPr>
                   <pic:blipFill>
-                    <a:blip r:embed="rId17">
+                    <a:blip r:embed="rId20">
                       <a:extLst>
                         <a:ext uri="{28A0092B-C50C-407E-A947-70E740481C1C}">
                           <a14:useLocalDpi xmlns:a14="http://schemas.microsoft.com/office/drawing/2010/main" val="0"/>
@@ -2421,10 +2754,6 @@
       </w:r>
     </w:p>
     <w:p>
-      <w:pPr>
-        <w:pStyle w:val="Paragraphedeliste"/>
-        <w:ind w:left="357"/>
-      </w:pPr>
       <w:r>
         <w:t xml:space="preserve">La modal de pour s’inscrire au site est similaire à la modal de login à part le </w:t>
       </w:r>
@@ -2450,16 +2779,7 @@
       </w:r>
       <w:proofErr w:type="spellEnd"/>
       <w:r>
-        <w:t xml:space="preserve"> up ». Les autres pages sont </w:t>
-      </w:r>
-      <w:proofErr w:type="gramStart"/>
-      <w:r>
-        <w:lastRenderedPageBreak/>
-        <w:t>toutes</w:t>
-      </w:r>
-      <w:proofErr w:type="gramEnd"/>
-      <w:r>
-        <w:t xml:space="preserve"> très similaires à la page index. Il y a </w:t>
+        <w:t xml:space="preserve"> up ». Les autres pages sont toutes très similaires à la page index. Il y a </w:t>
       </w:r>
       <w:r>
         <w:t xml:space="preserve">juste les icones du haut qui change par apport </w:t>
@@ -2472,10 +2792,6 @@
       </w:r>
     </w:p>
     <w:p>
-      <w:pPr>
-        <w:pStyle w:val="Paragraphedeliste"/>
-        <w:ind w:left="357"/>
-      </w:pPr>
       <w:r>
         <w:t xml:space="preserve">L’utilisateur non connecté : </w:t>
       </w:r>
@@ -2485,7 +2801,7 @@
           <w:lang w:eastAsia="fr-CH"/>
         </w:rPr>
         <w:drawing>
-          <wp:inline distT="0" distB="0" distL="0" distR="0" wp14:anchorId="5C144462" wp14:editId="10905A84">
+          <wp:inline distT="0" distB="0" distL="0" distR="0" wp14:anchorId="0375CEF9" wp14:editId="5991C999">
             <wp:extent cx="1257476" cy="638264"/>
             <wp:effectExtent l="0" t="0" r="0" b="9525"/>
             <wp:docPr id="6" name="Image 6"/>
@@ -2500,7 +2816,7 @@
                     <pic:cNvPicPr/>
                   </pic:nvPicPr>
                   <pic:blipFill>
-                    <a:blip r:embed="rId18">
+                    <a:blip r:embed="rId21">
                       <a:extLst>
                         <a:ext uri="{28A0092B-C50C-407E-A947-70E740481C1C}">
                           <a14:useLocalDpi xmlns:a14="http://schemas.microsoft.com/office/drawing/2010/main" val="0"/>
@@ -2528,10 +2844,6 @@
       </w:r>
     </w:p>
     <w:p>
-      <w:pPr>
-        <w:pStyle w:val="Paragraphedeliste"/>
-        <w:ind w:left="357"/>
-      </w:pPr>
       <w:r>
         <w:t xml:space="preserve">L’utilisateur connecté : </w:t>
       </w:r>
@@ -2541,7 +2853,7 @@
           <w:lang w:eastAsia="fr-CH"/>
         </w:rPr>
         <w:drawing>
-          <wp:inline distT="0" distB="0" distL="0" distR="0" wp14:anchorId="0378B52E" wp14:editId="48CB457B">
+          <wp:inline distT="0" distB="0" distL="0" distR="0" wp14:anchorId="6881BF86" wp14:editId="549D60BB">
             <wp:extent cx="1876687" cy="619211"/>
             <wp:effectExtent l="0" t="0" r="9525" b="9525"/>
             <wp:docPr id="7" name="Image 7"/>
@@ -2556,7 +2868,7 @@
                     <pic:cNvPicPr/>
                   </pic:nvPicPr>
                   <pic:blipFill>
-                    <a:blip r:embed="rId19">
+                    <a:blip r:embed="rId22">
                       <a:extLst>
                         <a:ext uri="{28A0092B-C50C-407E-A947-70E740481C1C}">
                           <a14:useLocalDpi xmlns:a14="http://schemas.microsoft.com/office/drawing/2010/main" val="0"/>
@@ -2584,10 +2896,6 @@
       </w:r>
     </w:p>
     <w:p>
-      <w:pPr>
-        <w:pStyle w:val="Paragraphedeliste"/>
-        <w:ind w:left="357"/>
-      </w:pPr>
       <w:r>
         <w:t xml:space="preserve">Admin connecté : </w:t>
       </w:r>
@@ -2597,7 +2905,7 @@
           <w:lang w:eastAsia="fr-CH"/>
         </w:rPr>
         <w:drawing>
-          <wp:inline distT="0" distB="0" distL="0" distR="0" wp14:anchorId="4ECF3A51" wp14:editId="7EFD1435">
+          <wp:inline distT="0" distB="0" distL="0" distR="0" wp14:anchorId="75D0C395" wp14:editId="64EC22DD">
             <wp:extent cx="2505425" cy="638264"/>
             <wp:effectExtent l="0" t="0" r="9525" b="9525"/>
             <wp:docPr id="8" name="Image 8"/>
@@ -2612,7 +2920,7 @@
                     <pic:cNvPicPr/>
                   </pic:nvPicPr>
                   <pic:blipFill>
-                    <a:blip r:embed="rId20">
+                    <a:blip r:embed="rId23">
                       <a:extLst>
                         <a:ext uri="{28A0092B-C50C-407E-A947-70E740481C1C}">
                           <a14:useLocalDpi xmlns:a14="http://schemas.microsoft.com/office/drawing/2010/main" val="0"/>
@@ -2640,19 +2948,11 @@
       </w:r>
     </w:p>
     <w:p>
-      <w:pPr>
-        <w:pStyle w:val="Paragraphedeliste"/>
-        <w:ind w:left="357"/>
-      </w:pPr>
       <w:r>
         <w:t>Les filtres sur la page home change aussi en fonction du statut de l’utilisateur.</w:t>
       </w:r>
     </w:p>
     <w:p>
-      <w:pPr>
-        <w:pStyle w:val="Paragraphedeliste"/>
-        <w:ind w:left="357"/>
-      </w:pPr>
       <w:r>
         <w:t xml:space="preserve">L’utilisateur non connecté : </w:t>
       </w:r>
@@ -2662,7 +2962,7 @@
           <w:lang w:eastAsia="fr-CH"/>
         </w:rPr>
         <w:drawing>
-          <wp:inline distT="0" distB="0" distL="0" distR="0" wp14:anchorId="23C45550" wp14:editId="3E09A791">
+          <wp:inline distT="0" distB="0" distL="0" distR="0" wp14:anchorId="40CC4B00" wp14:editId="78660B46">
             <wp:extent cx="2266950" cy="1004462"/>
             <wp:effectExtent l="0" t="0" r="0" b="5715"/>
             <wp:docPr id="10" name="Image 10"/>
@@ -2677,7 +2977,7 @@
                     <pic:cNvPicPr/>
                   </pic:nvPicPr>
                   <pic:blipFill>
-                    <a:blip r:embed="rId21">
+                    <a:blip r:embed="rId24">
                       <a:extLst>
                         <a:ext uri="{28A0092B-C50C-407E-A947-70E740481C1C}">
                           <a14:useLocalDpi xmlns:a14="http://schemas.microsoft.com/office/drawing/2010/main" val="0"/>
@@ -2705,15 +3005,9 @@
       </w:r>
     </w:p>
     <w:p>
-      <w:pPr>
-        <w:pStyle w:val="Paragraphedeliste"/>
-        <w:ind w:left="357"/>
-      </w:pPr>
-      <w:r>
-        <w:t>L’utilisateur connecté :</w:t>
-      </w:r>
-      <w:r>
-        <w:t xml:space="preserve"> </w:t>
+      <w:r>
+        <w:lastRenderedPageBreak/>
+        <w:t xml:space="preserve">L’utilisateur connecté : </w:t>
       </w:r>
       <w:r>
         <w:rPr>
@@ -2721,7 +3015,7 @@
           <w:lang w:eastAsia="fr-CH"/>
         </w:rPr>
         <w:drawing>
-          <wp:inline distT="0" distB="0" distL="0" distR="0" wp14:anchorId="089E5016" wp14:editId="3C72FEE9">
+          <wp:inline distT="0" distB="0" distL="0" distR="0" wp14:anchorId="24C21FA6" wp14:editId="4644D881">
             <wp:extent cx="2124075" cy="967059"/>
             <wp:effectExtent l="0" t="0" r="0" b="5080"/>
             <wp:docPr id="11" name="Image 11"/>
@@ -2736,7 +3030,7 @@
                     <pic:cNvPicPr/>
                   </pic:nvPicPr>
                   <pic:blipFill>
-                    <a:blip r:embed="rId22">
+                    <a:blip r:embed="rId25">
                       <a:extLst>
                         <a:ext uri="{28A0092B-C50C-407E-A947-70E740481C1C}">
                           <a14:useLocalDpi xmlns:a14="http://schemas.microsoft.com/office/drawing/2010/main" val="0"/>
@@ -2765,10 +3059,7 @@
     </w:p>
     <w:p>
       <w:r>
-        <w:t>Admin connecté :</w:t>
-      </w:r>
-      <w:r>
-        <w:t xml:space="preserve">  </w:t>
+        <w:t xml:space="preserve">Admin connecté :  </w:t>
       </w:r>
       <w:r>
         <w:rPr>
@@ -2776,7 +3067,7 @@
           <w:lang w:eastAsia="fr-CH"/>
         </w:rPr>
         <w:drawing>
-          <wp:inline distT="0" distB="0" distL="0" distR="0" wp14:anchorId="2077D662" wp14:editId="3068262C">
+          <wp:inline distT="0" distB="0" distL="0" distR="0" wp14:anchorId="7CB8C6F1" wp14:editId="57B51592">
             <wp:extent cx="2124075" cy="967059"/>
             <wp:effectExtent l="0" t="0" r="0" b="5080"/>
             <wp:docPr id="12" name="Image 12"/>
@@ -2791,7 +3082,7 @@
                     <pic:cNvPicPr/>
                   </pic:nvPicPr>
                   <pic:blipFill>
-                    <a:blip r:embed="rId22">
+                    <a:blip r:embed="rId25">
                       <a:extLst>
                         <a:ext uri="{28A0092B-C50C-407E-A947-70E740481C1C}">
                           <a14:useLocalDpi xmlns:a14="http://schemas.microsoft.com/office/drawing/2010/main" val="0"/>
@@ -2826,16 +3117,15 @@
           <w:numId w:val="10"/>
         </w:numPr>
       </w:pPr>
-      <w:bookmarkStart w:id="10" w:name="_Toc484528578"/>
+      <w:bookmarkStart w:id="12" w:name="_Toc484585124"/>
       <w:r>
         <w:t>Fonctionnalités du site</w:t>
       </w:r>
-      <w:bookmarkEnd w:id="10"/>
-    </w:p>
-    <w:p>
-      <w:pPr>
-        <w:pStyle w:val="Paragraphedeliste"/>
-        <w:ind w:left="357"/>
+      <w:bookmarkEnd w:id="12"/>
+    </w:p>
+    <w:p>
+      <w:pPr>
+        <w:ind w:left="170"/>
       </w:pPr>
       <w:r>
         <w:t>Dans la barre de navigation :</w:t>
@@ -2906,13 +3196,7 @@
         </w:numPr>
       </w:pPr>
       <w:r>
-        <w:t xml:space="preserve">L’utilisateur </w:t>
-      </w:r>
-      <w:r>
-        <w:t>connecté</w:t>
-      </w:r>
-      <w:r>
-        <w:t xml:space="preserve"> peut se déconnecté</w:t>
+        <w:t>L’utilisateur connecté peut se déconnecté</w:t>
       </w:r>
     </w:p>
     <w:p>
@@ -2931,10 +3215,6 @@
       </w:r>
     </w:p>
     <w:p>
-      <w:pPr>
-        <w:pStyle w:val="Paragraphedeliste"/>
-        <w:ind w:left="357"/>
-      </w:pPr>
       <w:r>
         <w:t>Dans la page principale :</w:t>
       </w:r>
@@ -2948,7 +3228,6 @@
         </w:numPr>
       </w:pPr>
       <w:r>
-        <w:lastRenderedPageBreak/>
         <w:t xml:space="preserve">La page principale nous affiche toutes les recettes du site. </w:t>
       </w:r>
     </w:p>
@@ -3127,6 +3406,7 @@
         </w:numPr>
       </w:pPr>
       <w:r>
+        <w:lastRenderedPageBreak/>
         <w:t>Favorite -&gt; Les recettes affichées sont celles que l’utilisateur a ajoutées à ses favoris</w:t>
       </w:r>
     </w:p>
@@ -3155,10 +3435,6 @@
       </w:r>
     </w:p>
     <w:p>
-      <w:pPr>
-        <w:pStyle w:val="Paragraphedeliste"/>
-        <w:ind w:left="357"/>
-      </w:pPr>
       <w:r>
         <w:t>Dans la modal de connexion :</w:t>
       </w:r>
@@ -3191,10 +3467,6 @@
       </w:r>
     </w:p>
     <w:p>
-      <w:pPr>
-        <w:pStyle w:val="Paragraphedeliste"/>
-        <w:ind w:left="357"/>
-      </w:pPr>
       <w:r>
         <w:t>Dans la modal d’inscription :</w:t>
       </w:r>
@@ -3219,8 +3491,6 @@
           <w:numId w:val="15"/>
         </w:numPr>
       </w:pPr>
-      <w:bookmarkStart w:id="11" w:name="_GoBack"/>
-      <w:bookmarkEnd w:id="11"/>
       <w:r>
         <w:t>L’utilisateur peut atteindre la modal de connexion</w:t>
       </w:r>
@@ -3233,14 +3503,14 @@
           <w:numId w:val="10"/>
         </w:numPr>
       </w:pPr>
-      <w:bookmarkStart w:id="12" w:name="_Toc484528579"/>
+      <w:bookmarkStart w:id="13" w:name="_Toc484585125"/>
       <w:r>
         <w:t>Définition des pages</w:t>
       </w:r>
       <w:r>
         <w:t xml:space="preserve"> et modal</w:t>
       </w:r>
-      <w:bookmarkEnd w:id="12"/>
+      <w:bookmarkEnd w:id="13"/>
     </w:p>
     <w:p>
       <w:pPr>
@@ -3250,19 +3520,15 @@
           <w:numId w:val="10"/>
         </w:numPr>
       </w:pPr>
-      <w:bookmarkStart w:id="13" w:name="_Toc484528580"/>
+      <w:bookmarkStart w:id="14" w:name="_Toc484585126"/>
       <w:proofErr w:type="spellStart"/>
       <w:r>
         <w:t>Index.php</w:t>
       </w:r>
-      <w:bookmarkEnd w:id="13"/>
+      <w:bookmarkEnd w:id="14"/>
       <w:proofErr w:type="spellEnd"/>
     </w:p>
     <w:p>
-      <w:pPr>
-        <w:pStyle w:val="Paragraphedeliste"/>
-        <w:ind w:left="357"/>
-      </w:pPr>
       <w:r>
         <w:t xml:space="preserve">La page d’index est la page d’accueil du site. Il n’y a pas besoin d’être connecté pour voir cette page. Ici, sont affichées toutes les recettes du site validées par l’administrateur. Elles peuvent être filtrées par date de publications ou par type de </w:t>
       </w:r>
@@ -3278,34 +3544,18 @@
           <w:numId w:val="10"/>
         </w:numPr>
       </w:pPr>
-      <w:bookmarkStart w:id="14" w:name="_Toc484528581"/>
+      <w:bookmarkStart w:id="15" w:name="_Toc484585127"/>
       <w:r>
         <w:t>Modal de connexion</w:t>
       </w:r>
-      <w:bookmarkEnd w:id="14"/>
-    </w:p>
-    <w:p>
-      <w:pPr>
-        <w:pStyle w:val="Paragraphedeliste"/>
-        <w:ind w:left="357"/>
-      </w:pPr>
+      <w:bookmarkEnd w:id="15"/>
+    </w:p>
+    <w:p>
       <w:r>
         <w:t>La modal de connexion permet à l’utilisateur ou l’admin non connecté de se connecté</w:t>
       </w:r>
       <w:r>
-        <w:t xml:space="preserve">. Une fois que la connexion est validée, il est automatiquement redirigé vers la page d’accueil. Il y a un lien vers la </w:t>
-      </w:r>
-      <w:r>
-        <w:t xml:space="preserve">modal </w:t>
-      </w:r>
-      <w:r>
-        <w:t xml:space="preserve">d’inscription sur la </w:t>
-      </w:r>
-      <w:r>
-        <w:t xml:space="preserve">modal </w:t>
-      </w:r>
-      <w:r>
-        <w:t>de connexion.</w:t>
+        <w:t>. Une fois que la connexion est validée, il est automatiquement redirigé vers la page d’accueil. Il y a un lien vers la modal d’inscription sur la modal de connexion.</w:t>
       </w:r>
     </w:p>
     <w:p>
@@ -3316,21 +3566,16 @@
           <w:numId w:val="10"/>
         </w:numPr>
       </w:pPr>
-      <w:bookmarkStart w:id="15" w:name="_Toc484528582"/>
-      <w:r>
-        <w:lastRenderedPageBreak/>
+      <w:bookmarkStart w:id="16" w:name="_Toc484585128"/>
+      <w:r>
         <w:t xml:space="preserve">Modal </w:t>
       </w:r>
       <w:r>
         <w:t>d’inscription</w:t>
       </w:r>
-      <w:bookmarkEnd w:id="15"/>
-    </w:p>
-    <w:p>
-      <w:pPr>
-        <w:pStyle w:val="Paragraphedeliste"/>
-        <w:ind w:left="357"/>
-      </w:pPr>
+      <w:bookmarkEnd w:id="16"/>
+    </w:p>
+    <w:p>
       <w:r>
         <w:t>La modal d’inscription permet à un utilisateur de créer un compte. Une fois que son inscription est validée, il est automatiquement redirigé vers la page d’accueil. Il y a un lien vers la modal de connexion sur la modal d’inscription</w:t>
       </w:r>
@@ -3343,19 +3588,15 @@
           <w:numId w:val="10"/>
         </w:numPr>
       </w:pPr>
-      <w:bookmarkStart w:id="16" w:name="_Toc484528583"/>
+      <w:bookmarkStart w:id="17" w:name="_Toc484585129"/>
       <w:proofErr w:type="spellStart"/>
       <w:r>
         <w:t>Valide.php</w:t>
       </w:r>
-      <w:bookmarkEnd w:id="16"/>
+      <w:bookmarkEnd w:id="17"/>
       <w:proofErr w:type="spellEnd"/>
     </w:p>
     <w:p>
-      <w:pPr>
-        <w:pStyle w:val="Paragraphedeliste"/>
-        <w:ind w:left="357"/>
-      </w:pPr>
       <w:r>
         <w:t xml:space="preserve">La page valide est disponible que pour l’administrateur. Ici, il peut valider les recettes envoyé par les utilisateurs et décidés si </w:t>
       </w:r>
@@ -3371,17 +3612,13 @@
           <w:numId w:val="10"/>
         </w:numPr>
       </w:pPr>
-      <w:bookmarkStart w:id="17" w:name="_Toc484528584"/>
+      <w:bookmarkStart w:id="18" w:name="_Toc484585130"/>
       <w:r>
         <w:t>Modal d’ajout de recette</w:t>
       </w:r>
-      <w:bookmarkEnd w:id="17"/>
-    </w:p>
-    <w:p>
-      <w:pPr>
-        <w:pStyle w:val="Paragraphedeliste"/>
-        <w:ind w:left="357"/>
-      </w:pPr>
+      <w:bookmarkEnd w:id="18"/>
+    </w:p>
+    <w:p>
       <w:r>
         <w:t>La modal d’ajout permet au utilisateur connecté de créer une nouvelle recette. Il peut ajouter une image, le type de recette, la liste des ingrédients et la description de la recette.</w:t>
       </w:r>
@@ -3394,11 +3631,12 @@
           <w:numId w:val="10"/>
         </w:numPr>
       </w:pPr>
-      <w:bookmarkStart w:id="18" w:name="_Toc484528585"/>
-      <w:r>
+      <w:bookmarkStart w:id="19" w:name="_Toc484585131"/>
+      <w:r>
+        <w:lastRenderedPageBreak/>
         <w:t>Analyse organique</w:t>
       </w:r>
-      <w:bookmarkEnd w:id="18"/>
+      <w:bookmarkEnd w:id="19"/>
     </w:p>
     <w:p>
       <w:pPr>
@@ -3408,16 +3646,114 @@
           <w:numId w:val="10"/>
         </w:numPr>
       </w:pPr>
-      <w:bookmarkStart w:id="19" w:name="_Toc484528586"/>
+      <w:r>
+        <w:t>Diagramme du site</w:t>
+      </w:r>
+    </w:p>
+    <w:p>
+      <w:pPr>
+        <w:keepNext/>
+        <w:jc w:val="center"/>
+      </w:pPr>
+      <w:r>
+        <w:rPr>
+          <w:noProof/>
+          <w:lang w:eastAsia="fr-CH"/>
+        </w:rPr>
+        <w:drawing>
+          <wp:inline distT="0" distB="0" distL="0" distR="0" wp14:anchorId="7698D8C3" wp14:editId="60C0B6A9">
+            <wp:extent cx="5115639" cy="2953162"/>
+            <wp:effectExtent l="0" t="0" r="8890" b="0"/>
+            <wp:docPr id="5" name="Image 5"/>
+            <wp:cNvGraphicFramePr>
+              <a:graphicFrameLocks xmlns:a="http://schemas.openxmlformats.org/drawingml/2006/main" noChangeAspect="1"/>
+            </wp:cNvGraphicFramePr>
+            <a:graphic xmlns:a="http://schemas.openxmlformats.org/drawingml/2006/main">
+              <a:graphicData uri="http://schemas.openxmlformats.org/drawingml/2006/picture">
+                <pic:pic xmlns:pic="http://schemas.openxmlformats.org/drawingml/2006/picture">
+                  <pic:nvPicPr>
+                    <pic:cNvPr id="0" name="diagramme.PNG"/>
+                    <pic:cNvPicPr/>
+                  </pic:nvPicPr>
+                  <pic:blipFill>
+                    <a:blip r:embed="rId26">
+                      <a:extLst>
+                        <a:ext uri="{28A0092B-C50C-407E-A947-70E740481C1C}">
+                          <a14:useLocalDpi xmlns:a14="http://schemas.microsoft.com/office/drawing/2010/main" val="0"/>
+                        </a:ext>
+                      </a:extLst>
+                    </a:blip>
+                    <a:stretch>
+                      <a:fillRect/>
+                    </a:stretch>
+                  </pic:blipFill>
+                  <pic:spPr>
+                    <a:xfrm>
+                      <a:off x="0" y="0"/>
+                      <a:ext cx="5115639" cy="2953162"/>
+                    </a:xfrm>
+                    <a:prstGeom prst="rect">
+                      <a:avLst/>
+                    </a:prstGeom>
+                  </pic:spPr>
+                </pic:pic>
+              </a:graphicData>
+            </a:graphic>
+          </wp:inline>
+        </w:drawing>
+      </w:r>
+    </w:p>
+    <w:p>
+      <w:pPr>
+        <w:pStyle w:val="Lgende"/>
+        <w:jc w:val="center"/>
+      </w:pPr>
+      <w:r>
+        <w:t xml:space="preserve">Diagramme du site </w:t>
+      </w:r>
+    </w:p>
+    <w:p>
+      <w:r>
+        <w:t>Sur ce diagramme, on voit comment le site ce compose. La majeure partie des choses se passe sur la page index. Depuis cette page, On peut filtrer la liste, rechercher quelque chose dans la barre de navigation et si on est connecté on peut ajouter des recettes favorites ou des commentaires. Depuis index, l’admin peut aussi valider les recettes à ajouter au site.</w:t>
+      </w:r>
+    </w:p>
+    <w:p/>
+    <w:p>
+      <w:r>
+        <w:t>Si un utilisateur n’est pas connecté, depuis index il peut atteindre la modal de connexion et depuis celle-ci, celle d’inscription.</w:t>
+      </w:r>
+    </w:p>
+    <w:p>
+      <w:r>
+        <w:t xml:space="preserve">Une fois qu’il est inscrit ou connecté, il est </w:t>
+      </w:r>
+      <w:proofErr w:type="spellStart"/>
+      <w:r>
+        <w:t>redirgié</w:t>
+      </w:r>
+      <w:proofErr w:type="spellEnd"/>
+      <w:r>
+        <w:t xml:space="preserve"> vers la page index. Depuis là, il peut ajouter une recette avec la modal d’ajout ou se déconnecter.</w:t>
+      </w:r>
+    </w:p>
+    <w:p/>
+    <w:p>
+      <w:pPr>
+        <w:pStyle w:val="Titre2"/>
+        <w:numPr>
+          <w:ilvl w:val="1"/>
+          <w:numId w:val="10"/>
+        </w:numPr>
+      </w:pPr>
+      <w:bookmarkStart w:id="20" w:name="_Toc484585132"/>
       <w:r>
         <w:t>Requêtes</w:t>
       </w:r>
-      <w:bookmarkEnd w:id="19"/>
-    </w:p>
-    <w:p>
-      <w:pPr>
-        <w:pStyle w:val="Paragraphedeliste"/>
-        <w:ind w:left="357"/>
+      <w:bookmarkEnd w:id="20"/>
+    </w:p>
+    <w:p>
+      <w:pPr>
+        <w:ind w:left="170"/>
         <w:rPr>
           <w:lang w:val="en-US"/>
         </w:rPr>
@@ -3476,7 +3812,7 @@
           <w:lang w:val="en-US"/>
         </w:rPr>
       </w:pPr>
-      <w:bookmarkStart w:id="20" w:name="_Toc484528587"/>
+      <w:bookmarkStart w:id="21" w:name="_Toc484585133"/>
       <w:proofErr w:type="spellStart"/>
       <w:r>
         <w:rPr>
@@ -3484,7 +3820,7 @@
         </w:rPr>
         <w:t>Fonctions</w:t>
       </w:r>
-      <w:bookmarkEnd w:id="20"/>
+      <w:bookmarkEnd w:id="21"/>
       <w:proofErr w:type="spellEnd"/>
     </w:p>
     <w:p>
@@ -3511,8 +3847,7 @@
       </w:pPr>
     </w:p>
     <w:sectPr>
-      <w:headerReference w:type="default" r:id="rId23"/>
-      <w:footerReference w:type="default" r:id="rId24"/>
+      <w:type w:val="continuous"/>
       <w:pgSz w:w="11906" w:h="16838"/>
       <w:pgMar w:top="1417" w:right="1417" w:bottom="1417" w:left="1417" w:header="708" w:footer="708" w:gutter="0"/>
       <w:cols w:space="708"/>
@@ -3558,6 +3893,7 @@
         <w:docPartUnique/>
       </w:docPartObj>
     </w:sdtPr>
+    <w:sdtEndPr/>
     <w:sdtContent>
       <w:p>
         <w:pPr>
@@ -3578,7 +3914,7 @@
             <w:noProof/>
             <w:lang w:val="fr-FR"/>
           </w:rPr>
-          <w:t>10</w:t>
+          <w:t>7</w:t>
         </w:r>
         <w:r>
           <w:fldChar w:fldCharType="end"/>
@@ -5570,6 +5906,18 @@
       <w:ind w:left="480"/>
     </w:pPr>
   </w:style>
+  <w:style w:type="character" w:styleId="Lienhypertextesuivivisit">
+    <w:name w:val="FollowedHyperlink"/>
+    <w:basedOn w:val="Policepardfaut"/>
+    <w:uiPriority w:val="99"/>
+    <w:semiHidden/>
+    <w:unhideWhenUsed/>
+    <w:rsid w:val="00BD7A0E"/>
+    <w:rPr>
+      <w:color w:val="800080" w:themeColor="followedHyperlink"/>
+      <w:u w:val="single"/>
+    </w:rPr>
+  </w:style>
 </w:styles>
 </file>
 
@@ -6062,513 +6410,19 @@
       <w:ind w:left="480"/>
     </w:pPr>
   </w:style>
-</w:styles>
-</file>
-
-<file path=word/glossary/document.xml><?xml version="1.0" encoding="utf-8"?>
-<w:glossaryDocument xmlns:wpc="http://schemas.microsoft.com/office/word/2010/wordprocessingCanvas" xmlns:mc="http://schemas.openxmlformats.org/markup-compatibility/2006" xmlns:o="urn:schemas-microsoft-com:office:office" xmlns:r="http://schemas.openxmlformats.org/officeDocument/2006/relationships" xmlns:m="http://schemas.openxmlformats.org/officeDocument/2006/math" xmlns:v="urn:schemas-microsoft-com:vml" xmlns:wp14="http://schemas.microsoft.com/office/word/2010/wordprocessingDrawing" xmlns:wp="http://schemas.openxmlformats.org/drawingml/2006/wordprocessingDrawing" xmlns:w10="urn:schemas-microsoft-com:office:word" xmlns:w="http://schemas.openxmlformats.org/wordprocessingml/2006/main" xmlns:w14="http://schemas.microsoft.com/office/word/2010/wordml" xmlns:wpg="http://schemas.microsoft.com/office/word/2010/wordprocessingGroup" xmlns:wpi="http://schemas.microsoft.com/office/word/2010/wordprocessingInk" xmlns:wne="http://schemas.microsoft.com/office/word/2006/wordml" xmlns:wps="http://schemas.microsoft.com/office/word/2010/wordprocessingShape" mc:Ignorable="w14 wp14"/>
-</file>
-
-<file path=word/glossary/fontTable.xml><?xml version="1.0" encoding="utf-8"?>
-<w:fonts xmlns:mc="http://schemas.openxmlformats.org/markup-compatibility/2006" xmlns:r="http://schemas.openxmlformats.org/officeDocument/2006/relationships" xmlns:w="http://schemas.openxmlformats.org/wordprocessingml/2006/main" xmlns:w14="http://schemas.microsoft.com/office/word/2010/wordml" mc:Ignorable="w14">
-  <w:font w:name="Symbol">
-    <w:panose1 w:val="05050102010706020507"/>
-    <w:charset w:val="02"/>
-    <w:family w:val="roman"/>
-    <w:pitch w:val="variable"/>
-    <w:sig w:usb0="00000000" w:usb1="10000000" w:usb2="00000000" w:usb3="00000000" w:csb0="80000000" w:csb1="00000000"/>
-  </w:font>
-  <w:font w:name="Times New Roman">
-    <w:panose1 w:val="02020603050405020304"/>
-    <w:charset w:val="00"/>
-    <w:family w:val="roman"/>
-    <w:pitch w:val="variable"/>
-    <w:sig w:usb0="E0002AFF" w:usb1="C0007841" w:usb2="00000009" w:usb3="00000000" w:csb0="000001FF" w:csb1="00000000"/>
-  </w:font>
-  <w:font w:name="Courier New">
-    <w:panose1 w:val="02070309020205020404"/>
-    <w:charset w:val="00"/>
-    <w:family w:val="modern"/>
-    <w:pitch w:val="fixed"/>
-    <w:sig w:usb0="E0002AFF" w:usb1="C0007843" w:usb2="00000009" w:usb3="00000000" w:csb0="000001FF" w:csb1="00000000"/>
-  </w:font>
-  <w:font w:name="Wingdings">
-    <w:panose1 w:val="05000000000000000000"/>
-    <w:charset w:val="02"/>
-    <w:family w:val="auto"/>
-    <w:pitch w:val="variable"/>
-    <w:sig w:usb0="00000000" w:usb1="10000000" w:usb2="00000000" w:usb3="00000000" w:csb0="80000000" w:csb1="00000000"/>
-  </w:font>
-  <w:font w:name="Cambria">
-    <w:panose1 w:val="02040503050406030204"/>
-    <w:charset w:val="00"/>
-    <w:family w:val="roman"/>
-    <w:pitch w:val="variable"/>
-    <w:sig w:usb0="E00002FF" w:usb1="400004FF" w:usb2="00000000" w:usb3="00000000" w:csb0="0000019F" w:csb1="00000000"/>
-  </w:font>
-  <w:font w:name="Calibri">
-    <w:panose1 w:val="020F0502020204030204"/>
-    <w:charset w:val="00"/>
-    <w:family w:val="swiss"/>
-    <w:pitch w:val="variable"/>
-    <w:sig w:usb0="E00002FF" w:usb1="4000ACFF" w:usb2="00000001" w:usb3="00000000" w:csb0="0000019F" w:csb1="00000000"/>
-  </w:font>
-  <w:font w:name="Segoe UI">
-    <w:panose1 w:val="020B0502040204020203"/>
-    <w:charset w:val="00"/>
-    <w:family w:val="swiss"/>
-    <w:pitch w:val="variable"/>
-    <w:sig w:usb0="E10022FF" w:usb1="C000E47F" w:usb2="00000029" w:usb3="00000000" w:csb0="000001DF" w:csb1="00000000"/>
-  </w:font>
-  <w:font w:name="Tahoma">
-    <w:panose1 w:val="020B0604030504040204"/>
-    <w:charset w:val="00"/>
-    <w:family w:val="swiss"/>
-    <w:pitch w:val="variable"/>
-    <w:sig w:usb0="E1002EFF" w:usb1="C000605B" w:usb2="00000029" w:usb3="00000000" w:csb0="000101FF" w:csb1="00000000"/>
-  </w:font>
-</w:fonts>
-</file>
-
-<file path=word/glossary/settings.xml><?xml version="1.0" encoding="utf-8"?>
-<w:settings xmlns:mc="http://schemas.openxmlformats.org/markup-compatibility/2006" xmlns:o="urn:schemas-microsoft-com:office:office" xmlns:r="http://schemas.openxmlformats.org/officeDocument/2006/relationships" xmlns:m="http://schemas.openxmlformats.org/officeDocument/2006/math" xmlns:v="urn:schemas-microsoft-com:vml" xmlns:w10="urn:schemas-microsoft-com:office:word" xmlns:w="http://schemas.openxmlformats.org/wordprocessingml/2006/main" xmlns:w14="http://schemas.microsoft.com/office/word/2010/wordml" xmlns:sl="http://schemas.openxmlformats.org/schemaLibrary/2006/main" mc:Ignorable="w14">
-  <w:view w:val="normal"/>
-  <w:defaultTabStop w:val="708"/>
-  <w:hyphenationZone w:val="425"/>
-  <w:characterSpacingControl w:val="doNotCompress"/>
-  <w:compat>
-    <w:useFELayout/>
-    <w:compatSetting w:name="compatibilityMode" w:uri="http://schemas.microsoft.com/office/word" w:val="14"/>
-    <w:compatSetting w:name="overrideTableStyleFontSizeAndJustification" w:uri="http://schemas.microsoft.com/office/word" w:val="1"/>
-    <w:compatSetting w:name="enableOpenTypeFeatures" w:uri="http://schemas.microsoft.com/office/word" w:val="1"/>
-    <w:compatSetting w:name="doNotFlipMirrorIndents" w:uri="http://schemas.microsoft.com/office/word" w:val="1"/>
-  </w:compat>
-  <w:rsids>
-    <w:rsidRoot w:val="00994402"/>
-    <w:rsid w:val="002162BB"/>
-    <w:rsid w:val="00994402"/>
-  </w:rsids>
-  <m:mathPr>
-    <m:mathFont m:val="Cambria Math"/>
-    <m:brkBin m:val="before"/>
-    <m:brkBinSub m:val="--"/>
-    <m:smallFrac m:val="0"/>
-    <m:dispDef/>
-    <m:lMargin m:val="0"/>
-    <m:rMargin m:val="0"/>
-    <m:defJc m:val="centerGroup"/>
-    <m:wrapIndent m:val="1440"/>
-    <m:intLim m:val="subSup"/>
-    <m:naryLim m:val="undOvr"/>
-  </m:mathPr>
-  <w:themeFontLang w:val="fr-CH"/>
-  <w:clrSchemeMapping w:bg1="light1" w:t1="dark1" w:bg2="light2" w:t2="dark2" w:accent1="accent1" w:accent2="accent2" w:accent3="accent3" w:accent4="accent4" w:accent5="accent5" w:accent6="accent6" w:hyperlink="hyperlink" w:followedHyperlink="followedHyperlink"/>
-  <w:decimalSymbol w:val="."/>
-  <w:listSeparator w:val=";"/>
-</w:settings>
-</file>
-
-<file path=word/glossary/styles.xml><?xml version="1.0" encoding="utf-8"?>
-<w:styles xmlns:mc="http://schemas.openxmlformats.org/markup-compatibility/2006" xmlns:r="http://schemas.openxmlformats.org/officeDocument/2006/relationships" xmlns:w="http://schemas.openxmlformats.org/wordprocessingml/2006/main" xmlns:w14="http://schemas.microsoft.com/office/word/2010/wordml" mc:Ignorable="w14">
-  <w:docDefaults>
-    <w:rPrDefault>
-      <w:rPr>
-        <w:rFonts w:asciiTheme="minorHAnsi" w:eastAsiaTheme="minorEastAsia" w:hAnsiTheme="minorHAnsi" w:cstheme="minorBidi"/>
-        <w:sz w:val="22"/>
-        <w:szCs w:val="22"/>
-        <w:lang w:val="fr-CH" w:eastAsia="fr-CH" w:bidi="ar-SA"/>
-      </w:rPr>
-    </w:rPrDefault>
-    <w:pPrDefault>
-      <w:pPr>
-        <w:spacing w:after="200" w:line="276" w:lineRule="auto"/>
-      </w:pPr>
-    </w:pPrDefault>
-  </w:docDefaults>
-  <w:latentStyles w:defLockedState="0" w:defUIPriority="99" w:defSemiHidden="1" w:defUnhideWhenUsed="1" w:defQFormat="0" w:count="267">
-    <w:lsdException w:name="Normal" w:semiHidden="0" w:uiPriority="0" w:unhideWhenUsed="0" w:qFormat="1"/>
-    <w:lsdException w:name="heading 1" w:semiHidden="0" w:uiPriority="9" w:unhideWhenUsed="0" w:qFormat="1"/>
-    <w:lsdException w:name="heading 2" w:uiPriority="9" w:qFormat="1"/>
-    <w:lsdException w:name="heading 3" w:uiPriority="9" w:qFormat="1"/>
-    <w:lsdException w:name="heading 4" w:uiPriority="9" w:qFormat="1"/>
-    <w:lsdException w:name="heading 5" w:uiPriority="9" w:qFormat="1"/>
-    <w:lsdException w:name="heading 6" w:uiPriority="9" w:qFormat="1"/>
-    <w:lsdException w:name="heading 7" w:uiPriority="9" w:qFormat="1"/>
-    <w:lsdException w:name="heading 8" w:uiPriority="9" w:qFormat="1"/>
-    <w:lsdException w:name="heading 9" w:uiPriority="9" w:qFormat="1"/>
-    <w:lsdException w:name="toc 1" w:uiPriority="39"/>
-    <w:lsdException w:name="toc 2" w:uiPriority="39"/>
-    <w:lsdException w:name="toc 3" w:uiPriority="39"/>
-    <w:lsdException w:name="toc 4" w:uiPriority="39"/>
-    <w:lsdException w:name="toc 5" w:uiPriority="39"/>
-    <w:lsdException w:name="toc 6" w:uiPriority="39"/>
-    <w:lsdException w:name="toc 7" w:uiPriority="39"/>
-    <w:lsdException w:name="toc 8" w:uiPriority="39"/>
-    <w:lsdException w:name="toc 9" w:uiPriority="39"/>
-    <w:lsdException w:name="caption" w:uiPriority="35" w:qFormat="1"/>
-    <w:lsdException w:name="Title" w:semiHidden="0" w:uiPriority="10" w:unhideWhenUsed="0" w:qFormat="1"/>
-    <w:lsdException w:name="Default Paragraph Font" w:uiPriority="1"/>
-    <w:lsdException w:name="Subtitle" w:semiHidden="0" w:uiPriority="11" w:unhideWhenUsed="0" w:qFormat="1"/>
-    <w:lsdException w:name="Strong" w:semiHidden="0" w:uiPriority="22" w:unhideWhenUsed="0" w:qFormat="1"/>
-    <w:lsdException w:name="Emphasis" w:semiHidden="0" w:uiPriority="20" w:unhideWhenUsed="0" w:qFormat="1"/>
-    <w:lsdException w:name="Table Grid" w:semiHidden="0" w:uiPriority="59" w:unhideWhenUsed="0"/>
-    <w:lsdException w:name="Placeholder Text" w:unhideWhenUsed="0"/>
-    <w:lsdException w:name="No Spacing" w:semiHidden="0" w:uiPriority="1" w:unhideWhenUsed="0" w:qFormat="1"/>
-    <w:lsdException w:name="Light Shading" w:semiHidden="0" w:uiPriority="60" w:unhideWhenUsed="0"/>
-    <w:lsdException w:name="Light List" w:semiHidden="0" w:uiPriority="61" w:unhideWhenUsed="0"/>
-    <w:lsdException w:name="Light Grid" w:semiHidden="0" w:uiPriority="62" w:unhideWhenUsed="0"/>
-    <w:lsdException w:name="Medium Shading 1" w:semiHidden="0" w:uiPriority="63" w:unhideWhenUsed="0"/>
-    <w:lsdException w:name="Medium Shading 2" w:semiHidden="0" w:uiPriority="64" w:unhideWhenUsed="0"/>
-    <w:lsdException w:name="Medium List 1" w:semiHidden="0" w:uiPriority="65" w:unhideWhenUsed="0"/>
-    <w:lsdException w:name="Medium List 2" w:semiHidden="0" w:uiPriority="66" w:unhideWhenUsed="0"/>
-    <w:lsdException w:name="Medium Grid 1" w:semiHidden="0" w:uiPriority="67" w:unhideWhenUsed="0"/>
-    <w:lsdException w:name="Medium Grid 2" w:semiHidden="0" w:uiPriority="68" w:unhideWhenUsed="0"/>
-    <w:lsdException w:name="Medium Grid 3" w:semiHidden="0" w:uiPriority="69" w:unhideWhenUsed="0"/>
-    <w:lsdException w:name="Dark List" w:semiHidden="0" w:uiPriority="70" w:unhideWhenUsed="0"/>
-    <w:lsdException w:name="Colorful Shading" w:semiHidden="0" w:uiPriority="71" w:unhideWhenUsed="0"/>
-    <w:lsdException w:name="Colorful List" w:semiHidden="0" w:uiPriority="72" w:unhideWhenUsed="0"/>
-    <w:lsdException w:name="Colorful Grid" w:semiHidden="0" w:uiPriority="73" w:unhideWhenUsed="0"/>
-    <w:lsdException w:name="Light Shading Accent 1" w:semiHidden="0" w:uiPriority="60" w:unhideWhenUsed="0"/>
-    <w:lsdException w:name="Light List Accent 1" w:semiHidden="0" w:uiPriority="61" w:unhideWhenUsed="0"/>
-    <w:lsdException w:name="Light Grid Accent 1" w:semiHidden="0" w:uiPriority="62" w:unhideWhenUsed="0"/>
-    <w:lsdException w:name="Medium Shading 1 Accent 1" w:semiHidden="0" w:uiPriority="63" w:unhideWhenUsed="0"/>
-    <w:lsdException w:name="Medium Shading 2 Accent 1" w:semiHidden="0" w:uiPriority="64" w:unhideWhenUsed="0"/>
-    <w:lsdException w:name="Medium List 1 Accent 1" w:semiHidden="0" w:uiPriority="65" w:unhideWhenUsed="0"/>
-    <w:lsdException w:name="Revision" w:unhideWhenUsed="0"/>
-    <w:lsdException w:name="List Paragraph" w:semiHidden="0" w:uiPriority="34" w:unhideWhenUsed="0" w:qFormat="1"/>
-    <w:lsdException w:name="Quote" w:semiHidden="0" w:uiPriority="29" w:unhideWhenUsed="0" w:qFormat="1"/>
-    <w:lsdException w:name="Intense Quote" w:semiHidden="0" w:uiPriority="30" w:unhideWhenUsed="0" w:qFormat="1"/>
-    <w:lsdException w:name="Medium List 2 Accent 1" w:semiHidden="0" w:uiPriority="66" w:unhideWhenUsed="0"/>
-    <w:lsdException w:name="Medium Grid 1 Accent 1" w:semiHidden="0" w:uiPriority="67" w:unhideWhenUsed="0"/>
-    <w:lsdException w:name="Medium Grid 2 Accent 1" w:semiHidden="0" w:uiPriority="68" w:unhideWhenUsed="0"/>
-    <w:lsdException w:name="Medium Grid 3 Accent 1" w:semiHidden="0" w:uiPriority="69" w:unhideWhenUsed="0"/>
-    <w:lsdException w:name="Dark List Accent 1" w:semiHidden="0" w:uiPriority="70" w:unhideWhenUsed="0"/>
-    <w:lsdException w:name="Colorful Shading Accent 1" w:semiHidden="0" w:uiPriority="71" w:unhideWhenUsed="0"/>
-    <w:lsdException w:name="Colorful List Accent 1" w:semiHidden="0" w:uiPriority="72" w:unhideWhenUsed="0"/>
-    <w:lsdException w:name="Colorful Grid Accent 1" w:semiHidden="0" w:uiPriority="73" w:unhideWhenUsed="0"/>
-    <w:lsdException w:name="Light Shading Accent 2" w:semiHidden="0" w:uiPriority="60" w:unhideWhenUsed="0"/>
-    <w:lsdException w:name="Light List Accent 2" w:semiHidden="0" w:uiPriority="61" w:unhideWhenUsed="0"/>
-    <w:lsdException w:name="Light Grid Accent 2" w:semiHidden="0" w:uiPriority="62" w:unhideWhenUsed="0"/>
-    <w:lsdException w:name="Medium Shading 1 Accent 2" w:semiHidden="0" w:uiPriority="63" w:unhideWhenUsed="0"/>
-    <w:lsdException w:name="Medium Shading 2 Accent 2" w:semiHidden="0" w:uiPriority="64" w:unhideWhenUsed="0"/>
-    <w:lsdException w:name="Medium List 1 Accent 2" w:semiHidden="0" w:uiPriority="65" w:unhideWhenUsed="0"/>
-    <w:lsdException w:name="Medium List 2 Accent 2" w:semiHidden="0" w:uiPriority="66" w:unhideWhenUsed="0"/>
-    <w:lsdException w:name="Medium Grid 1 Accent 2" w:semiHidden="0" w:uiPriority="67" w:unhideWhenUsed="0"/>
-    <w:lsdException w:name="Medium Grid 2 Accent 2" w:semiHidden="0" w:uiPriority="68" w:unhideWhenUsed="0"/>
-    <w:lsdException w:name="Medium Grid 3 Accent 2" w:semiHidden="0" w:uiPriority="69" w:unhideWhenUsed="0"/>
-    <w:lsdException w:name="Dark List Accent 2" w:semiHidden="0" w:uiPriority="70" w:unhideWhenUsed="0"/>
-    <w:lsdException w:name="Colorful Shading Accent 2" w:semiHidden="0" w:uiPriority="71" w:unhideWhenUsed="0"/>
-    <w:lsdException w:name="Colorful List Accent 2" w:semiHidden="0" w:uiPriority="72" w:unhideWhenUsed="0"/>
-    <w:lsdException w:name="Colorful Grid Accent 2" w:semiHidden="0" w:uiPriority="73" w:unhideWhenUsed="0"/>
-    <w:lsdException w:name="Light Shading Accent 3" w:semiHidden="0" w:uiPriority="60" w:unhideWhenUsed="0"/>
-    <w:lsdException w:name="Light List Accent 3" w:semiHidden="0" w:uiPriority="61" w:unhideWhenUsed="0"/>
-    <w:lsdException w:name="Light Grid Accent 3" w:semiHidden="0" w:uiPriority="62" w:unhideWhenUsed="0"/>
-    <w:lsdException w:name="Medium Shading 1 Accent 3" w:semiHidden="0" w:uiPriority="63" w:unhideWhenUsed="0"/>
-    <w:lsdException w:name="Medium Shading 2 Accent 3" w:semiHidden="0" w:uiPriority="64" w:unhideWhenUsed="0"/>
-    <w:lsdException w:name="Medium List 1 Accent 3" w:semiHidden="0" w:uiPriority="65" w:unhideWhenUsed="0"/>
-    <w:lsdException w:name="Medium List 2 Accent 3" w:semiHidden="0" w:uiPriority="66" w:unhideWhenUsed="0"/>
-    <w:lsdException w:name="Medium Grid 1 Accent 3" w:semiHidden="0" w:uiPriority="67" w:unhideWhenUsed="0"/>
-    <w:lsdException w:name="Medium Grid 2 Accent 3" w:semiHidden="0" w:uiPriority="68" w:unhideWhenUsed="0"/>
-    <w:lsdException w:name="Medium Grid 3 Accent 3" w:semiHidden="0" w:uiPriority="69" w:unhideWhenUsed="0"/>
-    <w:lsdException w:name="Dark List Accent 3" w:semiHidden="0" w:uiPriority="70" w:unhideWhenUsed="0"/>
-    <w:lsdException w:name="Colorful Shading Accent 3" w:semiHidden="0" w:uiPriority="71" w:unhideWhenUsed="0"/>
-    <w:lsdException w:name="Colorful List Accent 3" w:semiHidden="0" w:uiPriority="72" w:unhideWhenUsed="0"/>
-    <w:lsdException w:name="Colorful Grid Accent 3" w:semiHidden="0" w:uiPriority="73" w:unhideWhenUsed="0"/>
-    <w:lsdException w:name="Light Shading Accent 4" w:semiHidden="0" w:uiPriority="60" w:unhideWhenUsed="0"/>
-    <w:lsdException w:name="Light List Accent 4" w:semiHidden="0" w:uiPriority="61" w:unhideWhenUsed="0"/>
-    <w:lsdException w:name="Light Grid Accent 4" w:semiHidden="0" w:uiPriority="62" w:unhideWhenUsed="0"/>
-    <w:lsdException w:name="Medium Shading 1 Accent 4" w:semiHidden="0" w:uiPriority="63" w:unhideWhenUsed="0"/>
-    <w:lsdException w:name="Medium Shading 2 Accent 4" w:semiHidden="0" w:uiPriority="64" w:unhideWhenUsed="0"/>
-    <w:lsdException w:name="Medium List 1 Accent 4" w:semiHidden="0" w:uiPriority="65" w:unhideWhenUsed="0"/>
-    <w:lsdException w:name="Medium List 2 Accent 4" w:semiHidden="0" w:uiPriority="66" w:unhideWhenUsed="0"/>
-    <w:lsdException w:name="Medium Grid 1 Accent 4" w:semiHidden="0" w:uiPriority="67" w:unhideWhenUsed="0"/>
-    <w:lsdException w:name="Medium Grid 2 Accent 4" w:semiHidden="0" w:uiPriority="68" w:unhideWhenUsed="0"/>
-    <w:lsdException w:name="Medium Grid 3 Accent 4" w:semiHidden="0" w:uiPriority="69" w:unhideWhenUsed="0"/>
-    <w:lsdException w:name="Dark List Accent 4" w:semiHidden="0" w:uiPriority="70" w:unhideWhenUsed="0"/>
-    <w:lsdException w:name="Colorful Shading Accent 4" w:semiHidden="0" w:uiPriority="71" w:unhideWhenUsed="0"/>
-    <w:lsdException w:name="Colorful List Accent 4" w:semiHidden="0" w:uiPriority="72" w:unhideWhenUsed="0"/>
-    <w:lsdException w:name="Colorful Grid Accent 4" w:semiHidden="0" w:uiPriority="73" w:unhideWhenUsed="0"/>
-    <w:lsdException w:name="Light Shading Accent 5" w:semiHidden="0" w:uiPriority="60" w:unhideWhenUsed="0"/>
-    <w:lsdException w:name="Light List Accent 5" w:semiHidden="0" w:uiPriority="61" w:unhideWhenUsed="0"/>
-    <w:lsdException w:name="Light Grid Accent 5" w:semiHidden="0" w:uiPriority="62" w:unhideWhenUsed="0"/>
-    <w:lsdException w:name="Medium Shading 1 Accent 5" w:semiHidden="0" w:uiPriority="63" w:unhideWhenUsed="0"/>
-    <w:lsdException w:name="Medium Shading 2 Accent 5" w:semiHidden="0" w:uiPriority="64" w:unhideWhenUsed="0"/>
-    <w:lsdException w:name="Medium List 1 Accent 5" w:semiHidden="0" w:uiPriority="65" w:unhideWhenUsed="0"/>
-    <w:lsdException w:name="Medium List 2 Accent 5" w:semiHidden="0" w:uiPriority="66" w:unhideWhenUsed="0"/>
-    <w:lsdException w:name="Medium Grid 1 Accent 5" w:semiHidden="0" w:uiPriority="67" w:unhideWhenUsed="0"/>
-    <w:lsdException w:name="Medium Grid 2 Accent 5" w:semiHidden="0" w:uiPriority="68" w:unhideWhenUsed="0"/>
-    <w:lsdException w:name="Medium Grid 3 Accent 5" w:semiHidden="0" w:uiPriority="69" w:unhideWhenUsed="0"/>
-    <w:lsdException w:name="Dark List Accent 5" w:semiHidden="0" w:uiPriority="70" w:unhideWhenUsed="0"/>
-    <w:lsdException w:name="Colorful Shading Accent 5" w:semiHidden="0" w:uiPriority="71" w:unhideWhenUsed="0"/>
-    <w:lsdException w:name="Colorful List Accent 5" w:semiHidden="0" w:uiPriority="72" w:unhideWhenUsed="0"/>
-    <w:lsdException w:name="Colorful Grid Accent 5" w:semiHidden="0" w:uiPriority="73" w:unhideWhenUsed="0"/>
-    <w:lsdException w:name="Light Shading Accent 6" w:semiHidden="0" w:uiPriority="60" w:unhideWhenUsed="0"/>
-    <w:lsdException w:name="Light List Accent 6" w:semiHidden="0" w:uiPriority="61" w:unhideWhenUsed="0"/>
-    <w:lsdException w:name="Light Grid Accent 6" w:semiHidden="0" w:uiPriority="62" w:unhideWhenUsed="0"/>
-    <w:lsdException w:name="Medium Shading 1 Accent 6" w:semiHidden="0" w:uiPriority="63" w:unhideWhenUsed="0"/>
-    <w:lsdException w:name="Medium Shading 2 Accent 6" w:semiHidden="0" w:uiPriority="64" w:unhideWhenUsed="0"/>
-    <w:lsdException w:name="Medium List 1 Accent 6" w:semiHidden="0" w:uiPriority="65" w:unhideWhenUsed="0"/>
-    <w:lsdException w:name="Medium List 2 Accent 6" w:semiHidden="0" w:uiPriority="66" w:unhideWhenUsed="0"/>
-    <w:lsdException w:name="Medium Grid 1 Accent 6" w:semiHidden="0" w:uiPriority="67" w:unhideWhenUsed="0"/>
-    <w:lsdException w:name="Medium Grid 2 Accent 6" w:semiHidden="0" w:uiPriority="68" w:unhideWhenUsed="0"/>
-    <w:lsdException w:name="Medium Grid 3 Accent 6" w:semiHidden="0" w:uiPriority="69" w:unhideWhenUsed="0"/>
-    <w:lsdException w:name="Dark List Accent 6" w:semiHidden="0" w:uiPriority="70" w:unhideWhenUsed="0"/>
-    <w:lsdException w:name="Colorful Shading Accent 6" w:semiHidden="0" w:uiPriority="71" w:unhideWhenUsed="0"/>
-    <w:lsdException w:name="Colorful List Accent 6" w:semiHidden="0" w:uiPriority="72" w:unhideWhenUsed="0"/>
-    <w:lsdException w:name="Colorful Grid Accent 6" w:semiHidden="0" w:uiPriority="73" w:unhideWhenUsed="0"/>
-    <w:lsdException w:name="Subtle Emphasis" w:semiHidden="0" w:uiPriority="19" w:unhideWhenUsed="0" w:qFormat="1"/>
-    <w:lsdException w:name="Intense Emphasis" w:semiHidden="0" w:uiPriority="21" w:unhideWhenUsed="0" w:qFormat="1"/>
-    <w:lsdException w:name="Subtle Reference" w:semiHidden="0" w:uiPriority="31" w:unhideWhenUsed="0" w:qFormat="1"/>
-    <w:lsdException w:name="Intense Reference" w:semiHidden="0" w:uiPriority="32" w:unhideWhenUsed="0" w:qFormat="1"/>
-    <w:lsdException w:name="Book Title" w:semiHidden="0" w:uiPriority="33" w:unhideWhenUsed="0" w:qFormat="1"/>
-    <w:lsdException w:name="Bibliography" w:uiPriority="37"/>
-    <w:lsdException w:name="TOC Heading" w:uiPriority="39" w:qFormat="1"/>
-  </w:latentStyles>
-  <w:style w:type="paragraph" w:default="1" w:styleId="Normal">
-    <w:name w:val="Normal"/>
-    <w:qFormat/>
-  </w:style>
-  <w:style w:type="character" w:default="1" w:styleId="Policepardfaut">
-    <w:name w:val="Default Paragraph Font"/>
-    <w:uiPriority w:val="1"/>
-    <w:semiHidden/>
-    <w:unhideWhenUsed/>
-  </w:style>
-  <w:style w:type="table" w:default="1" w:styleId="TableauNormal">
-    <w:name w:val="Normal Table"/>
+  <w:style w:type="character" w:styleId="Lienhypertextesuivivisit">
+    <w:name w:val="FollowedHyperlink"/>
+    <w:basedOn w:val="Policepardfaut"/>
     <w:uiPriority w:val="99"/>
     <w:semiHidden/>
     <w:unhideWhenUsed/>
-    <w:tblPr>
-      <w:tblInd w:w="0" w:type="dxa"/>
-      <w:tblCellMar>
-        <w:top w:w="0" w:type="dxa"/>
-        <w:left w:w="108" w:type="dxa"/>
-        <w:bottom w:w="0" w:type="dxa"/>
-        <w:right w:w="108" w:type="dxa"/>
-      </w:tblCellMar>
-    </w:tblPr>
-  </w:style>
-  <w:style w:type="numbering" w:default="1" w:styleId="Aucuneliste">
-    <w:name w:val="No List"/>
-    <w:uiPriority w:val="99"/>
-    <w:semiHidden/>
-    <w:unhideWhenUsed/>
-  </w:style>
-  <w:style w:type="paragraph" w:customStyle="1" w:styleId="8CED359023E349B09CAD83F8A1548847">
-    <w:name w:val="8CED359023E349B09CAD83F8A1548847"/>
-    <w:rsid w:val="00994402"/>
-  </w:style>
-  <w:style w:type="paragraph" w:customStyle="1" w:styleId="6C4D7650F97F4FAE840F2F4D1776F6D2">
-    <w:name w:val="6C4D7650F97F4FAE840F2F4D1776F6D2"/>
-    <w:rsid w:val="00994402"/>
+    <w:rsid w:val="00BD7A0E"/>
+    <w:rPr>
+      <w:color w:val="800080" w:themeColor="followedHyperlink"/>
+      <w:u w:val="single"/>
+    </w:rPr>
   </w:style>
 </w:styles>
-</file>
-
-<file path=word/glossary/stylesWithEffects.xml><?xml version="1.0" encoding="utf-8"?>
-<w:styles xmlns:wpc="http://schemas.microsoft.com/office/word/2010/wordprocessingCanvas" xmlns:mc="http://schemas.openxmlformats.org/markup-compatibility/2006" xmlns:o="urn:schemas-microsoft-com:office:office" xmlns:r="http://schemas.openxmlformats.org/officeDocument/2006/relationships" xmlns:m="http://schemas.openxmlformats.org/officeDocument/2006/math" xmlns:v="urn:schemas-microsoft-com:vml" xmlns:wp14="http://schemas.microsoft.com/office/word/2010/wordprocessingDrawing" xmlns:wp="http://schemas.openxmlformats.org/drawingml/2006/wordprocessingDrawing" xmlns:w10="urn:schemas-microsoft-com:office:word" xmlns:w="http://schemas.openxmlformats.org/wordprocessingml/2006/main" xmlns:w14="http://schemas.microsoft.com/office/word/2010/wordml" xmlns:wpg="http://schemas.microsoft.com/office/word/2010/wordprocessingGroup" xmlns:wpi="http://schemas.microsoft.com/office/word/2010/wordprocessingInk" xmlns:wne="http://schemas.microsoft.com/office/word/2006/wordml" xmlns:wps="http://schemas.microsoft.com/office/word/2010/wordprocessingShape" mc:Ignorable="w14 wp14">
-  <w:docDefaults>
-    <w:rPrDefault>
-      <w:rPr>
-        <w:rFonts w:asciiTheme="minorHAnsi" w:eastAsiaTheme="minorEastAsia" w:hAnsiTheme="minorHAnsi" w:cstheme="minorBidi"/>
-        <w:sz w:val="22"/>
-        <w:szCs w:val="22"/>
-        <w:lang w:val="fr-CH" w:eastAsia="fr-CH" w:bidi="ar-SA"/>
-      </w:rPr>
-    </w:rPrDefault>
-    <w:pPrDefault>
-      <w:pPr>
-        <w:spacing w:after="200" w:line="276" w:lineRule="auto"/>
-      </w:pPr>
-    </w:pPrDefault>
-  </w:docDefaults>
-  <w:latentStyles w:defLockedState="0" w:defUIPriority="99" w:defSemiHidden="1" w:defUnhideWhenUsed="1" w:defQFormat="0" w:count="267">
-    <w:lsdException w:name="Normal" w:semiHidden="0" w:uiPriority="0" w:unhideWhenUsed="0" w:qFormat="1"/>
-    <w:lsdException w:name="heading 1" w:semiHidden="0" w:uiPriority="9" w:unhideWhenUsed="0" w:qFormat="1"/>
-    <w:lsdException w:name="heading 2" w:uiPriority="9" w:qFormat="1"/>
-    <w:lsdException w:name="heading 3" w:uiPriority="9" w:qFormat="1"/>
-    <w:lsdException w:name="heading 4" w:uiPriority="9" w:qFormat="1"/>
-    <w:lsdException w:name="heading 5" w:uiPriority="9" w:qFormat="1"/>
-    <w:lsdException w:name="heading 6" w:uiPriority="9" w:qFormat="1"/>
-    <w:lsdException w:name="heading 7" w:uiPriority="9" w:qFormat="1"/>
-    <w:lsdException w:name="heading 8" w:uiPriority="9" w:qFormat="1"/>
-    <w:lsdException w:name="heading 9" w:uiPriority="9" w:qFormat="1"/>
-    <w:lsdException w:name="toc 1" w:uiPriority="39"/>
-    <w:lsdException w:name="toc 2" w:uiPriority="39"/>
-    <w:lsdException w:name="toc 3" w:uiPriority="39"/>
-    <w:lsdException w:name="toc 4" w:uiPriority="39"/>
-    <w:lsdException w:name="toc 5" w:uiPriority="39"/>
-    <w:lsdException w:name="toc 6" w:uiPriority="39"/>
-    <w:lsdException w:name="toc 7" w:uiPriority="39"/>
-    <w:lsdException w:name="toc 8" w:uiPriority="39"/>
-    <w:lsdException w:name="toc 9" w:uiPriority="39"/>
-    <w:lsdException w:name="caption" w:uiPriority="35" w:qFormat="1"/>
-    <w:lsdException w:name="Title" w:semiHidden="0" w:uiPriority="10" w:unhideWhenUsed="0" w:qFormat="1"/>
-    <w:lsdException w:name="Default Paragraph Font" w:uiPriority="1"/>
-    <w:lsdException w:name="Subtitle" w:semiHidden="0" w:uiPriority="11" w:unhideWhenUsed="0" w:qFormat="1"/>
-    <w:lsdException w:name="Strong" w:semiHidden="0" w:uiPriority="22" w:unhideWhenUsed="0" w:qFormat="1"/>
-    <w:lsdException w:name="Emphasis" w:semiHidden="0" w:uiPriority="20" w:unhideWhenUsed="0" w:qFormat="1"/>
-    <w:lsdException w:name="Table Grid" w:semiHidden="0" w:uiPriority="59" w:unhideWhenUsed="0"/>
-    <w:lsdException w:name="Placeholder Text" w:unhideWhenUsed="0"/>
-    <w:lsdException w:name="No Spacing" w:semiHidden="0" w:uiPriority="1" w:unhideWhenUsed="0" w:qFormat="1"/>
-    <w:lsdException w:name="Light Shading" w:semiHidden="0" w:uiPriority="60" w:unhideWhenUsed="0"/>
-    <w:lsdException w:name="Light List" w:semiHidden="0" w:uiPriority="61" w:unhideWhenUsed="0"/>
-    <w:lsdException w:name="Light Grid" w:semiHidden="0" w:uiPriority="62" w:unhideWhenUsed="0"/>
-    <w:lsdException w:name="Medium Shading 1" w:semiHidden="0" w:uiPriority="63" w:unhideWhenUsed="0"/>
-    <w:lsdException w:name="Medium Shading 2" w:semiHidden="0" w:uiPriority="64" w:unhideWhenUsed="0"/>
-    <w:lsdException w:name="Medium List 1" w:semiHidden="0" w:uiPriority="65" w:unhideWhenUsed="0"/>
-    <w:lsdException w:name="Medium List 2" w:semiHidden="0" w:uiPriority="66" w:unhideWhenUsed="0"/>
-    <w:lsdException w:name="Medium Grid 1" w:semiHidden="0" w:uiPriority="67" w:unhideWhenUsed="0"/>
-    <w:lsdException w:name="Medium Grid 2" w:semiHidden="0" w:uiPriority="68" w:unhideWhenUsed="0"/>
-    <w:lsdException w:name="Medium Grid 3" w:semiHidden="0" w:uiPriority="69" w:unhideWhenUsed="0"/>
-    <w:lsdException w:name="Dark List" w:semiHidden="0" w:uiPriority="70" w:unhideWhenUsed="0"/>
-    <w:lsdException w:name="Colorful Shading" w:semiHidden="0" w:uiPriority="71" w:unhideWhenUsed="0"/>
-    <w:lsdException w:name="Colorful List" w:semiHidden="0" w:uiPriority="72" w:unhideWhenUsed="0"/>
-    <w:lsdException w:name="Colorful Grid" w:semiHidden="0" w:uiPriority="73" w:unhideWhenUsed="0"/>
-    <w:lsdException w:name="Light Shading Accent 1" w:semiHidden="0" w:uiPriority="60" w:unhideWhenUsed="0"/>
-    <w:lsdException w:name="Light List Accent 1" w:semiHidden="0" w:uiPriority="61" w:unhideWhenUsed="0"/>
-    <w:lsdException w:name="Light Grid Accent 1" w:semiHidden="0" w:uiPriority="62" w:unhideWhenUsed="0"/>
-    <w:lsdException w:name="Medium Shading 1 Accent 1" w:semiHidden="0" w:uiPriority="63" w:unhideWhenUsed="0"/>
-    <w:lsdException w:name="Medium Shading 2 Accent 1" w:semiHidden="0" w:uiPriority="64" w:unhideWhenUsed="0"/>
-    <w:lsdException w:name="Medium List 1 Accent 1" w:semiHidden="0" w:uiPriority="65" w:unhideWhenUsed="0"/>
-    <w:lsdException w:name="Revision" w:unhideWhenUsed="0"/>
-    <w:lsdException w:name="List Paragraph" w:semiHidden="0" w:uiPriority="34" w:unhideWhenUsed="0" w:qFormat="1"/>
-    <w:lsdException w:name="Quote" w:semiHidden="0" w:uiPriority="29" w:unhideWhenUsed="0" w:qFormat="1"/>
-    <w:lsdException w:name="Intense Quote" w:semiHidden="0" w:uiPriority="30" w:unhideWhenUsed="0" w:qFormat="1"/>
-    <w:lsdException w:name="Medium List 2 Accent 1" w:semiHidden="0" w:uiPriority="66" w:unhideWhenUsed="0"/>
-    <w:lsdException w:name="Medium Grid 1 Accent 1" w:semiHidden="0" w:uiPriority="67" w:unhideWhenUsed="0"/>
-    <w:lsdException w:name="Medium Grid 2 Accent 1" w:semiHidden="0" w:uiPriority="68" w:unhideWhenUsed="0"/>
-    <w:lsdException w:name="Medium Grid 3 Accent 1" w:semiHidden="0" w:uiPriority="69" w:unhideWhenUsed="0"/>
-    <w:lsdException w:name="Dark List Accent 1" w:semiHidden="0" w:uiPriority="70" w:unhideWhenUsed="0"/>
-    <w:lsdException w:name="Colorful Shading Accent 1" w:semiHidden="0" w:uiPriority="71" w:unhideWhenUsed="0"/>
-    <w:lsdException w:name="Colorful List Accent 1" w:semiHidden="0" w:uiPriority="72" w:unhideWhenUsed="0"/>
-    <w:lsdException w:name="Colorful Grid Accent 1" w:semiHidden="0" w:uiPriority="73" w:unhideWhenUsed="0"/>
-    <w:lsdException w:name="Light Shading Accent 2" w:semiHidden="0" w:uiPriority="60" w:unhideWhenUsed="0"/>
-    <w:lsdException w:name="Light List Accent 2" w:semiHidden="0" w:uiPriority="61" w:unhideWhenUsed="0"/>
-    <w:lsdException w:name="Light Grid Accent 2" w:semiHidden="0" w:uiPriority="62" w:unhideWhenUsed="0"/>
-    <w:lsdException w:name="Medium Shading 1 Accent 2" w:semiHidden="0" w:uiPriority="63" w:unhideWhenUsed="0"/>
-    <w:lsdException w:name="Medium Shading 2 Accent 2" w:semiHidden="0" w:uiPriority="64" w:unhideWhenUsed="0"/>
-    <w:lsdException w:name="Medium List 1 Accent 2" w:semiHidden="0" w:uiPriority="65" w:unhideWhenUsed="0"/>
-    <w:lsdException w:name="Medium List 2 Accent 2" w:semiHidden="0" w:uiPriority="66" w:unhideWhenUsed="0"/>
-    <w:lsdException w:name="Medium Grid 1 Accent 2" w:semiHidden="0" w:uiPriority="67" w:unhideWhenUsed="0"/>
-    <w:lsdException w:name="Medium Grid 2 Accent 2" w:semiHidden="0" w:uiPriority="68" w:unhideWhenUsed="0"/>
-    <w:lsdException w:name="Medium Grid 3 Accent 2" w:semiHidden="0" w:uiPriority="69" w:unhideWhenUsed="0"/>
-    <w:lsdException w:name="Dark List Accent 2" w:semiHidden="0" w:uiPriority="70" w:unhideWhenUsed="0"/>
-    <w:lsdException w:name="Colorful Shading Accent 2" w:semiHidden="0" w:uiPriority="71" w:unhideWhenUsed="0"/>
-    <w:lsdException w:name="Colorful List Accent 2" w:semiHidden="0" w:uiPriority="72" w:unhideWhenUsed="0"/>
-    <w:lsdException w:name="Colorful Grid Accent 2" w:semiHidden="0" w:uiPriority="73" w:unhideWhenUsed="0"/>
-    <w:lsdException w:name="Light Shading Accent 3" w:semiHidden="0" w:uiPriority="60" w:unhideWhenUsed="0"/>
-    <w:lsdException w:name="Light List Accent 3" w:semiHidden="0" w:uiPriority="61" w:unhideWhenUsed="0"/>
-    <w:lsdException w:name="Light Grid Accent 3" w:semiHidden="0" w:uiPriority="62" w:unhideWhenUsed="0"/>
-    <w:lsdException w:name="Medium Shading 1 Accent 3" w:semiHidden="0" w:uiPriority="63" w:unhideWhenUsed="0"/>
-    <w:lsdException w:name="Medium Shading 2 Accent 3" w:semiHidden="0" w:uiPriority="64" w:unhideWhenUsed="0"/>
-    <w:lsdException w:name="Medium List 1 Accent 3" w:semiHidden="0" w:uiPriority="65" w:unhideWhenUsed="0"/>
-    <w:lsdException w:name="Medium List 2 Accent 3" w:semiHidden="0" w:uiPriority="66" w:unhideWhenUsed="0"/>
-    <w:lsdException w:name="Medium Grid 1 Accent 3" w:semiHidden="0" w:uiPriority="67" w:unhideWhenUsed="0"/>
-    <w:lsdException w:name="Medium Grid 2 Accent 3" w:semiHidden="0" w:uiPriority="68" w:unhideWhenUsed="0"/>
-    <w:lsdException w:name="Medium Grid 3 Accent 3" w:semiHidden="0" w:uiPriority="69" w:unhideWhenUsed="0"/>
-    <w:lsdException w:name="Dark List Accent 3" w:semiHidden="0" w:uiPriority="70" w:unhideWhenUsed="0"/>
-    <w:lsdException w:name="Colorful Shading Accent 3" w:semiHidden="0" w:uiPriority="71" w:unhideWhenUsed="0"/>
-    <w:lsdException w:name="Colorful List Accent 3" w:semiHidden="0" w:uiPriority="72" w:unhideWhenUsed="0"/>
-    <w:lsdException w:name="Colorful Grid Accent 3" w:semiHidden="0" w:uiPriority="73" w:unhideWhenUsed="0"/>
-    <w:lsdException w:name="Light Shading Accent 4" w:semiHidden="0" w:uiPriority="60" w:unhideWhenUsed="0"/>
-    <w:lsdException w:name="Light List Accent 4" w:semiHidden="0" w:uiPriority="61" w:unhideWhenUsed="0"/>
-    <w:lsdException w:name="Light Grid Accent 4" w:semiHidden="0" w:uiPriority="62" w:unhideWhenUsed="0"/>
-    <w:lsdException w:name="Medium Shading 1 Accent 4" w:semiHidden="0" w:uiPriority="63" w:unhideWhenUsed="0"/>
-    <w:lsdException w:name="Medium Shading 2 Accent 4" w:semiHidden="0" w:uiPriority="64" w:unhideWhenUsed="0"/>
-    <w:lsdException w:name="Medium List 1 Accent 4" w:semiHidden="0" w:uiPriority="65" w:unhideWhenUsed="0"/>
-    <w:lsdException w:name="Medium List 2 Accent 4" w:semiHidden="0" w:uiPriority="66" w:unhideWhenUsed="0"/>
-    <w:lsdException w:name="Medium Grid 1 Accent 4" w:semiHidden="0" w:uiPriority="67" w:unhideWhenUsed="0"/>
-    <w:lsdException w:name="Medium Grid 2 Accent 4" w:semiHidden="0" w:uiPriority="68" w:unhideWhenUsed="0"/>
-    <w:lsdException w:name="Medium Grid 3 Accent 4" w:semiHidden="0" w:uiPriority="69" w:unhideWhenUsed="0"/>
-    <w:lsdException w:name="Dark List Accent 4" w:semiHidden="0" w:uiPriority="70" w:unhideWhenUsed="0"/>
-    <w:lsdException w:name="Colorful Shading Accent 4" w:semiHidden="0" w:uiPriority="71" w:unhideWhenUsed="0"/>
-    <w:lsdException w:name="Colorful List Accent 4" w:semiHidden="0" w:uiPriority="72" w:unhideWhenUsed="0"/>
-    <w:lsdException w:name="Colorful Grid Accent 4" w:semiHidden="0" w:uiPriority="73" w:unhideWhenUsed="0"/>
-    <w:lsdException w:name="Light Shading Accent 5" w:semiHidden="0" w:uiPriority="60" w:unhideWhenUsed="0"/>
-    <w:lsdException w:name="Light List Accent 5" w:semiHidden="0" w:uiPriority="61" w:unhideWhenUsed="0"/>
-    <w:lsdException w:name="Light Grid Accent 5" w:semiHidden="0" w:uiPriority="62" w:unhideWhenUsed="0"/>
-    <w:lsdException w:name="Medium Shading 1 Accent 5" w:semiHidden="0" w:uiPriority="63" w:unhideWhenUsed="0"/>
-    <w:lsdException w:name="Medium Shading 2 Accent 5" w:semiHidden="0" w:uiPriority="64" w:unhideWhenUsed="0"/>
-    <w:lsdException w:name="Medium List 1 Accent 5" w:semiHidden="0" w:uiPriority="65" w:unhideWhenUsed="0"/>
-    <w:lsdException w:name="Medium List 2 Accent 5" w:semiHidden="0" w:uiPriority="66" w:unhideWhenUsed="0"/>
-    <w:lsdException w:name="Medium Grid 1 Accent 5" w:semiHidden="0" w:uiPriority="67" w:unhideWhenUsed="0"/>
-    <w:lsdException w:name="Medium Grid 2 Accent 5" w:semiHidden="0" w:uiPriority="68" w:unhideWhenUsed="0"/>
-    <w:lsdException w:name="Medium Grid 3 Accent 5" w:semiHidden="0" w:uiPriority="69" w:unhideWhenUsed="0"/>
-    <w:lsdException w:name="Dark List Accent 5" w:semiHidden="0" w:uiPriority="70" w:unhideWhenUsed="0"/>
-    <w:lsdException w:name="Colorful Shading Accent 5" w:semiHidden="0" w:uiPriority="71" w:unhideWhenUsed="0"/>
-    <w:lsdException w:name="Colorful List Accent 5" w:semiHidden="0" w:uiPriority="72" w:unhideWhenUsed="0"/>
-    <w:lsdException w:name="Colorful Grid Accent 5" w:semiHidden="0" w:uiPriority="73" w:unhideWhenUsed="0"/>
-    <w:lsdException w:name="Light Shading Accent 6" w:semiHidden="0" w:uiPriority="60" w:unhideWhenUsed="0"/>
-    <w:lsdException w:name="Light List Accent 6" w:semiHidden="0" w:uiPriority="61" w:unhideWhenUsed="0"/>
-    <w:lsdException w:name="Light Grid Accent 6" w:semiHidden="0" w:uiPriority="62" w:unhideWhenUsed="0"/>
-    <w:lsdException w:name="Medium Shading 1 Accent 6" w:semiHidden="0" w:uiPriority="63" w:unhideWhenUsed="0"/>
-    <w:lsdException w:name="Medium Shading 2 Accent 6" w:semiHidden="0" w:uiPriority="64" w:unhideWhenUsed="0"/>
-    <w:lsdException w:name="Medium List 1 Accent 6" w:semiHidden="0" w:uiPriority="65" w:unhideWhenUsed="0"/>
-    <w:lsdException w:name="Medium List 2 Accent 6" w:semiHidden="0" w:uiPriority="66" w:unhideWhenUsed="0"/>
-    <w:lsdException w:name="Medium Grid 1 Accent 6" w:semiHidden="0" w:uiPriority="67" w:unhideWhenUsed="0"/>
-    <w:lsdException w:name="Medium Grid 2 Accent 6" w:semiHidden="0" w:uiPriority="68" w:unhideWhenUsed="0"/>
-    <w:lsdException w:name="Medium Grid 3 Accent 6" w:semiHidden="0" w:uiPriority="69" w:unhideWhenUsed="0"/>
-    <w:lsdException w:name="Dark List Accent 6" w:semiHidden="0" w:uiPriority="70" w:unhideWhenUsed="0"/>
-    <w:lsdException w:name="Colorful Shading Accent 6" w:semiHidden="0" w:uiPriority="71" w:unhideWhenUsed="0"/>
-    <w:lsdException w:name="Colorful List Accent 6" w:semiHidden="0" w:uiPriority="72" w:unhideWhenUsed="0"/>
-    <w:lsdException w:name="Colorful Grid Accent 6" w:semiHidden="0" w:uiPriority="73" w:unhideWhenUsed="0"/>
-    <w:lsdException w:name="Subtle Emphasis" w:semiHidden="0" w:uiPriority="19" w:unhideWhenUsed="0" w:qFormat="1"/>
-    <w:lsdException w:name="Intense Emphasis" w:semiHidden="0" w:uiPriority="21" w:unhideWhenUsed="0" w:qFormat="1"/>
-    <w:lsdException w:name="Subtle Reference" w:semiHidden="0" w:uiPriority="31" w:unhideWhenUsed="0" w:qFormat="1"/>
-    <w:lsdException w:name="Intense Reference" w:semiHidden="0" w:uiPriority="32" w:unhideWhenUsed="0" w:qFormat="1"/>
-    <w:lsdException w:name="Book Title" w:semiHidden="0" w:uiPriority="33" w:unhideWhenUsed="0" w:qFormat="1"/>
-    <w:lsdException w:name="Bibliography" w:uiPriority="37"/>
-    <w:lsdException w:name="TOC Heading" w:uiPriority="39" w:qFormat="1"/>
-  </w:latentStyles>
-  <w:style w:type="paragraph" w:default="1" w:styleId="Normal">
-    <w:name w:val="Normal"/>
-    <w:qFormat/>
-  </w:style>
-  <w:style w:type="character" w:default="1" w:styleId="Policepardfaut">
-    <w:name w:val="Default Paragraph Font"/>
-    <w:uiPriority w:val="1"/>
-    <w:semiHidden/>
-    <w:unhideWhenUsed/>
-  </w:style>
-  <w:style w:type="table" w:default="1" w:styleId="TableauNormal">
-    <w:name w:val="Normal Table"/>
-    <w:uiPriority w:val="99"/>
-    <w:semiHidden/>
-    <w:unhideWhenUsed/>
-    <w:tblPr>
-      <w:tblInd w:w="0" w:type="dxa"/>
-      <w:tblCellMar>
-        <w:top w:w="0" w:type="dxa"/>
-        <w:left w:w="108" w:type="dxa"/>
-        <w:bottom w:w="0" w:type="dxa"/>
-        <w:right w:w="108" w:type="dxa"/>
-      </w:tblCellMar>
-    </w:tblPr>
-  </w:style>
-  <w:style w:type="numbering" w:default="1" w:styleId="Aucuneliste">
-    <w:name w:val="No List"/>
-    <w:uiPriority w:val="99"/>
-    <w:semiHidden/>
-    <w:unhideWhenUsed/>
-  </w:style>
-  <w:style w:type="paragraph" w:customStyle="1" w:styleId="8CED359023E349B09CAD83F8A1548847">
-    <w:name w:val="8CED359023E349B09CAD83F8A1548847"/>
-    <w:rsid w:val="00994402"/>
-  </w:style>
-  <w:style w:type="paragraph" w:customStyle="1" w:styleId="6C4D7650F97F4FAE840F2F4D1776F6D2">
-    <w:name w:val="6C4D7650F97F4FAE840F2F4D1776F6D2"/>
-    <w:rsid w:val="00994402"/>
-  </w:style>
-</w:styles>
-</file>
-
-<file path=word/glossary/webSettings.xml><?xml version="1.0" encoding="utf-8"?>
-<w:webSettings xmlns:mc="http://schemas.openxmlformats.org/markup-compatibility/2006" xmlns:r="http://schemas.openxmlformats.org/officeDocument/2006/relationships" xmlns:w="http://schemas.openxmlformats.org/wordprocessingml/2006/main" xmlns:w14="http://schemas.microsoft.com/office/word/2010/wordml" mc:Ignorable="w14">
-  <w:optimizeForBrowser/>
-  <w:allowPNG/>
-</w:webSettings>
 </file>
 
 <file path=word/theme/theme1.xml><?xml version="1.0" encoding="utf-8"?>
@@ -6861,7 +6715,7 @@
 </file>
 
 <file path=customXml/itemProps1.xml><?xml version="1.0" encoding="utf-8"?>
-<ds:datastoreItem xmlns:ds="http://schemas.openxmlformats.org/officeDocument/2006/customXml" ds:itemID="{7EAF32CD-4006-4CE7-A45A-31DDB95228DD}">
+<ds:datastoreItem xmlns:ds="http://schemas.openxmlformats.org/officeDocument/2006/customXml" ds:itemID="{E5B0004C-3612-4441-AD59-F1791BB49971}">
   <ds:schemaRefs>
     <ds:schemaRef ds:uri="http://schemas.openxmlformats.org/officeDocument/2006/bibliography"/>
   </ds:schemaRefs>

</xml_diff>

<commit_message>
Quelque souci design réglé
</commit_message>
<xml_diff>
--- a/Grant_DocTech.docx
+++ b/Grant_DocTech.docx
@@ -54,7 +54,7 @@
           <w:r>
             <w:fldChar w:fldCharType="separate"/>
           </w:r>
-          <w:hyperlink w:anchor="_Toc484585113" w:history="1">
+          <w:hyperlink w:anchor="_Toc484614775" w:history="1">
             <w:r>
               <w:rPr>
                 <w:rStyle w:val="Lienhypertexte"/>
@@ -81,7 +81,7 @@
                 <w:noProof/>
                 <w:webHidden/>
               </w:rPr>
-              <w:instrText xml:space="preserve"> PAGEREF _Toc484585113 \h </w:instrText>
+              <w:instrText xml:space="preserve"> PAGEREF _Toc484614775 \h </w:instrText>
             </w:r>
             <w:r>
               <w:rPr>
@@ -125,7 +125,7 @@
               <w:lang w:eastAsia="fr-CH"/>
             </w:rPr>
           </w:pPr>
-          <w:hyperlink w:anchor="_Toc484585114" w:history="1">
+          <w:hyperlink w:anchor="_Toc484614776" w:history="1">
             <w:r>
               <w:rPr>
                 <w:rStyle w:val="Lienhypertexte"/>
@@ -152,7 +152,7 @@
                 <w:noProof/>
                 <w:webHidden/>
               </w:rPr>
-              <w:instrText xml:space="preserve"> PAGEREF _Toc484585114 \h </w:instrText>
+              <w:instrText xml:space="preserve"> PAGEREF _Toc484614776 \h </w:instrText>
             </w:r>
             <w:r>
               <w:rPr>
@@ -196,7 +196,7 @@
               <w:lang w:eastAsia="fr-CH"/>
             </w:rPr>
           </w:pPr>
-          <w:hyperlink w:anchor="_Toc484585115" w:history="1">
+          <w:hyperlink w:anchor="_Toc484614777" w:history="1">
             <w:r>
               <w:rPr>
                 <w:rStyle w:val="Lienhypertexte"/>
@@ -223,7 +223,7 @@
                 <w:noProof/>
                 <w:webHidden/>
               </w:rPr>
-              <w:instrText xml:space="preserve"> PAGEREF _Toc484585115 \h </w:instrText>
+              <w:instrText xml:space="preserve"> PAGEREF _Toc484614777 \h </w:instrText>
             </w:r>
             <w:r>
               <w:rPr>
@@ -267,7 +267,7 @@
               <w:lang w:eastAsia="fr-CH"/>
             </w:rPr>
           </w:pPr>
-          <w:hyperlink w:anchor="_Toc484585116" w:history="1">
+          <w:hyperlink w:anchor="_Toc484614778" w:history="1">
             <w:r>
               <w:rPr>
                 <w:rStyle w:val="Lienhypertexte"/>
@@ -294,7 +294,7 @@
                 <w:noProof/>
                 <w:webHidden/>
               </w:rPr>
-              <w:instrText xml:space="preserve"> PAGEREF _Toc484585116 \h </w:instrText>
+              <w:instrText xml:space="preserve"> PAGEREF _Toc484614778 \h </w:instrText>
             </w:r>
             <w:r>
               <w:rPr>
@@ -338,7 +338,7 @@
               <w:lang w:eastAsia="fr-CH"/>
             </w:rPr>
           </w:pPr>
-          <w:hyperlink w:anchor="_Toc484585117" w:history="1">
+          <w:hyperlink w:anchor="_Toc484614779" w:history="1">
             <w:r>
               <w:rPr>
                 <w:rStyle w:val="Lienhypertexte"/>
@@ -365,7 +365,7 @@
                 <w:noProof/>
                 <w:webHidden/>
               </w:rPr>
-              <w:instrText xml:space="preserve"> PAGEREF _Toc484585117 \h </w:instrText>
+              <w:instrText xml:space="preserve"> PAGEREF _Toc484614779 \h </w:instrText>
             </w:r>
             <w:r>
               <w:rPr>
@@ -409,7 +409,7 @@
               <w:lang w:eastAsia="fr-CH"/>
             </w:rPr>
           </w:pPr>
-          <w:hyperlink w:anchor="_Toc484585118" w:history="1">
+          <w:hyperlink w:anchor="_Toc484614780" w:history="1">
             <w:r>
               <w:rPr>
                 <w:rStyle w:val="Lienhypertexte"/>
@@ -436,7 +436,7 @@
                 <w:noProof/>
                 <w:webHidden/>
               </w:rPr>
-              <w:instrText xml:space="preserve"> PAGEREF _Toc484585118 \h </w:instrText>
+              <w:instrText xml:space="preserve"> PAGEREF _Toc484614780 \h </w:instrText>
             </w:r>
             <w:r>
               <w:rPr>
@@ -480,7 +480,7 @@
               <w:lang w:eastAsia="fr-CH"/>
             </w:rPr>
           </w:pPr>
-          <w:hyperlink w:anchor="_Toc484585119" w:history="1">
+          <w:hyperlink w:anchor="_Toc484614781" w:history="1">
             <w:r>
               <w:rPr>
                 <w:rStyle w:val="Lienhypertexte"/>
@@ -507,7 +507,7 @@
                 <w:noProof/>
                 <w:webHidden/>
               </w:rPr>
-              <w:instrText xml:space="preserve"> PAGEREF _Toc484585119 \h </w:instrText>
+              <w:instrText xml:space="preserve"> PAGEREF _Toc484614781 \h </w:instrText>
             </w:r>
             <w:r>
               <w:rPr>
@@ -551,7 +551,7 @@
               <w:lang w:eastAsia="fr-CH"/>
             </w:rPr>
           </w:pPr>
-          <w:hyperlink w:anchor="_Toc484585120" w:history="1">
+          <w:hyperlink w:anchor="_Toc484614782" w:history="1">
             <w:r>
               <w:rPr>
                 <w:rStyle w:val="Lienhypertexte"/>
@@ -578,7 +578,7 @@
                 <w:noProof/>
                 <w:webHidden/>
               </w:rPr>
-              <w:instrText xml:space="preserve"> PAGEREF _Toc484585120 \h </w:instrText>
+              <w:instrText xml:space="preserve"> PAGEREF _Toc484614782 \h </w:instrText>
             </w:r>
             <w:r>
               <w:rPr>
@@ -622,7 +622,7 @@
               <w:lang w:eastAsia="fr-CH"/>
             </w:rPr>
           </w:pPr>
-          <w:hyperlink w:anchor="_Toc484585121" w:history="1">
+          <w:hyperlink w:anchor="_Toc484614783" w:history="1">
             <w:r>
               <w:rPr>
                 <w:rStyle w:val="Lienhypertexte"/>
@@ -649,7 +649,7 @@
                 <w:noProof/>
                 <w:webHidden/>
               </w:rPr>
-              <w:instrText xml:space="preserve"> PAGEREF _Toc484585121 \h </w:instrText>
+              <w:instrText xml:space="preserve"> PAGEREF _Toc484614783 \h </w:instrText>
             </w:r>
             <w:r>
               <w:rPr>
@@ -693,7 +693,7 @@
               <w:lang w:eastAsia="fr-CH"/>
             </w:rPr>
           </w:pPr>
-          <w:hyperlink w:anchor="_Toc484585122" w:history="1">
+          <w:hyperlink w:anchor="_Toc484614784" w:history="1">
             <w:r>
               <w:rPr>
                 <w:rStyle w:val="Lienhypertexte"/>
@@ -720,7 +720,7 @@
                 <w:noProof/>
                 <w:webHidden/>
               </w:rPr>
-              <w:instrText xml:space="preserve"> PAGEREF _Toc484585122 \h </w:instrText>
+              <w:instrText xml:space="preserve"> PAGEREF _Toc484614784 \h </w:instrText>
             </w:r>
             <w:r>
               <w:rPr>
@@ -740,7 +740,7 @@
                 <w:noProof/>
                 <w:webHidden/>
               </w:rPr>
-              <w:t>6</w:t>
+              <w:t>7</w:t>
             </w:r>
             <w:r>
               <w:rPr>
@@ -764,7 +764,7 @@
               <w:lang w:eastAsia="fr-CH"/>
             </w:rPr>
           </w:pPr>
-          <w:hyperlink w:anchor="_Toc484585123" w:history="1">
+          <w:hyperlink w:anchor="_Toc484614785" w:history="1">
             <w:r>
               <w:rPr>
                 <w:rStyle w:val="Lienhypertexte"/>
@@ -791,7 +791,7 @@
                 <w:noProof/>
                 <w:webHidden/>
               </w:rPr>
-              <w:instrText xml:space="preserve"> PAGEREF _Toc484585123 \h </w:instrText>
+              <w:instrText xml:space="preserve"> PAGEREF _Toc484614785 \h </w:instrText>
             </w:r>
             <w:r>
               <w:rPr>
@@ -811,7 +811,7 @@
                 <w:noProof/>
                 <w:webHidden/>
               </w:rPr>
-              <w:t>6</w:t>
+              <w:t>7</w:t>
             </w:r>
             <w:r>
               <w:rPr>
@@ -835,7 +835,7 @@
               <w:lang w:eastAsia="fr-CH"/>
             </w:rPr>
           </w:pPr>
-          <w:hyperlink w:anchor="_Toc484585124" w:history="1">
+          <w:hyperlink w:anchor="_Toc484614786" w:history="1">
             <w:r>
               <w:rPr>
                 <w:rStyle w:val="Lienhypertexte"/>
@@ -862,7 +862,7 @@
                 <w:noProof/>
                 <w:webHidden/>
               </w:rPr>
-              <w:instrText xml:space="preserve"> PAGEREF _Toc484585124 \h </w:instrText>
+              <w:instrText xml:space="preserve"> PAGEREF _Toc484614786 \h </w:instrText>
             </w:r>
             <w:r>
               <w:rPr>
@@ -882,7 +882,7 @@
                 <w:noProof/>
                 <w:webHidden/>
               </w:rPr>
-              <w:t>8</w:t>
+              <w:t>9</w:t>
             </w:r>
             <w:r>
               <w:rPr>
@@ -906,7 +906,7 @@
               <w:lang w:eastAsia="fr-CH"/>
             </w:rPr>
           </w:pPr>
-          <w:hyperlink w:anchor="_Toc484585125" w:history="1">
+          <w:hyperlink w:anchor="_Toc484614787" w:history="1">
             <w:r>
               <w:rPr>
                 <w:rStyle w:val="Lienhypertexte"/>
@@ -933,7 +933,7 @@
                 <w:noProof/>
                 <w:webHidden/>
               </w:rPr>
-              <w:instrText xml:space="preserve"> PAGEREF _Toc484585125 \h </w:instrText>
+              <w:instrText xml:space="preserve"> PAGEREF _Toc484614787 \h </w:instrText>
             </w:r>
             <w:r>
               <w:rPr>
@@ -953,7 +953,7 @@
                 <w:noProof/>
                 <w:webHidden/>
               </w:rPr>
-              <w:t>9</w:t>
+              <w:t>10</w:t>
             </w:r>
             <w:r>
               <w:rPr>
@@ -977,7 +977,7 @@
               <w:lang w:eastAsia="fr-CH"/>
             </w:rPr>
           </w:pPr>
-          <w:hyperlink w:anchor="_Toc484585126" w:history="1">
+          <w:hyperlink w:anchor="_Toc484614788" w:history="1">
             <w:r>
               <w:rPr>
                 <w:rStyle w:val="Lienhypertexte"/>
@@ -1004,7 +1004,7 @@
                 <w:noProof/>
                 <w:webHidden/>
               </w:rPr>
-              <w:instrText xml:space="preserve"> PAGEREF _Toc484585126 \h </w:instrText>
+              <w:instrText xml:space="preserve"> PAGEREF _Toc484614788 \h </w:instrText>
             </w:r>
             <w:r>
               <w:rPr>
@@ -1024,7 +1024,7 @@
                 <w:noProof/>
                 <w:webHidden/>
               </w:rPr>
-              <w:t>9</w:t>
+              <w:t>10</w:t>
             </w:r>
             <w:r>
               <w:rPr>
@@ -1048,7 +1048,7 @@
               <w:lang w:eastAsia="fr-CH"/>
             </w:rPr>
           </w:pPr>
-          <w:hyperlink w:anchor="_Toc484585127" w:history="1">
+          <w:hyperlink w:anchor="_Toc484614789" w:history="1">
             <w:r>
               <w:rPr>
                 <w:rStyle w:val="Lienhypertexte"/>
@@ -1075,7 +1075,7 @@
                 <w:noProof/>
                 <w:webHidden/>
               </w:rPr>
-              <w:instrText xml:space="preserve"> PAGEREF _Toc484585127 \h </w:instrText>
+              <w:instrText xml:space="preserve"> PAGEREF _Toc484614789 \h </w:instrText>
             </w:r>
             <w:r>
               <w:rPr>
@@ -1095,7 +1095,7 @@
                 <w:noProof/>
                 <w:webHidden/>
               </w:rPr>
-              <w:t>9</w:t>
+              <w:t>10</w:t>
             </w:r>
             <w:r>
               <w:rPr>
@@ -1119,7 +1119,7 @@
               <w:lang w:eastAsia="fr-CH"/>
             </w:rPr>
           </w:pPr>
-          <w:hyperlink w:anchor="_Toc484585128" w:history="1">
+          <w:hyperlink w:anchor="_Toc484614790" w:history="1">
             <w:r>
               <w:rPr>
                 <w:rStyle w:val="Lienhypertexte"/>
@@ -1146,7 +1146,7 @@
                 <w:noProof/>
                 <w:webHidden/>
               </w:rPr>
-              <w:instrText xml:space="preserve"> PAGEREF _Toc484585128 \h </w:instrText>
+              <w:instrText xml:space="preserve"> PAGEREF _Toc484614790 \h </w:instrText>
             </w:r>
             <w:r>
               <w:rPr>
@@ -1190,7 +1190,7 @@
               <w:lang w:eastAsia="fr-CH"/>
             </w:rPr>
           </w:pPr>
-          <w:hyperlink w:anchor="_Toc484585129" w:history="1">
+          <w:hyperlink w:anchor="_Toc484614791" w:history="1">
             <w:r>
               <w:rPr>
                 <w:rStyle w:val="Lienhypertexte"/>
@@ -1217,7 +1217,7 @@
                 <w:noProof/>
                 <w:webHidden/>
               </w:rPr>
-              <w:instrText xml:space="preserve"> PAGEREF _Toc484585129 \h </w:instrText>
+              <w:instrText xml:space="preserve"> PAGEREF _Toc484614791 \h </w:instrText>
             </w:r>
             <w:r>
               <w:rPr>
@@ -1261,7 +1261,7 @@
               <w:lang w:eastAsia="fr-CH"/>
             </w:rPr>
           </w:pPr>
-          <w:hyperlink w:anchor="_Toc484585130" w:history="1">
+          <w:hyperlink w:anchor="_Toc484614792" w:history="1">
             <w:r>
               <w:rPr>
                 <w:rStyle w:val="Lienhypertexte"/>
@@ -1288,7 +1288,7 @@
                 <w:noProof/>
                 <w:webHidden/>
               </w:rPr>
-              <w:instrText xml:space="preserve"> PAGEREF _Toc484585130 \h </w:instrText>
+              <w:instrText xml:space="preserve"> PAGEREF _Toc484614792 \h </w:instrText>
             </w:r>
             <w:r>
               <w:rPr>
@@ -1332,7 +1332,7 @@
               <w:lang w:eastAsia="fr-CH"/>
             </w:rPr>
           </w:pPr>
-          <w:hyperlink w:anchor="_Toc484585131" w:history="1">
+          <w:hyperlink w:anchor="_Toc484614793" w:history="1">
             <w:r>
               <w:rPr>
                 <w:rStyle w:val="Lienhypertexte"/>
@@ -1359,7 +1359,7 @@
                 <w:noProof/>
                 <w:webHidden/>
               </w:rPr>
-              <w:instrText xml:space="preserve"> PAGEREF _Toc484585131 \h </w:instrText>
+              <w:instrText xml:space="preserve"> PAGEREF _Toc484614793 \h </w:instrText>
             </w:r>
             <w:r>
               <w:rPr>
@@ -1379,7 +1379,7 @@
                 <w:noProof/>
                 <w:webHidden/>
               </w:rPr>
-              <w:t>10</w:t>
+              <w:t>11</w:t>
             </w:r>
             <w:r>
               <w:rPr>
@@ -1403,13 +1403,13 @@
               <w:lang w:eastAsia="fr-CH"/>
             </w:rPr>
           </w:pPr>
-          <w:hyperlink w:anchor="_Toc484585132" w:history="1">
+          <w:hyperlink w:anchor="_Toc484614794" w:history="1">
             <w:r>
               <w:rPr>
                 <w:rStyle w:val="Lienhypertexte"/>
                 <w:noProof/>
               </w:rPr>
-              <w:t>6.1 Requêtes</w:t>
+              <w:t>6.1 Diagramme du site</w:t>
             </w:r>
             <w:r>
               <w:rPr>
@@ -1430,7 +1430,7 @@
                 <w:noProof/>
                 <w:webHidden/>
               </w:rPr>
-              <w:instrText xml:space="preserve"> PAGEREF _Toc484585132 \h </w:instrText>
+              <w:instrText xml:space="preserve"> PAGEREF _Toc484614794 \h </w:instrText>
             </w:r>
             <w:r>
               <w:rPr>
@@ -1450,7 +1450,7 @@
                 <w:noProof/>
                 <w:webHidden/>
               </w:rPr>
-              <w:t>10</w:t>
+              <w:t>11</w:t>
             </w:r>
             <w:r>
               <w:rPr>
@@ -1474,14 +1474,85 @@
               <w:lang w:eastAsia="fr-CH"/>
             </w:rPr>
           </w:pPr>
-          <w:hyperlink w:anchor="_Toc484585133" w:history="1">
+          <w:hyperlink w:anchor="_Toc484614795" w:history="1">
             <w:r>
               <w:rPr>
                 <w:rStyle w:val="Lienhypertexte"/>
                 <w:noProof/>
+              </w:rPr>
+              <w:t>6.2 Requêtes</w:t>
+            </w:r>
+            <w:r>
+              <w:rPr>
+                <w:noProof/>
+                <w:webHidden/>
+              </w:rPr>
+              <w:tab/>
+            </w:r>
+            <w:r>
+              <w:rPr>
+                <w:noProof/>
+                <w:webHidden/>
+              </w:rPr>
+              <w:fldChar w:fldCharType="begin"/>
+            </w:r>
+            <w:r>
+              <w:rPr>
+                <w:noProof/>
+                <w:webHidden/>
+              </w:rPr>
+              <w:instrText xml:space="preserve"> PAGEREF _Toc484614795 \h </w:instrText>
+            </w:r>
+            <w:r>
+              <w:rPr>
+                <w:noProof/>
+                <w:webHidden/>
+              </w:rPr>
+            </w:r>
+            <w:r>
+              <w:rPr>
+                <w:noProof/>
+                <w:webHidden/>
+              </w:rPr>
+              <w:fldChar w:fldCharType="separate"/>
+            </w:r>
+            <w:r>
+              <w:rPr>
+                <w:noProof/>
+                <w:webHidden/>
+              </w:rPr>
+              <w:t>11</w:t>
+            </w:r>
+            <w:r>
+              <w:rPr>
+                <w:noProof/>
+                <w:webHidden/>
+              </w:rPr>
+              <w:fldChar w:fldCharType="end"/>
+            </w:r>
+          </w:hyperlink>
+        </w:p>
+        <w:p>
+          <w:pPr>
+            <w:pStyle w:val="TM2"/>
+            <w:tabs>
+              <w:tab w:val="right" w:leader="dot" w:pos="9060"/>
+            </w:tabs>
+            <w:rPr>
+              <w:rFonts w:asciiTheme="minorHAnsi" w:eastAsiaTheme="minorEastAsia" w:hAnsiTheme="minorHAnsi"/>
+              <w:noProof/>
+              <w:sz w:val="22"/>
+              <w:lang w:eastAsia="fr-CH"/>
+            </w:rPr>
+          </w:pPr>
+          <w:hyperlink w:anchor="_Toc484614796" w:history="1">
+            <w:r>
+              <w:rPr>
+                <w:rStyle w:val="Lienhypertexte"/>
+                <w:noProof/>
                 <w:lang w:val="en-US"/>
               </w:rPr>
-              <w:t>6.2 Fonctions</w:t>
+              <w:t>6.3 Fonctions</w:t>
             </w:r>
             <w:r>
               <w:rPr>
@@ -1502,7 +1573,7 @@
                 <w:noProof/>
                 <w:webHidden/>
               </w:rPr>
-              <w:instrText xml:space="preserve"> PAGEREF _Toc484585133 \h </w:instrText>
+              <w:instrText xml:space="preserve"> PAGEREF _Toc484614796 \h </w:instrText>
             </w:r>
             <w:r>
               <w:rPr>
@@ -1522,7 +1593,7 @@
                 <w:noProof/>
                 <w:webHidden/>
               </w:rPr>
-              <w:t>10</w:t>
+              <w:t>11</w:t>
             </w:r>
             <w:r>
               <w:rPr>
@@ -1563,7 +1634,7 @@
           <w:numId w:val="10"/>
         </w:numPr>
       </w:pPr>
-      <w:bookmarkStart w:id="0" w:name="_Toc484585113"/>
+      <w:bookmarkStart w:id="0" w:name="_Toc484614775"/>
       <w:r>
         <w:t>Introduction</w:t>
       </w:r>
@@ -1642,7 +1713,7 @@
           <w:numId w:val="10"/>
         </w:numPr>
       </w:pPr>
-      <w:bookmarkStart w:id="1" w:name="_Toc484585114"/>
+      <w:bookmarkStart w:id="1" w:name="_Toc484614776"/>
       <w:r>
         <w:t>Cahier des charges</w:t>
       </w:r>
@@ -1665,7 +1736,7 @@
           <w:docGrid w:linePitch="360"/>
         </w:sectPr>
       </w:pPr>
-      <w:bookmarkStart w:id="2" w:name="_Toc484585115"/>
+      <w:bookmarkStart w:id="2" w:name="_Toc484614777"/>
       <w:r>
         <w:t>Organisation</w:t>
       </w:r>
@@ -1865,7 +1936,7 @@
           <w:numId w:val="10"/>
         </w:numPr>
       </w:pPr>
-      <w:bookmarkStart w:id="3" w:name="_Toc484585116"/>
+      <w:bookmarkStart w:id="3" w:name="_Toc484614778"/>
       <w:r>
         <w:lastRenderedPageBreak/>
         <w:t>Objectifs</w:t>
@@ -1893,7 +1964,7 @@
           <w:numId w:val="10"/>
         </w:numPr>
       </w:pPr>
-      <w:bookmarkStart w:id="4" w:name="_Toc484585117"/>
+      <w:bookmarkStart w:id="4" w:name="_Toc484614779"/>
       <w:r>
         <w:lastRenderedPageBreak/>
         <w:t>Description détaillé du projet</w:t>
@@ -1970,7 +2041,7 @@
           <w:numId w:val="10"/>
         </w:numPr>
       </w:pPr>
-      <w:bookmarkStart w:id="5" w:name="_Toc484585118"/>
+      <w:bookmarkStart w:id="5" w:name="_Toc484614780"/>
       <w:r>
         <w:lastRenderedPageBreak/>
         <w:t>Modèle conceptuel de base</w:t>
@@ -2045,7 +2116,7 @@
           <w:numId w:val="10"/>
         </w:numPr>
       </w:pPr>
-      <w:bookmarkStart w:id="6" w:name="_Toc484585119"/>
+      <w:bookmarkStart w:id="6" w:name="_Toc484614781"/>
       <w:r>
         <w:t>Planning initial</w:t>
       </w:r>
@@ -2127,7 +2198,7 @@
           <w:numId w:val="10"/>
         </w:numPr>
       </w:pPr>
-      <w:bookmarkStart w:id="7" w:name="_Toc484585120"/>
+      <w:bookmarkStart w:id="7" w:name="_Toc484614782"/>
       <w:r>
         <w:t>Analyse fonctionnel</w:t>
       </w:r>
@@ -2377,7 +2448,7 @@
           <w:numId w:val="10"/>
         </w:numPr>
       </w:pPr>
-      <w:bookmarkStart w:id="8" w:name="_Toc484585121"/>
+      <w:bookmarkStart w:id="8" w:name="_Toc484614783"/>
       <w:r>
         <w:t>Technologie</w:t>
       </w:r>
@@ -2512,12 +2583,7 @@
       </w:r>
       <w:proofErr w:type="spellEnd"/>
       <w:r>
-        <w:t xml:space="preserve"> que j’utilise comme serveur local.</w:t>
-      </w:r>
-      <w:bookmarkStart w:id="9" w:name="_GoBack"/>
-      <w:bookmarkEnd w:id="9"/>
-      <w:r>
-        <w:t xml:space="preserve"> </w:t>
+        <w:t xml:space="preserve"> que j’utilise comme serveur local. </w:t>
       </w:r>
     </w:p>
     <w:p>
@@ -2533,12 +2599,12 @@
           <w:numId w:val="10"/>
         </w:numPr>
       </w:pPr>
-      <w:bookmarkStart w:id="10" w:name="_Toc484585122"/>
+      <w:bookmarkStart w:id="9" w:name="_Toc484614784"/>
       <w:r>
         <w:lastRenderedPageBreak/>
         <w:t>Analyse fonctionnelle</w:t>
       </w:r>
-      <w:bookmarkEnd w:id="10"/>
+      <w:bookmarkEnd w:id="9"/>
     </w:p>
     <w:p>
       <w:pPr>
@@ -2548,11 +2614,11 @@
           <w:numId w:val="10"/>
         </w:numPr>
       </w:pPr>
-      <w:bookmarkStart w:id="11" w:name="_Toc484585123"/>
+      <w:bookmarkStart w:id="10" w:name="_Toc484614785"/>
       <w:r>
         <w:t>Maquette</w:t>
       </w:r>
-      <w:bookmarkEnd w:id="11"/>
+      <w:bookmarkEnd w:id="10"/>
     </w:p>
     <w:p>
       <w:pPr>
@@ -2692,7 +2758,6 @@
     <w:p>
       <w:pPr>
         <w:keepNext/>
-        <w:jc w:val="center"/>
       </w:pPr>
       <w:r>
         <w:rPr>
@@ -2701,10 +2766,10 @@
         </w:rPr>
         <w:lastRenderedPageBreak/>
         <w:drawing>
-          <wp:inline distT="0" distB="0" distL="0" distR="0" wp14:anchorId="123CACB5" wp14:editId="3CBA4D5B">
-            <wp:extent cx="5760720" cy="3414395"/>
-            <wp:effectExtent l="0" t="0" r="0" b="0"/>
-            <wp:docPr id="9" name="Image 9"/>
+          <wp:inline distT="0" distB="0" distL="0" distR="0">
+            <wp:extent cx="5029200" cy="4738713"/>
+            <wp:effectExtent l="0" t="0" r="0" b="5080"/>
+            <wp:docPr id="14" name="Image 14"/>
             <wp:cNvGraphicFramePr>
               <a:graphicFrameLocks xmlns:a="http://schemas.openxmlformats.org/drawingml/2006/main" noChangeAspect="1"/>
             </wp:cNvGraphicFramePr>
@@ -2712,7 +2777,7 @@
               <a:graphicData uri="http://schemas.openxmlformats.org/drawingml/2006/picture">
                 <pic:pic xmlns:pic="http://schemas.openxmlformats.org/drawingml/2006/picture">
                   <pic:nvPicPr>
-                    <pic:cNvPr id="0" name="ModalAddRecipe.png"/>
+                    <pic:cNvPr id="0" name="ModalAddFinal.png"/>
                     <pic:cNvPicPr/>
                   </pic:nvPicPr>
                   <pic:blipFill>
@@ -2730,7 +2795,7 @@
                   <pic:spPr>
                     <a:xfrm>
                       <a:off x="0" y="0"/>
-                      <a:ext cx="5760720" cy="3414395"/>
+                      <a:ext cx="5028024" cy="4737605"/>
                     </a:xfrm>
                     <a:prstGeom prst="rect">
                       <a:avLst/>
@@ -2742,6 +2807,8 @@
           </wp:inline>
         </w:drawing>
       </w:r>
+      <w:bookmarkStart w:id="11" w:name="_GoBack"/>
+      <w:bookmarkEnd w:id="11"/>
     </w:p>
     <w:p>
       <w:pPr>
@@ -2954,6 +3021,7 @@
     </w:p>
     <w:p>
       <w:r>
+        <w:lastRenderedPageBreak/>
         <w:t xml:space="preserve">L’utilisateur non connecté : </w:t>
       </w:r>
       <w:r>
@@ -3006,7 +3074,6 @@
     </w:p>
     <w:p>
       <w:r>
-        <w:lastRenderedPageBreak/>
         <w:t xml:space="preserve">L’utilisateur connecté : </w:t>
       </w:r>
       <w:r>
@@ -3117,7 +3184,7 @@
           <w:numId w:val="10"/>
         </w:numPr>
       </w:pPr>
-      <w:bookmarkStart w:id="12" w:name="_Toc484585124"/>
+      <w:bookmarkStart w:id="12" w:name="_Toc484614786"/>
       <w:r>
         <w:t>Fonctionnalités du site</w:t>
       </w:r>
@@ -3369,6 +3436,7 @@
         </w:numPr>
       </w:pPr>
       <w:r>
+        <w:lastRenderedPageBreak/>
         <w:t>L’utilisateur à plus d’option de filtrage si il est connecté</w:t>
       </w:r>
     </w:p>
@@ -3406,7 +3474,6 @@
         </w:numPr>
       </w:pPr>
       <w:r>
-        <w:lastRenderedPageBreak/>
         <w:t>Favorite -&gt; Les recettes affichées sont celles que l’utilisateur a ajoutées à ses favoris</w:t>
       </w:r>
     </w:p>
@@ -3503,7 +3570,7 @@
           <w:numId w:val="10"/>
         </w:numPr>
       </w:pPr>
-      <w:bookmarkStart w:id="13" w:name="_Toc484585125"/>
+      <w:bookmarkStart w:id="13" w:name="_Toc484614787"/>
       <w:r>
         <w:t>Définition des pages</w:t>
       </w:r>
@@ -3520,7 +3587,7 @@
           <w:numId w:val="10"/>
         </w:numPr>
       </w:pPr>
-      <w:bookmarkStart w:id="14" w:name="_Toc484585126"/>
+      <w:bookmarkStart w:id="14" w:name="_Toc484614788"/>
       <w:proofErr w:type="spellStart"/>
       <w:r>
         <w:t>Index.php</w:t>
@@ -3544,7 +3611,7 @@
           <w:numId w:val="10"/>
         </w:numPr>
       </w:pPr>
-      <w:bookmarkStart w:id="15" w:name="_Toc484585127"/>
+      <w:bookmarkStart w:id="15" w:name="_Toc484614789"/>
       <w:r>
         <w:t>Modal de connexion</w:t>
       </w:r>
@@ -3566,7 +3633,7 @@
           <w:numId w:val="10"/>
         </w:numPr>
       </w:pPr>
-      <w:bookmarkStart w:id="16" w:name="_Toc484585128"/>
+      <w:bookmarkStart w:id="16" w:name="_Toc484614790"/>
       <w:r>
         <w:t xml:space="preserve">Modal </w:t>
       </w:r>
@@ -3588,7 +3655,7 @@
           <w:numId w:val="10"/>
         </w:numPr>
       </w:pPr>
-      <w:bookmarkStart w:id="17" w:name="_Toc484585129"/>
+      <w:bookmarkStart w:id="17" w:name="_Toc484614791"/>
       <w:proofErr w:type="spellStart"/>
       <w:r>
         <w:t>Valide.php</w:t>
@@ -3612,7 +3679,7 @@
           <w:numId w:val="10"/>
         </w:numPr>
       </w:pPr>
-      <w:bookmarkStart w:id="18" w:name="_Toc484585130"/>
+      <w:bookmarkStart w:id="18" w:name="_Toc484614792"/>
       <w:r>
         <w:t>Modal d’ajout de recette</w:t>
       </w:r>
@@ -3631,7 +3698,7 @@
           <w:numId w:val="10"/>
         </w:numPr>
       </w:pPr>
-      <w:bookmarkStart w:id="19" w:name="_Toc484585131"/>
+      <w:bookmarkStart w:id="19" w:name="_Toc484614793"/>
       <w:r>
         <w:lastRenderedPageBreak/>
         <w:t>Analyse organique</w:t>
@@ -3646,9 +3713,11 @@
           <w:numId w:val="10"/>
         </w:numPr>
       </w:pPr>
+      <w:bookmarkStart w:id="20" w:name="_Toc484614794"/>
       <w:r>
         <w:t>Diagramme du site</w:t>
       </w:r>
+      <w:bookmarkEnd w:id="20"/>
     </w:p>
     <w:p>
       <w:pPr>
@@ -3745,11 +3814,11 @@
           <w:numId w:val="10"/>
         </w:numPr>
       </w:pPr>
-      <w:bookmarkStart w:id="20" w:name="_Toc484585132"/>
+      <w:bookmarkStart w:id="21" w:name="_Toc484614795"/>
       <w:r>
         <w:t>Requêtes</w:t>
       </w:r>
-      <w:bookmarkEnd w:id="20"/>
+      <w:bookmarkEnd w:id="21"/>
     </w:p>
     <w:p>
       <w:pPr>
@@ -3812,7 +3881,7 @@
           <w:lang w:val="en-US"/>
         </w:rPr>
       </w:pPr>
-      <w:bookmarkStart w:id="21" w:name="_Toc484585133"/>
+      <w:bookmarkStart w:id="22" w:name="_Toc484614796"/>
       <w:proofErr w:type="spellStart"/>
       <w:r>
         <w:rPr>
@@ -3820,7 +3889,7 @@
         </w:rPr>
         <w:t>Fonctions</w:t>
       </w:r>
-      <w:bookmarkEnd w:id="21"/>
+      <w:bookmarkEnd w:id="22"/>
       <w:proofErr w:type="spellEnd"/>
     </w:p>
     <w:p>
@@ -3914,7 +3983,7 @@
             <w:noProof/>
             <w:lang w:val="fr-FR"/>
           </w:rPr>
-          <w:t>7</w:t>
+          <w:t>10</w:t>
         </w:r>
         <w:r>
           <w:fldChar w:fldCharType="end"/>
@@ -6715,7 +6784,7 @@
 </file>
 
 <file path=customXml/itemProps1.xml><?xml version="1.0" encoding="utf-8"?>
-<ds:datastoreItem xmlns:ds="http://schemas.openxmlformats.org/officeDocument/2006/customXml" ds:itemID="{E5B0004C-3612-4441-AD59-F1791BB49971}">
+<ds:datastoreItem xmlns:ds="http://schemas.openxmlformats.org/officeDocument/2006/customXml" ds:itemID="{80B07E6A-8809-40D9-ADDD-814F835FEA5D}">
   <ds:schemaRefs>
     <ds:schemaRef ds:uri="http://schemas.openxmlformats.org/officeDocument/2006/bibliography"/>
   </ds:schemaRefs>

</xml_diff>

<commit_message>
Validation par l'admin+ schema MVC
</commit_message>
<xml_diff>
--- a/Grant_DocTech.docx
+++ b/Grant_DocTech.docx
@@ -2807,8 +2807,6 @@
           </wp:inline>
         </w:drawing>
       </w:r>
-      <w:bookmarkStart w:id="11" w:name="_GoBack"/>
-      <w:bookmarkEnd w:id="11"/>
     </w:p>
     <w:p>
       <w:pPr>
@@ -3184,11 +3182,11 @@
           <w:numId w:val="10"/>
         </w:numPr>
       </w:pPr>
-      <w:bookmarkStart w:id="12" w:name="_Toc484614786"/>
+      <w:bookmarkStart w:id="11" w:name="_Toc484614786"/>
       <w:r>
         <w:t>Fonctionnalités du site</w:t>
       </w:r>
-      <w:bookmarkEnd w:id="12"/>
+      <w:bookmarkEnd w:id="11"/>
     </w:p>
     <w:p>
       <w:pPr>
@@ -3570,14 +3568,14 @@
           <w:numId w:val="10"/>
         </w:numPr>
       </w:pPr>
-      <w:bookmarkStart w:id="13" w:name="_Toc484614787"/>
+      <w:bookmarkStart w:id="12" w:name="_Toc484614787"/>
       <w:r>
         <w:t>Définition des pages</w:t>
       </w:r>
       <w:r>
         <w:t xml:space="preserve"> et modal</w:t>
       </w:r>
-      <w:bookmarkEnd w:id="13"/>
+      <w:bookmarkEnd w:id="12"/>
     </w:p>
     <w:p>
       <w:pPr>
@@ -3587,12 +3585,12 @@
           <w:numId w:val="10"/>
         </w:numPr>
       </w:pPr>
-      <w:bookmarkStart w:id="14" w:name="_Toc484614788"/>
+      <w:bookmarkStart w:id="13" w:name="_Toc484614788"/>
       <w:proofErr w:type="spellStart"/>
       <w:r>
         <w:t>Index.php</w:t>
       </w:r>
-      <w:bookmarkEnd w:id="14"/>
+      <w:bookmarkEnd w:id="13"/>
       <w:proofErr w:type="spellEnd"/>
     </w:p>
     <w:p>
@@ -3611,11 +3609,11 @@
           <w:numId w:val="10"/>
         </w:numPr>
       </w:pPr>
-      <w:bookmarkStart w:id="15" w:name="_Toc484614789"/>
+      <w:bookmarkStart w:id="14" w:name="_Toc484614789"/>
       <w:r>
         <w:t>Modal de connexion</w:t>
       </w:r>
-      <w:bookmarkEnd w:id="15"/>
+      <w:bookmarkEnd w:id="14"/>
     </w:p>
     <w:p>
       <w:r>
@@ -3633,14 +3631,14 @@
           <w:numId w:val="10"/>
         </w:numPr>
       </w:pPr>
-      <w:bookmarkStart w:id="16" w:name="_Toc484614790"/>
+      <w:bookmarkStart w:id="15" w:name="_Toc484614790"/>
       <w:r>
         <w:t xml:space="preserve">Modal </w:t>
       </w:r>
       <w:r>
         <w:t>d’inscription</w:t>
       </w:r>
-      <w:bookmarkEnd w:id="16"/>
+      <w:bookmarkEnd w:id="15"/>
     </w:p>
     <w:p>
       <w:r>
@@ -3655,12 +3653,12 @@
           <w:numId w:val="10"/>
         </w:numPr>
       </w:pPr>
-      <w:bookmarkStart w:id="17" w:name="_Toc484614791"/>
+      <w:bookmarkStart w:id="16" w:name="_Toc484614791"/>
       <w:proofErr w:type="spellStart"/>
       <w:r>
         <w:t>Valide.php</w:t>
       </w:r>
-      <w:bookmarkEnd w:id="17"/>
+      <w:bookmarkEnd w:id="16"/>
       <w:proofErr w:type="spellEnd"/>
     </w:p>
     <w:p>
@@ -3679,11 +3677,11 @@
           <w:numId w:val="10"/>
         </w:numPr>
       </w:pPr>
-      <w:bookmarkStart w:id="18" w:name="_Toc484614792"/>
+      <w:bookmarkStart w:id="17" w:name="_Toc484614792"/>
       <w:r>
         <w:t>Modal d’ajout de recette</w:t>
       </w:r>
-      <w:bookmarkEnd w:id="18"/>
+      <w:bookmarkEnd w:id="17"/>
     </w:p>
     <w:p>
       <w:r>
@@ -3698,12 +3696,12 @@
           <w:numId w:val="10"/>
         </w:numPr>
       </w:pPr>
-      <w:bookmarkStart w:id="19" w:name="_Toc484614793"/>
+      <w:bookmarkStart w:id="18" w:name="_Toc484614793"/>
       <w:r>
         <w:lastRenderedPageBreak/>
         <w:t>Analyse organique</w:t>
       </w:r>
-      <w:bookmarkEnd w:id="19"/>
+      <w:bookmarkEnd w:id="18"/>
     </w:p>
     <w:p>
       <w:pPr>
@@ -3713,11 +3711,11 @@
           <w:numId w:val="10"/>
         </w:numPr>
       </w:pPr>
-      <w:bookmarkStart w:id="20" w:name="_Toc484614794"/>
+      <w:bookmarkStart w:id="19" w:name="_Toc484614794"/>
       <w:r>
         <w:t>Diagramme du site</w:t>
       </w:r>
-      <w:bookmarkEnd w:id="20"/>
+      <w:bookmarkEnd w:id="19"/>
     </w:p>
     <w:p>
       <w:pPr>
@@ -3814,11 +3812,11 @@
           <w:numId w:val="10"/>
         </w:numPr>
       </w:pPr>
-      <w:bookmarkStart w:id="21" w:name="_Toc484614795"/>
+      <w:bookmarkStart w:id="20" w:name="_Toc484614795"/>
       <w:r>
         <w:t>Requêtes</w:t>
       </w:r>
-      <w:bookmarkEnd w:id="21"/>
+      <w:bookmarkEnd w:id="20"/>
     </w:p>
     <w:p>
       <w:pPr>
@@ -3869,6 +3867,120 @@
         <w:t>pwd</w:t>
       </w:r>
       <w:proofErr w:type="spellEnd"/>
+    </w:p>
+    <w:p>
+      <w:pPr>
+        <w:ind w:left="170"/>
+        <w:rPr>
+          <w:lang w:val="en-US"/>
+        </w:rPr>
+      </w:pPr>
+      <w:r>
+        <w:rPr>
+          <w:lang w:val="en-US"/>
+        </w:rPr>
+        <w:t xml:space="preserve">SELECT </w:t>
+      </w:r>
+      <w:proofErr w:type="spellStart"/>
+      <w:r>
+        <w:rPr>
+          <w:lang w:val="en-US"/>
+        </w:rPr>
+        <w:t>NomType</w:t>
+      </w:r>
+      <w:proofErr w:type="spellEnd"/>
+      <w:r>
+        <w:rPr>
+          <w:lang w:val="en-US"/>
+        </w:rPr>
+        <w:t xml:space="preserve"> FROM types</w:t>
+      </w:r>
+    </w:p>
+    <w:p>
+      <w:pPr>
+        <w:ind w:left="170"/>
+      </w:pPr>
+      <w:r>
+        <w:t xml:space="preserve">INSERTINTO recettes </w:t>
+      </w:r>
+      <w:r>
+        <w:t>(`IdRecette`,`Titre`,`Ingredient`,`Description`,`Valider`,`NomFichie</w:t>
+      </w:r>
+      <w:r>
+        <w:t>rImg`,`IdUtilisateur`,`IdType`)</w:t>
+      </w:r>
+    </w:p>
+    <w:p>
+      <w:pPr>
+        <w:ind w:left="170"/>
+        <w:rPr>
+          <w:lang w:val="en-US"/>
+        </w:rPr>
+      </w:pPr>
+      <w:r>
+        <w:rPr>
+          <w:lang w:val="en-US"/>
+        </w:rPr>
+        <w:t xml:space="preserve">SELECT '',:title,:ingredients,:descrip,0,:img,:id,IdType FROM types WHERE </w:t>
+      </w:r>
+      <w:proofErr w:type="spellStart"/>
+      <w:r>
+        <w:rPr>
+          <w:lang w:val="en-US"/>
+        </w:rPr>
+        <w:t>NomType</w:t>
+      </w:r>
+      <w:proofErr w:type="spellEnd"/>
+      <w:r>
+        <w:rPr>
+          <w:lang w:val="en-US"/>
+        </w:rPr>
+        <w:t>= :type"</w:t>
+      </w:r>
+    </w:p>
+    <w:p>
+      <w:pPr>
+        <w:ind w:left="170"/>
+        <w:rPr>
+          <w:lang w:val="en-US"/>
+        </w:rPr>
+      </w:pPr>
+      <w:r>
+        <w:rPr>
+          <w:lang w:val="en-US"/>
+        </w:rPr>
+        <w:t>SELECT * FROM `</w:t>
+      </w:r>
+      <w:proofErr w:type="spellStart"/>
+      <w:r>
+        <w:rPr>
+          <w:lang w:val="en-US"/>
+        </w:rPr>
+        <w:t>recettes</w:t>
+      </w:r>
+      <w:proofErr w:type="spellEnd"/>
+      <w:r>
+        <w:rPr>
+          <w:lang w:val="en-US"/>
+        </w:rPr>
+        <w:t xml:space="preserve">` WHERE </w:t>
+      </w:r>
+      <w:proofErr w:type="spellStart"/>
+      <w:r>
+        <w:rPr>
+          <w:lang w:val="en-US"/>
+        </w:rPr>
+        <w:t>Valider</w:t>
+      </w:r>
+      <w:proofErr w:type="spellEnd"/>
+      <w:proofErr w:type="gramStart"/>
+      <w:r>
+        <w:rPr>
+          <w:lang w:val="en-US"/>
+        </w:rPr>
+        <w:t>= :Valid</w:t>
+      </w:r>
+      <w:proofErr w:type="gramEnd"/>
     </w:p>
     <w:p>
       <w:pPr>
@@ -3881,40 +3993,425 @@
           <w:lang w:val="en-US"/>
         </w:rPr>
       </w:pPr>
-      <w:bookmarkStart w:id="22" w:name="_Toc484614796"/>
+      <w:bookmarkStart w:id="21" w:name="_Toc484614796"/>
       <w:proofErr w:type="spellStart"/>
       <w:r>
         <w:rPr>
           <w:lang w:val="en-US"/>
         </w:rPr>
+        <w:lastRenderedPageBreak/>
         <w:t>Fonctions</w:t>
       </w:r>
+      <w:bookmarkEnd w:id="21"/>
+      <w:proofErr w:type="spellEnd"/>
+    </w:p>
+    <w:p>
+      <w:pPr>
+        <w:pStyle w:val="Titre4"/>
+        <w:rPr>
+          <w:lang w:val="en-US"/>
+        </w:rPr>
+      </w:pPr>
+      <w:proofErr w:type="spellStart"/>
+      <w:proofErr w:type="gramStart"/>
+      <w:r>
+        <w:rPr>
+          <w:lang w:val="en-US"/>
+        </w:rPr>
+        <w:t>FormatIngredients</w:t>
+      </w:r>
+      <w:proofErr w:type="spellEnd"/>
+      <w:r>
+        <w:rPr>
+          <w:lang w:val="en-US"/>
+        </w:rPr>
+        <w:t>(</w:t>
+      </w:r>
+      <w:proofErr w:type="gramEnd"/>
+      <w:r>
+        <w:rPr>
+          <w:lang w:val="en-US"/>
+        </w:rPr>
+        <w:t>$ingredients)</w:t>
+      </w:r>
+    </w:p>
+    <w:p>
+      <w:pPr>
+        <w:pStyle w:val="Titre4"/>
+        <w:rPr>
+          <w:lang w:val="en-US"/>
+        </w:rPr>
+      </w:pPr>
+      <w:proofErr w:type="spellStart"/>
+      <w:proofErr w:type="gramStart"/>
+      <w:r>
+        <w:rPr>
+          <w:lang w:val="en-US"/>
+        </w:rPr>
+        <w:t>VerficationAdd</w:t>
+      </w:r>
+      <w:proofErr w:type="spellEnd"/>
+      <w:r>
+        <w:rPr>
+          <w:lang w:val="en-US"/>
+        </w:rPr>
+        <w:t>(</w:t>
+      </w:r>
+      <w:proofErr w:type="gramEnd"/>
+      <w:r>
+        <w:rPr>
+          <w:lang w:val="en-US"/>
+        </w:rPr>
+        <w:t>$title, $ingredients, $</w:t>
+      </w:r>
+      <w:proofErr w:type="spellStart"/>
+      <w:r>
+        <w:rPr>
+          <w:lang w:val="en-US"/>
+        </w:rPr>
+        <w:t>descrip</w:t>
+      </w:r>
+      <w:proofErr w:type="spellEnd"/>
+      <w:r>
+        <w:rPr>
+          <w:lang w:val="en-US"/>
+        </w:rPr>
+        <w:t>, $type)</w:t>
+      </w:r>
+    </w:p>
+    <w:p>
+      <w:pPr>
+        <w:pStyle w:val="Titre4"/>
+        <w:rPr>
+          <w:lang w:val="en-US"/>
+        </w:rPr>
+      </w:pPr>
+      <w:proofErr w:type="spellStart"/>
+      <w:proofErr w:type="gramStart"/>
+      <w:r>
+        <w:rPr>
+          <w:lang w:val="en-US"/>
+        </w:rPr>
+        <w:t>VerifyImg</w:t>
+      </w:r>
+      <w:proofErr w:type="spellEnd"/>
+      <w:r>
+        <w:rPr>
+          <w:lang w:val="en-US"/>
+        </w:rPr>
+        <w:t>(</w:t>
+      </w:r>
+      <w:proofErr w:type="gramEnd"/>
+      <w:r>
+        <w:rPr>
+          <w:lang w:val="en-US"/>
+        </w:rPr>
+        <w:t>$files)</w:t>
+      </w:r>
+    </w:p>
+    <w:p>
+      <w:pPr>
+        <w:pStyle w:val="Titre4"/>
+        <w:rPr>
+          <w:lang w:val="en-US"/>
+        </w:rPr>
+      </w:pPr>
+      <w:proofErr w:type="spellStart"/>
+      <w:proofErr w:type="gramStart"/>
+      <w:r>
+        <w:rPr>
+          <w:lang w:val="en-US"/>
+        </w:rPr>
+        <w:t>IsEmpty</w:t>
+      </w:r>
+      <w:proofErr w:type="spellEnd"/>
+      <w:r>
+        <w:rPr>
+          <w:lang w:val="en-US"/>
+        </w:rPr>
+        <w:t>(</w:t>
+      </w:r>
+      <w:proofErr w:type="gramEnd"/>
+      <w:r>
+        <w:rPr>
+          <w:lang w:val="en-US"/>
+        </w:rPr>
+        <w:t>$title, $ingredients, $</w:t>
+      </w:r>
+      <w:proofErr w:type="spellStart"/>
+      <w:r>
+        <w:rPr>
+          <w:lang w:val="en-US"/>
+        </w:rPr>
+        <w:t>descrip</w:t>
+      </w:r>
+      <w:proofErr w:type="spellEnd"/>
+      <w:r>
+        <w:rPr>
+          <w:lang w:val="en-US"/>
+        </w:rPr>
+        <w:t>, $type)</w:t>
+      </w:r>
+    </w:p>
+    <w:p>
+      <w:pPr>
+        <w:pStyle w:val="Titre4"/>
+        <w:rPr>
+          <w:lang w:val="en-US"/>
+        </w:rPr>
+      </w:pPr>
+      <w:proofErr w:type="spellStart"/>
+      <w:r>
+        <w:rPr>
+          <w:lang w:val="en-US"/>
+        </w:rPr>
+        <w:t>SignedIn</w:t>
+      </w:r>
+      <w:proofErr w:type="spellEnd"/>
+      <w:r>
+        <w:rPr>
+          <w:lang w:val="en-US"/>
+        </w:rPr>
+        <w:t>($</w:t>
+      </w:r>
+      <w:proofErr w:type="spellStart"/>
+      <w:r>
+        <w:rPr>
+          <w:lang w:val="en-US"/>
+        </w:rPr>
+        <w:t>isadmin</w:t>
+      </w:r>
+      <w:proofErr w:type="spellEnd"/>
+      <w:r>
+        <w:rPr>
+          <w:lang w:val="en-US"/>
+        </w:rPr>
+        <w:t>)</w:t>
+      </w:r>
+      <w:bookmarkStart w:id="22" w:name="_GoBack"/>
       <w:bookmarkEnd w:id="22"/>
+    </w:p>
+    <w:p>
+      <w:pPr>
+        <w:pStyle w:val="Titre4"/>
+        <w:rPr>
+          <w:lang w:val="en-US"/>
+        </w:rPr>
+      </w:pPr>
+      <w:proofErr w:type="spellStart"/>
+      <w:proofErr w:type="gramStart"/>
+      <w:r>
+        <w:rPr>
+          <w:lang w:val="en-US"/>
+        </w:rPr>
+        <w:t>KeepModalOpen</w:t>
+      </w:r>
       <w:proofErr w:type="spellEnd"/>
-    </w:p>
-    <w:p>
-      <w:pPr>
-        <w:pStyle w:val="Paragraphedeliste"/>
-        <w:ind w:left="170"/>
-        <w:rPr>
-          <w:lang w:val="en-US"/>
-        </w:rPr>
-      </w:pPr>
-    </w:p>
-    <w:p>
-      <w:pPr>
-        <w:rPr>
-          <w:lang w:val="en-US"/>
-        </w:rPr>
-      </w:pPr>
-    </w:p>
-    <w:p>
-      <w:pPr>
-        <w:rPr>
-          <w:lang w:val="en-US"/>
-        </w:rPr>
-      </w:pPr>
-    </w:p>
+      <w:r>
+        <w:rPr>
+          <w:lang w:val="en-US"/>
+        </w:rPr>
+        <w:t>(</w:t>
+      </w:r>
+      <w:proofErr w:type="gramEnd"/>
+      <w:r>
+        <w:rPr>
+          <w:lang w:val="en-US"/>
+        </w:rPr>
+        <w:t>$alert,$</w:t>
+      </w:r>
+      <w:proofErr w:type="spellStart"/>
+      <w:r>
+        <w:rPr>
+          <w:lang w:val="en-US"/>
+        </w:rPr>
+        <w:t>modalname</w:t>
+      </w:r>
+      <w:proofErr w:type="spellEnd"/>
+      <w:r>
+        <w:rPr>
+          <w:lang w:val="en-US"/>
+        </w:rPr>
+        <w:t>)</w:t>
+      </w:r>
+    </w:p>
+    <w:p>
+      <w:pPr>
+        <w:pStyle w:val="Titre4"/>
+        <w:rPr>
+          <w:lang w:val="en-US"/>
+        </w:rPr>
+      </w:pPr>
+      <w:proofErr w:type="spellStart"/>
+      <w:proofErr w:type="gramStart"/>
+      <w:r>
+        <w:rPr>
+          <w:lang w:val="en-US"/>
+        </w:rPr>
+        <w:t>ListIngredients</w:t>
+      </w:r>
+      <w:proofErr w:type="spellEnd"/>
+      <w:r>
+        <w:rPr>
+          <w:lang w:val="en-US"/>
+        </w:rPr>
+        <w:t>(</w:t>
+      </w:r>
+      <w:proofErr w:type="gramEnd"/>
+      <w:r>
+        <w:rPr>
+          <w:lang w:val="en-US"/>
+        </w:rPr>
+        <w:t>$</w:t>
+      </w:r>
+      <w:proofErr w:type="spellStart"/>
+      <w:r>
+        <w:rPr>
+          <w:lang w:val="en-US"/>
+        </w:rPr>
+        <w:t>listIngredients</w:t>
+      </w:r>
+      <w:proofErr w:type="spellEnd"/>
+      <w:r>
+        <w:rPr>
+          <w:lang w:val="en-US"/>
+        </w:rPr>
+        <w:t>)</w:t>
+      </w:r>
+    </w:p>
+    <w:p>
+      <w:pPr>
+        <w:pStyle w:val="Titre4"/>
+        <w:rPr>
+          <w:lang w:val="en-US"/>
+        </w:rPr>
+      </w:pPr>
+      <w:proofErr w:type="spellStart"/>
+      <w:proofErr w:type="gramStart"/>
+      <w:r>
+        <w:rPr>
+          <w:lang w:val="en-US"/>
+        </w:rPr>
+        <w:t>RestrictLengthDescrip</w:t>
+      </w:r>
+      <w:proofErr w:type="spellEnd"/>
+      <w:r>
+        <w:rPr>
+          <w:lang w:val="en-US"/>
+        </w:rPr>
+        <w:t>(</w:t>
+      </w:r>
+      <w:proofErr w:type="gramEnd"/>
+      <w:r>
+        <w:rPr>
+          <w:lang w:val="en-US"/>
+        </w:rPr>
+        <w:t>$</w:t>
+      </w:r>
+      <w:proofErr w:type="spellStart"/>
+      <w:r>
+        <w:rPr>
+          <w:lang w:val="en-US"/>
+        </w:rPr>
+        <w:t>descrip</w:t>
+      </w:r>
+      <w:proofErr w:type="spellEnd"/>
+      <w:r>
+        <w:rPr>
+          <w:lang w:val="en-US"/>
+        </w:rPr>
+        <w:t>)</w:t>
+      </w:r>
+    </w:p>
+    <w:p>
+      <w:pPr>
+        <w:pStyle w:val="Titre2"/>
+        <w:numPr>
+          <w:ilvl w:val="1"/>
+          <w:numId w:val="10"/>
+        </w:numPr>
+        <w:rPr>
+          <w:lang w:val="en-US"/>
+        </w:rPr>
+      </w:pPr>
+      <w:r>
+        <w:rPr>
+          <w:lang w:val="en-US"/>
+        </w:rPr>
+        <w:t xml:space="preserve">Architecture du </w:t>
+      </w:r>
+      <w:proofErr w:type="spellStart"/>
+      <w:r>
+        <w:rPr>
+          <w:lang w:val="en-US"/>
+        </w:rPr>
+        <w:t>projet</w:t>
+      </w:r>
+      <w:proofErr w:type="spellEnd"/>
+    </w:p>
+    <w:p>
+      <w:r>
+        <w:t>Le projet est réalisé en MVC</w:t>
+      </w:r>
+      <w:r>
+        <w:t xml:space="preserve"> (Model – Vue - Controller). C’est une architecture qui comme le nom l’indique permet de séparer le projet en plusieurs partie. De cette manière le code est plus clair, compréhensible et peut facilement repris par un autre développeur. Pour comprendre mieux la structure, voici une petite maquette :</w:t>
+      </w:r>
+    </w:p>
+    <w:p>
+      <w:pPr>
+        <w:jc w:val="center"/>
+      </w:pPr>
+      <w:r>
+        <w:rPr>
+          <w:noProof/>
+          <w:lang w:eastAsia="fr-CH"/>
+        </w:rPr>
+        <w:drawing>
+          <wp:inline distT="0" distB="0" distL="0" distR="0">
+            <wp:extent cx="4883086" cy="4229100"/>
+            <wp:effectExtent l="0" t="0" r="0" b="0"/>
+            <wp:docPr id="9" name="Image 9"/>
+            <wp:cNvGraphicFramePr>
+              <a:graphicFrameLocks xmlns:a="http://schemas.openxmlformats.org/drawingml/2006/main" noChangeAspect="1"/>
+            </wp:cNvGraphicFramePr>
+            <a:graphic xmlns:a="http://schemas.openxmlformats.org/drawingml/2006/main">
+              <a:graphicData uri="http://schemas.openxmlformats.org/drawingml/2006/picture">
+                <pic:pic xmlns:pic="http://schemas.openxmlformats.org/drawingml/2006/picture">
+                  <pic:nvPicPr>
+                    <pic:cNvPr id="0" name="ShemaMVC.png"/>
+                    <pic:cNvPicPr/>
+                  </pic:nvPicPr>
+                  <pic:blipFill>
+                    <a:blip r:embed="rId27">
+                      <a:extLst>
+                        <a:ext uri="{28A0092B-C50C-407E-A947-70E740481C1C}">
+                          <a14:useLocalDpi xmlns:a14="http://schemas.microsoft.com/office/drawing/2010/main" val="0"/>
+                        </a:ext>
+                      </a:extLst>
+                    </a:blip>
+                    <a:stretch>
+                      <a:fillRect/>
+                    </a:stretch>
+                  </pic:blipFill>
+                  <pic:spPr>
+                    <a:xfrm>
+                      <a:off x="0" y="0"/>
+                      <a:ext cx="4889029" cy="4234247"/>
+                    </a:xfrm>
+                    <a:prstGeom prst="rect">
+                      <a:avLst/>
+                    </a:prstGeom>
+                  </pic:spPr>
+                </pic:pic>
+              </a:graphicData>
+            </a:graphic>
+          </wp:inline>
+        </w:drawing>
+      </w:r>
+    </w:p>
+    <w:p/>
+    <w:p/>
+    <w:p/>
     <w:sectPr>
       <w:type w:val="continuous"/>
       <w:pgSz w:w="11906" w:h="16838"/>
@@ -3983,7 +4480,7 @@
             <w:noProof/>
             <w:lang w:val="fr-FR"/>
           </w:rPr>
-          <w:t>10</w:t>
+          <w:t>13</w:t>
         </w:r>
         <w:r>
           <w:fldChar w:fldCharType="end"/>
@@ -5437,6 +5934,12 @@
         <w:rFonts w:ascii="Wingdings" w:hAnsi="Wingdings" w:hint="default"/>
       </w:rPr>
     </w:lvl>
+  </w:abstractNum>
+  <w:abstractNum w:abstractNumId="15">
+    <w:nsid w:val="783433C8"/>
+    <w:multiLevelType w:val="multilevel"/>
+    <w:tmpl w:val="3FEE1F2A"/>
+    <w:numStyleLink w:val="styletitrenumrotation"/>
   </w:abstractNum>
   <w:num w:numId="1">
     <w:abstractNumId w:val="7"/>
@@ -5482,6 +5985,9 @@
   </w:num>
   <w:num w:numId="15">
     <w:abstractNumId w:val="12"/>
+  </w:num>
+  <w:num w:numId="16">
+    <w:abstractNumId w:val="15"/>
   </w:num>
 </w:numbering>
 </file>
@@ -5721,6 +6227,30 @@
       <w:rFonts w:asciiTheme="majorHAnsi" w:eastAsiaTheme="majorEastAsia" w:hAnsiTheme="majorHAnsi" w:cstheme="majorBidi"/>
       <w:b/>
       <w:bCs/>
+      <w:color w:val="4F81BD" w:themeColor="accent1"/>
+    </w:rPr>
+  </w:style>
+  <w:style w:type="paragraph" w:styleId="Titre4">
+    <w:name w:val="heading 4"/>
+    <w:basedOn w:val="Normal"/>
+    <w:next w:val="Normal"/>
+    <w:link w:val="Titre4Car"/>
+    <w:uiPriority w:val="9"/>
+    <w:unhideWhenUsed/>
+    <w:qFormat/>
+    <w:rsid w:val="002C1468"/>
+    <w:pPr>
+      <w:keepNext/>
+      <w:keepLines/>
+      <w:spacing w:before="200"/>
+      <w:outlineLvl w:val="3"/>
+    </w:pPr>
+    <w:rPr>
+      <w:rFonts w:asciiTheme="majorHAnsi" w:eastAsiaTheme="majorEastAsia" w:hAnsiTheme="majorHAnsi" w:cstheme="majorBidi"/>
+      <w:b/>
+      <w:bCs/>
+      <w:i/>
+      <w:iCs/>
       <w:color w:val="4F81BD" w:themeColor="accent1"/>
     </w:rPr>
   </w:style>
@@ -5987,6 +6517,22 @@
       <w:u w:val="single"/>
     </w:rPr>
   </w:style>
+  <w:style w:type="character" w:customStyle="1" w:styleId="Titre4Car">
+    <w:name w:val="Titre 4 Car"/>
+    <w:basedOn w:val="Policepardfaut"/>
+    <w:link w:val="Titre4"/>
+    <w:uiPriority w:val="9"/>
+    <w:rsid w:val="002C1468"/>
+    <w:rPr>
+      <w:rFonts w:asciiTheme="majorHAnsi" w:eastAsiaTheme="majorEastAsia" w:hAnsiTheme="majorHAnsi" w:cstheme="majorBidi"/>
+      <w:b/>
+      <w:bCs/>
+      <w:i/>
+      <w:iCs/>
+      <w:color w:val="4F81BD" w:themeColor="accent1"/>
+      <w:sz w:val="24"/>
+    </w:rPr>
+  </w:style>
 </w:styles>
 </file>
 
@@ -6225,6 +6771,30 @@
       <w:rFonts w:asciiTheme="majorHAnsi" w:eastAsiaTheme="majorEastAsia" w:hAnsiTheme="majorHAnsi" w:cstheme="majorBidi"/>
       <w:b/>
       <w:bCs/>
+      <w:color w:val="4F81BD" w:themeColor="accent1"/>
+    </w:rPr>
+  </w:style>
+  <w:style w:type="paragraph" w:styleId="Titre4">
+    <w:name w:val="heading 4"/>
+    <w:basedOn w:val="Normal"/>
+    <w:next w:val="Normal"/>
+    <w:link w:val="Titre4Car"/>
+    <w:uiPriority w:val="9"/>
+    <w:unhideWhenUsed/>
+    <w:qFormat/>
+    <w:rsid w:val="002C1468"/>
+    <w:pPr>
+      <w:keepNext/>
+      <w:keepLines/>
+      <w:spacing w:before="200"/>
+      <w:outlineLvl w:val="3"/>
+    </w:pPr>
+    <w:rPr>
+      <w:rFonts w:asciiTheme="majorHAnsi" w:eastAsiaTheme="majorEastAsia" w:hAnsiTheme="majorHAnsi" w:cstheme="majorBidi"/>
+      <w:b/>
+      <w:bCs/>
+      <w:i/>
+      <w:iCs/>
       <w:color w:val="4F81BD" w:themeColor="accent1"/>
     </w:rPr>
   </w:style>
@@ -6489,6 +7059,22 @@
     <w:rPr>
       <w:color w:val="800080" w:themeColor="followedHyperlink"/>
       <w:u w:val="single"/>
+    </w:rPr>
+  </w:style>
+  <w:style w:type="character" w:customStyle="1" w:styleId="Titre4Car">
+    <w:name w:val="Titre 4 Car"/>
+    <w:basedOn w:val="Policepardfaut"/>
+    <w:link w:val="Titre4"/>
+    <w:uiPriority w:val="9"/>
+    <w:rsid w:val="002C1468"/>
+    <w:rPr>
+      <w:rFonts w:asciiTheme="majorHAnsi" w:eastAsiaTheme="majorEastAsia" w:hAnsiTheme="majorHAnsi" w:cstheme="majorBidi"/>
+      <w:b/>
+      <w:bCs/>
+      <w:i/>
+      <w:iCs/>
+      <w:color w:val="4F81BD" w:themeColor="accent1"/>
+      <w:sz w:val="24"/>
     </w:rPr>
   </w:style>
 </w:styles>
@@ -6784,7 +7370,7 @@
 </file>
 
 <file path=customXml/itemProps1.xml><?xml version="1.0" encoding="utf-8"?>
-<ds:datastoreItem xmlns:ds="http://schemas.openxmlformats.org/officeDocument/2006/customXml" ds:itemID="{80B07E6A-8809-40D9-ADDD-814F835FEA5D}">
+<ds:datastoreItem xmlns:ds="http://schemas.openxmlformats.org/officeDocument/2006/customXml" ds:itemID="{3045586C-9326-4625-8AA7-1B20CF684BBD}">
   <ds:schemaRefs>
     <ds:schemaRef ds:uri="http://schemas.openxmlformats.org/officeDocument/2006/bibliography"/>
   </ds:schemaRefs>

</xml_diff>

<commit_message>
petit bug ajout modal
</commit_message>
<xml_diff>
--- a/Grant_DocTech.docx
+++ b/Grant_DocTech.docx
@@ -3871,6 +3871,36 @@
     <w:p>
       <w:pPr>
         <w:ind w:left="170"/>
+      </w:pPr>
+      <w:r>
+        <w:t xml:space="preserve">SELECT </w:t>
+      </w:r>
+      <w:proofErr w:type="spellStart"/>
+      <w:r>
+        <w:t>NomType</w:t>
+      </w:r>
+      <w:proofErr w:type="spellEnd"/>
+      <w:r>
+        <w:t xml:space="preserve"> FROM types</w:t>
+      </w:r>
+    </w:p>
+    <w:p>
+      <w:pPr>
+        <w:ind w:left="170"/>
+      </w:pPr>
+      <w:r>
+        <w:t xml:space="preserve">INSERTINTO recettes </w:t>
+      </w:r>
+      <w:r>
+        <w:t>(`IdRecette`,`Titre`,`Ingredient`,`Description`,`Valider`,`NomFichie</w:t>
+      </w:r>
+      <w:r>
+        <w:t>rImg`,`IdUtilisateur`,`IdType`)</w:t>
+      </w:r>
+    </w:p>
+    <w:p>
+      <w:pPr>
+        <w:ind w:left="170"/>
         <w:rPr>
           <w:lang w:val="en-US"/>
         </w:rPr>
@@ -3879,7 +3909,7 @@
         <w:rPr>
           <w:lang w:val="en-US"/>
         </w:rPr>
-        <w:t xml:space="preserve">SELECT </w:t>
+        <w:t xml:space="preserve">SELECT '',:title,:ingredients,:descrip,0,:img,:id,IdType FROM types WHERE </w:t>
       </w:r>
       <w:proofErr w:type="spellStart"/>
       <w:r>
@@ -3893,26 +3923,12 @@
         <w:rPr>
           <w:lang w:val="en-US"/>
         </w:rPr>
-        <w:t xml:space="preserve"> FROM types</w:t>
+        <w:t>= :type"</w:t>
       </w:r>
     </w:p>
     <w:p>
       <w:pPr>
         <w:ind w:left="170"/>
-      </w:pPr>
-      <w:r>
-        <w:t xml:space="preserve">INSERTINTO recettes </w:t>
-      </w:r>
-      <w:r>
-        <w:t>(`IdRecette`,`Titre`,`Ingredient`,`Description`,`Valider`,`NomFichie</w:t>
-      </w:r>
-      <w:r>
-        <w:t>rImg`,`IdUtilisateur`,`IdType`)</w:t>
-      </w:r>
-    </w:p>
-    <w:p>
-      <w:pPr>
-        <w:ind w:left="170"/>
         <w:rPr>
           <w:lang w:val="en-US"/>
         </w:rPr>
@@ -3921,49 +3937,29 @@
         <w:rPr>
           <w:lang w:val="en-US"/>
         </w:rPr>
-        <w:t xml:space="preserve">SELECT '',:title,:ingredients,:descrip,0,:img,:id,IdType FROM types WHERE </w:t>
+        <w:t>SELECT * FROM `</w:t>
       </w:r>
       <w:proofErr w:type="spellStart"/>
       <w:r>
         <w:rPr>
           <w:lang w:val="en-US"/>
         </w:rPr>
-        <w:t>NomType</w:t>
+        <w:t>recettes</w:t>
       </w:r>
       <w:proofErr w:type="spellEnd"/>
       <w:r>
         <w:rPr>
           <w:lang w:val="en-US"/>
         </w:rPr>
-        <w:t>= :type"</w:t>
-      </w:r>
-    </w:p>
-    <w:p>
-      <w:pPr>
-        <w:ind w:left="170"/>
+        <w:t>` W</w:t>
+      </w:r>
+      <w:bookmarkStart w:id="21" w:name="_GoBack"/>
+      <w:bookmarkEnd w:id="21"/>
+      <w:r>
         <w:rPr>
           <w:lang w:val="en-US"/>
         </w:rPr>
-      </w:pPr>
-      <w:r>
-        <w:rPr>
-          <w:lang w:val="en-US"/>
-        </w:rPr>
-        <w:t>SELECT * FROM `</w:t>
-      </w:r>
-      <w:proofErr w:type="spellStart"/>
-      <w:r>
-        <w:rPr>
-          <w:lang w:val="en-US"/>
-        </w:rPr>
-        <w:t>recettes</w:t>
-      </w:r>
-      <w:proofErr w:type="spellEnd"/>
-      <w:r>
-        <w:rPr>
-          <w:lang w:val="en-US"/>
-        </w:rPr>
-        <w:t xml:space="preserve">` WHERE </w:t>
+        <w:t xml:space="preserve">HERE </w:t>
       </w:r>
       <w:proofErr w:type="spellStart"/>
       <w:r>
@@ -3993,7 +3989,7 @@
           <w:lang w:val="en-US"/>
         </w:rPr>
       </w:pPr>
-      <w:bookmarkStart w:id="21" w:name="_Toc484614796"/>
+      <w:bookmarkStart w:id="22" w:name="_Toc484614796"/>
       <w:proofErr w:type="spellStart"/>
       <w:r>
         <w:rPr>
@@ -4002,7 +3998,21 @@
         <w:lastRenderedPageBreak/>
         <w:t>Fonctions</w:t>
       </w:r>
-      <w:bookmarkEnd w:id="21"/>
+      <w:bookmarkEnd w:id="22"/>
+      <w:proofErr w:type="spellEnd"/>
+      <w:r>
+        <w:rPr>
+          <w:lang w:val="en-US"/>
+        </w:rPr>
+        <w:t xml:space="preserve"> </w:t>
+      </w:r>
+      <w:proofErr w:type="spellStart"/>
+      <w:r>
+        <w:rPr>
+          <w:lang w:val="en-US"/>
+        </w:rPr>
+        <w:t>php</w:t>
+      </w:r>
       <w:proofErr w:type="spellEnd"/>
     </w:p>
     <w:p>
@@ -4036,160 +4046,103 @@
       </w:r>
     </w:p>
     <w:p>
+      <w:r>
+        <w:t>Les ingrédients sauver dans la base de données</w:t>
+      </w:r>
+      <w:r>
+        <w:t xml:space="preserve"> sont au format « - ingrédient 1 – ingrédient 2 ». Cette fonction sert donc à formater le string des ingrédients pour le mettre dans le bon format pour l’insertion dans la base de données.</w:t>
+      </w:r>
+    </w:p>
+    <w:p>
       <w:pPr>
         <w:pStyle w:val="Titre4"/>
-        <w:rPr>
-          <w:lang w:val="en-US"/>
-        </w:rPr>
       </w:pPr>
       <w:proofErr w:type="spellStart"/>
       <w:proofErr w:type="gramStart"/>
       <w:r>
-        <w:rPr>
-          <w:lang w:val="en-US"/>
-        </w:rPr>
         <w:t>VerficationAdd</w:t>
       </w:r>
       <w:proofErr w:type="spellEnd"/>
       <w:r>
-        <w:rPr>
-          <w:lang w:val="en-US"/>
-        </w:rPr>
         <w:t>(</w:t>
       </w:r>
       <w:proofErr w:type="gramEnd"/>
       <w:r>
-        <w:rPr>
-          <w:lang w:val="en-US"/>
-        </w:rPr>
-        <w:t>$title, $ingredients, $</w:t>
+        <w:t>$</w:t>
       </w:r>
       <w:proofErr w:type="spellStart"/>
       <w:r>
-        <w:rPr>
-          <w:lang w:val="en-US"/>
-        </w:rPr>
-        <w:t>descrip</w:t>
+        <w:t>param</w:t>
       </w:r>
       <w:proofErr w:type="spellEnd"/>
       <w:r>
-        <w:rPr>
-          <w:lang w:val="en-US"/>
-        </w:rPr>
-        <w:t>, $type)</w:t>
+        <w:t>)</w:t>
+      </w:r>
+    </w:p>
+    <w:p>
+      <w:r>
+        <w:t>Cette fonction permet de</w:t>
+      </w:r>
+      <w:r>
+        <w:t xml:space="preserve"> nettoyer tous les champs rempli par l’utilisateur pour qu’il ne fasse pas d’injection de SQL ni de JavaScript. La fonction retourne un nouveau tableau avec tous les champs nettoyés.</w:t>
       </w:r>
     </w:p>
     <w:p>
       <w:pPr>
         <w:pStyle w:val="Titre4"/>
-        <w:rPr>
-          <w:lang w:val="en-US"/>
-        </w:rPr>
       </w:pPr>
       <w:proofErr w:type="spellStart"/>
       <w:proofErr w:type="gramStart"/>
       <w:r>
-        <w:rPr>
-          <w:lang w:val="en-US"/>
-        </w:rPr>
         <w:t>VerifyImg</w:t>
       </w:r>
       <w:proofErr w:type="spellEnd"/>
       <w:r>
-        <w:rPr>
-          <w:lang w:val="en-US"/>
-        </w:rPr>
         <w:t>(</w:t>
       </w:r>
       <w:proofErr w:type="gramEnd"/>
       <w:r>
-        <w:rPr>
-          <w:lang w:val="en-US"/>
-        </w:rPr>
         <w:t>$files)</w:t>
       </w:r>
     </w:p>
     <w:p>
+      <w:r>
+        <w:t>Cet</w:t>
+      </w:r>
+      <w:r>
+        <w:t>te fonction sert à vérifier qu’une image a été sélectionnée et qu’elle a la bonne extension.</w:t>
+      </w:r>
+    </w:p>
+    <w:p>
       <w:pPr>
         <w:pStyle w:val="Titre4"/>
-        <w:rPr>
-          <w:lang w:val="en-US"/>
-        </w:rPr>
       </w:pPr>
       <w:proofErr w:type="spellStart"/>
       <w:proofErr w:type="gramStart"/>
       <w:r>
-        <w:rPr>
-          <w:lang w:val="en-US"/>
-        </w:rPr>
         <w:t>IsEmpty</w:t>
       </w:r>
       <w:proofErr w:type="spellEnd"/>
       <w:r>
-        <w:rPr>
-          <w:lang w:val="en-US"/>
-        </w:rPr>
         <w:t>(</w:t>
       </w:r>
       <w:proofErr w:type="gramEnd"/>
       <w:r>
-        <w:rPr>
-          <w:lang w:val="en-US"/>
-        </w:rPr>
-        <w:t>$title, $ingredients, $</w:t>
+        <w:t>$</w:t>
       </w:r>
       <w:proofErr w:type="spellStart"/>
       <w:r>
-        <w:rPr>
-          <w:lang w:val="en-US"/>
-        </w:rPr>
-        <w:t>descrip</w:t>
+        <w:t>param</w:t>
       </w:r>
       <w:proofErr w:type="spellEnd"/>
       <w:r>
-        <w:rPr>
-          <w:lang w:val="en-US"/>
-        </w:rPr>
-        <w:t>, $type)</w:t>
-      </w:r>
-    </w:p>
-    <w:p>
-      <w:pPr>
-        <w:pStyle w:val="Titre4"/>
-        <w:rPr>
-          <w:lang w:val="en-US"/>
-        </w:rPr>
-      </w:pPr>
-      <w:proofErr w:type="spellStart"/>
-      <w:r>
-        <w:rPr>
-          <w:lang w:val="en-US"/>
-        </w:rPr>
-        <w:t>SignedIn</w:t>
-      </w:r>
-      <w:proofErr w:type="spellEnd"/>
-      <w:r>
-        <w:rPr>
-          <w:lang w:val="en-US"/>
-        </w:rPr>
-        <w:t>($</w:t>
-      </w:r>
-      <w:proofErr w:type="spellStart"/>
-      <w:r>
-        <w:rPr>
-          <w:lang w:val="en-US"/>
-        </w:rPr>
-        <w:t>isadmin</w:t>
-      </w:r>
-      <w:proofErr w:type="spellEnd"/>
-      <w:r>
-        <w:rPr>
-          <w:lang w:val="en-US"/>
-        </w:rPr>
         <w:t>)</w:t>
       </w:r>
-      <w:bookmarkStart w:id="22" w:name="_GoBack"/>
-      <w:bookmarkEnd w:id="22"/>
+    </w:p>
+    <w:p>
+      <w:r>
+        <w:t>Cette fonction permet de vérifier si un des champs rempli par l’utilisateur est vide. Elle retourne le nombre de champs qui sont vide </w:t>
+      </w:r>
     </w:p>
     <w:p>
       <w:pPr>
@@ -4204,7 +4157,7 @@
         <w:rPr>
           <w:lang w:val="en-US"/>
         </w:rPr>
-        <w:t>KeepModalOpen</w:t>
+        <w:t>SignedIn</w:t>
       </w:r>
       <w:proofErr w:type="spellEnd"/>
       <w:r>
@@ -4218,14 +4171,14 @@
         <w:rPr>
           <w:lang w:val="en-US"/>
         </w:rPr>
-        <w:t>$alert,$</w:t>
+        <w:t>$</w:t>
       </w:r>
       <w:proofErr w:type="spellStart"/>
       <w:r>
         <w:rPr>
           <w:lang w:val="en-US"/>
         </w:rPr>
-        <w:t>modalname</w:t>
+        <w:t>isadmin</w:t>
       </w:r>
       <w:proofErr w:type="spellEnd"/>
       <w:r>
@@ -4233,6 +4186,14 @@
           <w:lang w:val="en-US"/>
         </w:rPr>
         <w:t>)</w:t>
+      </w:r>
+    </w:p>
+    <w:p>
+      <w:r>
+        <w:t xml:space="preserve">Cette fonction est une fonction d’affichage. </w:t>
+      </w:r>
+      <w:r>
+        <w:t>Elle affiche la bonne navigation en fonction du statut de l’utilisateur connecté (utilisateur simple ou admin).</w:t>
       </w:r>
     </w:p>
     <w:p>
@@ -4248,7 +4209,7 @@
         <w:rPr>
           <w:lang w:val="en-US"/>
         </w:rPr>
-        <w:t>ListIngredients</w:t>
+        <w:t>KeepModalOpen</w:t>
       </w:r>
       <w:proofErr w:type="spellEnd"/>
       <w:r>
@@ -4262,14 +4223,14 @@
         <w:rPr>
           <w:lang w:val="en-US"/>
         </w:rPr>
-        <w:t>$</w:t>
+        <w:t>$alert,$</w:t>
       </w:r>
       <w:proofErr w:type="spellStart"/>
       <w:r>
         <w:rPr>
           <w:lang w:val="en-US"/>
         </w:rPr>
-        <w:t>listIngredients</w:t>
+        <w:t>modalname</w:t>
       </w:r>
       <w:proofErr w:type="spellEnd"/>
       <w:r>
@@ -4277,6 +4238,17 @@
           <w:lang w:val="en-US"/>
         </w:rPr>
         <w:t>)</w:t>
+      </w:r>
+    </w:p>
+    <w:p>
+      <w:r>
+        <w:t xml:space="preserve">Cette </w:t>
+      </w:r>
+      <w:r>
+        <w:t>fo</w:t>
+      </w:r>
+      <w:r>
+        <w:t>nction permet de garder la modal de connexion ou d’ajout ouverte si il y a une erreur.</w:t>
       </w:r>
     </w:p>
     <w:p>
@@ -4292,6 +4264,55 @@
         <w:rPr>
           <w:lang w:val="en-US"/>
         </w:rPr>
+        <w:t>ListIngredients</w:t>
+      </w:r>
+      <w:proofErr w:type="spellEnd"/>
+      <w:r>
+        <w:rPr>
+          <w:lang w:val="en-US"/>
+        </w:rPr>
+        <w:t>(</w:t>
+      </w:r>
+      <w:proofErr w:type="gramEnd"/>
+      <w:r>
+        <w:rPr>
+          <w:lang w:val="en-US"/>
+        </w:rPr>
+        <w:t>$</w:t>
+      </w:r>
+      <w:proofErr w:type="spellStart"/>
+      <w:r>
+        <w:rPr>
+          <w:lang w:val="en-US"/>
+        </w:rPr>
+        <w:t>listIngredients</w:t>
+      </w:r>
+      <w:proofErr w:type="spellEnd"/>
+      <w:r>
+        <w:rPr>
+          <w:lang w:val="en-US"/>
+        </w:rPr>
+        <w:t>)</w:t>
+      </w:r>
+    </w:p>
+    <w:p>
+      <w:r>
+        <w:t>Cette fonction permet de formater le string des ingrédients de la base de données en liste à puce.</w:t>
+      </w:r>
+    </w:p>
+    <w:p>
+      <w:pPr>
+        <w:pStyle w:val="Titre4"/>
+        <w:rPr>
+          <w:lang w:val="en-US"/>
+        </w:rPr>
+      </w:pPr>
+      <w:proofErr w:type="spellStart"/>
+      <w:proofErr w:type="gramStart"/>
+      <w:r>
+        <w:rPr>
+          <w:lang w:val="en-US"/>
+        </w:rPr>
         <w:t>RestrictLengthDescrip</w:t>
       </w:r>
       <w:proofErr w:type="spellEnd"/>
@@ -4321,6 +4342,54 @@
           <w:lang w:val="en-US"/>
         </w:rPr>
         <w:t>)</w:t>
+      </w:r>
+    </w:p>
+    <w:p>
+      <w:r>
+        <w:t xml:space="preserve">Cette fonction permet de restreindre le nombre de caractère </w:t>
+      </w:r>
+      <w:r>
+        <w:t>affiché</w:t>
+      </w:r>
+      <w:r>
+        <w:t xml:space="preserve"> dans la description et que </w:t>
+      </w:r>
+      <w:r>
+        <w:t>malgré cela on coupe à un mot complet.</w:t>
+      </w:r>
+    </w:p>
+    <w:p>
+      <w:pPr>
+        <w:pStyle w:val="Titre4"/>
+      </w:pPr>
+      <w:proofErr w:type="spellStart"/>
+      <w:proofErr w:type="gramStart"/>
+      <w:r>
+        <w:t>DeleteImg</w:t>
+      </w:r>
+      <w:proofErr w:type="spellEnd"/>
+      <w:r>
+        <w:t>(</w:t>
+      </w:r>
+      <w:proofErr w:type="gramEnd"/>
+      <w:r>
+        <w:t>$</w:t>
+      </w:r>
+      <w:proofErr w:type="spellStart"/>
+      <w:r>
+        <w:t>dossier,$value</w:t>
+      </w:r>
+      <w:proofErr w:type="spellEnd"/>
+      <w:r>
+        <w:t>)</w:t>
+      </w:r>
+    </w:p>
+    <w:p>
+      <w:r>
+        <w:t>Cette fonction permet de supprimer l’image du répertoir</w:t>
+      </w:r>
+      <w:r>
+        <w:t>e des uploades si l’administrateur décide de supprimer une recette.</w:t>
       </w:r>
     </w:p>
     <w:p>
@@ -4354,7 +4423,11 @@
         <w:t>Le projet est réalisé en MVC</w:t>
       </w:r>
       <w:r>
-        <w:t xml:space="preserve"> (Model – Vue - Controller). C’est une architecture qui comme le nom l’indique permet de séparer le projet en plusieurs partie. De cette manière le code est plus clair, compréhensible et peut facilement repris par un autre développeur. Pour comprendre mieux la structure, voici une petite maquette :</w:t>
+        <w:t xml:space="preserve"> (Model – Vue - Controller). C’est une architecture qui comme le nom l’indique permet de séparer le projet en plusieurs partie. De cette </w:t>
+      </w:r>
+      <w:r>
+        <w:lastRenderedPageBreak/>
+        <w:t>manière le code est plus clair, compréhensible et peut facilement repris par un autre développeur. Pour comprendre mieux la structure, voici une petite maquette :</w:t>
       </w:r>
     </w:p>
     <w:p>
@@ -4480,7 +4553,7 @@
             <w:noProof/>
             <w:lang w:val="fr-FR"/>
           </w:rPr>
-          <w:t>13</w:t>
+          <w:t>12</w:t>
         </w:r>
         <w:r>
           <w:fldChar w:fldCharType="end"/>
@@ -7370,7 +7443,7 @@
 </file>
 
 <file path=customXml/itemProps1.xml><?xml version="1.0" encoding="utf-8"?>
-<ds:datastoreItem xmlns:ds="http://schemas.openxmlformats.org/officeDocument/2006/customXml" ds:itemID="{3045586C-9326-4625-8AA7-1B20CF684BBD}">
+<ds:datastoreItem xmlns:ds="http://schemas.openxmlformats.org/officeDocument/2006/customXml" ds:itemID="{045D91F7-7064-480E-912B-66E04B8B0C80}">
   <ds:schemaRefs>
     <ds:schemaRef ds:uri="http://schemas.openxmlformats.org/officeDocument/2006/bibliography"/>
   </ds:schemaRefs>

</xml_diff>

<commit_message>
résolution de bug call ajax
</commit_message>
<xml_diff>
--- a/Grant_DocTech.docx
+++ b/Grant_DocTech.docx
@@ -2586,11 +2586,53 @@
       </w:r>
       <w:proofErr w:type="spellStart"/>
       <w:r>
-        <w:t>végans</w:t>
+        <w:t>v</w:t>
+      </w:r>
+      <w:r>
+        <w:t>égans</w:t>
       </w:r>
       <w:proofErr w:type="spellEnd"/>
       <w:r>
-        <w:t>. Cette plateforme ne peut que fonctionner si il y a des utilisateurs qui y ajoutent des recettes et utilisent le site comme un grand livre de recette. Les utilisateurs ajoutent des recettes qui sont ensuite valider par l’administrateur. Les recettes validées peuvent être vu par tous les utilisateurs connecté ou non. Les utilisateurs ayant un compte peuvent aussi mettre des recettes en favoris pour les retrouver plus facilement.</w:t>
+        <w:t xml:space="preserve">. Cette plateforme ne peut </w:t>
+      </w:r>
+      <w:r>
+        <w:t>fonctionner</w:t>
+      </w:r>
+      <w:r>
+        <w:t xml:space="preserve"> que s’</w:t>
+      </w:r>
+      <w:r>
+        <w:t>il y a des utilisateurs qui y ajoutent des recettes et utilisent le site comme un grand livre de recette</w:t>
+      </w:r>
+      <w:r>
+        <w:t>s</w:t>
+      </w:r>
+      <w:r>
+        <w:t>. Les utilisateurs ajoutent des r</w:t>
+      </w:r>
+      <w:r>
+        <w:t>ecettes qui sont ensuite validées</w:t>
+      </w:r>
+      <w:r>
+        <w:t xml:space="preserve"> par l’administrateur. Les recettes validées peuvent être vu</w:t>
+      </w:r>
+      <w:r>
+        <w:t>es</w:t>
+      </w:r>
+      <w:r>
+        <w:t xml:space="preserve"> par tous les utilisateurs </w:t>
+      </w:r>
+      <w:r>
+        <w:t xml:space="preserve">qu’ils soient </w:t>
+      </w:r>
+      <w:r>
+        <w:t>connecté</w:t>
+      </w:r>
+      <w:r>
+        <w:t>s</w:t>
+      </w:r>
+      <w:r>
+        <w:t xml:space="preserve"> ou non. Les utilisateurs ayant un compte peuvent aussi mettre des recettes en favoris pour les retrouver plus facilement.</w:t>
       </w:r>
     </w:p>
     <w:p>
@@ -2609,13 +2651,40 @@
       </w:r>
       <w:proofErr w:type="spellEnd"/>
       <w:r>
-        <w:t xml:space="preserve"> et j’aime beaucoup cuisiné et surtout manger. Il y a énormément de site qui propose aux utilisateurs d’ajouter des recettes mais il y a peu de plateforme de la sorte pour des </w:t>
+        <w:t xml:space="preserve"> et</w:t>
+      </w:r>
+      <w:r>
+        <w:t xml:space="preserve"> j’aime beaucoup cuisiner</w:t>
+      </w:r>
+      <w:r>
+        <w:t xml:space="preserve"> et surtout manger. Il y a énormément de site</w:t>
+      </w:r>
+      <w:r>
+        <w:t>s</w:t>
+      </w:r>
+      <w:r>
+        <w:t xml:space="preserve"> qui propose</w:t>
+      </w:r>
+      <w:r>
+        <w:t>nt</w:t>
+      </w:r>
+      <w:r>
+        <w:t xml:space="preserve"> aux utilisateurs d’ajouter des recettes mais il y a peu de plateforme</w:t>
+      </w:r>
+      <w:r>
+        <w:t>s</w:t>
+      </w:r>
+      <w:r>
+        <w:t xml:space="preserve"> de la sorte pour des </w:t>
       </w:r>
       <w:proofErr w:type="spellStart"/>
       <w:r>
         <w:t>végans</w:t>
       </w:r>
       <w:proofErr w:type="spellEnd"/>
+      <w:r>
+        <w:t>.</w:t>
+      </w:r>
     </w:p>
     <w:p>
       <w:pPr>
@@ -2876,7 +2945,13 @@
       </w:r>
       <w:proofErr w:type="spellEnd"/>
       <w:r>
-        <w:t>. Les autres utilisateurs pourront ensuite poster des commentaires sur ces recettes et les sauver dans leurs favoris. L’admin pourra gérer toutes les recettes, les modifier ou les supprimer. Il devra accepter les recettes avant qu’elles soient publiées.</w:t>
+        <w:t xml:space="preserve">. Les autres utilisateurs pourront ensuite poster des commentaires sur ces recettes et les sauver dans leurs favoris. L’admin pourra gérer toutes les recettes, </w:t>
+      </w:r>
+      <w:r>
+        <w:t>et</w:t>
+      </w:r>
+      <w:r>
+        <w:t xml:space="preserve"> les supprimer. Il devra accepter les recettes avant qu’elles soient publiées.</w:t>
       </w:r>
     </w:p>
     <w:p>
@@ -3129,10 +3204,19 @@
     </w:p>
     <w:p>
       <w:r>
-        <w:t>Il y a beaucoup de sites qui permettent d’avoir une communauté d’utilisateur qui ajoute des recettes</w:t>
+        <w:t>Il y a beaucoup de sites qui permettent d’avoir une communauté d’utilisateur</w:t>
+      </w:r>
+      <w:r>
+        <w:t>s</w:t>
+      </w:r>
+      <w:r>
+        <w:t xml:space="preserve"> qui ajoute des recettes</w:t>
       </w:r>
       <w:r>
         <w:t xml:space="preserve"> et les laisse</w:t>
+      </w:r>
+      <w:r>
+        <w:t>nt</w:t>
       </w:r>
       <w:r>
         <w:t xml:space="preserve"> visionnées par tout le monde, mais il y en a peu qui font cela avec seulement des recettes </w:t>
@@ -3167,10 +3251,22 @@
       </w:r>
       <w:r>
         <w:lastRenderedPageBreak/>
-        <w:t>utilisateurs ajouter des commentaires, proposer des recettes ou encore sauver des recettes préférées. Malheureusement Marmiton ne</w:t>
-      </w:r>
-      <w:r>
-        <w:t xml:space="preserve"> suffit pas au nombreux </w:t>
+        <w:t>utilisateurs ajouter des commentaires, proposer des recettes ou encore sauver des rece</w:t>
+      </w:r>
+      <w:r>
+        <w:t xml:space="preserve">ttes préférées. Malheureusement, </w:t>
+      </w:r>
+      <w:r>
+        <w:t>Marmiton ne</w:t>
+      </w:r>
+      <w:r>
+        <w:t xml:space="preserve"> suffit pas au</w:t>
+      </w:r>
+      <w:r>
+        <w:t>x</w:t>
+      </w:r>
+      <w:r>
+        <w:t xml:space="preserve"> nombreux </w:t>
       </w:r>
       <w:proofErr w:type="spellStart"/>
       <w:r>
@@ -3180,11 +3276,20 @@
       <w:r>
         <w:t xml:space="preserve"> de la planète</w:t>
       </w:r>
+      <w:r>
+        <w:t>.</w:t>
+      </w:r>
     </w:p>
     <w:p/>
     <w:p>
       <w:r>
-        <w:t xml:space="preserve">Beaucoup de sites qui encourage le </w:t>
+        <w:t>Beaucoup de sites qui encourage</w:t>
+      </w:r>
+      <w:r>
+        <w:t>nt</w:t>
+      </w:r>
+      <w:r>
+        <w:t xml:space="preserve"> le </w:t>
       </w:r>
       <w:proofErr w:type="spellStart"/>
       <w:r>
@@ -3214,7 +3319,37 @@
         </w:r>
       </w:hyperlink>
       <w:r>
-        <w:t xml:space="preserve">  offre aussi une rubrique recette où il affiche régulièrement des nouvelles recettes et idées culinaires. Mais ces différents sites ne sont pas supporter par une communauté d’internautes qui ajoute constamment des recettes.</w:t>
+        <w:t xml:space="preserve">  offre</w:t>
+      </w:r>
+      <w:r>
+        <w:t>nt</w:t>
+      </w:r>
+      <w:r>
+        <w:t xml:space="preserve"> aussi une rubrique recette où il</w:t>
+      </w:r>
+      <w:r>
+        <w:t>s</w:t>
+      </w:r>
+      <w:r>
+        <w:t xml:space="preserve"> affiche</w:t>
+      </w:r>
+      <w:r>
+        <w:t>nt</w:t>
+      </w:r>
+      <w:r>
+        <w:t xml:space="preserve"> régulièrement des nouvelles recettes et idées culinaires. Mais ces différ</w:t>
+      </w:r>
+      <w:r>
+        <w:t>ents sites ne sont pas supportés</w:t>
+      </w:r>
+      <w:r>
+        <w:t xml:space="preserve"> par une communauté d’internautes qui ajoute</w:t>
+      </w:r>
+      <w:r>
+        <w:t>nt</w:t>
+      </w:r>
+      <w:r>
+        <w:t xml:space="preserve"> constamment des recettes.</w:t>
       </w:r>
       <w:r>
         <w:t xml:space="preserve"> Ces sites sont plutôt informatifs et les recettes ne sont qu’une petite rubrique dans tout le site.</w:t>
@@ -3349,7 +3484,13 @@
     </w:p>
     <w:p>
       <w:r>
-        <w:t xml:space="preserve">Le grand manque sur ce site c’est qu’il n’y a pas de filtre à part Végétalien et Végétarien. Si on clique sur soumettre une recette, le site nous dit que les administrateurs prennent une pause de </w:t>
+        <w:t>Le grand manque sur ce site c’est qu’il n’y a pas de filtre</w:t>
+      </w:r>
+      <w:r>
+        <w:t>s</w:t>
+      </w:r>
+      <w:r>
+        <w:t xml:space="preserve"> à part Végétalien et Végétarien. Si on clique sur soumettre une recette, le site nous dit que les administrateurs prennent une pause de </w:t>
       </w:r>
       <w:proofErr w:type="spellStart"/>
       <w:r>
@@ -3357,7 +3498,13 @@
       </w:r>
       <w:proofErr w:type="spellEnd"/>
       <w:r>
-        <w:t xml:space="preserve"> et donc le site n’est même pas mit à jour. Il n’y a pas d’utilisateur sur </w:t>
+        <w:t xml:space="preserve"> et donc le site n’est même pas mit à jour. Il n’y a pas d’utilisateur</w:t>
+      </w:r>
+      <w:r>
+        <w:t>s</w:t>
+      </w:r>
+      <w:r>
+        <w:t xml:space="preserve"> sur </w:t>
       </w:r>
       <w:proofErr w:type="spellStart"/>
       <w:r>
@@ -3407,19 +3554,28 @@
     </w:p>
     <w:p>
       <w:r>
-        <w:t>Pour ce projet j’ai décidé de faire un site web. Le projet que j’ai choisis a beaucoup plus de sens en tant que site web car il peut être accédé par n’importe qui, n’importe où tant qu’ils ont un outil permettant de joindre internet.</w:t>
+        <w:t>Pour ce projet j’ai décidé de faire un site</w:t>
+      </w:r>
+      <w:r>
+        <w:t xml:space="preserve"> web. Le projet que j’ai choisi</w:t>
+      </w:r>
+      <w:r>
+        <w:t xml:space="preserve"> a beaucoup plus de sens en tant que site web car il peut être accédé par n’importe qui, n’importe où tant qu’ils ont un outil permettant de joindre internet.</w:t>
       </w:r>
     </w:p>
     <w:p/>
     <w:p>
       <w:r>
-        <w:t xml:space="preserve">J’ai décidé de coder mon site en majorité en PHP car c’est le langage que nous avons vraiment approfondi au CFPT et que nous connaissons très bien. Ce langage est </w:t>
-      </w:r>
-      <w:r>
-        <w:t xml:space="preserve">orienté </w:t>
-      </w:r>
-      <w:r>
-        <w:t xml:space="preserve">client-serveur, très utile pour </w:t>
+        <w:t xml:space="preserve">J’ai décidé de coder mon site en majorité en PHP car c’est le langage que nous avons vraiment approfondi au CFPT et que nous connaissons très bien. </w:t>
+      </w:r>
+      <w:r>
+        <w:t xml:space="preserve">C’est un langage qui permet de créer des </w:t>
+      </w:r>
+      <w:r>
+        <w:t xml:space="preserve">sites dynamiques, </w:t>
+      </w:r>
+      <w:r>
+        <w:t xml:space="preserve">très utile pour </w:t>
       </w:r>
       <w:r>
         <w:t xml:space="preserve">avoir </w:t>
@@ -3431,57 +3587,64 @@
     <w:p/>
     <w:p>
       <w:r>
-        <w:t xml:space="preserve">J’ai aussi utilisé du JavaScript pour des requêtes </w:t>
+        <w:t>J’ai aussi utilisé du JavaScript</w:t>
+      </w:r>
+      <w:r>
+        <w:t xml:space="preserve"> et du JQuery</w:t>
+      </w:r>
+      <w:r>
+        <w:t xml:space="preserve"> pour des requêtes </w:t>
+      </w:r>
+      <w:r>
+        <w:t>Ajax</w:t>
+      </w:r>
+      <w:r>
+        <w:t xml:space="preserve"> (</w:t>
       </w:r>
       <w:proofErr w:type="spellStart"/>
       <w:r>
-        <w:t>ajax</w:t>
+        <w:t>Asynchronous</w:t>
       </w:r>
       <w:proofErr w:type="spellEnd"/>
       <w:r>
-        <w:t>. Ajax (</w:t>
+        <w:t xml:space="preserve"> </w:t>
       </w:r>
       <w:proofErr w:type="spellStart"/>
       <w:r>
-        <w:t>Asynchronous</w:t>
+        <w:t>Javascript</w:t>
       </w:r>
       <w:proofErr w:type="spellEnd"/>
       <w:r>
-        <w:t xml:space="preserve"> </w:t>
+        <w:t xml:space="preserve"> and </w:t>
       </w:r>
       <w:proofErr w:type="spellStart"/>
       <w:r>
-        <w:t>Javascript</w:t>
+        <w:t>Xml</w:t>
       </w:r>
       <w:proofErr w:type="spellEnd"/>
       <w:r>
-        <w:t xml:space="preserve"> and </w:t>
+        <w:t xml:space="preserve">). Ajax permet de faire des requêtes au serveur sans rafraîchir la page. </w:t>
+      </w:r>
+    </w:p>
+    <w:p/>
+    <w:p>
+      <w:r>
+        <w:t xml:space="preserve">Pour le côté design du site, j’utilise un peu de </w:t>
       </w:r>
       <w:proofErr w:type="spellStart"/>
       <w:r>
-        <w:t>Xml</w:t>
+        <w:t>css</w:t>
       </w:r>
       <w:proofErr w:type="spellEnd"/>
       <w:r>
-        <w:t>). Ajax permet de faire des requêtes au serveur sans rafraîchir la page. Ainsi cela donne un effet de single page.</w:t>
-      </w:r>
-    </w:p>
-    <w:p/>
-    <w:p>
-      <w:r>
-        <w:t xml:space="preserve">Pour le côté design du site, j’utilise un peu de </w:t>
+        <w:t xml:space="preserve"> et surtout du </w:t>
       </w:r>
       <w:proofErr w:type="spellStart"/>
       <w:r>
-        <w:t>css</w:t>
-      </w:r>
-      <w:proofErr w:type="spellEnd"/>
-      <w:r>
-        <w:t xml:space="preserve"> et surtout du </w:t>
-      </w:r>
-      <w:proofErr w:type="spellStart"/>
-      <w:r>
-        <w:t>bootstrap</w:t>
+        <w:t>B</w:t>
+      </w:r>
+      <w:r>
+        <w:t>ootstrap</w:t>
       </w:r>
       <w:proofErr w:type="spellEnd"/>
       <w:r>
@@ -3807,10 +3970,24 @@
     </w:p>
     <w:p>
       <w:r>
-        <w:t xml:space="preserve">La modal de pour s’inscrire au site est similaire à la modal de login à part le </w:t>
+        <w:t>La modal de</w:t>
+      </w:r>
+      <w:r>
+        <w:t xml:space="preserve"> « </w:t>
       </w:r>
       <w:proofErr w:type="spellStart"/>
       <w:r>
+        <w:t>Sign</w:t>
+      </w:r>
+      <w:proofErr w:type="spellEnd"/>
+      <w:r>
+        <w:t xml:space="preserve"> up »</w:t>
+      </w:r>
+      <w:r>
+        <w:t xml:space="preserve"> pour s’inscrire au site est similaire à la modal de login à part le </w:t>
+      </w:r>
+      <w:proofErr w:type="spellStart"/>
+      <w:r>
         <w:t>text</w:t>
       </w:r>
       <w:proofErr w:type="spellEnd"/>
@@ -3834,7 +4011,16 @@
         <w:t xml:space="preserve"> up ». Les autres pages sont toutes très similaires à la page index. Il y a </w:t>
       </w:r>
       <w:r>
-        <w:t xml:space="preserve">juste les icones du haut qui change par apport </w:t>
+        <w:t>juste les icô</w:t>
+      </w:r>
+      <w:r>
+        <w:t>nes du haut qui change</w:t>
+      </w:r>
+      <w:r>
+        <w:t>nt</w:t>
+      </w:r>
+      <w:r>
+        <w:t xml:space="preserve"> par apport </w:t>
       </w:r>
       <w:r>
         <w:t>aux statuts</w:t>
@@ -4204,7 +4390,13 @@
         </w:numPr>
       </w:pPr>
       <w:r>
-        <w:t>On peut écrire quelque chose dans la barre de recherche et avoir des suggestions qui apparaisse.</w:t>
+        <w:t>On peut écrire quelque chose dans la barre de recherche et avoir des suggestions qui apparaisse</w:t>
+      </w:r>
+      <w:r>
+        <w:t>nt</w:t>
+      </w:r>
+      <w:r>
+        <w:t>.</w:t>
       </w:r>
     </w:p>
     <w:p>
@@ -4324,7 +4516,13 @@
         </w:numPr>
       </w:pPr>
       <w:r>
-        <w:t>L’utilisateur peut filtrer les recherches de recette par type.</w:t>
+        <w:t>L’utilisateur peut filtrer les recherches de recette</w:t>
+      </w:r>
+      <w:r>
+        <w:t>s</w:t>
+      </w:r>
+      <w:r>
+        <w:t xml:space="preserve"> par type.</w:t>
       </w:r>
     </w:p>
     <w:p>
@@ -4560,9 +4758,18 @@
         <w:t>Définition des pages</w:t>
       </w:r>
       <w:r>
-        <w:t xml:space="preserve"> et modal</w:t>
+        <w:t xml:space="preserve"> et</w:t>
+      </w:r>
+      <w:r>
+        <w:t xml:space="preserve"> des fenêtres</w:t>
+      </w:r>
+      <w:r>
+        <w:t xml:space="preserve"> modal</w:t>
       </w:r>
       <w:bookmarkEnd w:id="16"/>
+      <w:r>
+        <w:t>es</w:t>
+      </w:r>
     </w:p>
     <w:p>
       <w:pPr>
@@ -4757,7 +4964,13 @@
     </w:p>
     <w:p>
       <w:r>
-        <w:t>Sur ce diagramme, on voit comment le site ce compose. La majeure partie des choses se passe sur la page index. Depuis cette page, On peut filtrer la liste, rechercher quelque chose dans la barre de navigation et si on est connecté on peut ajouter des recettes favorites ou des commentaires. Depuis index, l’admin peut aussi valider les recettes à ajouter au site.</w:t>
+        <w:t xml:space="preserve">Sur ce diagramme, on voit comment le site </w:t>
+      </w:r>
+      <w:r>
+        <w:t>s</w:t>
+      </w:r>
+      <w:r>
+        <w:t>e compose. La majeure partie des choses se passe sur la page index. Depuis cette page, On peut filtrer la liste, rechercher quelque chose dans la barre de navigation et si on est connecté on peut ajouter des recettes favorites ou des commentaires. Depuis index, l’admin peut aussi valider les recettes à ajouter au site.</w:t>
       </w:r>
     </w:p>
     <w:p/>
@@ -4831,7 +5044,13 @@
       </w:r>
       <w:proofErr w:type="spellEnd"/>
       <w:r>
-        <w:t xml:space="preserve">. Il y a deux fichiers de fonction dans le dossier lib. La page </w:t>
+        <w:t>. Il y a deux fichiers de fonction</w:t>
+      </w:r>
+      <w:r>
+        <w:t>s</w:t>
+      </w:r>
+      <w:r>
+        <w:t xml:space="preserve"> dans le dossier lib. La page </w:t>
       </w:r>
       <w:proofErr w:type="spellStart"/>
       <w:r>
@@ -4909,41 +5128,37 @@
       <w:r>
         <w:t xml:space="preserve"> contient les fichiers </w:t>
       </w:r>
+      <w:r>
+        <w:t>JavaScript</w:t>
+      </w:r>
+      <w:r>
+        <w:t xml:space="preserve">. Le fichier Jquery.js contient </w:t>
+      </w:r>
       <w:proofErr w:type="spellStart"/>
       <w:r>
-        <w:t>javascript</w:t>
+        <w:t>Jquery</w:t>
       </w:r>
       <w:proofErr w:type="spellEnd"/>
       <w:r>
-        <w:t xml:space="preserve">. Le fichier Jquery.js contient </w:t>
+        <w:t xml:space="preserve">, aussi nécessaire pour que le fichier </w:t>
+      </w:r>
+      <w:r>
+        <w:t>bootstrap.min.js</w:t>
+      </w:r>
+      <w:r>
+        <w:t xml:space="preserve"> fonctionne, et le fichier </w:t>
       </w:r>
       <w:proofErr w:type="spellStart"/>
       <w:r>
-        <w:t>Jquery</w:t>
+        <w:t>functionsRecipes</w:t>
       </w:r>
       <w:proofErr w:type="spellEnd"/>
       <w:r>
-        <w:t xml:space="preserve">, aussi nécessaire pour que le fichier </w:t>
-      </w:r>
-      <w:r>
-        <w:t>bootstrap.min.js</w:t>
-      </w:r>
-      <w:r>
-        <w:t xml:space="preserve"> fonctionne, et le fichier </w:t>
-      </w:r>
-      <w:proofErr w:type="spellStart"/>
-      <w:r>
-        <w:t>functionsRecipes</w:t>
-      </w:r>
-      <w:proofErr w:type="spellEnd"/>
-      <w:r>
         <w:t xml:space="preserve"> contient mes fonctions </w:t>
       </w:r>
-      <w:proofErr w:type="spellStart"/>
-      <w:r>
-        <w:t>javascript</w:t>
-      </w:r>
-      <w:proofErr w:type="spellEnd"/>
+      <w:r>
+        <w:t>JavaScript</w:t>
+      </w:r>
       <w:r>
         <w:t>.</w:t>
       </w:r>
@@ -4960,7 +5175,13 @@
       </w:r>
       <w:proofErr w:type="spellEnd"/>
       <w:r>
-        <w:t xml:space="preserve"> qui contient toutes les fonctions de requête à la base de données. La base de données est seulement appelée par le contrôleur.</w:t>
+        <w:t xml:space="preserve"> qui contient toutes les fonctions de requête</w:t>
+      </w:r>
+      <w:r>
+        <w:t>s</w:t>
+      </w:r>
+      <w:r>
+        <w:t xml:space="preserve"> à la base de données. La base de données est seulement appelée par le contrôleur.</w:t>
       </w:r>
     </w:p>
     <w:p/>
@@ -5043,11 +5264,17 @@
         <w:ind w:left="170"/>
       </w:pPr>
       <w:r>
-        <w:t xml:space="preserve">Cette requête permet de chercher un utilisateur avec un certain nom et mot de passe pour voir </w:t>
+        <w:t xml:space="preserve">Cette requête permet de chercher un utilisateur avec un certain </w:t>
+      </w:r>
+      <w:r>
+        <w:t xml:space="preserve">nom et mot de passe pour voir </w:t>
       </w:r>
       <w:proofErr w:type="gramStart"/>
       <w:r>
-        <w:t>si il</w:t>
+        <w:t>s’</w:t>
+      </w:r>
+      <w:r>
+        <w:t xml:space="preserve"> il</w:t>
       </w:r>
       <w:proofErr w:type="gramEnd"/>
       <w:r>
@@ -5578,7 +5805,13 @@
         <w:t>Cette fonction permet de</w:t>
       </w:r>
       <w:r>
-        <w:t xml:space="preserve"> nettoyer tous les champs rempli par l’utilisateur pour qu’il ne fasse pas d’injection de SQL ni de JavaScript. La fonction retourne un nouveau tableau avec tous les champs nettoyés.</w:t>
+        <w:t xml:space="preserve"> nettoyer tous les champs rempli</w:t>
+      </w:r>
+      <w:r>
+        <w:t>s</w:t>
+      </w:r>
+      <w:r>
+        <w:t xml:space="preserve"> par l’utilisateur pour qu’il ne fasse pas d’injection de SQL ni de JavaScript. La fonction retourne un nouveau tableau avec tous les champs nettoyés.</w:t>
       </w:r>
     </w:p>
     <w:p>
@@ -5635,8 +5868,22 @@
     </w:p>
     <w:p>
       <w:r>
-        <w:t>Cette fonction permet de vérifier si un des champs rempli par l’utilisateur est vide. Elle retourne le nombre de champs qui sont vide </w:t>
-      </w:r>
+        <w:t xml:space="preserve">Cette fonction permet de vérifier si un des champs rempli par l’utilisateur est vide. Elle retourne le nombre de champs </w:t>
+      </w:r>
+      <w:proofErr w:type="gramStart"/>
+      <w:r>
+        <w:t>vide</w:t>
+      </w:r>
+      <w:r>
+        <w:t>s</w:t>
+      </w:r>
+      <w:r>
+        <w:t> </w:t>
+      </w:r>
+      <w:r>
+        <w:t>.</w:t>
+      </w:r>
+      <w:proofErr w:type="gramEnd"/>
     </w:p>
     <w:p>
       <w:pPr>
@@ -5776,7 +6023,13 @@
     </w:p>
     <w:p>
       <w:r>
-        <w:t xml:space="preserve">Cette fonction permet de restreindre le nombre de caractère </w:t>
+        <w:t>Cette fonction permet de restreindre le nombre de caractère</w:t>
+      </w:r>
+      <w:r>
+        <w:t>s</w:t>
+      </w:r>
+      <w:r>
+        <w:t xml:space="preserve"> </w:t>
       </w:r>
       <w:r>
         <w:t>affiché</w:t>
@@ -5938,13 +6191,17 @@
       <w:r>
         <w:t xml:space="preserve"> </w:t>
       </w:r>
-      <w:proofErr w:type="gramStart"/>
-      <w:r>
-        <w:t>Tous</w:t>
-      </w:r>
-      <w:proofErr w:type="gramEnd"/>
-      <w:r>
-        <w:t xml:space="preserve"> ceci est gérer par 2 call </w:t>
+      <w:r>
+        <w:t>Tout</w:t>
+      </w:r>
+      <w:r>
+        <w:t xml:space="preserve"> ceci est gérer par 2 </w:t>
+      </w:r>
+      <w:r>
+        <w:t>calls</w:t>
+      </w:r>
+      <w:r>
+        <w:t xml:space="preserve"> </w:t>
       </w:r>
       <w:r>
         <w:t>Ajax</w:t>
@@ -6039,13 +6296,8 @@
     <w:p>
       <w:r>
         <w:lastRenderedPageBreak/>
-        <w:t xml:space="preserve">Ici on ajoute un </w:t>
-      </w:r>
-      <w:proofErr w:type="gramStart"/>
-      <w:r>
-        <w:t>favoris</w:t>
-      </w:r>
-      <w:proofErr w:type="gramEnd"/>
+        <w:t>Ici on ajoute un favori</w:t>
+      </w:r>
       <w:r>
         <w:t xml:space="preserve"> en cliquant sur l’étoile. Le call </w:t>
       </w:r>
@@ -6053,7 +6305,13 @@
         <w:t>Ajax</w:t>
       </w:r>
       <w:r>
-        <w:t xml:space="preserve"> va envoyer l’id de la recette pour savoir sur quoi on a cliqué. En succès de du call on lui ajoute la classe </w:t>
+        <w:t xml:space="preserve"> va envoyer l’id de la recette pour savoir sur quoi on a cliqué. En succès de du call</w:t>
+      </w:r>
+      <w:r>
+        <w:t>,</w:t>
+      </w:r>
+      <w:r>
+        <w:t xml:space="preserve"> on lui ajoute la classe </w:t>
       </w:r>
       <w:proofErr w:type="spellStart"/>
       <w:r>
@@ -6061,7 +6319,13 @@
       </w:r>
       <w:proofErr w:type="spellEnd"/>
       <w:r>
-        <w:t xml:space="preserve"> qui nous permet d’avoir l’icône de l’étoile rempli. On ajoute aussi un événement pour défavoriser sur l’icône. De cette manière, quand on favorise une recette en recliquant on peut la défavoriser et ainsi de suite. Le call pour défavoriser ajoute un événement pour favoriser. </w:t>
+        <w:t xml:space="preserve"> qui nous permet d’avoir l’icône de l’étoile rempli</w:t>
+      </w:r>
+      <w:r>
+        <w:t>e</w:t>
+      </w:r>
+      <w:r>
+        <w:t xml:space="preserve">. On ajoute aussi un événement pour défavoriser sur l’icône. De cette manière, quand on favorise une recette en recliquant on peut la défavoriser et ainsi de suite. Le call pour défavoriser ajoute un événement pour favoriser. </w:t>
       </w:r>
     </w:p>
     <w:p/>
@@ -6095,7 +6359,13 @@
     </w:p>
     <w:p>
       <w:r>
-        <w:t xml:space="preserve">En étant connecté en tant qu’administrateur sur la page index, l’admin peut valider les recettes ajoutées par les nombreux utilisateurs pour les afficher aux yeux de tous. En cliquant sur le petit écrou, la page index lui montre les recettes à valider. Il peut alors décider de les valider ou de les supprimé définitivement du site. Ici aussi pour recevoir, valider et supprimer les recettes, on utilise des calls </w:t>
+        <w:t>En étant connecté en tant qu’administrateur sur la page index, l’admin peut valider les recettes ajoutées par les nombreux utilisateurs pour les afficher aux yeux de tous. En cliquant sur le petit écrou, la page index lui montre les recettes à valider. Il peut alors décider d</w:t>
+      </w:r>
+      <w:r>
+        <w:t>e les valider ou de les supprimer</w:t>
+      </w:r>
+      <w:r>
+        <w:t xml:space="preserve"> définitivement du site. Ici aussi pour recevoir, valider et supprimer les recettes, on utilise des calls </w:t>
       </w:r>
       <w:r>
         <w:t>Ajax</w:t>
@@ -6187,32 +6457,35 @@
         <w:t>e</w:t>
       </w:r>
       <w:r>
-        <w:t xml:space="preserve"> quand l’administrateur clique sur l’écrou. Elle permet de récupérer les recettes à valider. Ici le call </w:t>
+        <w:t xml:space="preserve"> quand l’administrateur clique sur l’écrou. Elle permet de récupérer les r</w:t>
+      </w:r>
+      <w:r>
+        <w:t>ecettes à valider. Ici le call A</w:t>
+      </w:r>
+      <w:r>
+        <w:t xml:space="preserve">jax envoie la variable </w:t>
+      </w:r>
+      <w:r>
+        <w:t>« </w:t>
       </w:r>
       <w:proofErr w:type="spellStart"/>
       <w:r>
-        <w:t>ajax</w:t>
+        <w:t>tovalidate</w:t>
       </w:r>
       <w:proofErr w:type="spellEnd"/>
       <w:r>
-        <w:t xml:space="preserve"> envoie la variable </w:t>
-      </w:r>
-      <w:r>
-        <w:t>« </w:t>
-      </w:r>
-      <w:proofErr w:type="spellStart"/>
-      <w:r>
-        <w:t>tovalidate</w:t>
-      </w:r>
-      <w:proofErr w:type="spellEnd"/>
-      <w:r>
         <w:t> »</w:t>
       </w:r>
       <w:r>
         <w:t xml:space="preserve"> au PHP qui appelle la classe de la DB pour afficher les </w:t>
       </w:r>
       <w:r>
-        <w:t>recettes. Si ce call est fait avec succès, le body affiche les informations reçus sinon on affiche un message d’erreur.</w:t>
+        <w:t>recettes. Si ce call est fait avec succès, le body affiche les informations reçus sinon on a</w:t>
+      </w:r>
+      <w:bookmarkStart w:id="32" w:name="_GoBack"/>
+      <w:bookmarkEnd w:id="32"/>
+      <w:r>
+        <w:t>ffiche un message d’erreur.</w:t>
       </w:r>
     </w:p>
     <w:p/>
@@ -6279,7 +6552,7 @@
         <w:pStyle w:val="Lgende"/>
         <w:jc w:val="center"/>
       </w:pPr>
-      <w:bookmarkStart w:id="32" w:name="_Toc485131886"/>
+      <w:bookmarkStart w:id="33" w:name="_Toc485131886"/>
       <w:r>
         <w:t xml:space="preserve">Figure </w:t>
       </w:r>
@@ -6294,7 +6567,7 @@
       <w:r>
         <w:t xml:space="preserve"> - Trouver l'id de la recette</w:t>
       </w:r>
-      <w:bookmarkEnd w:id="32"/>
+      <w:bookmarkEnd w:id="33"/>
     </w:p>
     <w:p>
       <w:r>
@@ -6322,11 +6595,11 @@
           <w:numId w:val="10"/>
         </w:numPr>
       </w:pPr>
-      <w:bookmarkStart w:id="33" w:name="_Toc485218556"/>
+      <w:bookmarkStart w:id="34" w:name="_Toc485218556"/>
       <w:r>
         <w:t>Gestion des commentaires</w:t>
       </w:r>
-      <w:bookmarkEnd w:id="33"/>
+      <w:bookmarkEnd w:id="34"/>
     </w:p>
     <w:p>
       <w:r>
@@ -6434,11 +6707,11 @@
           <w:numId w:val="10"/>
         </w:numPr>
       </w:pPr>
-      <w:bookmarkStart w:id="34" w:name="_Toc485218557"/>
+      <w:bookmarkStart w:id="35" w:name="_Toc485218557"/>
       <w:r>
         <w:t>Ajout de recette par l’utilisateur</w:t>
       </w:r>
-      <w:bookmarkEnd w:id="34"/>
+      <w:bookmarkEnd w:id="35"/>
     </w:p>
     <w:p>
       <w:r>
@@ -6626,7 +6899,7 @@
         <w:pStyle w:val="Lgende"/>
         <w:jc w:val="center"/>
       </w:pPr>
-      <w:bookmarkStart w:id="35" w:name="_Toc485131887"/>
+      <w:bookmarkStart w:id="36" w:name="_Toc485131887"/>
       <w:r>
         <w:t xml:space="preserve">Figure </w:t>
       </w:r>
@@ -6654,7 +6927,7 @@
       <w:r>
         <w:t>$files)</w:t>
       </w:r>
-      <w:bookmarkEnd w:id="35"/>
+      <w:bookmarkEnd w:id="36"/>
     </w:p>
     <w:p>
       <w:pPr>
@@ -6664,11 +6937,11 @@
           <w:numId w:val="10"/>
         </w:numPr>
       </w:pPr>
-      <w:bookmarkStart w:id="36" w:name="_Toc485218558"/>
+      <w:bookmarkStart w:id="37" w:name="_Toc485218558"/>
       <w:r>
         <w:t>Auto complétion et recherche</w:t>
       </w:r>
-      <w:bookmarkEnd w:id="36"/>
+      <w:bookmarkEnd w:id="37"/>
     </w:p>
     <w:p>
       <w:r>
@@ -6806,7 +7079,6 @@
       <w:pPr>
         <w:jc w:val="center"/>
       </w:pPr>
-      <w:bookmarkStart w:id="37" w:name="_GoBack"/>
       <w:r>
         <w:rPr>
           <w:noProof/>
@@ -6854,7 +7126,6 @@
           </wp:inline>
         </w:drawing>
       </w:r>
-      <w:bookmarkEnd w:id="37"/>
     </w:p>
     <w:p>
       <w:r>
@@ -10672,7 +10943,7 @@
             <w:noProof/>
             <w:lang w:val="fr-FR"/>
           </w:rPr>
-          <w:t>20</w:t>
+          <w:t>18</w:t>
         </w:r>
         <w:r>
           <w:fldChar w:fldCharType="end"/>
@@ -15928,165 +16199,165 @@
     </dgm:pt>
   </dgm:ptLst>
   <dgm:cxnLst>
-    <dgm:cxn modelId="{A3DD3C0C-1C37-420E-AA74-92819DF0DD42}" type="presOf" srcId="{A70B500B-2D1D-406A-9436-B2FF49E46F77}" destId="{307B2501-4B8F-4F77-9ECD-9AC128B47F51}" srcOrd="0" destOrd="0" presId="urn:microsoft.com/office/officeart/2008/layout/HorizontalMultiLevelHierarchy"/>
+    <dgm:cxn modelId="{EBAAD72A-3AFB-4AB7-ADB6-33A129A7AC31}" type="presOf" srcId="{77EEB2C6-0FBF-418F-BE94-F9015ECBBE3F}" destId="{2D8FF425-49B0-44BB-AC33-3B24D8C4142C}" srcOrd="1" destOrd="0" presId="urn:microsoft.com/office/officeart/2008/layout/HorizontalMultiLevelHierarchy"/>
     <dgm:cxn modelId="{FCDE0E61-9358-482E-934F-B06E1F964897}" srcId="{FF1EF99F-DCC7-4048-B13A-20E2CD0EE14F}" destId="{2002EF31-4DCD-45D2-9C93-9B8B2411B149}" srcOrd="6" destOrd="0" parTransId="{23E866D4-34D7-4A05-B91F-BDE72C0D87D3}" sibTransId="{9C6B26B2-2136-46F9-8021-01C08E94DACD}"/>
+    <dgm:cxn modelId="{4BCA61B5-0CF0-4D65-8514-652BEF802165}" type="presOf" srcId="{FF1EF99F-DCC7-4048-B13A-20E2CD0EE14F}" destId="{32E36A26-A694-40FA-83C2-0711F09D36DB}" srcOrd="0" destOrd="0" presId="urn:microsoft.com/office/officeart/2008/layout/HorizontalMultiLevelHierarchy"/>
     <dgm:cxn modelId="{592B8F4B-917A-4FCD-B5EF-2E42D8270F1B}" srcId="{FF1EF99F-DCC7-4048-B13A-20E2CD0EE14F}" destId="{BE57C306-A8A4-4D22-8204-1C96A671FBB7}" srcOrd="8" destOrd="0" parTransId="{16C683E2-6A4F-417E-8D7B-63B47535EB5C}" sibTransId="{159892ED-0D93-46EF-B61A-D42652BD9D4A}"/>
-    <dgm:cxn modelId="{F09A4C27-3EDC-41A3-B45B-F0922ABF51A1}" type="presOf" srcId="{F94E8F11-501D-46CE-BD9C-96FB91292CC6}" destId="{00BB7982-C338-4468-89E4-40D9098225CB}" srcOrd="0" destOrd="0" presId="urn:microsoft.com/office/officeart/2008/layout/HorizontalMultiLevelHierarchy"/>
-    <dgm:cxn modelId="{A991BA99-1B35-48D4-B593-F1C30B10C406}" type="presOf" srcId="{77EEB2C6-0FBF-418F-BE94-F9015ECBBE3F}" destId="{B0222916-AAA6-43FB-9900-81C11113F10A}" srcOrd="0" destOrd="0" presId="urn:microsoft.com/office/officeart/2008/layout/HorizontalMultiLevelHierarchy"/>
+    <dgm:cxn modelId="{54D4D649-8B0D-4F52-A02F-47259BE2834D}" type="presOf" srcId="{F94E8F11-501D-46CE-BD9C-96FB91292CC6}" destId="{00BB7982-C338-4468-89E4-40D9098225CB}" srcOrd="0" destOrd="0" presId="urn:microsoft.com/office/officeart/2008/layout/HorizontalMultiLevelHierarchy"/>
     <dgm:cxn modelId="{8DE29864-DFD9-4D6B-AD2C-6C6968BB1DB0}" srcId="{FF1EF99F-DCC7-4048-B13A-20E2CD0EE14F}" destId="{035D97B5-910E-47F0-BE44-0A0C9155F6FF}" srcOrd="7" destOrd="0" parTransId="{D67A7ADB-4FF5-4871-AD21-F979101A992C}" sibTransId="{070EF40F-2E75-4FC3-AD52-7C01E29DDF62}"/>
+    <dgm:cxn modelId="{B285A34D-E339-4D44-A45C-F5796576CB57}" type="presOf" srcId="{AEC53DD2-4CA7-431B-9AAD-52FC2EFCC0E4}" destId="{CC827D95-7F16-490E-A44B-1278D24C87AB}" srcOrd="0" destOrd="0" presId="urn:microsoft.com/office/officeart/2008/layout/HorizontalMultiLevelHierarchy"/>
+    <dgm:cxn modelId="{6085A57B-1C3C-4FE3-90C4-3C2212E295CD}" type="presOf" srcId="{79B95B49-B3F7-4D81-8993-00B9156225CC}" destId="{7B0664C5-9C2B-4875-BFB5-D4DEC903C746}" srcOrd="0" destOrd="0" presId="urn:microsoft.com/office/officeart/2008/layout/HorizontalMultiLevelHierarchy"/>
     <dgm:cxn modelId="{63521725-9710-45A2-8465-EDE98631EB56}" srcId="{5AC7A5BB-CB5D-4D60-A4D2-1DE6FAFF219E}" destId="{759D0BF6-316F-48AB-ABC2-5230555B1D19}" srcOrd="0" destOrd="0" parTransId="{77EEB2C6-0FBF-418F-BE94-F9015ECBBE3F}" sibTransId="{21F96CC6-06BA-4F24-B26C-28B6EA4800EA}"/>
+    <dgm:cxn modelId="{77A1A1CA-340F-4ABE-A114-9DE4DF0940F4}" type="presOf" srcId="{0EF3DB87-AEC2-4093-88D7-E6CCD6260A20}" destId="{0B795453-ADD3-4392-91E1-1366412AFD04}" srcOrd="0" destOrd="0" presId="urn:microsoft.com/office/officeart/2008/layout/HorizontalMultiLevelHierarchy"/>
     <dgm:cxn modelId="{166D33CB-CB00-4A6E-9A34-195587EBA414}" srcId="{FF1EF99F-DCC7-4048-B13A-20E2CD0EE14F}" destId="{5AC7A5BB-CB5D-4D60-A4D2-1DE6FAFF219E}" srcOrd="1" destOrd="0" parTransId="{3A3825E2-0A19-491F-89A7-15600CAFFB47}" sibTransId="{C69D3C3A-EB8C-4770-B88F-BDCBE2641366}"/>
+    <dgm:cxn modelId="{EA905D67-134F-4A23-8C11-0FD38A57A849}" type="presOf" srcId="{D67A7ADB-4FF5-4871-AD21-F979101A992C}" destId="{DAB86854-36A0-479F-90C3-6C1E6AD5B441}" srcOrd="1" destOrd="0" presId="urn:microsoft.com/office/officeart/2008/layout/HorizontalMultiLevelHierarchy"/>
     <dgm:cxn modelId="{BCB4F44D-1384-4150-AB2F-3EC290B5A1E0}" srcId="{78355061-215E-4861-9B6D-4136BB57B328}" destId="{FF1EF99F-DCC7-4048-B13A-20E2CD0EE14F}" srcOrd="0" destOrd="0" parTransId="{CC6A8AD7-32D3-4FDB-B278-FD7E096F2007}" sibTransId="{EC391F1D-D787-4197-AB0B-9D67148FB1DA}"/>
-    <dgm:cxn modelId="{2A891900-F45B-4DB5-81D6-31B70AD9C847}" type="presOf" srcId="{23E866D4-34D7-4A05-B91F-BDE72C0D87D3}" destId="{B2B8A63B-2E1A-4860-ADA1-0BCAA342C517}" srcOrd="0" destOrd="0" presId="urn:microsoft.com/office/officeart/2008/layout/HorizontalMultiLevelHierarchy"/>
-    <dgm:cxn modelId="{96F82919-C527-46CB-9E7D-A4F50A0A4F96}" type="presOf" srcId="{3A3825E2-0A19-491F-89A7-15600CAFFB47}" destId="{F48DDA0D-9C01-4102-89B4-6847596EC8BB}" srcOrd="1" destOrd="0" presId="urn:microsoft.com/office/officeart/2008/layout/HorizontalMultiLevelHierarchy"/>
-    <dgm:cxn modelId="{1468EEE0-29E0-4059-BCF8-907AF3778919}" type="presOf" srcId="{F4FE5D9F-0067-462D-A056-5EEF254D16CE}" destId="{DF56F118-F77A-48FA-A001-70BBEB49CBE8}" srcOrd="0" destOrd="0" presId="urn:microsoft.com/office/officeart/2008/layout/HorizontalMultiLevelHierarchy"/>
-    <dgm:cxn modelId="{1C79D1EF-7DBC-439A-89D4-6BBB54A3F976}" type="presOf" srcId="{AEC53DD2-4CA7-431B-9AAD-52FC2EFCC0E4}" destId="{1A9A79FD-9D75-4826-839D-0BA2E7007F4A}" srcOrd="1" destOrd="0" presId="urn:microsoft.com/office/officeart/2008/layout/HorizontalMultiLevelHierarchy"/>
-    <dgm:cxn modelId="{F8139494-B7B9-4B0B-8782-BAEA965D374A}" type="presOf" srcId="{F6D573FE-8B33-41CA-95B3-00C9D0264ADE}" destId="{5737DC10-71D1-4A0A-9BB2-481B3AD819E5}" srcOrd="0" destOrd="0" presId="urn:microsoft.com/office/officeart/2008/layout/HorizontalMultiLevelHierarchy"/>
+    <dgm:cxn modelId="{557F5021-E411-4795-ADEF-7CF1073A0FCC}" type="presOf" srcId="{41CC2892-22A5-466F-A1EE-1774388026E7}" destId="{5AF73EBD-FF45-4A63-B497-E1CFBC52A99C}" srcOrd="0" destOrd="0" presId="urn:microsoft.com/office/officeart/2008/layout/HorizontalMultiLevelHierarchy"/>
+    <dgm:cxn modelId="{52674EF7-28C8-45C1-B019-D301779A84C9}" type="presOf" srcId="{BE57C306-A8A4-4D22-8204-1C96A671FBB7}" destId="{D63B4C8B-2BE3-4948-895A-D1143EFAFBFD}" srcOrd="0" destOrd="0" presId="urn:microsoft.com/office/officeart/2008/layout/HorizontalMultiLevelHierarchy"/>
+    <dgm:cxn modelId="{35C01E04-96E3-45F1-9C01-B6434CDEA131}" type="presOf" srcId="{80051BE9-C002-4BB3-A2AB-90FB94B79244}" destId="{15E6F0CB-A9ED-4886-A041-03348C847A8D}" srcOrd="0" destOrd="0" presId="urn:microsoft.com/office/officeart/2008/layout/HorizontalMultiLevelHierarchy"/>
     <dgm:cxn modelId="{A88E776F-04B6-4C73-915C-EDF1991D786D}" srcId="{FF1EF99F-DCC7-4048-B13A-20E2CD0EE14F}" destId="{004651AF-AFB5-4E03-AE4A-B10B0CE7DC9D}" srcOrd="4" destOrd="0" parTransId="{59056018-ADF8-4F17-A2AF-1AC2E4F5C226}" sibTransId="{C81E93DC-64E1-47FF-B587-CE2D651A994E}"/>
-    <dgm:cxn modelId="{0A4FDA8C-1D71-4651-8450-30D25E949A07}" type="presOf" srcId="{035D97B5-910E-47F0-BE44-0A0C9155F6FF}" destId="{CA0A28C3-F588-45B9-A7FB-002CE77CF40B}" srcOrd="0" destOrd="0" presId="urn:microsoft.com/office/officeart/2008/layout/HorizontalMultiLevelHierarchy"/>
-    <dgm:cxn modelId="{ECFBBD73-7EE5-41A6-ACB3-D2731F3DB082}" type="presOf" srcId="{194812F8-84F7-43D4-938C-CB4B9276BC42}" destId="{5E4F2A99-59AD-4874-98C9-992432EA4295}" srcOrd="0" destOrd="0" presId="urn:microsoft.com/office/officeart/2008/layout/HorizontalMultiLevelHierarchy"/>
+    <dgm:cxn modelId="{614B38C0-6B84-4444-892D-BE793AC06963}" type="presOf" srcId="{3A3825E2-0A19-491F-89A7-15600CAFFB47}" destId="{0E41220E-9D88-44B1-B47B-C3DC88A9A133}" srcOrd="0" destOrd="0" presId="urn:microsoft.com/office/officeart/2008/layout/HorizontalMultiLevelHierarchy"/>
+    <dgm:cxn modelId="{4639FA27-314C-42E1-9501-5DE2CCFDAC39}" type="presOf" srcId="{3A3825E2-0A19-491F-89A7-15600CAFFB47}" destId="{F48DDA0D-9C01-4102-89B4-6847596EC8BB}" srcOrd="1" destOrd="0" presId="urn:microsoft.com/office/officeart/2008/layout/HorizontalMultiLevelHierarchy"/>
     <dgm:cxn modelId="{527FC9AA-84A1-46BB-A222-D3DB4D563909}" srcId="{A70B500B-2D1D-406A-9436-B2FF49E46F77}" destId="{D588A2D8-B20E-4E86-9F8B-CB8E8DB22966}" srcOrd="0" destOrd="0" parTransId="{F94E8F11-501D-46CE-BD9C-96FB91292CC6}" sibTransId="{AB200DF2-4A5C-43CE-8674-399BF405822C}"/>
-    <dgm:cxn modelId="{243D00B9-3AB7-4DC7-B686-5A6DA2DEFFE3}" type="presOf" srcId="{AEC53DD2-4CA7-431B-9AAD-52FC2EFCC0E4}" destId="{CC827D95-7F16-490E-A44B-1278D24C87AB}" srcOrd="0" destOrd="0" presId="urn:microsoft.com/office/officeart/2008/layout/HorizontalMultiLevelHierarchy"/>
+    <dgm:cxn modelId="{D1456C5A-6607-47E4-AFC8-E050C0FFC1A3}" type="presOf" srcId="{63362778-96E2-401A-852F-0EC27D8ECE54}" destId="{876E5C4B-3DF6-4F42-9492-4F1B493E9F36}" srcOrd="0" destOrd="0" presId="urn:microsoft.com/office/officeart/2008/layout/HorizontalMultiLevelHierarchy"/>
     <dgm:cxn modelId="{390B1F30-9212-4747-8E0F-B0735D966A7C}" srcId="{004651AF-AFB5-4E03-AE4A-B10B0CE7DC9D}" destId="{A56150FF-596C-4537-80A0-CD5E37A225FF}" srcOrd="1" destOrd="0" parTransId="{63362778-96E2-401A-852F-0EC27D8ECE54}" sibTransId="{426C823E-3A65-4DDD-8A08-AC4801A7D670}"/>
-    <dgm:cxn modelId="{24998942-2F0B-4AB9-81F5-DA9695E74756}" type="presOf" srcId="{C9BD5B4B-87B2-40FC-9AC2-CF90749A0DCA}" destId="{3B7BD4CD-06FC-43D5-90C6-9D342BDF239E}" srcOrd="0" destOrd="0" presId="urn:microsoft.com/office/officeart/2008/layout/HorizontalMultiLevelHierarchy"/>
-    <dgm:cxn modelId="{3E230EAE-8166-40C9-B5CF-BFE4E586A489}" type="presOf" srcId="{B06B4F43-694C-42BD-B215-2D69E0BFD874}" destId="{B0181F8E-ED1B-4108-B606-64300F87DFFA}" srcOrd="1" destOrd="0" presId="urn:microsoft.com/office/officeart/2008/layout/HorizontalMultiLevelHierarchy"/>
-    <dgm:cxn modelId="{5C078630-43F1-4AF5-93A7-E64392A198A9}" type="presOf" srcId="{16C683E2-6A4F-417E-8D7B-63B47535EB5C}" destId="{AF405DBE-EF60-483A-8B89-AF5F40105A01}" srcOrd="0" destOrd="0" presId="urn:microsoft.com/office/officeart/2008/layout/HorizontalMultiLevelHierarchy"/>
+    <dgm:cxn modelId="{35056F41-D96E-4D86-9FB1-EFFBC27875D5}" type="presOf" srcId="{23E866D4-34D7-4A05-B91F-BDE72C0D87D3}" destId="{B2B8A63B-2E1A-4860-ADA1-0BCAA342C517}" srcOrd="0" destOrd="0" presId="urn:microsoft.com/office/officeart/2008/layout/HorizontalMultiLevelHierarchy"/>
+    <dgm:cxn modelId="{37D5CFE6-5FFD-4046-8990-6DB643EC764D}" type="presOf" srcId="{C6BC6036-D680-4187-9D5A-B3826D647C0C}" destId="{155A8EB7-3923-410C-B475-D434B6504887}" srcOrd="0" destOrd="0" presId="urn:microsoft.com/office/officeart/2008/layout/HorizontalMultiLevelHierarchy"/>
+    <dgm:cxn modelId="{17F6B669-F38D-42A3-B8AF-AF91A48184E5}" type="presOf" srcId="{F114A5C0-35DE-4FAC-A356-D15092468D69}" destId="{9F741692-7F3D-4B9E-8E6B-E8A2D94D2270}" srcOrd="0" destOrd="0" presId="urn:microsoft.com/office/officeart/2008/layout/HorizontalMultiLevelHierarchy"/>
+    <dgm:cxn modelId="{71D1568F-9DC6-4702-8799-8E21F97F5521}" type="presOf" srcId="{C9BD5B4B-87B2-40FC-9AC2-CF90749A0DCA}" destId="{3B7BD4CD-06FC-43D5-90C6-9D342BDF239E}" srcOrd="0" destOrd="0" presId="urn:microsoft.com/office/officeart/2008/layout/HorizontalMultiLevelHierarchy"/>
+    <dgm:cxn modelId="{3A815BDB-E7B1-4700-9F98-73ACD77B8CF7}" type="presOf" srcId="{194812F8-84F7-43D4-938C-CB4B9276BC42}" destId="{5E4F2A99-59AD-4874-98C9-992432EA4295}" srcOrd="0" destOrd="0" presId="urn:microsoft.com/office/officeart/2008/layout/HorizontalMultiLevelHierarchy"/>
+    <dgm:cxn modelId="{92EA717B-F9AE-4C6D-8248-4DE24A85810D}" type="presOf" srcId="{16C683E2-6A4F-417E-8D7B-63B47535EB5C}" destId="{AF405DBE-EF60-483A-8B89-AF5F40105A01}" srcOrd="0" destOrd="0" presId="urn:microsoft.com/office/officeart/2008/layout/HorizontalMultiLevelHierarchy"/>
+    <dgm:cxn modelId="{6D08A7BF-F4B5-4331-87D7-5EC8D1333889}" type="presOf" srcId="{D67A7ADB-4FF5-4871-AD21-F979101A992C}" destId="{8078C380-7710-4C3B-821F-6487A2F13132}" srcOrd="0" destOrd="0" presId="urn:microsoft.com/office/officeart/2008/layout/HorizontalMultiLevelHierarchy"/>
     <dgm:cxn modelId="{A48A8C8D-8585-481D-8F34-8F42831A06D6}" srcId="{BE57C306-A8A4-4D22-8204-1C96A671FBB7}" destId="{91883E1A-DE26-4317-942E-3E39E131DC49}" srcOrd="0" destOrd="0" parTransId="{F6D573FE-8B33-41CA-95B3-00C9D0264ADE}" sibTransId="{B20D32E5-2799-4387-8B1D-C3FE2E980632}"/>
-    <dgm:cxn modelId="{EDDF565A-FBCD-4ABD-9CA7-6AEBD234F8B8}" type="presOf" srcId="{F94E8F11-501D-46CE-BD9C-96FB91292CC6}" destId="{E46E634B-6C4E-46BF-AE9E-6FFF7487E4C7}" srcOrd="1" destOrd="0" presId="urn:microsoft.com/office/officeart/2008/layout/HorizontalMultiLevelHierarchy"/>
-    <dgm:cxn modelId="{B80A349A-81E0-4F9F-898F-E956BE36E043}" type="presOf" srcId="{D588A2D8-B20E-4E86-9F8B-CB8E8DB22966}" destId="{B27201A4-855A-4D50-90F1-C011DBF6A959}" srcOrd="0" destOrd="0" presId="urn:microsoft.com/office/officeart/2008/layout/HorizontalMultiLevelHierarchy"/>
-    <dgm:cxn modelId="{2EED4BB2-C98A-48B5-82AC-6F838F0E6943}" type="presOf" srcId="{004651AF-AFB5-4E03-AE4A-B10B0CE7DC9D}" destId="{E699505A-8E9D-47D5-8083-54A83FFCB203}" srcOrd="0" destOrd="0" presId="urn:microsoft.com/office/officeart/2008/layout/HorizontalMultiLevelHierarchy"/>
-    <dgm:cxn modelId="{CE6E8F7B-8FB3-4E71-9B68-78E7FA76356E}" type="presOf" srcId="{80051BE9-C002-4BB3-A2AB-90FB94B79244}" destId="{15E6F0CB-A9ED-4886-A041-03348C847A8D}" srcOrd="0" destOrd="0" presId="urn:microsoft.com/office/officeart/2008/layout/HorizontalMultiLevelHierarchy"/>
-    <dgm:cxn modelId="{D2264114-6E8B-4DC3-8F27-8E3020EB3427}" type="presOf" srcId="{78355061-215E-4861-9B6D-4136BB57B328}" destId="{AC943ED1-D9EE-4FC6-A4F7-58586C3D0FF2}" srcOrd="0" destOrd="0" presId="urn:microsoft.com/office/officeart/2008/layout/HorizontalMultiLevelHierarchy"/>
-    <dgm:cxn modelId="{41447187-EB03-4512-B77F-088F874607EA}" type="presOf" srcId="{A56150FF-596C-4537-80A0-CD5E37A225FF}" destId="{CBEAFA92-AE51-4238-855E-4DC08CEB0C9B}" srcOrd="0" destOrd="0" presId="urn:microsoft.com/office/officeart/2008/layout/HorizontalMultiLevelHierarchy"/>
-    <dgm:cxn modelId="{08897F3C-17F0-4B78-99D4-D736DF265E1F}" type="presOf" srcId="{F6D573FE-8B33-41CA-95B3-00C9D0264ADE}" destId="{B56FC900-A30D-4106-BFB1-E98DF14821F0}" srcOrd="1" destOrd="0" presId="urn:microsoft.com/office/officeart/2008/layout/HorizontalMultiLevelHierarchy"/>
-    <dgm:cxn modelId="{F7940CFE-5289-42D9-AE69-9D7BDDBEC2DA}" type="presOf" srcId="{B06B4F43-694C-42BD-B215-2D69E0BFD874}" destId="{89E543A4-874C-4345-BB0C-8059B0EF7D69}" srcOrd="0" destOrd="0" presId="urn:microsoft.com/office/officeart/2008/layout/HorizontalMultiLevelHierarchy"/>
-    <dgm:cxn modelId="{D6106054-3F68-4298-AC6E-452F5B626FFD}" type="presOf" srcId="{C6BC6036-D680-4187-9D5A-B3826D647C0C}" destId="{155A8EB7-3923-410C-B475-D434B6504887}" srcOrd="0" destOrd="0" presId="urn:microsoft.com/office/officeart/2008/layout/HorizontalMultiLevelHierarchy"/>
+    <dgm:cxn modelId="{A51C3C6F-BD3D-427F-BCE1-47EA41D7B9B3}" type="presOf" srcId="{0EF3DB87-AEC2-4093-88D7-E6CCD6260A20}" destId="{EEA7820E-5B0F-4DB3-979A-F138624281EA}" srcOrd="1" destOrd="0" presId="urn:microsoft.com/office/officeart/2008/layout/HorizontalMultiLevelHierarchy"/>
+    <dgm:cxn modelId="{D24D54BC-34CC-40DB-B8E7-F3A9AF81B6EB}" type="presOf" srcId="{AEC53DD2-4CA7-431B-9AAD-52FC2EFCC0E4}" destId="{1A9A79FD-9D75-4826-839D-0BA2E7007F4A}" srcOrd="1" destOrd="0" presId="urn:microsoft.com/office/officeart/2008/layout/HorizontalMultiLevelHierarchy"/>
+    <dgm:cxn modelId="{DADAFB51-72A9-492F-A41B-57BAB9130546}" type="presOf" srcId="{759D0BF6-316F-48AB-ABC2-5230555B1D19}" destId="{A6B89D5C-1189-4194-BDBE-581F3EB84609}" srcOrd="0" destOrd="0" presId="urn:microsoft.com/office/officeart/2008/layout/HorizontalMultiLevelHierarchy"/>
+    <dgm:cxn modelId="{E8AF84BD-FEC3-49DA-AD4F-096F9CFB6C2F}" type="presOf" srcId="{D588A2D8-B20E-4E86-9F8B-CB8E8DB22966}" destId="{B27201A4-855A-4D50-90F1-C011DBF6A959}" srcOrd="0" destOrd="0" presId="urn:microsoft.com/office/officeart/2008/layout/HorizontalMultiLevelHierarchy"/>
+    <dgm:cxn modelId="{E36F1FF6-AC1E-43D9-BB04-81AE2C87007E}" type="presOf" srcId="{FD98AA2A-2150-4715-AA33-DF6F1223146B}" destId="{8262B8EB-E4A4-4E38-9ABC-ED394DFDB38A}" srcOrd="0" destOrd="0" presId="urn:microsoft.com/office/officeart/2008/layout/HorizontalMultiLevelHierarchy"/>
     <dgm:cxn modelId="{89E6F26B-B61F-42E3-BF20-B6768F72E144}" srcId="{FF1EF99F-DCC7-4048-B13A-20E2CD0EE14F}" destId="{FD98AA2A-2150-4715-AA33-DF6F1223146B}" srcOrd="2" destOrd="0" parTransId="{79B95B49-B3F7-4D81-8993-00B9156225CC}" sibTransId="{5087EC63-DEE6-4EFC-A0B9-AEB3EA60F426}"/>
-    <dgm:cxn modelId="{B47CDCBA-B5A1-4421-8FFE-27DBA7B2FBE7}" type="presOf" srcId="{C6BC6036-D680-4187-9D5A-B3826D647C0C}" destId="{637EE862-A46D-45D2-8587-559EF18D09EC}" srcOrd="1" destOrd="0" presId="urn:microsoft.com/office/officeart/2008/layout/HorizontalMultiLevelHierarchy"/>
-    <dgm:cxn modelId="{9E972E1F-969E-4555-809A-C87F0D45CF60}" type="presOf" srcId="{41CC2892-22A5-466F-A1EE-1774388026E7}" destId="{5AF73EBD-FF45-4A63-B497-E1CFBC52A99C}" srcOrd="0" destOrd="0" presId="urn:microsoft.com/office/officeart/2008/layout/HorizontalMultiLevelHierarchy"/>
-    <dgm:cxn modelId="{8A0C897A-24AA-4F9F-A11E-44FA2E254857}" type="presOf" srcId="{77EEB2C6-0FBF-418F-BE94-F9015ECBBE3F}" destId="{2D8FF425-49B0-44BB-AC33-3B24D8C4142C}" srcOrd="1" destOrd="0" presId="urn:microsoft.com/office/officeart/2008/layout/HorizontalMultiLevelHierarchy"/>
-    <dgm:cxn modelId="{7FC3E797-6211-41A1-A0C6-11F2E6BDFC6F}" type="presOf" srcId="{91883E1A-DE26-4317-942E-3E39E131DC49}" destId="{DD61CD05-157F-46B0-B624-FAA862EC6E21}" srcOrd="0" destOrd="0" presId="urn:microsoft.com/office/officeart/2008/layout/HorizontalMultiLevelHierarchy"/>
-    <dgm:cxn modelId="{1A7DEB4F-A84B-4A86-99DA-49928CD0AB48}" type="presOf" srcId="{FF1EF99F-DCC7-4048-B13A-20E2CD0EE14F}" destId="{32E36A26-A694-40FA-83C2-0711F09D36DB}" srcOrd="0" destOrd="0" presId="urn:microsoft.com/office/officeart/2008/layout/HorizontalMultiLevelHierarchy"/>
+    <dgm:cxn modelId="{B5EB1B2A-06F2-4ABB-9014-2327B67DAB26}" type="presOf" srcId="{59056018-ADF8-4F17-A2AF-1AC2E4F5C226}" destId="{46D57F39-393E-4364-AF3F-7718641DEE3D}" srcOrd="1" destOrd="0" presId="urn:microsoft.com/office/officeart/2008/layout/HorizontalMultiLevelHierarchy"/>
+    <dgm:cxn modelId="{F59EC389-2B98-43C7-9CD5-7D16B96F8E03}" type="presOf" srcId="{63362778-96E2-401A-852F-0EC27D8ECE54}" destId="{AEA8E90F-BDCA-4DB7-A56C-BBCA26CC5101}" srcOrd="1" destOrd="0" presId="urn:microsoft.com/office/officeart/2008/layout/HorizontalMultiLevelHierarchy"/>
+    <dgm:cxn modelId="{C8D1C7BF-B87B-4666-8093-18787B830E7D}" type="presOf" srcId="{77EEB2C6-0FBF-418F-BE94-F9015ECBBE3F}" destId="{B0222916-AAA6-43FB-9900-81C11113F10A}" srcOrd="0" destOrd="0" presId="urn:microsoft.com/office/officeart/2008/layout/HorizontalMultiLevelHierarchy"/>
+    <dgm:cxn modelId="{2A5C6E6D-36D6-4479-A769-23E2B18ED7A2}" type="presOf" srcId="{C6BC6036-D680-4187-9D5A-B3826D647C0C}" destId="{637EE862-A46D-45D2-8587-559EF18D09EC}" srcOrd="1" destOrd="0" presId="urn:microsoft.com/office/officeart/2008/layout/HorizontalMultiLevelHierarchy"/>
+    <dgm:cxn modelId="{C801E295-E412-43C5-A2BC-430FCDF71920}" type="presOf" srcId="{91883E1A-DE26-4317-942E-3E39E131DC49}" destId="{DD61CD05-157F-46B0-B624-FAA862EC6E21}" srcOrd="0" destOrd="0" presId="urn:microsoft.com/office/officeart/2008/layout/HorizontalMultiLevelHierarchy"/>
+    <dgm:cxn modelId="{432E9586-E293-4EB7-AFB8-144AE3662F68}" type="presOf" srcId="{004651AF-AFB5-4E03-AE4A-B10B0CE7DC9D}" destId="{E699505A-8E9D-47D5-8083-54A83FFCB203}" srcOrd="0" destOrd="0" presId="urn:microsoft.com/office/officeart/2008/layout/HorizontalMultiLevelHierarchy"/>
+    <dgm:cxn modelId="{F5FF844D-7BC2-42A2-AF85-002A89FB7F57}" type="presOf" srcId="{9F9AE019-4DCC-4882-AFB1-B311FCEC2CC1}" destId="{2A350A04-1FFE-4601-A6C5-7E415FA7F51A}" srcOrd="0" destOrd="0" presId="urn:microsoft.com/office/officeart/2008/layout/HorizontalMultiLevelHierarchy"/>
+    <dgm:cxn modelId="{50F51151-3D0D-4AB1-87A3-F0461BC7BA0D}" type="presOf" srcId="{5AC7A5BB-CB5D-4D60-A4D2-1DE6FAFF219E}" destId="{6670C666-C2F4-4B03-987B-04167AECEC50}" srcOrd="0" destOrd="0" presId="urn:microsoft.com/office/officeart/2008/layout/HorizontalMultiLevelHierarchy"/>
     <dgm:cxn modelId="{45E76185-B0D7-4465-90FA-562EE297CFE9}" srcId="{194812F8-84F7-43D4-938C-CB4B9276BC42}" destId="{4CA76376-B657-4208-B3AA-6E862D9FBECA}" srcOrd="1" destOrd="0" parTransId="{C9BD5B4B-87B2-40FC-9AC2-CF90749A0DCA}" sibTransId="{0426F4FF-C1AE-4FB6-B66F-4290AE8ADDC6}"/>
-    <dgm:cxn modelId="{3607BA88-8916-4D98-AE5E-D7C1B45E8920}" type="presOf" srcId="{23E866D4-34D7-4A05-B91F-BDE72C0D87D3}" destId="{6035E7B3-39A6-4D5B-8BB6-7CF8C5B00A3E}" srcOrd="1" destOrd="0" presId="urn:microsoft.com/office/officeart/2008/layout/HorizontalMultiLevelHierarchy"/>
-    <dgm:cxn modelId="{ADAF824F-EAEE-458F-B318-ED2504832137}" type="presOf" srcId="{2002EF31-4DCD-45D2-9C93-9B8B2411B149}" destId="{89DB950F-423A-488C-98D4-0B777A54F2B2}" srcOrd="0" destOrd="0" presId="urn:microsoft.com/office/officeart/2008/layout/HorizontalMultiLevelHierarchy"/>
-    <dgm:cxn modelId="{4F10199A-FE50-4EDC-8F98-E2FA713612A5}" type="presOf" srcId="{9F9AE019-4DCC-4882-AFB1-B311FCEC2CC1}" destId="{C7C210BE-E7F6-4287-8A2E-0624A05CAC20}" srcOrd="1" destOrd="0" presId="urn:microsoft.com/office/officeart/2008/layout/HorizontalMultiLevelHierarchy"/>
-    <dgm:cxn modelId="{0F052A9C-71EC-4E96-A24A-6642FB96ED72}" type="presOf" srcId="{79B95B49-B3F7-4D81-8993-00B9156225CC}" destId="{7B0664C5-9C2B-4875-BFB5-D4DEC903C746}" srcOrd="0" destOrd="0" presId="urn:microsoft.com/office/officeart/2008/layout/HorizontalMultiLevelHierarchy"/>
-    <dgm:cxn modelId="{D698D0D0-C34D-4A5C-8374-D95F52A15834}" type="presOf" srcId="{41CC2892-22A5-466F-A1EE-1774388026E7}" destId="{63AE645B-0071-45E0-85A2-F930134BB600}" srcOrd="1" destOrd="0" presId="urn:microsoft.com/office/officeart/2008/layout/HorizontalMultiLevelHierarchy"/>
-    <dgm:cxn modelId="{73E858FC-5EC2-4A86-9A92-862BD586454A}" type="presOf" srcId="{9F9AE019-4DCC-4882-AFB1-B311FCEC2CC1}" destId="{2A350A04-1FFE-4601-A6C5-7E415FA7F51A}" srcOrd="0" destOrd="0" presId="urn:microsoft.com/office/officeart/2008/layout/HorizontalMultiLevelHierarchy"/>
-    <dgm:cxn modelId="{DE2FDCA3-6176-4D1F-A883-5510B45FD032}" type="presOf" srcId="{FD98AA2A-2150-4715-AA33-DF6F1223146B}" destId="{8262B8EB-E4A4-4E38-9ABC-ED394DFDB38A}" srcOrd="0" destOrd="0" presId="urn:microsoft.com/office/officeart/2008/layout/HorizontalMultiLevelHierarchy"/>
+    <dgm:cxn modelId="{B1DD6C66-3940-42F9-9B46-AB9F8483B311}" type="presOf" srcId="{79B95B49-B3F7-4D81-8993-00B9156225CC}" destId="{0287A820-3C9D-4D96-864B-2EF85E7D6665}" srcOrd="1" destOrd="0" presId="urn:microsoft.com/office/officeart/2008/layout/HorizontalMultiLevelHierarchy"/>
+    <dgm:cxn modelId="{5C216AB5-B5E0-46F8-8DCE-E1B187E2D651}" type="presOf" srcId="{41CC2892-22A5-466F-A1EE-1774388026E7}" destId="{63AE645B-0071-45E0-85A2-F930134BB600}" srcOrd="1" destOrd="0" presId="urn:microsoft.com/office/officeart/2008/layout/HorizontalMultiLevelHierarchy"/>
     <dgm:cxn modelId="{243035D3-E448-41B8-A232-EECFB1EDC5AC}" srcId="{FD98AA2A-2150-4715-AA33-DF6F1223146B}" destId="{80051BE9-C002-4BB3-A2AB-90FB94B79244}" srcOrd="0" destOrd="0" parTransId="{0EF3DB87-AEC2-4093-88D7-E6CCD6260A20}" sibTransId="{5E16E155-D0C3-45A5-834C-469434C4C8F8}"/>
-    <dgm:cxn modelId="{BEF3DE2B-8358-4A84-A21C-9F6E99C4EC1B}" type="presOf" srcId="{3A3825E2-0A19-491F-89A7-15600CAFFB47}" destId="{0E41220E-9D88-44B1-B47B-C3DC88A9A133}" srcOrd="0" destOrd="0" presId="urn:microsoft.com/office/officeart/2008/layout/HorizontalMultiLevelHierarchy"/>
-    <dgm:cxn modelId="{73B94495-EB68-4491-9752-9CEAB90D1CAE}" type="presOf" srcId="{79B95B49-B3F7-4D81-8993-00B9156225CC}" destId="{0287A820-3C9D-4D96-864B-2EF85E7D6665}" srcOrd="1" destOrd="0" presId="urn:microsoft.com/office/officeart/2008/layout/HorizontalMultiLevelHierarchy"/>
-    <dgm:cxn modelId="{C6F58FCC-6186-4BD5-85C7-A751872F3116}" type="presOf" srcId="{59056018-ADF8-4F17-A2AF-1AC2E4F5C226}" destId="{A8D08A0B-CA6D-4C4F-B408-FF8F9D996313}" srcOrd="0" destOrd="0" presId="urn:microsoft.com/office/officeart/2008/layout/HorizontalMultiLevelHierarchy"/>
-    <dgm:cxn modelId="{12FD17EC-7535-4E99-989D-3DDC960A5952}" type="presOf" srcId="{0EF3DB87-AEC2-4093-88D7-E6CCD6260A20}" destId="{EEA7820E-5B0F-4DB3-979A-F138624281EA}" srcOrd="1" destOrd="0" presId="urn:microsoft.com/office/officeart/2008/layout/HorizontalMultiLevelHierarchy"/>
-    <dgm:cxn modelId="{57AC46FE-1548-4BAC-AD6A-C81A2F07158A}" type="presOf" srcId="{BE57C306-A8A4-4D22-8204-1C96A671FBB7}" destId="{D63B4C8B-2BE3-4948-895A-D1143EFAFBFD}" srcOrd="0" destOrd="0" presId="urn:microsoft.com/office/officeart/2008/layout/HorizontalMultiLevelHierarchy"/>
+    <dgm:cxn modelId="{E03E7806-5417-4E1D-9ADA-12AC3B3D1A3B}" type="presOf" srcId="{9F9AE019-4DCC-4882-AFB1-B311FCEC2CC1}" destId="{C7C210BE-E7F6-4287-8A2E-0624A05CAC20}" srcOrd="1" destOrd="0" presId="urn:microsoft.com/office/officeart/2008/layout/HorizontalMultiLevelHierarchy"/>
     <dgm:cxn modelId="{43680F5A-CC19-4B6F-97FA-94A99E160520}" srcId="{004651AF-AFB5-4E03-AE4A-B10B0CE7DC9D}" destId="{F114A5C0-35DE-4FAC-A356-D15092468D69}" srcOrd="0" destOrd="0" parTransId="{9F9AE019-4DCC-4882-AFB1-B311FCEC2CC1}" sibTransId="{6A4FBB8B-D7BD-4E73-877F-B0BD9BD3A844}"/>
-    <dgm:cxn modelId="{18CAA36E-EF22-4BF7-8B73-4CDBCF9F5709}" type="presOf" srcId="{F19109D6-6D70-413A-B021-BF2E37A357BF}" destId="{29592DFB-69C4-4A70-9A5B-26AD76A8FC70}" srcOrd="0" destOrd="0" presId="urn:microsoft.com/office/officeart/2008/layout/HorizontalMultiLevelHierarchy"/>
+    <dgm:cxn modelId="{56355D0A-5BC6-4C25-A6BD-A082353C6658}" type="presOf" srcId="{78355061-215E-4861-9B6D-4136BB57B328}" destId="{AC943ED1-D9EE-4FC6-A4F7-58586C3D0FF2}" srcOrd="0" destOrd="0" presId="urn:microsoft.com/office/officeart/2008/layout/HorizontalMultiLevelHierarchy"/>
     <dgm:cxn modelId="{6CC7C8C6-5F15-40A9-BA21-59FA400C91F7}" srcId="{FF1EF99F-DCC7-4048-B13A-20E2CD0EE14F}" destId="{A70B500B-2D1D-406A-9436-B2FF49E46F77}" srcOrd="0" destOrd="0" parTransId="{B06B4F43-694C-42BD-B215-2D69E0BFD874}" sibTransId="{858B53A7-D169-4A6F-9FA3-4EF8B312DBF3}"/>
-    <dgm:cxn modelId="{ACB42B23-4A75-4118-90C1-126C48448D23}" type="presOf" srcId="{D67A7ADB-4FF5-4871-AD21-F979101A992C}" destId="{8078C380-7710-4C3B-821F-6487A2F13132}" srcOrd="0" destOrd="0" presId="urn:microsoft.com/office/officeart/2008/layout/HorizontalMultiLevelHierarchy"/>
-    <dgm:cxn modelId="{75579880-29B8-4FBA-824D-90E17B345E0A}" type="presOf" srcId="{59056018-ADF8-4F17-A2AF-1AC2E4F5C226}" destId="{46D57F39-393E-4364-AF3F-7718641DEE3D}" srcOrd="1" destOrd="0" presId="urn:microsoft.com/office/officeart/2008/layout/HorizontalMultiLevelHierarchy"/>
-    <dgm:cxn modelId="{2005963E-0037-418A-BE88-F9A4BBAFE60B}" type="presOf" srcId="{F114A5C0-35DE-4FAC-A356-D15092468D69}" destId="{9F741692-7F3D-4B9E-8E6B-E8A2D94D2270}" srcOrd="0" destOrd="0" presId="urn:microsoft.com/office/officeart/2008/layout/HorizontalMultiLevelHierarchy"/>
     <dgm:cxn modelId="{867E775E-3439-41B1-9439-1A9C2B5B04B3}" srcId="{FF1EF99F-DCC7-4048-B13A-20E2CD0EE14F}" destId="{F19109D6-6D70-413A-B021-BF2E37A357BF}" srcOrd="5" destOrd="0" parTransId="{C6BC6036-D680-4187-9D5A-B3826D647C0C}" sibTransId="{BCCD3557-AB40-4E45-A175-9ED18BFFDA90}"/>
-    <dgm:cxn modelId="{F5821F03-92C3-4687-9720-5A366B0D5139}" type="presOf" srcId="{63362778-96E2-401A-852F-0EC27D8ECE54}" destId="{AEA8E90F-BDCA-4DB7-A56C-BBCA26CC5101}" srcOrd="1" destOrd="0" presId="urn:microsoft.com/office/officeart/2008/layout/HorizontalMultiLevelHierarchy"/>
-    <dgm:cxn modelId="{90F01148-1857-4A22-8C46-A48506B102A2}" type="presOf" srcId="{0EF3DB87-AEC2-4093-88D7-E6CCD6260A20}" destId="{0B795453-ADD3-4392-91E1-1366412AFD04}" srcOrd="0" destOrd="0" presId="urn:microsoft.com/office/officeart/2008/layout/HorizontalMultiLevelHierarchy"/>
+    <dgm:cxn modelId="{5B96C534-CA39-47D4-AF51-51EA18820207}" type="presOf" srcId="{A70B500B-2D1D-406A-9436-B2FF49E46F77}" destId="{307B2501-4B8F-4F77-9ECD-9AC128B47F51}" srcOrd="0" destOrd="0" presId="urn:microsoft.com/office/officeart/2008/layout/HorizontalMultiLevelHierarchy"/>
+    <dgm:cxn modelId="{2428E0B2-C721-4E64-B362-BD0B7444F379}" type="presOf" srcId="{2002EF31-4DCD-45D2-9C93-9B8B2411B149}" destId="{89DB950F-423A-488C-98D4-0B777A54F2B2}" srcOrd="0" destOrd="0" presId="urn:microsoft.com/office/officeart/2008/layout/HorizontalMultiLevelHierarchy"/>
+    <dgm:cxn modelId="{5292B039-F6F2-43BF-BCD2-F82FF29DD8A1}" type="presOf" srcId="{F4FE5D9F-0067-462D-A056-5EEF254D16CE}" destId="{DF56F118-F77A-48FA-A001-70BBEB49CBE8}" srcOrd="0" destOrd="0" presId="urn:microsoft.com/office/officeart/2008/layout/HorizontalMultiLevelHierarchy"/>
+    <dgm:cxn modelId="{C34B86E0-E1FA-4A63-A558-AC5FE6B82C0E}" type="presOf" srcId="{F94E8F11-501D-46CE-BD9C-96FB91292CC6}" destId="{E46E634B-6C4E-46BF-AE9E-6FFF7487E4C7}" srcOrd="1" destOrd="0" presId="urn:microsoft.com/office/officeart/2008/layout/HorizontalMultiLevelHierarchy"/>
     <dgm:cxn modelId="{51BB83C6-32A7-4965-914B-9889E7E2B9CF}" srcId="{194812F8-84F7-43D4-938C-CB4B9276BC42}" destId="{F4FE5D9F-0067-462D-A056-5EEF254D16CE}" srcOrd="0" destOrd="0" parTransId="{AEC53DD2-4CA7-431B-9AAD-52FC2EFCC0E4}" sibTransId="{D0B89FC3-8A04-403D-A836-EDD6A1DB992A}"/>
-    <dgm:cxn modelId="{12EDDB47-2D62-4D12-AE86-7600E011B118}" type="presOf" srcId="{63362778-96E2-401A-852F-0EC27D8ECE54}" destId="{876E5C4B-3DF6-4F42-9492-4F1B493E9F36}" srcOrd="0" destOrd="0" presId="urn:microsoft.com/office/officeart/2008/layout/HorizontalMultiLevelHierarchy"/>
-    <dgm:cxn modelId="{785F384A-664B-4371-8F3A-795C52B5C9AF}" type="presOf" srcId="{16C683E2-6A4F-417E-8D7B-63B47535EB5C}" destId="{2477D42B-ACBF-4246-98CD-6DDDAE7C1839}" srcOrd="1" destOrd="0" presId="urn:microsoft.com/office/officeart/2008/layout/HorizontalMultiLevelHierarchy"/>
+    <dgm:cxn modelId="{6F4C2383-7D9E-495F-A455-550DBAE4DE7C}" type="presOf" srcId="{4CA76376-B657-4208-B3AA-6E862D9FBECA}" destId="{F9C83BCC-A098-4254-A165-2C148DA9DF14}" srcOrd="0" destOrd="0" presId="urn:microsoft.com/office/officeart/2008/layout/HorizontalMultiLevelHierarchy"/>
     <dgm:cxn modelId="{FE6B55E3-8A06-4ACD-B00C-AB44664138C2}" srcId="{FF1EF99F-DCC7-4048-B13A-20E2CD0EE14F}" destId="{194812F8-84F7-43D4-938C-CB4B9276BC42}" srcOrd="3" destOrd="0" parTransId="{41CC2892-22A5-466F-A1EE-1774388026E7}" sibTransId="{753B2A66-792F-42BE-9915-867653B32229}"/>
-    <dgm:cxn modelId="{1C7CEB3D-C5A4-414C-9A8E-07DE8D5E69C8}" type="presOf" srcId="{759D0BF6-316F-48AB-ABC2-5230555B1D19}" destId="{A6B89D5C-1189-4194-BDBE-581F3EB84609}" srcOrd="0" destOrd="0" presId="urn:microsoft.com/office/officeart/2008/layout/HorizontalMultiLevelHierarchy"/>
-    <dgm:cxn modelId="{DA795DE0-6547-4649-8541-CE9274CAAA63}" type="presOf" srcId="{C9BD5B4B-87B2-40FC-9AC2-CF90749A0DCA}" destId="{FDE4A8BF-87F8-47D5-A0F5-7604AB11A8CF}" srcOrd="1" destOrd="0" presId="urn:microsoft.com/office/officeart/2008/layout/HorizontalMultiLevelHierarchy"/>
-    <dgm:cxn modelId="{F61B0240-964F-4ABD-8842-73D327E75AEC}" type="presOf" srcId="{D67A7ADB-4FF5-4871-AD21-F979101A992C}" destId="{DAB86854-36A0-479F-90C3-6C1E6AD5B441}" srcOrd="1" destOrd="0" presId="urn:microsoft.com/office/officeart/2008/layout/HorizontalMultiLevelHierarchy"/>
-    <dgm:cxn modelId="{6EF0AAE8-517A-48D7-B8B8-7CC1DEA49C82}" type="presOf" srcId="{5AC7A5BB-CB5D-4D60-A4D2-1DE6FAFF219E}" destId="{6670C666-C2F4-4B03-987B-04167AECEC50}" srcOrd="0" destOrd="0" presId="urn:microsoft.com/office/officeart/2008/layout/HorizontalMultiLevelHierarchy"/>
-    <dgm:cxn modelId="{48322019-B0E2-49FA-975F-EC44D1D66872}" type="presOf" srcId="{4CA76376-B657-4208-B3AA-6E862D9FBECA}" destId="{F9C83BCC-A098-4254-A165-2C148DA9DF14}" srcOrd="0" destOrd="0" presId="urn:microsoft.com/office/officeart/2008/layout/HorizontalMultiLevelHierarchy"/>
-    <dgm:cxn modelId="{A8A2369B-1A2E-4817-83C8-28D9CD4B681A}" type="presParOf" srcId="{AC943ED1-D9EE-4FC6-A4F7-58586C3D0FF2}" destId="{88DD6116-0936-48CA-87E0-D47E45BCD933}" srcOrd="0" destOrd="0" presId="urn:microsoft.com/office/officeart/2008/layout/HorizontalMultiLevelHierarchy"/>
-    <dgm:cxn modelId="{C0200B24-8D57-45C8-B552-592CF3307D5A}" type="presParOf" srcId="{88DD6116-0936-48CA-87E0-D47E45BCD933}" destId="{32E36A26-A694-40FA-83C2-0711F09D36DB}" srcOrd="0" destOrd="0" presId="urn:microsoft.com/office/officeart/2008/layout/HorizontalMultiLevelHierarchy"/>
-    <dgm:cxn modelId="{6B6EBF3A-3309-4293-A6B9-105F6FCC2EFB}" type="presParOf" srcId="{88DD6116-0936-48CA-87E0-D47E45BCD933}" destId="{3D163344-083B-4D60-AA56-70FFE3EF867F}" srcOrd="1" destOrd="0" presId="urn:microsoft.com/office/officeart/2008/layout/HorizontalMultiLevelHierarchy"/>
-    <dgm:cxn modelId="{3B97C8D9-1044-49FC-B16D-2DFD1D9C14B4}" type="presParOf" srcId="{3D163344-083B-4D60-AA56-70FFE3EF867F}" destId="{89E543A4-874C-4345-BB0C-8059B0EF7D69}" srcOrd="0" destOrd="0" presId="urn:microsoft.com/office/officeart/2008/layout/HorizontalMultiLevelHierarchy"/>
-    <dgm:cxn modelId="{4277934C-B0CE-40DE-B6F0-4904A02379E5}" type="presParOf" srcId="{89E543A4-874C-4345-BB0C-8059B0EF7D69}" destId="{B0181F8E-ED1B-4108-B606-64300F87DFFA}" srcOrd="0" destOrd="0" presId="urn:microsoft.com/office/officeart/2008/layout/HorizontalMultiLevelHierarchy"/>
-    <dgm:cxn modelId="{8012891F-8ED8-4151-BCF3-4E49BFF34BD9}" type="presParOf" srcId="{3D163344-083B-4D60-AA56-70FFE3EF867F}" destId="{6FC7DC41-D0A0-46F7-B2D7-672D14AD8581}" srcOrd="1" destOrd="0" presId="urn:microsoft.com/office/officeart/2008/layout/HorizontalMultiLevelHierarchy"/>
-    <dgm:cxn modelId="{0859F429-1B15-43B2-A8B3-8F712DDC67E0}" type="presParOf" srcId="{6FC7DC41-D0A0-46F7-B2D7-672D14AD8581}" destId="{307B2501-4B8F-4F77-9ECD-9AC128B47F51}" srcOrd="0" destOrd="0" presId="urn:microsoft.com/office/officeart/2008/layout/HorizontalMultiLevelHierarchy"/>
-    <dgm:cxn modelId="{B3BB4A54-A6F8-49FB-94AE-A68EF303F567}" type="presParOf" srcId="{6FC7DC41-D0A0-46F7-B2D7-672D14AD8581}" destId="{75975C1E-7734-4F67-B6AE-64400EFBB6E8}" srcOrd="1" destOrd="0" presId="urn:microsoft.com/office/officeart/2008/layout/HorizontalMultiLevelHierarchy"/>
-    <dgm:cxn modelId="{5312BE66-C712-4B43-9938-B46079508A23}" type="presParOf" srcId="{75975C1E-7734-4F67-B6AE-64400EFBB6E8}" destId="{00BB7982-C338-4468-89E4-40D9098225CB}" srcOrd="0" destOrd="0" presId="urn:microsoft.com/office/officeart/2008/layout/HorizontalMultiLevelHierarchy"/>
-    <dgm:cxn modelId="{27A52C60-2AC5-44DE-B0C9-17641F598DCC}" type="presParOf" srcId="{00BB7982-C338-4468-89E4-40D9098225CB}" destId="{E46E634B-6C4E-46BF-AE9E-6FFF7487E4C7}" srcOrd="0" destOrd="0" presId="urn:microsoft.com/office/officeart/2008/layout/HorizontalMultiLevelHierarchy"/>
-    <dgm:cxn modelId="{A461E30C-AEEC-40D2-ACDE-9851751A7C8E}" type="presParOf" srcId="{75975C1E-7734-4F67-B6AE-64400EFBB6E8}" destId="{45DD4A24-4CAE-479D-B4CD-014CBF4FE227}" srcOrd="1" destOrd="0" presId="urn:microsoft.com/office/officeart/2008/layout/HorizontalMultiLevelHierarchy"/>
-    <dgm:cxn modelId="{37270FED-5ABF-4AE6-AE8D-3DBCDC1FC273}" type="presParOf" srcId="{45DD4A24-4CAE-479D-B4CD-014CBF4FE227}" destId="{B27201A4-855A-4D50-90F1-C011DBF6A959}" srcOrd="0" destOrd="0" presId="urn:microsoft.com/office/officeart/2008/layout/HorizontalMultiLevelHierarchy"/>
-    <dgm:cxn modelId="{557C03DD-A670-4FBD-8190-BA5F0BC7C1C6}" type="presParOf" srcId="{45DD4A24-4CAE-479D-B4CD-014CBF4FE227}" destId="{A8497945-FA98-459C-BD42-AF0EE01F8F54}" srcOrd="1" destOrd="0" presId="urn:microsoft.com/office/officeart/2008/layout/HorizontalMultiLevelHierarchy"/>
-    <dgm:cxn modelId="{E8196F99-2B0B-4C4E-A20D-693B71767D5D}" type="presParOf" srcId="{3D163344-083B-4D60-AA56-70FFE3EF867F}" destId="{0E41220E-9D88-44B1-B47B-C3DC88A9A133}" srcOrd="2" destOrd="0" presId="urn:microsoft.com/office/officeart/2008/layout/HorizontalMultiLevelHierarchy"/>
-    <dgm:cxn modelId="{A64C7EA0-75C2-4C73-8463-99DF31D75C66}" type="presParOf" srcId="{0E41220E-9D88-44B1-B47B-C3DC88A9A133}" destId="{F48DDA0D-9C01-4102-89B4-6847596EC8BB}" srcOrd="0" destOrd="0" presId="urn:microsoft.com/office/officeart/2008/layout/HorizontalMultiLevelHierarchy"/>
-    <dgm:cxn modelId="{E2459CD8-B649-465C-B9E8-7F755A37E1FB}" type="presParOf" srcId="{3D163344-083B-4D60-AA56-70FFE3EF867F}" destId="{C3064666-DDAD-4A7F-BE59-D7AC76D255DC}" srcOrd="3" destOrd="0" presId="urn:microsoft.com/office/officeart/2008/layout/HorizontalMultiLevelHierarchy"/>
-    <dgm:cxn modelId="{218DF79C-6E39-4FF2-88E6-78DCBFE20276}" type="presParOf" srcId="{C3064666-DDAD-4A7F-BE59-D7AC76D255DC}" destId="{6670C666-C2F4-4B03-987B-04167AECEC50}" srcOrd="0" destOrd="0" presId="urn:microsoft.com/office/officeart/2008/layout/HorizontalMultiLevelHierarchy"/>
-    <dgm:cxn modelId="{ADA43F80-E792-41AF-A822-2DB864AB6CC5}" type="presParOf" srcId="{C3064666-DDAD-4A7F-BE59-D7AC76D255DC}" destId="{BE034B07-BD96-4075-A335-570FCFED72A6}" srcOrd="1" destOrd="0" presId="urn:microsoft.com/office/officeart/2008/layout/HorizontalMultiLevelHierarchy"/>
-    <dgm:cxn modelId="{DD8F85A8-AC09-44EC-A88A-4E087FD22B6C}" type="presParOf" srcId="{BE034B07-BD96-4075-A335-570FCFED72A6}" destId="{B0222916-AAA6-43FB-9900-81C11113F10A}" srcOrd="0" destOrd="0" presId="urn:microsoft.com/office/officeart/2008/layout/HorizontalMultiLevelHierarchy"/>
-    <dgm:cxn modelId="{5753743B-7F41-4B00-8632-B14EA5FC1605}" type="presParOf" srcId="{B0222916-AAA6-43FB-9900-81C11113F10A}" destId="{2D8FF425-49B0-44BB-AC33-3B24D8C4142C}" srcOrd="0" destOrd="0" presId="urn:microsoft.com/office/officeart/2008/layout/HorizontalMultiLevelHierarchy"/>
-    <dgm:cxn modelId="{66E35B8A-3476-4B3D-87A1-315B4DB608E7}" type="presParOf" srcId="{BE034B07-BD96-4075-A335-570FCFED72A6}" destId="{F69C1410-7EAC-4956-8742-30F047FD1ABE}" srcOrd="1" destOrd="0" presId="urn:microsoft.com/office/officeart/2008/layout/HorizontalMultiLevelHierarchy"/>
-    <dgm:cxn modelId="{2B783B46-0D20-4584-8339-ADCBB1B4A682}" type="presParOf" srcId="{F69C1410-7EAC-4956-8742-30F047FD1ABE}" destId="{A6B89D5C-1189-4194-BDBE-581F3EB84609}" srcOrd="0" destOrd="0" presId="urn:microsoft.com/office/officeart/2008/layout/HorizontalMultiLevelHierarchy"/>
-    <dgm:cxn modelId="{44741982-76AB-4EF7-9083-C4344DFBD41C}" type="presParOf" srcId="{F69C1410-7EAC-4956-8742-30F047FD1ABE}" destId="{6755B5E3-BD5B-476D-9EB0-735FB7855854}" srcOrd="1" destOrd="0" presId="urn:microsoft.com/office/officeart/2008/layout/HorizontalMultiLevelHierarchy"/>
-    <dgm:cxn modelId="{13695294-6E46-4D68-A2A7-53289561C0C2}" type="presParOf" srcId="{3D163344-083B-4D60-AA56-70FFE3EF867F}" destId="{7B0664C5-9C2B-4875-BFB5-D4DEC903C746}" srcOrd="4" destOrd="0" presId="urn:microsoft.com/office/officeart/2008/layout/HorizontalMultiLevelHierarchy"/>
-    <dgm:cxn modelId="{0E86201B-9352-4B4B-B2F2-76A2B36521D6}" type="presParOf" srcId="{7B0664C5-9C2B-4875-BFB5-D4DEC903C746}" destId="{0287A820-3C9D-4D96-864B-2EF85E7D6665}" srcOrd="0" destOrd="0" presId="urn:microsoft.com/office/officeart/2008/layout/HorizontalMultiLevelHierarchy"/>
-    <dgm:cxn modelId="{120AAA2C-0C1B-49EF-9437-F96C50452358}" type="presParOf" srcId="{3D163344-083B-4D60-AA56-70FFE3EF867F}" destId="{17C9B944-DC11-4170-9BDD-5602D3471B17}" srcOrd="5" destOrd="0" presId="urn:microsoft.com/office/officeart/2008/layout/HorizontalMultiLevelHierarchy"/>
-    <dgm:cxn modelId="{5D8C0BC8-5235-4590-99CD-15B46E8C2808}" type="presParOf" srcId="{17C9B944-DC11-4170-9BDD-5602D3471B17}" destId="{8262B8EB-E4A4-4E38-9ABC-ED394DFDB38A}" srcOrd="0" destOrd="0" presId="urn:microsoft.com/office/officeart/2008/layout/HorizontalMultiLevelHierarchy"/>
-    <dgm:cxn modelId="{BAC1F124-E7E6-4ED0-A8D9-53577F4E94C3}" type="presParOf" srcId="{17C9B944-DC11-4170-9BDD-5602D3471B17}" destId="{2D49954B-A3A2-4D5F-B3E8-3E9E2D2CE534}" srcOrd="1" destOrd="0" presId="urn:microsoft.com/office/officeart/2008/layout/HorizontalMultiLevelHierarchy"/>
-    <dgm:cxn modelId="{77B01B99-4E88-48E0-8E61-53F67A7EE568}" type="presParOf" srcId="{2D49954B-A3A2-4D5F-B3E8-3E9E2D2CE534}" destId="{0B795453-ADD3-4392-91E1-1366412AFD04}" srcOrd="0" destOrd="0" presId="urn:microsoft.com/office/officeart/2008/layout/HorizontalMultiLevelHierarchy"/>
-    <dgm:cxn modelId="{F517342B-18AE-4C19-8AFC-C8B759F0590E}" type="presParOf" srcId="{0B795453-ADD3-4392-91E1-1366412AFD04}" destId="{EEA7820E-5B0F-4DB3-979A-F138624281EA}" srcOrd="0" destOrd="0" presId="urn:microsoft.com/office/officeart/2008/layout/HorizontalMultiLevelHierarchy"/>
-    <dgm:cxn modelId="{C302C86D-2BD5-4244-B98F-1D39ABD3F9D3}" type="presParOf" srcId="{2D49954B-A3A2-4D5F-B3E8-3E9E2D2CE534}" destId="{29FF417C-4E5E-401C-B3CF-C8DA3F247104}" srcOrd="1" destOrd="0" presId="urn:microsoft.com/office/officeart/2008/layout/HorizontalMultiLevelHierarchy"/>
-    <dgm:cxn modelId="{E78E9B9A-A082-4F20-8614-24470EBF92D0}" type="presParOf" srcId="{29FF417C-4E5E-401C-B3CF-C8DA3F247104}" destId="{15E6F0CB-A9ED-4886-A041-03348C847A8D}" srcOrd="0" destOrd="0" presId="urn:microsoft.com/office/officeart/2008/layout/HorizontalMultiLevelHierarchy"/>
-    <dgm:cxn modelId="{744DB70F-CF80-443F-898D-453369F9ABA4}" type="presParOf" srcId="{29FF417C-4E5E-401C-B3CF-C8DA3F247104}" destId="{C23F8FC2-846B-4241-B380-B7B7487647CE}" srcOrd="1" destOrd="0" presId="urn:microsoft.com/office/officeart/2008/layout/HorizontalMultiLevelHierarchy"/>
-    <dgm:cxn modelId="{2D211B40-2293-4A98-9371-662F9AE80818}" type="presParOf" srcId="{3D163344-083B-4D60-AA56-70FFE3EF867F}" destId="{5AF73EBD-FF45-4A63-B497-E1CFBC52A99C}" srcOrd="6" destOrd="0" presId="urn:microsoft.com/office/officeart/2008/layout/HorizontalMultiLevelHierarchy"/>
-    <dgm:cxn modelId="{0AA0AFA3-54FC-4F3D-BA4A-45FF6A11F46E}" type="presParOf" srcId="{5AF73EBD-FF45-4A63-B497-E1CFBC52A99C}" destId="{63AE645B-0071-45E0-85A2-F930134BB600}" srcOrd="0" destOrd="0" presId="urn:microsoft.com/office/officeart/2008/layout/HorizontalMultiLevelHierarchy"/>
-    <dgm:cxn modelId="{4C29C6CA-6FA7-4FFC-9B12-0D139913AE46}" type="presParOf" srcId="{3D163344-083B-4D60-AA56-70FFE3EF867F}" destId="{1019FA19-AB3C-4B73-A74A-21406BA70DE4}" srcOrd="7" destOrd="0" presId="urn:microsoft.com/office/officeart/2008/layout/HorizontalMultiLevelHierarchy"/>
-    <dgm:cxn modelId="{56890984-5E0C-41D3-A163-C3496CBDBF8B}" type="presParOf" srcId="{1019FA19-AB3C-4B73-A74A-21406BA70DE4}" destId="{5E4F2A99-59AD-4874-98C9-992432EA4295}" srcOrd="0" destOrd="0" presId="urn:microsoft.com/office/officeart/2008/layout/HorizontalMultiLevelHierarchy"/>
-    <dgm:cxn modelId="{88B145D0-65F3-42B6-B18B-39549845FEC0}" type="presParOf" srcId="{1019FA19-AB3C-4B73-A74A-21406BA70DE4}" destId="{212185CC-4731-477D-BC61-C0D8CB53ED4B}" srcOrd="1" destOrd="0" presId="urn:microsoft.com/office/officeart/2008/layout/HorizontalMultiLevelHierarchy"/>
-    <dgm:cxn modelId="{A95FA616-D09E-4FCD-A9CF-7F908BC26762}" type="presParOf" srcId="{212185CC-4731-477D-BC61-C0D8CB53ED4B}" destId="{CC827D95-7F16-490E-A44B-1278D24C87AB}" srcOrd="0" destOrd="0" presId="urn:microsoft.com/office/officeart/2008/layout/HorizontalMultiLevelHierarchy"/>
-    <dgm:cxn modelId="{A857273B-1011-4AEC-ABF1-05E66205FAA7}" type="presParOf" srcId="{CC827D95-7F16-490E-A44B-1278D24C87AB}" destId="{1A9A79FD-9D75-4826-839D-0BA2E7007F4A}" srcOrd="0" destOrd="0" presId="urn:microsoft.com/office/officeart/2008/layout/HorizontalMultiLevelHierarchy"/>
-    <dgm:cxn modelId="{BF31A2BA-46EC-42E5-A0DD-71B1E3CA8A1C}" type="presParOf" srcId="{212185CC-4731-477D-BC61-C0D8CB53ED4B}" destId="{00ADA03E-9AA4-47DB-88AE-6CDEC196F0FF}" srcOrd="1" destOrd="0" presId="urn:microsoft.com/office/officeart/2008/layout/HorizontalMultiLevelHierarchy"/>
-    <dgm:cxn modelId="{2D69CF6D-4E97-418F-8675-A68BD622E3A7}" type="presParOf" srcId="{00ADA03E-9AA4-47DB-88AE-6CDEC196F0FF}" destId="{DF56F118-F77A-48FA-A001-70BBEB49CBE8}" srcOrd="0" destOrd="0" presId="urn:microsoft.com/office/officeart/2008/layout/HorizontalMultiLevelHierarchy"/>
-    <dgm:cxn modelId="{FD5A32D4-5305-4E45-845C-05E155D8D6EB}" type="presParOf" srcId="{00ADA03E-9AA4-47DB-88AE-6CDEC196F0FF}" destId="{2670AB5B-7676-4B87-B9DB-2F6464055FDA}" srcOrd="1" destOrd="0" presId="urn:microsoft.com/office/officeart/2008/layout/HorizontalMultiLevelHierarchy"/>
-    <dgm:cxn modelId="{7D6A728B-6519-4BA9-86D1-CCB933C8AAE8}" type="presParOf" srcId="{212185CC-4731-477D-BC61-C0D8CB53ED4B}" destId="{3B7BD4CD-06FC-43D5-90C6-9D342BDF239E}" srcOrd="2" destOrd="0" presId="urn:microsoft.com/office/officeart/2008/layout/HorizontalMultiLevelHierarchy"/>
-    <dgm:cxn modelId="{810428F0-3A65-4D36-9EC4-04AB581220B9}" type="presParOf" srcId="{3B7BD4CD-06FC-43D5-90C6-9D342BDF239E}" destId="{FDE4A8BF-87F8-47D5-A0F5-7604AB11A8CF}" srcOrd="0" destOrd="0" presId="urn:microsoft.com/office/officeart/2008/layout/HorizontalMultiLevelHierarchy"/>
-    <dgm:cxn modelId="{54B8D972-E37A-4746-A897-51CE288E5A90}" type="presParOf" srcId="{212185CC-4731-477D-BC61-C0D8CB53ED4B}" destId="{75818F90-4C9B-4EB5-BDC2-B19FBB00EAE1}" srcOrd="3" destOrd="0" presId="urn:microsoft.com/office/officeart/2008/layout/HorizontalMultiLevelHierarchy"/>
-    <dgm:cxn modelId="{BE9CA947-1CF0-4527-835D-1CBBA8C5619A}" type="presParOf" srcId="{75818F90-4C9B-4EB5-BDC2-B19FBB00EAE1}" destId="{F9C83BCC-A098-4254-A165-2C148DA9DF14}" srcOrd="0" destOrd="0" presId="urn:microsoft.com/office/officeart/2008/layout/HorizontalMultiLevelHierarchy"/>
-    <dgm:cxn modelId="{58CB2086-39A9-4644-AE59-272600E55D04}" type="presParOf" srcId="{75818F90-4C9B-4EB5-BDC2-B19FBB00EAE1}" destId="{295F9AFD-551A-44D7-B20F-62F37901800B}" srcOrd="1" destOrd="0" presId="urn:microsoft.com/office/officeart/2008/layout/HorizontalMultiLevelHierarchy"/>
-    <dgm:cxn modelId="{62149968-A446-4285-AB74-8D7D9C5234D3}" type="presParOf" srcId="{3D163344-083B-4D60-AA56-70FFE3EF867F}" destId="{A8D08A0B-CA6D-4C4F-B408-FF8F9D996313}" srcOrd="8" destOrd="0" presId="urn:microsoft.com/office/officeart/2008/layout/HorizontalMultiLevelHierarchy"/>
-    <dgm:cxn modelId="{56C6D686-6132-49DE-9BC9-2F1407547E6E}" type="presParOf" srcId="{A8D08A0B-CA6D-4C4F-B408-FF8F9D996313}" destId="{46D57F39-393E-4364-AF3F-7718641DEE3D}" srcOrd="0" destOrd="0" presId="urn:microsoft.com/office/officeart/2008/layout/HorizontalMultiLevelHierarchy"/>
-    <dgm:cxn modelId="{BFABE727-2505-4C47-88A3-70E5F3C3F5FF}" type="presParOf" srcId="{3D163344-083B-4D60-AA56-70FFE3EF867F}" destId="{2135DBAD-C584-4582-B56E-F3C0517F6916}" srcOrd="9" destOrd="0" presId="urn:microsoft.com/office/officeart/2008/layout/HorizontalMultiLevelHierarchy"/>
-    <dgm:cxn modelId="{C0E6E038-7B0F-4131-8CE0-7B368D439746}" type="presParOf" srcId="{2135DBAD-C584-4582-B56E-F3C0517F6916}" destId="{E699505A-8E9D-47D5-8083-54A83FFCB203}" srcOrd="0" destOrd="0" presId="urn:microsoft.com/office/officeart/2008/layout/HorizontalMultiLevelHierarchy"/>
-    <dgm:cxn modelId="{3F2DCD9F-B99B-43A6-AC50-81C637599275}" type="presParOf" srcId="{2135DBAD-C584-4582-B56E-F3C0517F6916}" destId="{C3C6CCFD-0771-4AD5-A1C5-3BAB00FC089F}" srcOrd="1" destOrd="0" presId="urn:microsoft.com/office/officeart/2008/layout/HorizontalMultiLevelHierarchy"/>
-    <dgm:cxn modelId="{2067C713-8266-4235-963B-CB36522EC79D}" type="presParOf" srcId="{C3C6CCFD-0771-4AD5-A1C5-3BAB00FC089F}" destId="{2A350A04-1FFE-4601-A6C5-7E415FA7F51A}" srcOrd="0" destOrd="0" presId="urn:microsoft.com/office/officeart/2008/layout/HorizontalMultiLevelHierarchy"/>
-    <dgm:cxn modelId="{2960BDB1-21D3-4023-8CB1-E9C2CD22B5D7}" type="presParOf" srcId="{2A350A04-1FFE-4601-A6C5-7E415FA7F51A}" destId="{C7C210BE-E7F6-4287-8A2E-0624A05CAC20}" srcOrd="0" destOrd="0" presId="urn:microsoft.com/office/officeart/2008/layout/HorizontalMultiLevelHierarchy"/>
-    <dgm:cxn modelId="{DDD2CC28-30E5-4758-A06D-5BB9A2EAA3F8}" type="presParOf" srcId="{C3C6CCFD-0771-4AD5-A1C5-3BAB00FC089F}" destId="{07B6DA52-6BC8-4350-A3C8-6C2B7E647903}" srcOrd="1" destOrd="0" presId="urn:microsoft.com/office/officeart/2008/layout/HorizontalMultiLevelHierarchy"/>
-    <dgm:cxn modelId="{BCB36751-7449-43E2-B92A-3388DB25E04C}" type="presParOf" srcId="{07B6DA52-6BC8-4350-A3C8-6C2B7E647903}" destId="{9F741692-7F3D-4B9E-8E6B-E8A2D94D2270}" srcOrd="0" destOrd="0" presId="urn:microsoft.com/office/officeart/2008/layout/HorizontalMultiLevelHierarchy"/>
-    <dgm:cxn modelId="{4907F5BE-0555-4A59-B74F-F9D70F927FDD}" type="presParOf" srcId="{07B6DA52-6BC8-4350-A3C8-6C2B7E647903}" destId="{3B2839B7-1718-4E0E-AFAF-1F118936A6BA}" srcOrd="1" destOrd="0" presId="urn:microsoft.com/office/officeart/2008/layout/HorizontalMultiLevelHierarchy"/>
-    <dgm:cxn modelId="{DBF880A5-0AEB-4C74-BC7D-88348BF20E1C}" type="presParOf" srcId="{C3C6CCFD-0771-4AD5-A1C5-3BAB00FC089F}" destId="{876E5C4B-3DF6-4F42-9492-4F1B493E9F36}" srcOrd="2" destOrd="0" presId="urn:microsoft.com/office/officeart/2008/layout/HorizontalMultiLevelHierarchy"/>
-    <dgm:cxn modelId="{701760F5-E97B-46D0-A4D6-989F9F0752D7}" type="presParOf" srcId="{876E5C4B-3DF6-4F42-9492-4F1B493E9F36}" destId="{AEA8E90F-BDCA-4DB7-A56C-BBCA26CC5101}" srcOrd="0" destOrd="0" presId="urn:microsoft.com/office/officeart/2008/layout/HorizontalMultiLevelHierarchy"/>
-    <dgm:cxn modelId="{CA17C8C7-2D04-4CED-A5C8-DE5F82E0FDF0}" type="presParOf" srcId="{C3C6CCFD-0771-4AD5-A1C5-3BAB00FC089F}" destId="{6A29154F-1940-4CC2-BDF5-6494472AEBF8}" srcOrd="3" destOrd="0" presId="urn:microsoft.com/office/officeart/2008/layout/HorizontalMultiLevelHierarchy"/>
-    <dgm:cxn modelId="{8B99138A-1471-49AF-99ED-06E5ABCCB7CD}" type="presParOf" srcId="{6A29154F-1940-4CC2-BDF5-6494472AEBF8}" destId="{CBEAFA92-AE51-4238-855E-4DC08CEB0C9B}" srcOrd="0" destOrd="0" presId="urn:microsoft.com/office/officeart/2008/layout/HorizontalMultiLevelHierarchy"/>
-    <dgm:cxn modelId="{78DFB456-32F1-43F6-AC7C-5B24B67D6B01}" type="presParOf" srcId="{6A29154F-1940-4CC2-BDF5-6494472AEBF8}" destId="{4191F2FE-89E5-464F-8DC0-3F1563485DB9}" srcOrd="1" destOrd="0" presId="urn:microsoft.com/office/officeart/2008/layout/HorizontalMultiLevelHierarchy"/>
-    <dgm:cxn modelId="{F7D053B2-0EC2-41C6-AD43-8DC1AC11CCE8}" type="presParOf" srcId="{3D163344-083B-4D60-AA56-70FFE3EF867F}" destId="{155A8EB7-3923-410C-B475-D434B6504887}" srcOrd="10" destOrd="0" presId="urn:microsoft.com/office/officeart/2008/layout/HorizontalMultiLevelHierarchy"/>
-    <dgm:cxn modelId="{B7A78A2E-E842-468E-A271-ED99F3072133}" type="presParOf" srcId="{155A8EB7-3923-410C-B475-D434B6504887}" destId="{637EE862-A46D-45D2-8587-559EF18D09EC}" srcOrd="0" destOrd="0" presId="urn:microsoft.com/office/officeart/2008/layout/HorizontalMultiLevelHierarchy"/>
-    <dgm:cxn modelId="{9940907A-5768-431E-BEE0-E1E2B07F211E}" type="presParOf" srcId="{3D163344-083B-4D60-AA56-70FFE3EF867F}" destId="{E0FCE82E-7C54-4E0A-8C5F-AA7AB0F8DF19}" srcOrd="11" destOrd="0" presId="urn:microsoft.com/office/officeart/2008/layout/HorizontalMultiLevelHierarchy"/>
-    <dgm:cxn modelId="{7B701526-EC8A-441C-B9B9-8932021836AB}" type="presParOf" srcId="{E0FCE82E-7C54-4E0A-8C5F-AA7AB0F8DF19}" destId="{29592DFB-69C4-4A70-9A5B-26AD76A8FC70}" srcOrd="0" destOrd="0" presId="urn:microsoft.com/office/officeart/2008/layout/HorizontalMultiLevelHierarchy"/>
-    <dgm:cxn modelId="{DDCC0C91-9781-471D-A07F-A31892E16ABC}" type="presParOf" srcId="{E0FCE82E-7C54-4E0A-8C5F-AA7AB0F8DF19}" destId="{FEA95E6F-2F11-44BC-B216-87CA80178114}" srcOrd="1" destOrd="0" presId="urn:microsoft.com/office/officeart/2008/layout/HorizontalMultiLevelHierarchy"/>
-    <dgm:cxn modelId="{75273C62-E98A-40DF-AFB2-8A6C4693D500}" type="presParOf" srcId="{3D163344-083B-4D60-AA56-70FFE3EF867F}" destId="{B2B8A63B-2E1A-4860-ADA1-0BCAA342C517}" srcOrd="12" destOrd="0" presId="urn:microsoft.com/office/officeart/2008/layout/HorizontalMultiLevelHierarchy"/>
-    <dgm:cxn modelId="{C2D66007-7470-431F-A335-34039ED29243}" type="presParOf" srcId="{B2B8A63B-2E1A-4860-ADA1-0BCAA342C517}" destId="{6035E7B3-39A6-4D5B-8BB6-7CF8C5B00A3E}" srcOrd="0" destOrd="0" presId="urn:microsoft.com/office/officeart/2008/layout/HorizontalMultiLevelHierarchy"/>
-    <dgm:cxn modelId="{AA482568-9441-46DE-A54D-B5595CD8FB94}" type="presParOf" srcId="{3D163344-083B-4D60-AA56-70FFE3EF867F}" destId="{511DC031-4216-4CA8-9581-3BD5113810B0}" srcOrd="13" destOrd="0" presId="urn:microsoft.com/office/officeart/2008/layout/HorizontalMultiLevelHierarchy"/>
-    <dgm:cxn modelId="{9A762B41-140A-4CDA-93AD-B49392040C5A}" type="presParOf" srcId="{511DC031-4216-4CA8-9581-3BD5113810B0}" destId="{89DB950F-423A-488C-98D4-0B777A54F2B2}" srcOrd="0" destOrd="0" presId="urn:microsoft.com/office/officeart/2008/layout/HorizontalMultiLevelHierarchy"/>
-    <dgm:cxn modelId="{F3407620-7844-4B51-ABB4-D5CEFA89FF30}" type="presParOf" srcId="{511DC031-4216-4CA8-9581-3BD5113810B0}" destId="{893B04C2-8C77-4A7D-B984-642025852206}" srcOrd="1" destOrd="0" presId="urn:microsoft.com/office/officeart/2008/layout/HorizontalMultiLevelHierarchy"/>
-    <dgm:cxn modelId="{85F050A7-B396-40A4-8852-58C46F7B2B99}" type="presParOf" srcId="{3D163344-083B-4D60-AA56-70FFE3EF867F}" destId="{8078C380-7710-4C3B-821F-6487A2F13132}" srcOrd="14" destOrd="0" presId="urn:microsoft.com/office/officeart/2008/layout/HorizontalMultiLevelHierarchy"/>
-    <dgm:cxn modelId="{032F63C7-8D0D-4F34-9BCD-330ADCC96504}" type="presParOf" srcId="{8078C380-7710-4C3B-821F-6487A2F13132}" destId="{DAB86854-36A0-479F-90C3-6C1E6AD5B441}" srcOrd="0" destOrd="0" presId="urn:microsoft.com/office/officeart/2008/layout/HorizontalMultiLevelHierarchy"/>
-    <dgm:cxn modelId="{6C55F3E2-6E4B-436F-A73A-B762CD7CFF41}" type="presParOf" srcId="{3D163344-083B-4D60-AA56-70FFE3EF867F}" destId="{5D56D539-C790-444F-8C8C-F53DBD1427E6}" srcOrd="15" destOrd="0" presId="urn:microsoft.com/office/officeart/2008/layout/HorizontalMultiLevelHierarchy"/>
-    <dgm:cxn modelId="{247B203F-6607-4809-88D1-F51B2A5776F7}" type="presParOf" srcId="{5D56D539-C790-444F-8C8C-F53DBD1427E6}" destId="{CA0A28C3-F588-45B9-A7FB-002CE77CF40B}" srcOrd="0" destOrd="0" presId="urn:microsoft.com/office/officeart/2008/layout/HorizontalMultiLevelHierarchy"/>
-    <dgm:cxn modelId="{E9304CA8-30B9-4FC1-9DE6-5D2D5850377A}" type="presParOf" srcId="{5D56D539-C790-444F-8C8C-F53DBD1427E6}" destId="{9495D454-C4CD-4830-9C93-EFCB931B0F7C}" srcOrd="1" destOrd="0" presId="urn:microsoft.com/office/officeart/2008/layout/HorizontalMultiLevelHierarchy"/>
-    <dgm:cxn modelId="{3FD4E5A9-23FB-462B-A9CE-C938D592CDA7}" type="presParOf" srcId="{3D163344-083B-4D60-AA56-70FFE3EF867F}" destId="{AF405DBE-EF60-483A-8B89-AF5F40105A01}" srcOrd="16" destOrd="0" presId="urn:microsoft.com/office/officeart/2008/layout/HorizontalMultiLevelHierarchy"/>
-    <dgm:cxn modelId="{FE585ACB-A6C5-4942-AA47-B4D0EB63E706}" type="presParOf" srcId="{AF405DBE-EF60-483A-8B89-AF5F40105A01}" destId="{2477D42B-ACBF-4246-98CD-6DDDAE7C1839}" srcOrd="0" destOrd="0" presId="urn:microsoft.com/office/officeart/2008/layout/HorizontalMultiLevelHierarchy"/>
-    <dgm:cxn modelId="{999B2488-1C9A-4465-B714-0BA6742C1D12}" type="presParOf" srcId="{3D163344-083B-4D60-AA56-70FFE3EF867F}" destId="{9D264E69-0618-4A43-9D98-FDD4F71C9A27}" srcOrd="17" destOrd="0" presId="urn:microsoft.com/office/officeart/2008/layout/HorizontalMultiLevelHierarchy"/>
-    <dgm:cxn modelId="{06D20583-6B9D-42E3-9559-EFF0B4C1EF5D}" type="presParOf" srcId="{9D264E69-0618-4A43-9D98-FDD4F71C9A27}" destId="{D63B4C8B-2BE3-4948-895A-D1143EFAFBFD}" srcOrd="0" destOrd="0" presId="urn:microsoft.com/office/officeart/2008/layout/HorizontalMultiLevelHierarchy"/>
-    <dgm:cxn modelId="{70C10FDA-2549-41C2-8384-A522D1D8EA34}" type="presParOf" srcId="{9D264E69-0618-4A43-9D98-FDD4F71C9A27}" destId="{C6444027-7B65-426F-B40C-E9F598AC00FA}" srcOrd="1" destOrd="0" presId="urn:microsoft.com/office/officeart/2008/layout/HorizontalMultiLevelHierarchy"/>
-    <dgm:cxn modelId="{242F1BA7-54D9-4E23-8EA8-A2FBFE3C3CE1}" type="presParOf" srcId="{C6444027-7B65-426F-B40C-E9F598AC00FA}" destId="{5737DC10-71D1-4A0A-9BB2-481B3AD819E5}" srcOrd="0" destOrd="0" presId="urn:microsoft.com/office/officeart/2008/layout/HorizontalMultiLevelHierarchy"/>
-    <dgm:cxn modelId="{3F895A3D-1465-41EC-A147-85776D0DF462}" type="presParOf" srcId="{5737DC10-71D1-4A0A-9BB2-481B3AD819E5}" destId="{B56FC900-A30D-4106-BFB1-E98DF14821F0}" srcOrd="0" destOrd="0" presId="urn:microsoft.com/office/officeart/2008/layout/HorizontalMultiLevelHierarchy"/>
-    <dgm:cxn modelId="{61B810FF-B51B-42B8-8B9D-473DC70E9A6C}" type="presParOf" srcId="{C6444027-7B65-426F-B40C-E9F598AC00FA}" destId="{86937351-4947-475D-A818-3BA5147A67B2}" srcOrd="1" destOrd="0" presId="urn:microsoft.com/office/officeart/2008/layout/HorizontalMultiLevelHierarchy"/>
-    <dgm:cxn modelId="{1FEF0798-41D8-421B-B69C-FFBEAC9F8D16}" type="presParOf" srcId="{86937351-4947-475D-A818-3BA5147A67B2}" destId="{DD61CD05-157F-46B0-B624-FAA862EC6E21}" srcOrd="0" destOrd="0" presId="urn:microsoft.com/office/officeart/2008/layout/HorizontalMultiLevelHierarchy"/>
-    <dgm:cxn modelId="{ED6F507A-281D-4652-9C60-A285287ECB67}" type="presParOf" srcId="{86937351-4947-475D-A818-3BA5147A67B2}" destId="{C2C3EDFC-D5B9-4415-85E5-2F549515037A}" srcOrd="1" destOrd="0" presId="urn:microsoft.com/office/officeart/2008/layout/HorizontalMultiLevelHierarchy"/>
+    <dgm:cxn modelId="{E8E0B930-BFDB-4C4E-94AC-DD0E46A4A3F4}" type="presOf" srcId="{F6D573FE-8B33-41CA-95B3-00C9D0264ADE}" destId="{B56FC900-A30D-4106-BFB1-E98DF14821F0}" srcOrd="1" destOrd="0" presId="urn:microsoft.com/office/officeart/2008/layout/HorizontalMultiLevelHierarchy"/>
+    <dgm:cxn modelId="{2973FD7E-D95E-4941-8DAC-DC26ED7552AC}" type="presOf" srcId="{23E866D4-34D7-4A05-B91F-BDE72C0D87D3}" destId="{6035E7B3-39A6-4D5B-8BB6-7CF8C5B00A3E}" srcOrd="1" destOrd="0" presId="urn:microsoft.com/office/officeart/2008/layout/HorizontalMultiLevelHierarchy"/>
+    <dgm:cxn modelId="{80CD8B97-76E4-411D-8742-13A9919EFD2C}" type="presOf" srcId="{C9BD5B4B-87B2-40FC-9AC2-CF90749A0DCA}" destId="{FDE4A8BF-87F8-47D5-A0F5-7604AB11A8CF}" srcOrd="1" destOrd="0" presId="urn:microsoft.com/office/officeart/2008/layout/HorizontalMultiLevelHierarchy"/>
+    <dgm:cxn modelId="{A54A3F05-5169-4820-BD87-47E89BAB02FF}" type="presOf" srcId="{B06B4F43-694C-42BD-B215-2D69E0BFD874}" destId="{89E543A4-874C-4345-BB0C-8059B0EF7D69}" srcOrd="0" destOrd="0" presId="urn:microsoft.com/office/officeart/2008/layout/HorizontalMultiLevelHierarchy"/>
+    <dgm:cxn modelId="{749D1B6F-A390-4E37-9AD9-7B74F846586D}" type="presOf" srcId="{59056018-ADF8-4F17-A2AF-1AC2E4F5C226}" destId="{A8D08A0B-CA6D-4C4F-B408-FF8F9D996313}" srcOrd="0" destOrd="0" presId="urn:microsoft.com/office/officeart/2008/layout/HorizontalMultiLevelHierarchy"/>
+    <dgm:cxn modelId="{B0A72CE2-69E1-49AB-83DF-44EE235E527D}" type="presOf" srcId="{F19109D6-6D70-413A-B021-BF2E37A357BF}" destId="{29592DFB-69C4-4A70-9A5B-26AD76A8FC70}" srcOrd="0" destOrd="0" presId="urn:microsoft.com/office/officeart/2008/layout/HorizontalMultiLevelHierarchy"/>
+    <dgm:cxn modelId="{B50D9072-B8B0-4B41-855D-F0F77C916274}" type="presOf" srcId="{F6D573FE-8B33-41CA-95B3-00C9D0264ADE}" destId="{5737DC10-71D1-4A0A-9BB2-481B3AD819E5}" srcOrd="0" destOrd="0" presId="urn:microsoft.com/office/officeart/2008/layout/HorizontalMultiLevelHierarchy"/>
+    <dgm:cxn modelId="{2F52787A-709B-4538-AD0A-233DBA0FE7BF}" type="presOf" srcId="{B06B4F43-694C-42BD-B215-2D69E0BFD874}" destId="{B0181F8E-ED1B-4108-B606-64300F87DFFA}" srcOrd="1" destOrd="0" presId="urn:microsoft.com/office/officeart/2008/layout/HorizontalMultiLevelHierarchy"/>
+    <dgm:cxn modelId="{83D170AD-B207-4D09-87CC-C607BF339902}" type="presOf" srcId="{16C683E2-6A4F-417E-8D7B-63B47535EB5C}" destId="{2477D42B-ACBF-4246-98CD-6DDDAE7C1839}" srcOrd="1" destOrd="0" presId="urn:microsoft.com/office/officeart/2008/layout/HorizontalMultiLevelHierarchy"/>
+    <dgm:cxn modelId="{F63A2E5A-A674-4CFF-9998-D1362F16629E}" type="presOf" srcId="{035D97B5-910E-47F0-BE44-0A0C9155F6FF}" destId="{CA0A28C3-F588-45B9-A7FB-002CE77CF40B}" srcOrd="0" destOrd="0" presId="urn:microsoft.com/office/officeart/2008/layout/HorizontalMultiLevelHierarchy"/>
+    <dgm:cxn modelId="{8850DC04-0323-4DCA-8C7A-882926AB1CE6}" type="presOf" srcId="{A56150FF-596C-4537-80A0-CD5E37A225FF}" destId="{CBEAFA92-AE51-4238-855E-4DC08CEB0C9B}" srcOrd="0" destOrd="0" presId="urn:microsoft.com/office/officeart/2008/layout/HorizontalMultiLevelHierarchy"/>
+    <dgm:cxn modelId="{A8F2DCFA-4DF2-4C3B-836D-1CDBB2B84C26}" type="presParOf" srcId="{AC943ED1-D9EE-4FC6-A4F7-58586C3D0FF2}" destId="{88DD6116-0936-48CA-87E0-D47E45BCD933}" srcOrd="0" destOrd="0" presId="urn:microsoft.com/office/officeart/2008/layout/HorizontalMultiLevelHierarchy"/>
+    <dgm:cxn modelId="{CBEACA46-3116-4C40-A3F9-BB754798400B}" type="presParOf" srcId="{88DD6116-0936-48CA-87E0-D47E45BCD933}" destId="{32E36A26-A694-40FA-83C2-0711F09D36DB}" srcOrd="0" destOrd="0" presId="urn:microsoft.com/office/officeart/2008/layout/HorizontalMultiLevelHierarchy"/>
+    <dgm:cxn modelId="{F07397D3-DB55-4CFF-B2A7-2064A7E5BD32}" type="presParOf" srcId="{88DD6116-0936-48CA-87E0-D47E45BCD933}" destId="{3D163344-083B-4D60-AA56-70FFE3EF867F}" srcOrd="1" destOrd="0" presId="urn:microsoft.com/office/officeart/2008/layout/HorizontalMultiLevelHierarchy"/>
+    <dgm:cxn modelId="{BBE784F7-C124-4149-9D7C-EC8E8CA936B5}" type="presParOf" srcId="{3D163344-083B-4D60-AA56-70FFE3EF867F}" destId="{89E543A4-874C-4345-BB0C-8059B0EF7D69}" srcOrd="0" destOrd="0" presId="urn:microsoft.com/office/officeart/2008/layout/HorizontalMultiLevelHierarchy"/>
+    <dgm:cxn modelId="{A3823401-2326-480F-86D3-CD085E87F98D}" type="presParOf" srcId="{89E543A4-874C-4345-BB0C-8059B0EF7D69}" destId="{B0181F8E-ED1B-4108-B606-64300F87DFFA}" srcOrd="0" destOrd="0" presId="urn:microsoft.com/office/officeart/2008/layout/HorizontalMultiLevelHierarchy"/>
+    <dgm:cxn modelId="{ADA08743-AE5B-4259-AE70-658870588A48}" type="presParOf" srcId="{3D163344-083B-4D60-AA56-70FFE3EF867F}" destId="{6FC7DC41-D0A0-46F7-B2D7-672D14AD8581}" srcOrd="1" destOrd="0" presId="urn:microsoft.com/office/officeart/2008/layout/HorizontalMultiLevelHierarchy"/>
+    <dgm:cxn modelId="{3EEA6CD5-3362-4291-B304-2B05B47FC914}" type="presParOf" srcId="{6FC7DC41-D0A0-46F7-B2D7-672D14AD8581}" destId="{307B2501-4B8F-4F77-9ECD-9AC128B47F51}" srcOrd="0" destOrd="0" presId="urn:microsoft.com/office/officeart/2008/layout/HorizontalMultiLevelHierarchy"/>
+    <dgm:cxn modelId="{F7EBC57C-5A3E-45E9-853F-9B551B92EE5D}" type="presParOf" srcId="{6FC7DC41-D0A0-46F7-B2D7-672D14AD8581}" destId="{75975C1E-7734-4F67-B6AE-64400EFBB6E8}" srcOrd="1" destOrd="0" presId="urn:microsoft.com/office/officeart/2008/layout/HorizontalMultiLevelHierarchy"/>
+    <dgm:cxn modelId="{FBF33B94-5384-4B74-9FEF-D0762581122D}" type="presParOf" srcId="{75975C1E-7734-4F67-B6AE-64400EFBB6E8}" destId="{00BB7982-C338-4468-89E4-40D9098225CB}" srcOrd="0" destOrd="0" presId="urn:microsoft.com/office/officeart/2008/layout/HorizontalMultiLevelHierarchy"/>
+    <dgm:cxn modelId="{050B3D17-9ACC-4DDA-955C-B7AD60355875}" type="presParOf" srcId="{00BB7982-C338-4468-89E4-40D9098225CB}" destId="{E46E634B-6C4E-46BF-AE9E-6FFF7487E4C7}" srcOrd="0" destOrd="0" presId="urn:microsoft.com/office/officeart/2008/layout/HorizontalMultiLevelHierarchy"/>
+    <dgm:cxn modelId="{8552AFCA-52F2-4C05-B7E9-59423E994BBA}" type="presParOf" srcId="{75975C1E-7734-4F67-B6AE-64400EFBB6E8}" destId="{45DD4A24-4CAE-479D-B4CD-014CBF4FE227}" srcOrd="1" destOrd="0" presId="urn:microsoft.com/office/officeart/2008/layout/HorizontalMultiLevelHierarchy"/>
+    <dgm:cxn modelId="{9478B1CE-2739-43BB-B500-12FEE4A4DEFC}" type="presParOf" srcId="{45DD4A24-4CAE-479D-B4CD-014CBF4FE227}" destId="{B27201A4-855A-4D50-90F1-C011DBF6A959}" srcOrd="0" destOrd="0" presId="urn:microsoft.com/office/officeart/2008/layout/HorizontalMultiLevelHierarchy"/>
+    <dgm:cxn modelId="{67CFA40B-544C-44E6-B93C-D787E846E38B}" type="presParOf" srcId="{45DD4A24-4CAE-479D-B4CD-014CBF4FE227}" destId="{A8497945-FA98-459C-BD42-AF0EE01F8F54}" srcOrd="1" destOrd="0" presId="urn:microsoft.com/office/officeart/2008/layout/HorizontalMultiLevelHierarchy"/>
+    <dgm:cxn modelId="{9F8284E6-FBB2-4181-AB13-044D95711CB5}" type="presParOf" srcId="{3D163344-083B-4D60-AA56-70FFE3EF867F}" destId="{0E41220E-9D88-44B1-B47B-C3DC88A9A133}" srcOrd="2" destOrd="0" presId="urn:microsoft.com/office/officeart/2008/layout/HorizontalMultiLevelHierarchy"/>
+    <dgm:cxn modelId="{2D0B29D3-5A07-4F8F-88AA-B23EBB8DBB41}" type="presParOf" srcId="{0E41220E-9D88-44B1-B47B-C3DC88A9A133}" destId="{F48DDA0D-9C01-4102-89B4-6847596EC8BB}" srcOrd="0" destOrd="0" presId="urn:microsoft.com/office/officeart/2008/layout/HorizontalMultiLevelHierarchy"/>
+    <dgm:cxn modelId="{0363CA0D-B813-4249-AB1E-C9FCF02BCF0A}" type="presParOf" srcId="{3D163344-083B-4D60-AA56-70FFE3EF867F}" destId="{C3064666-DDAD-4A7F-BE59-D7AC76D255DC}" srcOrd="3" destOrd="0" presId="urn:microsoft.com/office/officeart/2008/layout/HorizontalMultiLevelHierarchy"/>
+    <dgm:cxn modelId="{8895917E-2E47-4935-A242-34D4C0031199}" type="presParOf" srcId="{C3064666-DDAD-4A7F-BE59-D7AC76D255DC}" destId="{6670C666-C2F4-4B03-987B-04167AECEC50}" srcOrd="0" destOrd="0" presId="urn:microsoft.com/office/officeart/2008/layout/HorizontalMultiLevelHierarchy"/>
+    <dgm:cxn modelId="{ECF3D34F-E1B8-4236-96C4-53F173A7F129}" type="presParOf" srcId="{C3064666-DDAD-4A7F-BE59-D7AC76D255DC}" destId="{BE034B07-BD96-4075-A335-570FCFED72A6}" srcOrd="1" destOrd="0" presId="urn:microsoft.com/office/officeart/2008/layout/HorizontalMultiLevelHierarchy"/>
+    <dgm:cxn modelId="{7A5492B0-8D6C-425B-B7E4-EB849D062B9C}" type="presParOf" srcId="{BE034B07-BD96-4075-A335-570FCFED72A6}" destId="{B0222916-AAA6-43FB-9900-81C11113F10A}" srcOrd="0" destOrd="0" presId="urn:microsoft.com/office/officeart/2008/layout/HorizontalMultiLevelHierarchy"/>
+    <dgm:cxn modelId="{359D36D3-A21E-410A-A208-11740BCBB008}" type="presParOf" srcId="{B0222916-AAA6-43FB-9900-81C11113F10A}" destId="{2D8FF425-49B0-44BB-AC33-3B24D8C4142C}" srcOrd="0" destOrd="0" presId="urn:microsoft.com/office/officeart/2008/layout/HorizontalMultiLevelHierarchy"/>
+    <dgm:cxn modelId="{3FF5F207-02D4-4D91-A4A2-5BDF6DF78456}" type="presParOf" srcId="{BE034B07-BD96-4075-A335-570FCFED72A6}" destId="{F69C1410-7EAC-4956-8742-30F047FD1ABE}" srcOrd="1" destOrd="0" presId="urn:microsoft.com/office/officeart/2008/layout/HorizontalMultiLevelHierarchy"/>
+    <dgm:cxn modelId="{BC64B0D5-7339-4A31-89BC-006FDFD5DCF1}" type="presParOf" srcId="{F69C1410-7EAC-4956-8742-30F047FD1ABE}" destId="{A6B89D5C-1189-4194-BDBE-581F3EB84609}" srcOrd="0" destOrd="0" presId="urn:microsoft.com/office/officeart/2008/layout/HorizontalMultiLevelHierarchy"/>
+    <dgm:cxn modelId="{D989653D-5700-4914-B6EA-A9FD5ADC6A2E}" type="presParOf" srcId="{F69C1410-7EAC-4956-8742-30F047FD1ABE}" destId="{6755B5E3-BD5B-476D-9EB0-735FB7855854}" srcOrd="1" destOrd="0" presId="urn:microsoft.com/office/officeart/2008/layout/HorizontalMultiLevelHierarchy"/>
+    <dgm:cxn modelId="{0B3ABA6D-B883-42D7-97D8-9093D196CA63}" type="presParOf" srcId="{3D163344-083B-4D60-AA56-70FFE3EF867F}" destId="{7B0664C5-9C2B-4875-BFB5-D4DEC903C746}" srcOrd="4" destOrd="0" presId="urn:microsoft.com/office/officeart/2008/layout/HorizontalMultiLevelHierarchy"/>
+    <dgm:cxn modelId="{A28B1B29-B224-4360-8615-B1D338643C34}" type="presParOf" srcId="{7B0664C5-9C2B-4875-BFB5-D4DEC903C746}" destId="{0287A820-3C9D-4D96-864B-2EF85E7D6665}" srcOrd="0" destOrd="0" presId="urn:microsoft.com/office/officeart/2008/layout/HorizontalMultiLevelHierarchy"/>
+    <dgm:cxn modelId="{91480A14-DEF9-44B9-AA80-2D1D5D5C2A58}" type="presParOf" srcId="{3D163344-083B-4D60-AA56-70FFE3EF867F}" destId="{17C9B944-DC11-4170-9BDD-5602D3471B17}" srcOrd="5" destOrd="0" presId="urn:microsoft.com/office/officeart/2008/layout/HorizontalMultiLevelHierarchy"/>
+    <dgm:cxn modelId="{56172CF8-577A-4C74-83F6-3AA92980CE6B}" type="presParOf" srcId="{17C9B944-DC11-4170-9BDD-5602D3471B17}" destId="{8262B8EB-E4A4-4E38-9ABC-ED394DFDB38A}" srcOrd="0" destOrd="0" presId="urn:microsoft.com/office/officeart/2008/layout/HorizontalMultiLevelHierarchy"/>
+    <dgm:cxn modelId="{7EC01089-C7A1-4A98-9584-78DDB55EDD2C}" type="presParOf" srcId="{17C9B944-DC11-4170-9BDD-5602D3471B17}" destId="{2D49954B-A3A2-4D5F-B3E8-3E9E2D2CE534}" srcOrd="1" destOrd="0" presId="urn:microsoft.com/office/officeart/2008/layout/HorizontalMultiLevelHierarchy"/>
+    <dgm:cxn modelId="{D75B50AC-0BBB-467B-99E0-5E6ACBF441E9}" type="presParOf" srcId="{2D49954B-A3A2-4D5F-B3E8-3E9E2D2CE534}" destId="{0B795453-ADD3-4392-91E1-1366412AFD04}" srcOrd="0" destOrd="0" presId="urn:microsoft.com/office/officeart/2008/layout/HorizontalMultiLevelHierarchy"/>
+    <dgm:cxn modelId="{4F9663B7-4B95-48E8-A27A-99ACF519DB2E}" type="presParOf" srcId="{0B795453-ADD3-4392-91E1-1366412AFD04}" destId="{EEA7820E-5B0F-4DB3-979A-F138624281EA}" srcOrd="0" destOrd="0" presId="urn:microsoft.com/office/officeart/2008/layout/HorizontalMultiLevelHierarchy"/>
+    <dgm:cxn modelId="{CBE121A7-5D65-4683-9560-0FF81FFDBAD6}" type="presParOf" srcId="{2D49954B-A3A2-4D5F-B3E8-3E9E2D2CE534}" destId="{29FF417C-4E5E-401C-B3CF-C8DA3F247104}" srcOrd="1" destOrd="0" presId="urn:microsoft.com/office/officeart/2008/layout/HorizontalMultiLevelHierarchy"/>
+    <dgm:cxn modelId="{5E50ECC7-BBC7-4816-9045-DD03A80595AB}" type="presParOf" srcId="{29FF417C-4E5E-401C-B3CF-C8DA3F247104}" destId="{15E6F0CB-A9ED-4886-A041-03348C847A8D}" srcOrd="0" destOrd="0" presId="urn:microsoft.com/office/officeart/2008/layout/HorizontalMultiLevelHierarchy"/>
+    <dgm:cxn modelId="{D1A23D6D-21C6-434D-9C0F-4A2E4EF6E169}" type="presParOf" srcId="{29FF417C-4E5E-401C-B3CF-C8DA3F247104}" destId="{C23F8FC2-846B-4241-B380-B7B7487647CE}" srcOrd="1" destOrd="0" presId="urn:microsoft.com/office/officeart/2008/layout/HorizontalMultiLevelHierarchy"/>
+    <dgm:cxn modelId="{F46B5EE2-4982-496F-8773-948121DDA317}" type="presParOf" srcId="{3D163344-083B-4D60-AA56-70FFE3EF867F}" destId="{5AF73EBD-FF45-4A63-B497-E1CFBC52A99C}" srcOrd="6" destOrd="0" presId="urn:microsoft.com/office/officeart/2008/layout/HorizontalMultiLevelHierarchy"/>
+    <dgm:cxn modelId="{094DC89F-F90A-406F-BC9C-8E5509988314}" type="presParOf" srcId="{5AF73EBD-FF45-4A63-B497-E1CFBC52A99C}" destId="{63AE645B-0071-45E0-85A2-F930134BB600}" srcOrd="0" destOrd="0" presId="urn:microsoft.com/office/officeart/2008/layout/HorizontalMultiLevelHierarchy"/>
+    <dgm:cxn modelId="{2123325A-AAA4-48A7-8CC9-ADBF6E5B1328}" type="presParOf" srcId="{3D163344-083B-4D60-AA56-70FFE3EF867F}" destId="{1019FA19-AB3C-4B73-A74A-21406BA70DE4}" srcOrd="7" destOrd="0" presId="urn:microsoft.com/office/officeart/2008/layout/HorizontalMultiLevelHierarchy"/>
+    <dgm:cxn modelId="{9EAB12B1-583B-4200-8416-DD2DEB309E07}" type="presParOf" srcId="{1019FA19-AB3C-4B73-A74A-21406BA70DE4}" destId="{5E4F2A99-59AD-4874-98C9-992432EA4295}" srcOrd="0" destOrd="0" presId="urn:microsoft.com/office/officeart/2008/layout/HorizontalMultiLevelHierarchy"/>
+    <dgm:cxn modelId="{9B030065-EFE6-4C8A-A4A8-FBD1F1FCCD15}" type="presParOf" srcId="{1019FA19-AB3C-4B73-A74A-21406BA70DE4}" destId="{212185CC-4731-477D-BC61-C0D8CB53ED4B}" srcOrd="1" destOrd="0" presId="urn:microsoft.com/office/officeart/2008/layout/HorizontalMultiLevelHierarchy"/>
+    <dgm:cxn modelId="{85D046A5-20BE-466E-8E3B-FF797E8378A7}" type="presParOf" srcId="{212185CC-4731-477D-BC61-C0D8CB53ED4B}" destId="{CC827D95-7F16-490E-A44B-1278D24C87AB}" srcOrd="0" destOrd="0" presId="urn:microsoft.com/office/officeart/2008/layout/HorizontalMultiLevelHierarchy"/>
+    <dgm:cxn modelId="{88FE0DAA-3DFD-4A1D-93D0-2258277E1074}" type="presParOf" srcId="{CC827D95-7F16-490E-A44B-1278D24C87AB}" destId="{1A9A79FD-9D75-4826-839D-0BA2E7007F4A}" srcOrd="0" destOrd="0" presId="urn:microsoft.com/office/officeart/2008/layout/HorizontalMultiLevelHierarchy"/>
+    <dgm:cxn modelId="{689B2DD9-9EC3-4A05-815A-359F98F6EDD4}" type="presParOf" srcId="{212185CC-4731-477D-BC61-C0D8CB53ED4B}" destId="{00ADA03E-9AA4-47DB-88AE-6CDEC196F0FF}" srcOrd="1" destOrd="0" presId="urn:microsoft.com/office/officeart/2008/layout/HorizontalMultiLevelHierarchy"/>
+    <dgm:cxn modelId="{266CFAAD-E17C-4CB8-BE05-86A8CB55910A}" type="presParOf" srcId="{00ADA03E-9AA4-47DB-88AE-6CDEC196F0FF}" destId="{DF56F118-F77A-48FA-A001-70BBEB49CBE8}" srcOrd="0" destOrd="0" presId="urn:microsoft.com/office/officeart/2008/layout/HorizontalMultiLevelHierarchy"/>
+    <dgm:cxn modelId="{BDDB0FB4-7F6F-44EF-A0E8-06A47B965DDF}" type="presParOf" srcId="{00ADA03E-9AA4-47DB-88AE-6CDEC196F0FF}" destId="{2670AB5B-7676-4B87-B9DB-2F6464055FDA}" srcOrd="1" destOrd="0" presId="urn:microsoft.com/office/officeart/2008/layout/HorizontalMultiLevelHierarchy"/>
+    <dgm:cxn modelId="{D77F0BA3-6183-480E-9C19-702D4CE8F0DD}" type="presParOf" srcId="{212185CC-4731-477D-BC61-C0D8CB53ED4B}" destId="{3B7BD4CD-06FC-43D5-90C6-9D342BDF239E}" srcOrd="2" destOrd="0" presId="urn:microsoft.com/office/officeart/2008/layout/HorizontalMultiLevelHierarchy"/>
+    <dgm:cxn modelId="{7BF83C88-284D-4606-944E-325B3221DB30}" type="presParOf" srcId="{3B7BD4CD-06FC-43D5-90C6-9D342BDF239E}" destId="{FDE4A8BF-87F8-47D5-A0F5-7604AB11A8CF}" srcOrd="0" destOrd="0" presId="urn:microsoft.com/office/officeart/2008/layout/HorizontalMultiLevelHierarchy"/>
+    <dgm:cxn modelId="{85DDBCF6-CCFE-4EB6-8CD9-44A9FFB43E5B}" type="presParOf" srcId="{212185CC-4731-477D-BC61-C0D8CB53ED4B}" destId="{75818F90-4C9B-4EB5-BDC2-B19FBB00EAE1}" srcOrd="3" destOrd="0" presId="urn:microsoft.com/office/officeart/2008/layout/HorizontalMultiLevelHierarchy"/>
+    <dgm:cxn modelId="{500A166B-E980-4E75-9C94-D8D00E9D6E1C}" type="presParOf" srcId="{75818F90-4C9B-4EB5-BDC2-B19FBB00EAE1}" destId="{F9C83BCC-A098-4254-A165-2C148DA9DF14}" srcOrd="0" destOrd="0" presId="urn:microsoft.com/office/officeart/2008/layout/HorizontalMultiLevelHierarchy"/>
+    <dgm:cxn modelId="{3228AF6C-5E73-494D-A886-C963565FAA62}" type="presParOf" srcId="{75818F90-4C9B-4EB5-BDC2-B19FBB00EAE1}" destId="{295F9AFD-551A-44D7-B20F-62F37901800B}" srcOrd="1" destOrd="0" presId="urn:microsoft.com/office/officeart/2008/layout/HorizontalMultiLevelHierarchy"/>
+    <dgm:cxn modelId="{5B7C5E4C-32E3-4BAC-8E1C-D3C9C8F3B036}" type="presParOf" srcId="{3D163344-083B-4D60-AA56-70FFE3EF867F}" destId="{A8D08A0B-CA6D-4C4F-B408-FF8F9D996313}" srcOrd="8" destOrd="0" presId="urn:microsoft.com/office/officeart/2008/layout/HorizontalMultiLevelHierarchy"/>
+    <dgm:cxn modelId="{0AB29149-A1DE-495C-95CB-674E642E31B6}" type="presParOf" srcId="{A8D08A0B-CA6D-4C4F-B408-FF8F9D996313}" destId="{46D57F39-393E-4364-AF3F-7718641DEE3D}" srcOrd="0" destOrd="0" presId="urn:microsoft.com/office/officeart/2008/layout/HorizontalMultiLevelHierarchy"/>
+    <dgm:cxn modelId="{95A6D195-7E59-4F5D-B95C-5C06B6F0BA98}" type="presParOf" srcId="{3D163344-083B-4D60-AA56-70FFE3EF867F}" destId="{2135DBAD-C584-4582-B56E-F3C0517F6916}" srcOrd="9" destOrd="0" presId="urn:microsoft.com/office/officeart/2008/layout/HorizontalMultiLevelHierarchy"/>
+    <dgm:cxn modelId="{7386FC82-3205-42AE-8B67-25ACEDFB9B19}" type="presParOf" srcId="{2135DBAD-C584-4582-B56E-F3C0517F6916}" destId="{E699505A-8E9D-47D5-8083-54A83FFCB203}" srcOrd="0" destOrd="0" presId="urn:microsoft.com/office/officeart/2008/layout/HorizontalMultiLevelHierarchy"/>
+    <dgm:cxn modelId="{01F2642C-B392-485F-9D67-741F8181BCB2}" type="presParOf" srcId="{2135DBAD-C584-4582-B56E-F3C0517F6916}" destId="{C3C6CCFD-0771-4AD5-A1C5-3BAB00FC089F}" srcOrd="1" destOrd="0" presId="urn:microsoft.com/office/officeart/2008/layout/HorizontalMultiLevelHierarchy"/>
+    <dgm:cxn modelId="{91814CD8-3439-4224-8335-A6D32E8EB6DD}" type="presParOf" srcId="{C3C6CCFD-0771-4AD5-A1C5-3BAB00FC089F}" destId="{2A350A04-1FFE-4601-A6C5-7E415FA7F51A}" srcOrd="0" destOrd="0" presId="urn:microsoft.com/office/officeart/2008/layout/HorizontalMultiLevelHierarchy"/>
+    <dgm:cxn modelId="{EA428B99-BED5-407D-BB2F-43D927B8E69B}" type="presParOf" srcId="{2A350A04-1FFE-4601-A6C5-7E415FA7F51A}" destId="{C7C210BE-E7F6-4287-8A2E-0624A05CAC20}" srcOrd="0" destOrd="0" presId="urn:microsoft.com/office/officeart/2008/layout/HorizontalMultiLevelHierarchy"/>
+    <dgm:cxn modelId="{05E6978F-B866-4D28-BDCC-F41E93935E9C}" type="presParOf" srcId="{C3C6CCFD-0771-4AD5-A1C5-3BAB00FC089F}" destId="{07B6DA52-6BC8-4350-A3C8-6C2B7E647903}" srcOrd="1" destOrd="0" presId="urn:microsoft.com/office/officeart/2008/layout/HorizontalMultiLevelHierarchy"/>
+    <dgm:cxn modelId="{7E54A35B-478A-493E-A177-85FAA760CB8F}" type="presParOf" srcId="{07B6DA52-6BC8-4350-A3C8-6C2B7E647903}" destId="{9F741692-7F3D-4B9E-8E6B-E8A2D94D2270}" srcOrd="0" destOrd="0" presId="urn:microsoft.com/office/officeart/2008/layout/HorizontalMultiLevelHierarchy"/>
+    <dgm:cxn modelId="{F86D0947-D6A2-4ACA-84F9-9DB15E6CD6E4}" type="presParOf" srcId="{07B6DA52-6BC8-4350-A3C8-6C2B7E647903}" destId="{3B2839B7-1718-4E0E-AFAF-1F118936A6BA}" srcOrd="1" destOrd="0" presId="urn:microsoft.com/office/officeart/2008/layout/HorizontalMultiLevelHierarchy"/>
+    <dgm:cxn modelId="{0028E28F-4E9B-4525-81B6-912F48FD3D96}" type="presParOf" srcId="{C3C6CCFD-0771-4AD5-A1C5-3BAB00FC089F}" destId="{876E5C4B-3DF6-4F42-9492-4F1B493E9F36}" srcOrd="2" destOrd="0" presId="urn:microsoft.com/office/officeart/2008/layout/HorizontalMultiLevelHierarchy"/>
+    <dgm:cxn modelId="{A7CC67E8-E3B9-47DB-889B-4F0B8D20A47B}" type="presParOf" srcId="{876E5C4B-3DF6-4F42-9492-4F1B493E9F36}" destId="{AEA8E90F-BDCA-4DB7-A56C-BBCA26CC5101}" srcOrd="0" destOrd="0" presId="urn:microsoft.com/office/officeart/2008/layout/HorizontalMultiLevelHierarchy"/>
+    <dgm:cxn modelId="{99F69BA3-F417-4389-BBA4-F3D0409D5B91}" type="presParOf" srcId="{C3C6CCFD-0771-4AD5-A1C5-3BAB00FC089F}" destId="{6A29154F-1940-4CC2-BDF5-6494472AEBF8}" srcOrd="3" destOrd="0" presId="urn:microsoft.com/office/officeart/2008/layout/HorizontalMultiLevelHierarchy"/>
+    <dgm:cxn modelId="{3E63223E-5000-4A74-BA1E-DE388DBC0D06}" type="presParOf" srcId="{6A29154F-1940-4CC2-BDF5-6494472AEBF8}" destId="{CBEAFA92-AE51-4238-855E-4DC08CEB0C9B}" srcOrd="0" destOrd="0" presId="urn:microsoft.com/office/officeart/2008/layout/HorizontalMultiLevelHierarchy"/>
+    <dgm:cxn modelId="{D441B30B-40D8-406F-9EAB-03205C53451D}" type="presParOf" srcId="{6A29154F-1940-4CC2-BDF5-6494472AEBF8}" destId="{4191F2FE-89E5-464F-8DC0-3F1563485DB9}" srcOrd="1" destOrd="0" presId="urn:microsoft.com/office/officeart/2008/layout/HorizontalMultiLevelHierarchy"/>
+    <dgm:cxn modelId="{57AA1740-DB10-4A25-B525-670A1B4D84C0}" type="presParOf" srcId="{3D163344-083B-4D60-AA56-70FFE3EF867F}" destId="{155A8EB7-3923-410C-B475-D434B6504887}" srcOrd="10" destOrd="0" presId="urn:microsoft.com/office/officeart/2008/layout/HorizontalMultiLevelHierarchy"/>
+    <dgm:cxn modelId="{64CEF3D6-405D-4CED-8F44-21DC07E0DD77}" type="presParOf" srcId="{155A8EB7-3923-410C-B475-D434B6504887}" destId="{637EE862-A46D-45D2-8587-559EF18D09EC}" srcOrd="0" destOrd="0" presId="urn:microsoft.com/office/officeart/2008/layout/HorizontalMultiLevelHierarchy"/>
+    <dgm:cxn modelId="{FCEB7D6D-79E8-4E10-BE16-207E548C9049}" type="presParOf" srcId="{3D163344-083B-4D60-AA56-70FFE3EF867F}" destId="{E0FCE82E-7C54-4E0A-8C5F-AA7AB0F8DF19}" srcOrd="11" destOrd="0" presId="urn:microsoft.com/office/officeart/2008/layout/HorizontalMultiLevelHierarchy"/>
+    <dgm:cxn modelId="{635C5AA0-33BC-41A9-A3CE-BC939A1FB456}" type="presParOf" srcId="{E0FCE82E-7C54-4E0A-8C5F-AA7AB0F8DF19}" destId="{29592DFB-69C4-4A70-9A5B-26AD76A8FC70}" srcOrd="0" destOrd="0" presId="urn:microsoft.com/office/officeart/2008/layout/HorizontalMultiLevelHierarchy"/>
+    <dgm:cxn modelId="{A163B06E-E63D-4B72-BDE0-92997826A17A}" type="presParOf" srcId="{E0FCE82E-7C54-4E0A-8C5F-AA7AB0F8DF19}" destId="{FEA95E6F-2F11-44BC-B216-87CA80178114}" srcOrd="1" destOrd="0" presId="urn:microsoft.com/office/officeart/2008/layout/HorizontalMultiLevelHierarchy"/>
+    <dgm:cxn modelId="{37C74436-CBD7-4CFC-AB67-05A467D05FFC}" type="presParOf" srcId="{3D163344-083B-4D60-AA56-70FFE3EF867F}" destId="{B2B8A63B-2E1A-4860-ADA1-0BCAA342C517}" srcOrd="12" destOrd="0" presId="urn:microsoft.com/office/officeart/2008/layout/HorizontalMultiLevelHierarchy"/>
+    <dgm:cxn modelId="{38895A10-05B6-4246-A800-46DF8592EBE6}" type="presParOf" srcId="{B2B8A63B-2E1A-4860-ADA1-0BCAA342C517}" destId="{6035E7B3-39A6-4D5B-8BB6-7CF8C5B00A3E}" srcOrd="0" destOrd="0" presId="urn:microsoft.com/office/officeart/2008/layout/HorizontalMultiLevelHierarchy"/>
+    <dgm:cxn modelId="{96E3BDBD-B29E-4E5C-AA59-51535833CEE8}" type="presParOf" srcId="{3D163344-083B-4D60-AA56-70FFE3EF867F}" destId="{511DC031-4216-4CA8-9581-3BD5113810B0}" srcOrd="13" destOrd="0" presId="urn:microsoft.com/office/officeart/2008/layout/HorizontalMultiLevelHierarchy"/>
+    <dgm:cxn modelId="{D566AED1-EE49-404D-A77B-718553B3123A}" type="presParOf" srcId="{511DC031-4216-4CA8-9581-3BD5113810B0}" destId="{89DB950F-423A-488C-98D4-0B777A54F2B2}" srcOrd="0" destOrd="0" presId="urn:microsoft.com/office/officeart/2008/layout/HorizontalMultiLevelHierarchy"/>
+    <dgm:cxn modelId="{9EB0ACDA-B3DD-4504-8761-5B652A3FDB3E}" type="presParOf" srcId="{511DC031-4216-4CA8-9581-3BD5113810B0}" destId="{893B04C2-8C77-4A7D-B984-642025852206}" srcOrd="1" destOrd="0" presId="urn:microsoft.com/office/officeart/2008/layout/HorizontalMultiLevelHierarchy"/>
+    <dgm:cxn modelId="{B730277D-A178-43FA-9B2F-1A4E9CDEFAD4}" type="presParOf" srcId="{3D163344-083B-4D60-AA56-70FFE3EF867F}" destId="{8078C380-7710-4C3B-821F-6487A2F13132}" srcOrd="14" destOrd="0" presId="urn:microsoft.com/office/officeart/2008/layout/HorizontalMultiLevelHierarchy"/>
+    <dgm:cxn modelId="{FF5A93F8-4442-4089-9E61-58870C1F3056}" type="presParOf" srcId="{8078C380-7710-4C3B-821F-6487A2F13132}" destId="{DAB86854-36A0-479F-90C3-6C1E6AD5B441}" srcOrd="0" destOrd="0" presId="urn:microsoft.com/office/officeart/2008/layout/HorizontalMultiLevelHierarchy"/>
+    <dgm:cxn modelId="{D6F8D1F5-1F59-4876-975C-55083E201BBF}" type="presParOf" srcId="{3D163344-083B-4D60-AA56-70FFE3EF867F}" destId="{5D56D539-C790-444F-8C8C-F53DBD1427E6}" srcOrd="15" destOrd="0" presId="urn:microsoft.com/office/officeart/2008/layout/HorizontalMultiLevelHierarchy"/>
+    <dgm:cxn modelId="{99DB6E5C-68D4-43B7-B223-FE82C1F64118}" type="presParOf" srcId="{5D56D539-C790-444F-8C8C-F53DBD1427E6}" destId="{CA0A28C3-F588-45B9-A7FB-002CE77CF40B}" srcOrd="0" destOrd="0" presId="urn:microsoft.com/office/officeart/2008/layout/HorizontalMultiLevelHierarchy"/>
+    <dgm:cxn modelId="{D326B0F4-B52F-4B14-BA09-47D182462CD3}" type="presParOf" srcId="{5D56D539-C790-444F-8C8C-F53DBD1427E6}" destId="{9495D454-C4CD-4830-9C93-EFCB931B0F7C}" srcOrd="1" destOrd="0" presId="urn:microsoft.com/office/officeart/2008/layout/HorizontalMultiLevelHierarchy"/>
+    <dgm:cxn modelId="{743E3212-6EF1-420F-9AD4-F84A0519076A}" type="presParOf" srcId="{3D163344-083B-4D60-AA56-70FFE3EF867F}" destId="{AF405DBE-EF60-483A-8B89-AF5F40105A01}" srcOrd="16" destOrd="0" presId="urn:microsoft.com/office/officeart/2008/layout/HorizontalMultiLevelHierarchy"/>
+    <dgm:cxn modelId="{EF6A6226-A716-4630-818A-60DD8A8896E5}" type="presParOf" srcId="{AF405DBE-EF60-483A-8B89-AF5F40105A01}" destId="{2477D42B-ACBF-4246-98CD-6DDDAE7C1839}" srcOrd="0" destOrd="0" presId="urn:microsoft.com/office/officeart/2008/layout/HorizontalMultiLevelHierarchy"/>
+    <dgm:cxn modelId="{D78677AF-7870-44FB-92D4-82674AEDDD4D}" type="presParOf" srcId="{3D163344-083B-4D60-AA56-70FFE3EF867F}" destId="{9D264E69-0618-4A43-9D98-FDD4F71C9A27}" srcOrd="17" destOrd="0" presId="urn:microsoft.com/office/officeart/2008/layout/HorizontalMultiLevelHierarchy"/>
+    <dgm:cxn modelId="{9E868C72-7837-4E45-8CC1-BE23908A282F}" type="presParOf" srcId="{9D264E69-0618-4A43-9D98-FDD4F71C9A27}" destId="{D63B4C8B-2BE3-4948-895A-D1143EFAFBFD}" srcOrd="0" destOrd="0" presId="urn:microsoft.com/office/officeart/2008/layout/HorizontalMultiLevelHierarchy"/>
+    <dgm:cxn modelId="{9545D37A-64C8-4B75-93E7-BCE332E96EC4}" type="presParOf" srcId="{9D264E69-0618-4A43-9D98-FDD4F71C9A27}" destId="{C6444027-7B65-426F-B40C-E9F598AC00FA}" srcOrd="1" destOrd="0" presId="urn:microsoft.com/office/officeart/2008/layout/HorizontalMultiLevelHierarchy"/>
+    <dgm:cxn modelId="{0C783F0B-060F-4CE9-B56E-707AC7457898}" type="presParOf" srcId="{C6444027-7B65-426F-B40C-E9F598AC00FA}" destId="{5737DC10-71D1-4A0A-9BB2-481B3AD819E5}" srcOrd="0" destOrd="0" presId="urn:microsoft.com/office/officeart/2008/layout/HorizontalMultiLevelHierarchy"/>
+    <dgm:cxn modelId="{15C4D098-9BE4-451B-8BFC-E9712D0DE3A5}" type="presParOf" srcId="{5737DC10-71D1-4A0A-9BB2-481B3AD819E5}" destId="{B56FC900-A30D-4106-BFB1-E98DF14821F0}" srcOrd="0" destOrd="0" presId="urn:microsoft.com/office/officeart/2008/layout/HorizontalMultiLevelHierarchy"/>
+    <dgm:cxn modelId="{A2487CB8-585C-4D3E-BA75-CDADBDD17087}" type="presParOf" srcId="{C6444027-7B65-426F-B40C-E9F598AC00FA}" destId="{86937351-4947-475D-A818-3BA5147A67B2}" srcOrd="1" destOrd="0" presId="urn:microsoft.com/office/officeart/2008/layout/HorizontalMultiLevelHierarchy"/>
+    <dgm:cxn modelId="{1A77A21C-0BD1-48C7-BB80-30D182443A94}" type="presParOf" srcId="{86937351-4947-475D-A818-3BA5147A67B2}" destId="{DD61CD05-157F-46B0-B624-FAA862EC6E21}" srcOrd="0" destOrd="0" presId="urn:microsoft.com/office/officeart/2008/layout/HorizontalMultiLevelHierarchy"/>
+    <dgm:cxn modelId="{D4A10488-6994-464B-BE76-67866B28DA48}" type="presParOf" srcId="{86937351-4947-475D-A818-3BA5147A67B2}" destId="{C2C3EDFC-D5B9-4415-85E5-2F549515037A}" srcOrd="1" destOrd="0" presId="urn:microsoft.com/office/officeart/2008/layout/HorizontalMultiLevelHierarchy"/>
   </dgm:cxnLst>
   <dgm:bg/>
   <dgm:whole/>
@@ -20546,7 +20817,7 @@
 </file>
 
 <file path=customXml/itemProps1.xml><?xml version="1.0" encoding="utf-8"?>
-<ds:datastoreItem xmlns:ds="http://schemas.openxmlformats.org/officeDocument/2006/customXml" ds:itemID="{0CEC3506-42A3-4C76-B684-B1C0A4EE04ED}">
+<ds:datastoreItem xmlns:ds="http://schemas.openxmlformats.org/officeDocument/2006/customXml" ds:itemID="{A638E2DF-781F-4260-BDE4-CD7C7A3B14B3}">
   <ds:schemaRefs>
     <ds:schemaRef ds:uri="http://schemas.openxmlformats.org/officeDocument/2006/bibliography"/>
   </ds:schemaRefs>

</xml_diff>

<commit_message>
filtre terminer + améioration signup
</commit_message>
<xml_diff>
--- a/Grant_DocTech.docx
+++ b/Grant_DocTech.docx
@@ -3496,27 +3496,14 @@
       <w:r>
         <w:t xml:space="preserve">Figure </w:t>
       </w:r>
-      <w:r>
-        <w:fldChar w:fldCharType="begin"/>
-      </w:r>
-      <w:r>
-        <w:instrText xml:space="preserve"> SEQ Figure \* ARABIC </w:instrText>
-      </w:r>
-      <w:r>
-        <w:fldChar w:fldCharType="separate"/>
-      </w:r>
-      <w:r>
-        <w:rPr>
-          <w:noProof/>
-        </w:rPr>
-        <w:t>1</w:t>
-      </w:r>
-      <w:r>
-        <w:rPr>
-          <w:noProof/>
-        </w:rPr>
-        <w:fldChar w:fldCharType="end"/>
-      </w:r>
+      <w:fldSimple w:instr=" SEQ Figure \* ARABIC ">
+        <w:r>
+          <w:rPr>
+            <w:noProof/>
+          </w:rPr>
+          <w:t>1</w:t>
+        </w:r>
+      </w:fldSimple>
       <w:r>
         <w:t xml:space="preserve"> - Site </w:t>
       </w:r>
@@ -3843,27 +3830,14 @@
       <w:r>
         <w:t xml:space="preserve">Figure </w:t>
       </w:r>
-      <w:r>
-        <w:fldChar w:fldCharType="begin"/>
-      </w:r>
-      <w:r>
-        <w:instrText xml:space="preserve"> SEQ Figure \* ARABIC </w:instrText>
-      </w:r>
-      <w:r>
-        <w:fldChar w:fldCharType="separate"/>
-      </w:r>
-      <w:r>
-        <w:rPr>
-          <w:noProof/>
-        </w:rPr>
-        <w:t>2</w:t>
-      </w:r>
-      <w:r>
-        <w:rPr>
-          <w:noProof/>
-        </w:rPr>
-        <w:fldChar w:fldCharType="end"/>
-      </w:r>
+      <w:fldSimple w:instr=" SEQ Figure \* ARABIC ">
+        <w:r>
+          <w:rPr>
+            <w:noProof/>
+          </w:rPr>
+          <w:t>2</w:t>
+        </w:r>
+      </w:fldSimple>
       <w:r>
         <w:t xml:space="preserve"> - Modal de login au site</w:t>
       </w:r>
@@ -3933,27 +3907,14 @@
       <w:r>
         <w:t xml:space="preserve">Figure </w:t>
       </w:r>
-      <w:r>
-        <w:fldChar w:fldCharType="begin"/>
-      </w:r>
-      <w:r>
-        <w:instrText xml:space="preserve"> SEQ Figure \* ARABIC </w:instrText>
-      </w:r>
-      <w:r>
-        <w:fldChar w:fldCharType="separate"/>
-      </w:r>
-      <w:r>
-        <w:rPr>
-          <w:noProof/>
-        </w:rPr>
-        <w:t>3</w:t>
-      </w:r>
-      <w:r>
-        <w:rPr>
-          <w:noProof/>
-        </w:rPr>
-        <w:fldChar w:fldCharType="end"/>
-      </w:r>
+      <w:fldSimple w:instr=" SEQ Figure \* ARABIC ">
+        <w:r>
+          <w:rPr>
+            <w:noProof/>
+          </w:rPr>
+          <w:t>3</w:t>
+        </w:r>
+      </w:fldSimple>
       <w:r>
         <w:t xml:space="preserve"> - Page </w:t>
       </w:r>
@@ -4026,27 +3987,14 @@
       <w:r>
         <w:t xml:space="preserve">Figure </w:t>
       </w:r>
-      <w:r>
-        <w:fldChar w:fldCharType="begin"/>
-      </w:r>
-      <w:r>
-        <w:instrText xml:space="preserve"> SEQ Figure \* ARABIC </w:instrText>
-      </w:r>
-      <w:r>
-        <w:fldChar w:fldCharType="separate"/>
-      </w:r>
-      <w:r>
-        <w:rPr>
-          <w:noProof/>
-        </w:rPr>
-        <w:t>4</w:t>
-      </w:r>
-      <w:r>
-        <w:rPr>
-          <w:noProof/>
-        </w:rPr>
-        <w:fldChar w:fldCharType="end"/>
-      </w:r>
+      <w:fldSimple w:instr=" SEQ Figure \* ARABIC ">
+        <w:r>
+          <w:rPr>
+            <w:noProof/>
+          </w:rPr>
+          <w:t>4</w:t>
+        </w:r>
+      </w:fldSimple>
       <w:r>
         <w:t xml:space="preserve"> - Modal d'ajout de recette</w:t>
       </w:r>
@@ -4113,24 +4061,14 @@
       <w:r>
         <w:t xml:space="preserve">Figure </w:t>
       </w:r>
-      <w:r>
-        <w:fldChar w:fldCharType="begin"/>
-      </w:r>
-      <w:r>
-        <w:instrText xml:space="preserve"> SEQ Figure \* ARABIC </w:instrText>
-      </w:r>
-      <w:r>
-        <w:fldChar w:fldCharType="separate"/>
-      </w:r>
-      <w:r>
-        <w:rPr>
-          <w:noProof/>
-        </w:rPr>
-        <w:t>5</w:t>
-      </w:r>
-      <w:r>
-        <w:fldChar w:fldCharType="end"/>
-      </w:r>
+      <w:fldSimple w:instr=" SEQ Figure \* ARABIC ">
+        <w:r>
+          <w:rPr>
+            <w:noProof/>
+          </w:rPr>
+          <w:t>5</w:t>
+        </w:r>
+      </w:fldSimple>
       <w:r>
         <w:t xml:space="preserve"> - Validation par l'administrateur</w:t>
       </w:r>
@@ -5138,27 +5076,14 @@
       <w:r>
         <w:t xml:space="preserve">Figure </w:t>
       </w:r>
-      <w:r>
-        <w:fldChar w:fldCharType="begin"/>
-      </w:r>
-      <w:r>
-        <w:instrText xml:space="preserve"> SEQ Figure \* ARABIC </w:instrText>
-      </w:r>
-      <w:r>
-        <w:fldChar w:fldCharType="separate"/>
-      </w:r>
-      <w:r>
-        <w:rPr>
-          <w:noProof/>
-        </w:rPr>
-        <w:t>6</w:t>
-      </w:r>
-      <w:r>
-        <w:rPr>
-          <w:noProof/>
-        </w:rPr>
-        <w:fldChar w:fldCharType="end"/>
-      </w:r>
+      <w:fldSimple w:instr=" SEQ Figure \* ARABIC ">
+        <w:r>
+          <w:rPr>
+            <w:noProof/>
+          </w:rPr>
+          <w:t>6</w:t>
+        </w:r>
+      </w:fldSimple>
       <w:r>
         <w:t xml:space="preserve"> - </w:t>
       </w:r>
@@ -6682,8 +6607,18 @@
       <w:r>
         <w:t>. De cette manière, je peux filtrer les recettes par date d’ajout.</w:t>
       </w:r>
-      <w:bookmarkStart w:id="29" w:name="_GoBack"/>
-      <w:bookmarkEnd w:id="29"/>
+    </w:p>
+    <w:p>
+      <w:pPr>
+        <w:pStyle w:val="Titre2"/>
+        <w:numPr>
+          <w:ilvl w:val="1"/>
+          <w:numId w:val="10"/>
+        </w:numPr>
+      </w:pPr>
+      <w:r>
+        <w:t>Dictionnaire de données</w:t>
+      </w:r>
     </w:p>
     <w:tbl>
       <w:tblPr>
@@ -10872,6 +10807,7 @@
                 <w:color w:val="000000"/>
                 <w:lang w:eastAsia="fr-CH"/>
               </w:rPr>
+              <w:lastRenderedPageBreak/>
               <w:t>IdUtilisateur</w:t>
             </w:r>
             <w:proofErr w:type="spellEnd"/>
@@ -11068,7 +11004,6 @@
                 <w:color w:val="000000"/>
                 <w:lang w:eastAsia="fr-CH"/>
               </w:rPr>
-              <w:lastRenderedPageBreak/>
               <w:t>IdType</w:t>
             </w:r>
             <w:proofErr w:type="spellEnd"/>
@@ -13519,11 +13454,11 @@
           <w:numId w:val="10"/>
         </w:numPr>
       </w:pPr>
-      <w:bookmarkStart w:id="30" w:name="_Toc485368960"/>
+      <w:bookmarkStart w:id="29" w:name="_Toc485368960"/>
       <w:r>
         <w:t>Gestion des favoris</w:t>
       </w:r>
-      <w:bookmarkEnd w:id="30"/>
+      <w:bookmarkEnd w:id="29"/>
     </w:p>
     <w:p>
       <w:r>
@@ -13615,31 +13550,18 @@
         <w:pStyle w:val="Lgende"/>
         <w:jc w:val="center"/>
       </w:pPr>
-      <w:bookmarkStart w:id="31" w:name="_Toc485131884"/>
+      <w:bookmarkStart w:id="30" w:name="_Toc485131884"/>
       <w:r>
         <w:t xml:space="preserve">Figure </w:t>
       </w:r>
-      <w:r>
-        <w:fldChar w:fldCharType="begin"/>
-      </w:r>
-      <w:r>
-        <w:instrText xml:space="preserve"> SEQ Figure \* ARABIC </w:instrText>
-      </w:r>
-      <w:r>
-        <w:fldChar w:fldCharType="separate"/>
-      </w:r>
-      <w:r>
-        <w:rPr>
-          <w:noProof/>
-        </w:rPr>
-        <w:t>7</w:t>
-      </w:r>
-      <w:r>
-        <w:rPr>
-          <w:noProof/>
-        </w:rPr>
-        <w:fldChar w:fldCharType="end"/>
-      </w:r>
+      <w:fldSimple w:instr=" SEQ Figure \* ARABIC ">
+        <w:r>
+          <w:rPr>
+            <w:noProof/>
+          </w:rPr>
+          <w:t>7</w:t>
+        </w:r>
+      </w:fldSimple>
       <w:r>
         <w:t xml:space="preserve"> - Call </w:t>
       </w:r>
@@ -13651,7 +13573,7 @@
       <w:r>
         <w:t xml:space="preserve"> pour ajouter un favori</w:t>
       </w:r>
-      <w:bookmarkEnd w:id="31"/>
+      <w:bookmarkEnd w:id="30"/>
     </w:p>
     <w:p>
       <w:r>
@@ -13678,17 +13600,17 @@
       </w:r>
       <w:proofErr w:type="spellEnd"/>
       <w:r>
-        <w:t xml:space="preserve"> qui nous permet d’avoir l’icône de l’étoile rempli</w:t>
+        <w:t xml:space="preserve"> qui nous </w:t>
+      </w:r>
+      <w:r>
+        <w:lastRenderedPageBreak/>
+        <w:t>permet d’avoir l’icône de l’étoile rempli</w:t>
       </w:r>
       <w:r>
         <w:t>e</w:t>
       </w:r>
       <w:r>
-        <w:t xml:space="preserve">. On ajoute aussi un événement pour défavoriser sur </w:t>
-      </w:r>
-      <w:r>
-        <w:lastRenderedPageBreak/>
-        <w:t xml:space="preserve">l’icône. De cette manière, quand on favorise une recette en recliquant on peut la défavoriser et ainsi de suite. Le call pour défavoriser ajoute un événement pour favoriser. </w:t>
+        <w:t xml:space="preserve">. On ajoute aussi un événement pour défavoriser sur l’icône. De cette manière, quand on favorise une recette en recliquant on peut la défavoriser et ainsi de suite. Le call pour défavoriser ajoute un événement pour favoriser. </w:t>
       </w:r>
     </w:p>
     <w:p/>
@@ -13714,11 +13636,11 @@
           <w:numId w:val="10"/>
         </w:numPr>
       </w:pPr>
-      <w:bookmarkStart w:id="32" w:name="_Toc485368961"/>
+      <w:bookmarkStart w:id="31" w:name="_Toc485368961"/>
       <w:r>
         <w:t>Gestion de la validation par l’administrateur</w:t>
       </w:r>
-      <w:bookmarkEnd w:id="32"/>
+      <w:bookmarkEnd w:id="31"/>
     </w:p>
     <w:p>
       <w:r>
@@ -13795,35 +13717,22 @@
         <w:pStyle w:val="Lgende"/>
         <w:jc w:val="center"/>
       </w:pPr>
-      <w:bookmarkStart w:id="33" w:name="_Toc485131885"/>
+      <w:bookmarkStart w:id="32" w:name="_Toc485131885"/>
       <w:r>
         <w:t xml:space="preserve">Figure </w:t>
       </w:r>
-      <w:r>
-        <w:fldChar w:fldCharType="begin"/>
-      </w:r>
-      <w:r>
-        <w:instrText xml:space="preserve"> SEQ Figure \* ARABIC </w:instrText>
-      </w:r>
-      <w:r>
-        <w:fldChar w:fldCharType="separate"/>
-      </w:r>
-      <w:r>
-        <w:rPr>
-          <w:noProof/>
-        </w:rPr>
-        <w:t>8</w:t>
-      </w:r>
-      <w:r>
-        <w:rPr>
-          <w:noProof/>
-        </w:rPr>
-        <w:fldChar w:fldCharType="end"/>
-      </w:r>
+      <w:fldSimple w:instr=" SEQ Figure \* ARABIC ">
+        <w:r>
+          <w:rPr>
+            <w:noProof/>
+          </w:rPr>
+          <w:t>8</w:t>
+        </w:r>
+      </w:fldSimple>
       <w:r>
         <w:t xml:space="preserve"> - Afficher recette pour la validation</w:t>
       </w:r>
-      <w:bookmarkEnd w:id="33"/>
+      <w:bookmarkEnd w:id="32"/>
     </w:p>
     <w:p>
       <w:r>
@@ -13923,35 +13832,22 @@
         <w:pStyle w:val="Lgende"/>
         <w:jc w:val="center"/>
       </w:pPr>
-      <w:bookmarkStart w:id="34" w:name="_Toc485131886"/>
+      <w:bookmarkStart w:id="33" w:name="_Toc485131886"/>
       <w:r>
         <w:t xml:space="preserve">Figure </w:t>
       </w:r>
-      <w:r>
-        <w:fldChar w:fldCharType="begin"/>
-      </w:r>
-      <w:r>
-        <w:instrText xml:space="preserve"> SEQ Figure \* ARABIC </w:instrText>
-      </w:r>
-      <w:r>
-        <w:fldChar w:fldCharType="separate"/>
-      </w:r>
-      <w:r>
-        <w:rPr>
-          <w:noProof/>
-        </w:rPr>
-        <w:t>9</w:t>
-      </w:r>
-      <w:r>
-        <w:rPr>
-          <w:noProof/>
-        </w:rPr>
-        <w:fldChar w:fldCharType="end"/>
-      </w:r>
+      <w:fldSimple w:instr=" SEQ Figure \* ARABIC ">
+        <w:r>
+          <w:rPr>
+            <w:noProof/>
+          </w:rPr>
+          <w:t>9</w:t>
+        </w:r>
+      </w:fldSimple>
       <w:r>
         <w:t xml:space="preserve"> - Trouver l'id de la recette</w:t>
       </w:r>
-      <w:bookmarkEnd w:id="34"/>
+      <w:bookmarkEnd w:id="33"/>
     </w:p>
     <w:p>
       <w:r>
@@ -13978,12 +13874,12 @@
           <w:numId w:val="10"/>
         </w:numPr>
       </w:pPr>
-      <w:bookmarkStart w:id="35" w:name="_Toc485368962"/>
+      <w:bookmarkStart w:id="34" w:name="_Toc485368962"/>
       <w:r>
         <w:lastRenderedPageBreak/>
         <w:t>Gestion des commentaires</w:t>
       </w:r>
-      <w:bookmarkEnd w:id="35"/>
+      <w:bookmarkEnd w:id="34"/>
     </w:p>
     <w:p>
       <w:r>
@@ -14091,11 +13987,11 @@
           <w:numId w:val="10"/>
         </w:numPr>
       </w:pPr>
-      <w:bookmarkStart w:id="36" w:name="_Toc485368963"/>
+      <w:bookmarkStart w:id="35" w:name="_Toc485368963"/>
       <w:r>
         <w:t>Ajout de recette par l’utilisateur</w:t>
       </w:r>
-      <w:bookmarkEnd w:id="36"/>
+      <w:bookmarkEnd w:id="35"/>
     </w:p>
     <w:p>
       <w:r>
@@ -14280,31 +14176,18 @@
         <w:pStyle w:val="Lgende"/>
         <w:jc w:val="center"/>
       </w:pPr>
-      <w:bookmarkStart w:id="37" w:name="_Toc485131887"/>
+      <w:bookmarkStart w:id="36" w:name="_Toc485131887"/>
       <w:r>
         <w:t xml:space="preserve">Figure </w:t>
       </w:r>
-      <w:r>
-        <w:fldChar w:fldCharType="begin"/>
-      </w:r>
-      <w:r>
-        <w:instrText xml:space="preserve"> SEQ Figure \* ARABIC </w:instrText>
-      </w:r>
-      <w:r>
-        <w:fldChar w:fldCharType="separate"/>
-      </w:r>
-      <w:r>
-        <w:rPr>
-          <w:noProof/>
-        </w:rPr>
-        <w:t>10</w:t>
-      </w:r>
-      <w:r>
-        <w:rPr>
-          <w:noProof/>
-        </w:rPr>
-        <w:fldChar w:fldCharType="end"/>
-      </w:r>
+      <w:fldSimple w:instr=" SEQ Figure \* ARABIC ">
+        <w:r>
+          <w:rPr>
+            <w:noProof/>
+          </w:rPr>
+          <w:t>10</w:t>
+        </w:r>
+      </w:fldSimple>
       <w:r>
         <w:t xml:space="preserve"> - </w:t>
       </w:r>
@@ -14321,7 +14204,7 @@
       <w:r>
         <w:t>$files)</w:t>
       </w:r>
-      <w:bookmarkEnd w:id="37"/>
+      <w:bookmarkEnd w:id="36"/>
     </w:p>
     <w:p>
       <w:pPr>
@@ -14331,11 +14214,11 @@
           <w:numId w:val="10"/>
         </w:numPr>
       </w:pPr>
-      <w:bookmarkStart w:id="38" w:name="_Toc485368964"/>
+      <w:bookmarkStart w:id="37" w:name="_Toc485368964"/>
       <w:r>
         <w:t>Auto complétion et recherche</w:t>
       </w:r>
-      <w:bookmarkEnd w:id="38"/>
+      <w:bookmarkEnd w:id="37"/>
     </w:p>
     <w:p>
       <w:r>
@@ -14420,27 +14303,14 @@
       <w:r>
         <w:t xml:space="preserve">Figure </w:t>
       </w:r>
-      <w:r>
-        <w:fldChar w:fldCharType="begin"/>
-      </w:r>
-      <w:r>
-        <w:instrText xml:space="preserve"> SEQ Figure \* ARABIC </w:instrText>
-      </w:r>
-      <w:r>
-        <w:fldChar w:fldCharType="separate"/>
-      </w:r>
-      <w:r>
-        <w:rPr>
-          <w:noProof/>
-        </w:rPr>
-        <w:t>11</w:t>
-      </w:r>
-      <w:r>
-        <w:rPr>
-          <w:noProof/>
-        </w:rPr>
-        <w:fldChar w:fldCharType="end"/>
-      </w:r>
+      <w:fldSimple w:instr=" SEQ Figure \* ARABIC ">
+        <w:r>
+          <w:rPr>
+            <w:noProof/>
+          </w:rPr>
+          <w:t>11</w:t>
+        </w:r>
+      </w:fldSimple>
       <w:r>
         <w:t xml:space="preserve"> - Call AJAX pour l'auto complétion</w:t>
       </w:r>
@@ -14557,11 +14427,11 @@
           <w:numId w:val="10"/>
         </w:numPr>
       </w:pPr>
-      <w:bookmarkStart w:id="39" w:name="_Toc485368965"/>
+      <w:bookmarkStart w:id="38" w:name="_Toc485368965"/>
       <w:r>
         <w:t>Rapport de tests</w:t>
       </w:r>
-      <w:bookmarkEnd w:id="39"/>
+      <w:bookmarkEnd w:id="38"/>
     </w:p>
     <w:tbl>
       <w:tblPr>
@@ -16467,6 +16337,7 @@
             <w:pPr>
               <w:jc w:val="center"/>
             </w:pPr>
+            <w:bookmarkStart w:id="39" w:name="_GoBack"/>
           </w:p>
         </w:tc>
         <w:tc>
@@ -16533,6 +16404,7 @@
           </w:p>
         </w:tc>
       </w:tr>
+      <w:bookmarkEnd w:id="39"/>
       <w:tr>
         <w:trPr>
           <w:jc w:val="center"/>
@@ -16639,6 +16511,41 @@
     </w:p>
     <w:p>
       <w:pPr>
+        <w:pStyle w:val="Titre2"/>
+      </w:pPr>
+      <w:r>
+        <w:t>Différence entre le planning prévu et réel</w:t>
+      </w:r>
+    </w:p>
+    <w:p/>
+    <w:p>
+      <w:pPr>
+        <w:pStyle w:val="Titre2"/>
+      </w:pPr>
+      <w:r>
+        <w:t>Résultat obtenu et améliorations possible</w:t>
+      </w:r>
+    </w:p>
+    <w:p>
+      <w:r>
+        <w:t xml:space="preserve">Le résultat obtenu est </w:t>
+      </w:r>
+    </w:p>
+    <w:p>
+      <w:pPr>
+        <w:pStyle w:val="Titre2"/>
+      </w:pPr>
+      <w:r>
+        <w:t>Bilan personnel</w:t>
+      </w:r>
+    </w:p>
+    <w:p>
+      <w:r>
+        <w:t>Je suis assez satisfaite du résultat que j’ai obtenu. Ces deux semaines de TPI étaient très intense et je suis contente d’être arrivée au bout avec un programme qui fonctionne bien.</w:t>
+      </w:r>
+    </w:p>
+    <w:p>
+      <w:pPr>
         <w:pStyle w:val="Titre1"/>
         <w:numPr>
           <w:ilvl w:val="0"/>
@@ -16647,6 +16554,7 @@
       </w:pPr>
       <w:bookmarkStart w:id="41" w:name="_Toc485368967"/>
       <w:r>
+        <w:lastRenderedPageBreak/>
         <w:t>Bibliographie</w:t>
       </w:r>
       <w:bookmarkEnd w:id="41"/>
@@ -16783,7 +16691,6 @@
       </w:pPr>
       <w:bookmarkStart w:id="43" w:name="_Toc485368969"/>
       <w:r>
-        <w:lastRenderedPageBreak/>
         <w:t>Recette utilisé</w:t>
       </w:r>
       <w:bookmarkEnd w:id="43"/>
@@ -17585,6 +17492,7 @@
         <w:docPartUnique/>
       </w:docPartObj>
     </w:sdtPr>
+    <w:sdtEndPr/>
     <w:sdtContent>
       <w:p>
         <w:pPr>
@@ -17605,7 +17513,7 @@
             <w:noProof/>
             <w:lang w:val="fr-FR"/>
           </w:rPr>
-          <w:t>17</w:t>
+          <w:t>24</w:t>
         </w:r>
         <w:r>
           <w:fldChar w:fldCharType="end"/>
@@ -22806,10 +22714,24 @@
     <dgm:pt modelId="{B6A87718-89D0-48CF-A691-72596561A881}" type="pres">
       <dgm:prSet presAssocID="{685ED53B-F3F0-499E-8420-492AFE96C926}" presName="conn2-1" presStyleLbl="parChTrans1D2" presStyleIdx="8" presStyleCnt="10"/>
       <dgm:spPr/>
+      <dgm:t>
+        <a:bodyPr/>
+        <a:lstStyle/>
+        <a:p>
+          <a:endParaRPr lang="fr-CH"/>
+        </a:p>
+      </dgm:t>
     </dgm:pt>
     <dgm:pt modelId="{0CC7743A-D24B-46D9-B636-D053ABB641AA}" type="pres">
       <dgm:prSet presAssocID="{685ED53B-F3F0-499E-8420-492AFE96C926}" presName="connTx" presStyleLbl="parChTrans1D2" presStyleIdx="8" presStyleCnt="10"/>
       <dgm:spPr/>
+      <dgm:t>
+        <a:bodyPr/>
+        <a:lstStyle/>
+        <a:p>
+          <a:endParaRPr lang="fr-CH"/>
+        </a:p>
+      </dgm:t>
     </dgm:pt>
     <dgm:pt modelId="{DFFF789F-13EA-4F2F-AB3D-7FA9E216EFC7}" type="pres">
       <dgm:prSet presAssocID="{D4E6CDA7-79B6-4061-9DC0-A810BEF05123}" presName="root2" presStyleCnt="0"/>
@@ -22926,174 +22848,174 @@
     </dgm:pt>
   </dgm:ptLst>
   <dgm:cxnLst>
+    <dgm:cxn modelId="{5EDB37F0-C37C-4CA7-9B85-86A9AF1CBA4E}" type="presOf" srcId="{B06B4F43-694C-42BD-B215-2D69E0BFD874}" destId="{89E543A4-874C-4345-BB0C-8059B0EF7D69}" srcOrd="0" destOrd="0" presId="urn:microsoft.com/office/officeart/2008/layout/HorizontalMultiLevelHierarchy"/>
     <dgm:cxn modelId="{5FF0EBA5-8956-43F5-ABFC-EBD13866DF99}" srcId="{FF1EF99F-DCC7-4048-B13A-20E2CD0EE14F}" destId="{D4E6CDA7-79B6-4061-9DC0-A810BEF05123}" srcOrd="8" destOrd="0" parTransId="{685ED53B-F3F0-499E-8420-492AFE96C926}" sibTransId="{F86ED31E-830F-4052-A787-876B336266C3}"/>
-    <dgm:cxn modelId="{CB38B23A-FC03-4192-AE54-16795564D49F}" type="presOf" srcId="{2002EF31-4DCD-45D2-9C93-9B8B2411B149}" destId="{89DB950F-423A-488C-98D4-0B777A54F2B2}" srcOrd="0" destOrd="0" presId="urn:microsoft.com/office/officeart/2008/layout/HorizontalMultiLevelHierarchy"/>
-    <dgm:cxn modelId="{3E516CE8-4554-4716-9504-53D997B3AFEE}" type="presOf" srcId="{D4E6CDA7-79B6-4061-9DC0-A810BEF05123}" destId="{E0DBC5B8-FCC3-4870-B328-C4FA0634449F}" srcOrd="0" destOrd="0" presId="urn:microsoft.com/office/officeart/2008/layout/HorizontalMultiLevelHierarchy"/>
     <dgm:cxn modelId="{FCDE0E61-9358-482E-934F-B06E1F964897}" srcId="{FF1EF99F-DCC7-4048-B13A-20E2CD0EE14F}" destId="{2002EF31-4DCD-45D2-9C93-9B8B2411B149}" srcOrd="6" destOrd="0" parTransId="{23E866D4-34D7-4A05-B91F-BDE72C0D87D3}" sibTransId="{9C6B26B2-2136-46F9-8021-01C08E94DACD}"/>
     <dgm:cxn modelId="{592B8F4B-917A-4FCD-B5EF-2E42D8270F1B}" srcId="{FF1EF99F-DCC7-4048-B13A-20E2CD0EE14F}" destId="{BE57C306-A8A4-4D22-8204-1C96A671FBB7}" srcOrd="9" destOrd="0" parTransId="{16C683E2-6A4F-417E-8D7B-63B47535EB5C}" sibTransId="{159892ED-0D93-46EF-B61A-D42652BD9D4A}"/>
-    <dgm:cxn modelId="{40C0FA99-9399-41A7-BC8F-9FB71E89DC03}" type="presOf" srcId="{3A3825E2-0A19-491F-89A7-15600CAFFB47}" destId="{F48DDA0D-9C01-4102-89B4-6847596EC8BB}" srcOrd="1" destOrd="0" presId="urn:microsoft.com/office/officeart/2008/layout/HorizontalMultiLevelHierarchy"/>
-    <dgm:cxn modelId="{192B02DD-527C-43AB-A5CD-081A35B84F2C}" type="presOf" srcId="{F4FE5D9F-0067-462D-A056-5EEF254D16CE}" destId="{DF56F118-F77A-48FA-A001-70BBEB49CBE8}" srcOrd="0" destOrd="0" presId="urn:microsoft.com/office/officeart/2008/layout/HorizontalMultiLevelHierarchy"/>
+    <dgm:cxn modelId="{3245A7AC-8262-4809-87F5-97346DA5C10D}" type="presOf" srcId="{0EF3DB87-AEC2-4093-88D7-E6CCD6260A20}" destId="{0B795453-ADD3-4392-91E1-1366412AFD04}" srcOrd="0" destOrd="0" presId="urn:microsoft.com/office/officeart/2008/layout/HorizontalMultiLevelHierarchy"/>
+    <dgm:cxn modelId="{98EA3708-1CA3-4894-ABF5-9979074D5B01}" type="presOf" srcId="{2002EF31-4DCD-45D2-9C93-9B8B2411B149}" destId="{89DB950F-423A-488C-98D4-0B777A54F2B2}" srcOrd="0" destOrd="0" presId="urn:microsoft.com/office/officeart/2008/layout/HorizontalMultiLevelHierarchy"/>
     <dgm:cxn modelId="{8DE29864-DFD9-4D6B-AD2C-6C6968BB1DB0}" srcId="{FF1EF99F-DCC7-4048-B13A-20E2CD0EE14F}" destId="{035D97B5-910E-47F0-BE44-0A0C9155F6FF}" srcOrd="7" destOrd="0" parTransId="{D67A7ADB-4FF5-4871-AD21-F979101A992C}" sibTransId="{070EF40F-2E75-4FC3-AD52-7C01E29DDF62}"/>
+    <dgm:cxn modelId="{1F1FBB46-3BE2-49AB-9946-5CCFCE2EEC2C}" type="presOf" srcId="{A56150FF-596C-4537-80A0-CD5E37A225FF}" destId="{CBEAFA92-AE51-4238-855E-4DC08CEB0C9B}" srcOrd="0" destOrd="0" presId="urn:microsoft.com/office/officeart/2008/layout/HorizontalMultiLevelHierarchy"/>
     <dgm:cxn modelId="{63521725-9710-45A2-8465-EDE98631EB56}" srcId="{5AC7A5BB-CB5D-4D60-A4D2-1DE6FAFF219E}" destId="{759D0BF6-316F-48AB-ABC2-5230555B1D19}" srcOrd="0" destOrd="0" parTransId="{77EEB2C6-0FBF-418F-BE94-F9015ECBBE3F}" sibTransId="{21F96CC6-06BA-4F24-B26C-28B6EA4800EA}"/>
     <dgm:cxn modelId="{166D33CB-CB00-4A6E-9A34-195587EBA414}" srcId="{FF1EF99F-DCC7-4048-B13A-20E2CD0EE14F}" destId="{5AC7A5BB-CB5D-4D60-A4D2-1DE6FAFF219E}" srcOrd="1" destOrd="0" parTransId="{3A3825E2-0A19-491F-89A7-15600CAFFB47}" sibTransId="{C69D3C3A-EB8C-4770-B88F-BDCBE2641366}"/>
     <dgm:cxn modelId="{BCB4F44D-1384-4150-AB2F-3EC290B5A1E0}" srcId="{78355061-215E-4861-9B6D-4136BB57B328}" destId="{FF1EF99F-DCC7-4048-B13A-20E2CD0EE14F}" srcOrd="0" destOrd="0" parTransId="{CC6A8AD7-32D3-4FDB-B278-FD7E096F2007}" sibTransId="{EC391F1D-D787-4197-AB0B-9D67148FB1DA}"/>
+    <dgm:cxn modelId="{71808600-DDE9-42D6-992F-82271CA6E01B}" type="presOf" srcId="{F6D573FE-8B33-41CA-95B3-00C9D0264ADE}" destId="{B56FC900-A30D-4106-BFB1-E98DF14821F0}" srcOrd="1" destOrd="0" presId="urn:microsoft.com/office/officeart/2008/layout/HorizontalMultiLevelHierarchy"/>
+    <dgm:cxn modelId="{90D60B75-E84B-4DD2-B63C-1DC1A45A582A}" type="presOf" srcId="{23E866D4-34D7-4A05-B91F-BDE72C0D87D3}" destId="{6035E7B3-39A6-4D5B-8BB6-7CF8C5B00A3E}" srcOrd="1" destOrd="0" presId="urn:microsoft.com/office/officeart/2008/layout/HorizontalMultiLevelHierarchy"/>
     <dgm:cxn modelId="{A88E776F-04B6-4C73-915C-EDF1991D786D}" srcId="{FF1EF99F-DCC7-4048-B13A-20E2CD0EE14F}" destId="{004651AF-AFB5-4E03-AE4A-B10B0CE7DC9D}" srcOrd="4" destOrd="0" parTransId="{59056018-ADF8-4F17-A2AF-1AC2E4F5C226}" sibTransId="{C81E93DC-64E1-47FF-B587-CE2D651A994E}"/>
-    <dgm:cxn modelId="{A3142B40-BCA6-4C79-937E-4D6993C4C354}" type="presOf" srcId="{759D0BF6-316F-48AB-ABC2-5230555B1D19}" destId="{A6B89D5C-1189-4194-BDBE-581F3EB84609}" srcOrd="0" destOrd="0" presId="urn:microsoft.com/office/officeart/2008/layout/HorizontalMultiLevelHierarchy"/>
-    <dgm:cxn modelId="{54D617CB-11CF-4B8D-86A2-FDF7FEA9A588}" type="presOf" srcId="{77EEB2C6-0FBF-418F-BE94-F9015ECBBE3F}" destId="{2D8FF425-49B0-44BB-AC33-3B24D8C4142C}" srcOrd="1" destOrd="0" presId="urn:microsoft.com/office/officeart/2008/layout/HorizontalMultiLevelHierarchy"/>
-    <dgm:cxn modelId="{87494409-C707-4669-8868-EE5C746C24A8}" type="presOf" srcId="{194812F8-84F7-43D4-938C-CB4B9276BC42}" destId="{5E4F2A99-59AD-4874-98C9-992432EA4295}" srcOrd="0" destOrd="0" presId="urn:microsoft.com/office/officeart/2008/layout/HorizontalMultiLevelHierarchy"/>
-    <dgm:cxn modelId="{7A4A1515-3584-44DC-A53D-AAE721B60D62}" type="presOf" srcId="{D67A7ADB-4FF5-4871-AD21-F979101A992C}" destId="{8078C380-7710-4C3B-821F-6487A2F13132}" srcOrd="0" destOrd="0" presId="urn:microsoft.com/office/officeart/2008/layout/HorizontalMultiLevelHierarchy"/>
-    <dgm:cxn modelId="{EB29B8C9-6C38-4D7D-8797-8480161C858C}" type="presOf" srcId="{004651AF-AFB5-4E03-AE4A-B10B0CE7DC9D}" destId="{E699505A-8E9D-47D5-8083-54A83FFCB203}" srcOrd="0" destOrd="0" presId="urn:microsoft.com/office/officeart/2008/layout/HorizontalMultiLevelHierarchy"/>
-    <dgm:cxn modelId="{8D2C72D3-303A-4D10-8056-933AE3840FA4}" type="presOf" srcId="{16C683E2-6A4F-417E-8D7B-63B47535EB5C}" destId="{AF405DBE-EF60-483A-8B89-AF5F40105A01}" srcOrd="0" destOrd="0" presId="urn:microsoft.com/office/officeart/2008/layout/HorizontalMultiLevelHierarchy"/>
-    <dgm:cxn modelId="{C005815C-C172-4AB7-95E4-37631E69FD06}" type="presOf" srcId="{78355061-215E-4861-9B6D-4136BB57B328}" destId="{AC943ED1-D9EE-4FC6-A4F7-58586C3D0FF2}" srcOrd="0" destOrd="0" presId="urn:microsoft.com/office/officeart/2008/layout/HorizontalMultiLevelHierarchy"/>
+    <dgm:cxn modelId="{F6BD7FCA-B63F-428A-9715-CB4BF0AA18EC}" type="presOf" srcId="{59056018-ADF8-4F17-A2AF-1AC2E4F5C226}" destId="{A8D08A0B-CA6D-4C4F-B408-FF8F9D996313}" srcOrd="0" destOrd="0" presId="urn:microsoft.com/office/officeart/2008/layout/HorizontalMultiLevelHierarchy"/>
+    <dgm:cxn modelId="{913D0C59-EABF-4C83-8895-D20FDD40574A}" type="presOf" srcId="{5AC7A5BB-CB5D-4D60-A4D2-1DE6FAFF219E}" destId="{6670C666-C2F4-4B03-987B-04167AECEC50}" srcOrd="0" destOrd="0" presId="urn:microsoft.com/office/officeart/2008/layout/HorizontalMultiLevelHierarchy"/>
+    <dgm:cxn modelId="{93DC6AA8-5758-47D7-ADF2-48A92F656194}" type="presOf" srcId="{B06B4F43-694C-42BD-B215-2D69E0BFD874}" destId="{B0181F8E-ED1B-4108-B606-64300F87DFFA}" srcOrd="1" destOrd="0" presId="urn:microsoft.com/office/officeart/2008/layout/HorizontalMultiLevelHierarchy"/>
     <dgm:cxn modelId="{527FC9AA-84A1-46BB-A222-D3DB4D563909}" srcId="{A70B500B-2D1D-406A-9436-B2FF49E46F77}" destId="{D588A2D8-B20E-4E86-9F8B-CB8E8DB22966}" srcOrd="0" destOrd="0" parTransId="{F94E8F11-501D-46CE-BD9C-96FB91292CC6}" sibTransId="{AB200DF2-4A5C-43CE-8674-399BF405822C}"/>
     <dgm:cxn modelId="{390B1F30-9212-4747-8E0F-B0735D966A7C}" srcId="{004651AF-AFB5-4E03-AE4A-B10B0CE7DC9D}" destId="{A56150FF-596C-4537-80A0-CD5E37A225FF}" srcOrd="1" destOrd="0" parTransId="{63362778-96E2-401A-852F-0EC27D8ECE54}" sibTransId="{426C823E-3A65-4DDD-8A08-AC4801A7D670}"/>
-    <dgm:cxn modelId="{B38EB838-3080-457D-B765-D9094F1F215D}" type="presOf" srcId="{59056018-ADF8-4F17-A2AF-1AC2E4F5C226}" destId="{A8D08A0B-CA6D-4C4F-B408-FF8F9D996313}" srcOrd="0" destOrd="0" presId="urn:microsoft.com/office/officeart/2008/layout/HorizontalMultiLevelHierarchy"/>
-    <dgm:cxn modelId="{144FD248-476A-41F6-AB58-131D2C89F630}" type="presOf" srcId="{AEC53DD2-4CA7-431B-9AAD-52FC2EFCC0E4}" destId="{CC827D95-7F16-490E-A44B-1278D24C87AB}" srcOrd="0" destOrd="0" presId="urn:microsoft.com/office/officeart/2008/layout/HorizontalMultiLevelHierarchy"/>
-    <dgm:cxn modelId="{35BDC50A-6AFD-4073-B90B-88196116C44E}" type="presOf" srcId="{80051BE9-C002-4BB3-A2AB-90FB94B79244}" destId="{15E6F0CB-A9ED-4886-A041-03348C847A8D}" srcOrd="0" destOrd="0" presId="urn:microsoft.com/office/officeart/2008/layout/HorizontalMultiLevelHierarchy"/>
+    <dgm:cxn modelId="{5B7D15B4-41D7-4F53-8291-5ABB5514C1B4}" type="presOf" srcId="{759D0BF6-316F-48AB-ABC2-5230555B1D19}" destId="{A6B89D5C-1189-4194-BDBE-581F3EB84609}" srcOrd="0" destOrd="0" presId="urn:microsoft.com/office/officeart/2008/layout/HorizontalMultiLevelHierarchy"/>
+    <dgm:cxn modelId="{4EF06475-E387-47D5-A56B-4114836590FB}" type="presOf" srcId="{D67A7ADB-4FF5-4871-AD21-F979101A992C}" destId="{DAB86854-36A0-479F-90C3-6C1E6AD5B441}" srcOrd="1" destOrd="0" presId="urn:microsoft.com/office/officeart/2008/layout/HorizontalMultiLevelHierarchy"/>
     <dgm:cxn modelId="{A48A8C8D-8585-481D-8F34-8F42831A06D6}" srcId="{BE57C306-A8A4-4D22-8204-1C96A671FBB7}" destId="{91883E1A-DE26-4317-942E-3E39E131DC49}" srcOrd="0" destOrd="0" parTransId="{F6D573FE-8B33-41CA-95B3-00C9D0264ADE}" sibTransId="{B20D32E5-2799-4387-8B1D-C3FE2E980632}"/>
-    <dgm:cxn modelId="{C536305F-ED58-4410-BD56-2008CCAD22D2}" type="presOf" srcId="{F94E8F11-501D-46CE-BD9C-96FB91292CC6}" destId="{00BB7982-C338-4468-89E4-40D9098225CB}" srcOrd="0" destOrd="0" presId="urn:microsoft.com/office/officeart/2008/layout/HorizontalMultiLevelHierarchy"/>
-    <dgm:cxn modelId="{73F48650-1F66-467C-879A-B44333086204}" type="presOf" srcId="{23E866D4-34D7-4A05-B91F-BDE72C0D87D3}" destId="{6035E7B3-39A6-4D5B-8BB6-7CF8C5B00A3E}" srcOrd="1" destOrd="0" presId="urn:microsoft.com/office/officeart/2008/layout/HorizontalMultiLevelHierarchy"/>
-    <dgm:cxn modelId="{BB5D1C68-7954-476F-9B50-30D597C66D4A}" type="presOf" srcId="{79B95B49-B3F7-4D81-8993-00B9156225CC}" destId="{0287A820-3C9D-4D96-864B-2EF85E7D6665}" srcOrd="1" destOrd="0" presId="urn:microsoft.com/office/officeart/2008/layout/HorizontalMultiLevelHierarchy"/>
-    <dgm:cxn modelId="{31B5060E-7DD6-49AE-9774-78CA8243EECE}" type="presOf" srcId="{F94E8F11-501D-46CE-BD9C-96FB91292CC6}" destId="{E46E634B-6C4E-46BF-AE9E-6FFF7487E4C7}" srcOrd="1" destOrd="0" presId="urn:microsoft.com/office/officeart/2008/layout/HorizontalMultiLevelHierarchy"/>
-    <dgm:cxn modelId="{E7E97CCF-03A1-4B68-8A28-9465D1693B6F}" type="presOf" srcId="{FD98AA2A-2150-4715-AA33-DF6F1223146B}" destId="{8262B8EB-E4A4-4E38-9ABC-ED394DFDB38A}" srcOrd="0" destOrd="0" presId="urn:microsoft.com/office/officeart/2008/layout/HorizontalMultiLevelHierarchy"/>
-    <dgm:cxn modelId="{394469E9-E095-4AB7-B6A2-211A28FCBD1A}" type="presOf" srcId="{77EEB2C6-0FBF-418F-BE94-F9015ECBBE3F}" destId="{B0222916-AAA6-43FB-9900-81C11113F10A}" srcOrd="0" destOrd="0" presId="urn:microsoft.com/office/officeart/2008/layout/HorizontalMultiLevelHierarchy"/>
-    <dgm:cxn modelId="{DF55E555-6487-415B-8AAF-822BC09BF876}" type="presOf" srcId="{41CC2892-22A5-466F-A1EE-1774388026E7}" destId="{63AE645B-0071-45E0-85A2-F930134BB600}" srcOrd="1" destOrd="0" presId="urn:microsoft.com/office/officeart/2008/layout/HorizontalMultiLevelHierarchy"/>
+    <dgm:cxn modelId="{B7672174-EA27-452B-A708-628051CF44F0}" type="presOf" srcId="{A70B500B-2D1D-406A-9436-B2FF49E46F77}" destId="{307B2501-4B8F-4F77-9ECD-9AC128B47F51}" srcOrd="0" destOrd="0" presId="urn:microsoft.com/office/officeart/2008/layout/HorizontalMultiLevelHierarchy"/>
+    <dgm:cxn modelId="{D4BED66C-4EA9-48FA-832A-3FE232E2A568}" type="presOf" srcId="{F19109D6-6D70-413A-B021-BF2E37A357BF}" destId="{29592DFB-69C4-4A70-9A5B-26AD76A8FC70}" srcOrd="0" destOrd="0" presId="urn:microsoft.com/office/officeart/2008/layout/HorizontalMultiLevelHierarchy"/>
+    <dgm:cxn modelId="{BCB276D5-B529-43B5-BA5D-7BB9AA869774}" type="presOf" srcId="{C6BC6036-D680-4187-9D5A-B3826D647C0C}" destId="{637EE862-A46D-45D2-8587-559EF18D09EC}" srcOrd="1" destOrd="0" presId="urn:microsoft.com/office/officeart/2008/layout/HorizontalMultiLevelHierarchy"/>
+    <dgm:cxn modelId="{0D3967AA-711B-499B-A0A8-3665269903F9}" type="presOf" srcId="{F94E8F11-501D-46CE-BD9C-96FB91292CC6}" destId="{E46E634B-6C4E-46BF-AE9E-6FFF7487E4C7}" srcOrd="1" destOrd="0" presId="urn:microsoft.com/office/officeart/2008/layout/HorizontalMultiLevelHierarchy"/>
+    <dgm:cxn modelId="{890FD3DD-AD8F-4907-A095-5AFCC97A253F}" type="presOf" srcId="{D588A2D8-B20E-4E86-9F8B-CB8E8DB22966}" destId="{B27201A4-855A-4D50-90F1-C011DBF6A959}" srcOrd="0" destOrd="0" presId="urn:microsoft.com/office/officeart/2008/layout/HorizontalMultiLevelHierarchy"/>
     <dgm:cxn modelId="{89E6F26B-B61F-42E3-BF20-B6768F72E144}" srcId="{FF1EF99F-DCC7-4048-B13A-20E2CD0EE14F}" destId="{FD98AA2A-2150-4715-AA33-DF6F1223146B}" srcOrd="2" destOrd="0" parTransId="{79B95B49-B3F7-4D81-8993-00B9156225CC}" sibTransId="{5087EC63-DEE6-4EFC-A0B9-AEB3EA60F426}"/>
-    <dgm:cxn modelId="{6A35C7D0-D438-41AB-9CA4-BEC48B9E9B1D}" type="presOf" srcId="{C6BC6036-D680-4187-9D5A-B3826D647C0C}" destId="{155A8EB7-3923-410C-B475-D434B6504887}" srcOrd="0" destOrd="0" presId="urn:microsoft.com/office/officeart/2008/layout/HorizontalMultiLevelHierarchy"/>
-    <dgm:cxn modelId="{CE906CAA-51E0-4427-933B-C3DF6961B1B8}" type="presOf" srcId="{B06B4F43-694C-42BD-B215-2D69E0BFD874}" destId="{89E543A4-874C-4345-BB0C-8059B0EF7D69}" srcOrd="0" destOrd="0" presId="urn:microsoft.com/office/officeart/2008/layout/HorizontalMultiLevelHierarchy"/>
-    <dgm:cxn modelId="{9A70BC1B-05EB-4C09-B0A5-AC97E9565D27}" type="presOf" srcId="{C6BC6036-D680-4187-9D5A-B3826D647C0C}" destId="{637EE862-A46D-45D2-8587-559EF18D09EC}" srcOrd="1" destOrd="0" presId="urn:microsoft.com/office/officeart/2008/layout/HorizontalMultiLevelHierarchy"/>
-    <dgm:cxn modelId="{54C61B96-6965-4E53-9F4D-DC453EE01603}" type="presOf" srcId="{BE57C306-A8A4-4D22-8204-1C96A671FBB7}" destId="{D63B4C8B-2BE3-4948-895A-D1143EFAFBFD}" srcOrd="0" destOrd="0" presId="urn:microsoft.com/office/officeart/2008/layout/HorizontalMultiLevelHierarchy"/>
-    <dgm:cxn modelId="{6D259C02-65A9-48F2-864C-ACDA350C9847}" type="presOf" srcId="{0EF3DB87-AEC2-4093-88D7-E6CCD6260A20}" destId="{EEA7820E-5B0F-4DB3-979A-F138624281EA}" srcOrd="1" destOrd="0" presId="urn:microsoft.com/office/officeart/2008/layout/HorizontalMultiLevelHierarchy"/>
-    <dgm:cxn modelId="{8D4E80ED-9085-492B-86B6-98FB8FAE222E}" type="presOf" srcId="{41CC2892-22A5-466F-A1EE-1774388026E7}" destId="{5AF73EBD-FF45-4A63-B497-E1CFBC52A99C}" srcOrd="0" destOrd="0" presId="urn:microsoft.com/office/officeart/2008/layout/HorizontalMultiLevelHierarchy"/>
-    <dgm:cxn modelId="{5B76C6E1-FB98-42ED-9164-AE074680CC5B}" type="presOf" srcId="{0EF3DB87-AEC2-4093-88D7-E6CCD6260A20}" destId="{0B795453-ADD3-4392-91E1-1366412AFD04}" srcOrd="0" destOrd="0" presId="urn:microsoft.com/office/officeart/2008/layout/HorizontalMultiLevelHierarchy"/>
-    <dgm:cxn modelId="{EA464066-D2B1-4BB0-A47C-C8E9950FE858}" type="presOf" srcId="{16C683E2-6A4F-417E-8D7B-63B47535EB5C}" destId="{2477D42B-ACBF-4246-98CD-6DDDAE7C1839}" srcOrd="1" destOrd="0" presId="urn:microsoft.com/office/officeart/2008/layout/HorizontalMultiLevelHierarchy"/>
-    <dgm:cxn modelId="{C78CD78E-6569-4D9A-A606-719A31988002}" type="presOf" srcId="{685ED53B-F3F0-499E-8420-492AFE96C926}" destId="{B6A87718-89D0-48CF-A691-72596561A881}" srcOrd="0" destOrd="0" presId="urn:microsoft.com/office/officeart/2008/layout/HorizontalMultiLevelHierarchy"/>
+    <dgm:cxn modelId="{86BAE922-D965-4A00-A061-B3433B7C9ECA}" type="presOf" srcId="{F6D573FE-8B33-41CA-95B3-00C9D0264ADE}" destId="{5737DC10-71D1-4A0A-9BB2-481B3AD819E5}" srcOrd="0" destOrd="0" presId="urn:microsoft.com/office/officeart/2008/layout/HorizontalMultiLevelHierarchy"/>
+    <dgm:cxn modelId="{CC3167AA-2C0E-4114-9F47-010D417A63D7}" type="presOf" srcId="{FF1EF99F-DCC7-4048-B13A-20E2CD0EE14F}" destId="{32E36A26-A694-40FA-83C2-0711F09D36DB}" srcOrd="0" destOrd="0" presId="urn:microsoft.com/office/officeart/2008/layout/HorizontalMultiLevelHierarchy"/>
+    <dgm:cxn modelId="{DEB7C762-97B7-4903-AF9F-6CD455621147}" type="presOf" srcId="{194812F8-84F7-43D4-938C-CB4B9276BC42}" destId="{5E4F2A99-59AD-4874-98C9-992432EA4295}" srcOrd="0" destOrd="0" presId="urn:microsoft.com/office/officeart/2008/layout/HorizontalMultiLevelHierarchy"/>
+    <dgm:cxn modelId="{3D21D9BD-A67B-48A7-82CD-548803176BC5}" type="presOf" srcId="{BE57C306-A8A4-4D22-8204-1C96A671FBB7}" destId="{D63B4C8B-2BE3-4948-895A-D1143EFAFBFD}" srcOrd="0" destOrd="0" presId="urn:microsoft.com/office/officeart/2008/layout/HorizontalMultiLevelHierarchy"/>
+    <dgm:cxn modelId="{FC0D9809-A4C5-4DE9-825E-9A80BC14ADCD}" type="presOf" srcId="{685ED53B-F3F0-499E-8420-492AFE96C926}" destId="{B6A87718-89D0-48CF-A691-72596561A881}" srcOrd="0" destOrd="0" presId="urn:microsoft.com/office/officeart/2008/layout/HorizontalMultiLevelHierarchy"/>
+    <dgm:cxn modelId="{79FAB7EC-BC26-40CC-A718-3B2BE850A359}" type="presOf" srcId="{41CC2892-22A5-466F-A1EE-1774388026E7}" destId="{5AF73EBD-FF45-4A63-B497-E1CFBC52A99C}" srcOrd="0" destOrd="0" presId="urn:microsoft.com/office/officeart/2008/layout/HorizontalMultiLevelHierarchy"/>
+    <dgm:cxn modelId="{1F4002C9-ECD0-47F0-812E-6B5FF1604F3D}" type="presOf" srcId="{63362778-96E2-401A-852F-0EC27D8ECE54}" destId="{AEA8E90F-BDCA-4DB7-A56C-BBCA26CC5101}" srcOrd="1" destOrd="0" presId="urn:microsoft.com/office/officeart/2008/layout/HorizontalMultiLevelHierarchy"/>
+    <dgm:cxn modelId="{E93A393D-B193-4906-9E06-CE8D44C1602E}" type="presOf" srcId="{78355061-215E-4861-9B6D-4136BB57B328}" destId="{AC943ED1-D9EE-4FC6-A4F7-58586C3D0FF2}" srcOrd="0" destOrd="0" presId="urn:microsoft.com/office/officeart/2008/layout/HorizontalMultiLevelHierarchy"/>
+    <dgm:cxn modelId="{AE8CE7F3-3EF4-4031-A131-D900A35CB2F9}" type="presOf" srcId="{C9BD5B4B-87B2-40FC-9AC2-CF90749A0DCA}" destId="{FDE4A8BF-87F8-47D5-A0F5-7604AB11A8CF}" srcOrd="1" destOrd="0" presId="urn:microsoft.com/office/officeart/2008/layout/HorizontalMultiLevelHierarchy"/>
+    <dgm:cxn modelId="{A029E5DA-7F75-4775-8E13-2C1FD2D02AC9}" type="presOf" srcId="{80051BE9-C002-4BB3-A2AB-90FB94B79244}" destId="{15E6F0CB-A9ED-4886-A041-03348C847A8D}" srcOrd="0" destOrd="0" presId="urn:microsoft.com/office/officeart/2008/layout/HorizontalMultiLevelHierarchy"/>
+    <dgm:cxn modelId="{52BB51B3-41EC-4CC8-A8CD-9C840B21BB93}" type="presOf" srcId="{16C683E2-6A4F-417E-8D7B-63B47535EB5C}" destId="{AF405DBE-EF60-483A-8B89-AF5F40105A01}" srcOrd="0" destOrd="0" presId="urn:microsoft.com/office/officeart/2008/layout/HorizontalMultiLevelHierarchy"/>
+    <dgm:cxn modelId="{87E71762-2016-4295-99A1-6A60932A9728}" type="presOf" srcId="{F94E8F11-501D-46CE-BD9C-96FB91292CC6}" destId="{00BB7982-C338-4468-89E4-40D9098225CB}" srcOrd="0" destOrd="0" presId="urn:microsoft.com/office/officeart/2008/layout/HorizontalMultiLevelHierarchy"/>
+    <dgm:cxn modelId="{81D57392-C39F-428F-98BE-41E11D371594}" type="presOf" srcId="{AEC53DD2-4CA7-431B-9AAD-52FC2EFCC0E4}" destId="{1A9A79FD-9D75-4826-839D-0BA2E7007F4A}" srcOrd="1" destOrd="0" presId="urn:microsoft.com/office/officeart/2008/layout/HorizontalMultiLevelHierarchy"/>
+    <dgm:cxn modelId="{5923DAA9-D56A-4E4A-BBD0-0D228A25788E}" type="presOf" srcId="{79B95B49-B3F7-4D81-8993-00B9156225CC}" destId="{7B0664C5-9C2B-4875-BFB5-D4DEC903C746}" srcOrd="0" destOrd="0" presId="urn:microsoft.com/office/officeart/2008/layout/HorizontalMultiLevelHierarchy"/>
+    <dgm:cxn modelId="{C77D7026-CA1A-42F0-9D23-B0818A1D64A4}" type="presOf" srcId="{9F9AE019-4DCC-4882-AFB1-B311FCEC2CC1}" destId="{C7C210BE-E7F6-4287-8A2E-0624A05CAC20}" srcOrd="1" destOrd="0" presId="urn:microsoft.com/office/officeart/2008/layout/HorizontalMultiLevelHierarchy"/>
+    <dgm:cxn modelId="{AC19AE65-B385-4254-8E1F-D205EF68121B}" type="presOf" srcId="{D4E6CDA7-79B6-4061-9DC0-A810BEF05123}" destId="{E0DBC5B8-FCC3-4870-B328-C4FA0634449F}" srcOrd="0" destOrd="0" presId="urn:microsoft.com/office/officeart/2008/layout/HorizontalMultiLevelHierarchy"/>
+    <dgm:cxn modelId="{58341F80-4583-4C05-A11A-F5F86ACCF05C}" type="presOf" srcId="{685ED53B-F3F0-499E-8420-492AFE96C926}" destId="{0CC7743A-D24B-46D9-B636-D053ABB641AA}" srcOrd="1" destOrd="0" presId="urn:microsoft.com/office/officeart/2008/layout/HorizontalMultiLevelHierarchy"/>
     <dgm:cxn modelId="{45E76185-B0D7-4465-90FA-562EE297CFE9}" srcId="{194812F8-84F7-43D4-938C-CB4B9276BC42}" destId="{4CA76376-B657-4208-B3AA-6E862D9FBECA}" srcOrd="1" destOrd="0" parTransId="{C9BD5B4B-87B2-40FC-9AC2-CF90749A0DCA}" sibTransId="{0426F4FF-C1AE-4FB6-B66F-4290AE8ADDC6}"/>
-    <dgm:cxn modelId="{E9C6A915-8169-42AE-8F00-7C5A398156C3}" type="presOf" srcId="{685ED53B-F3F0-499E-8420-492AFE96C926}" destId="{0CC7743A-D24B-46D9-B636-D053ABB641AA}" srcOrd="1" destOrd="0" presId="urn:microsoft.com/office/officeart/2008/layout/HorizontalMultiLevelHierarchy"/>
-    <dgm:cxn modelId="{5F239278-E6CF-4968-85B2-51A44F98A274}" type="presOf" srcId="{23E866D4-34D7-4A05-B91F-BDE72C0D87D3}" destId="{B2B8A63B-2E1A-4860-ADA1-0BCAA342C517}" srcOrd="0" destOrd="0" presId="urn:microsoft.com/office/officeart/2008/layout/HorizontalMultiLevelHierarchy"/>
-    <dgm:cxn modelId="{6B9D26D4-EE4D-4203-AEF6-E70EC655A2F6}" type="presOf" srcId="{79B95B49-B3F7-4D81-8993-00B9156225CC}" destId="{7B0664C5-9C2B-4875-BFB5-D4DEC903C746}" srcOrd="0" destOrd="0" presId="urn:microsoft.com/office/officeart/2008/layout/HorizontalMultiLevelHierarchy"/>
-    <dgm:cxn modelId="{A7678C61-BD02-4202-97C2-98D2CAAD1E5F}" type="presOf" srcId="{A70B500B-2D1D-406A-9436-B2FF49E46F77}" destId="{307B2501-4B8F-4F77-9ECD-9AC128B47F51}" srcOrd="0" destOrd="0" presId="urn:microsoft.com/office/officeart/2008/layout/HorizontalMultiLevelHierarchy"/>
-    <dgm:cxn modelId="{8D2A2E2F-9CB4-4F42-B438-362202A9131C}" type="presOf" srcId="{F6D573FE-8B33-41CA-95B3-00C9D0264ADE}" destId="{5737DC10-71D1-4A0A-9BB2-481B3AD819E5}" srcOrd="0" destOrd="0" presId="urn:microsoft.com/office/officeart/2008/layout/HorizontalMultiLevelHierarchy"/>
-    <dgm:cxn modelId="{D2167783-ED07-4DED-A5B1-4B8421348B53}" type="presOf" srcId="{4CA76376-B657-4208-B3AA-6E862D9FBECA}" destId="{F9C83BCC-A098-4254-A165-2C148DA9DF14}" srcOrd="0" destOrd="0" presId="urn:microsoft.com/office/officeart/2008/layout/HorizontalMultiLevelHierarchy"/>
-    <dgm:cxn modelId="{F485D563-E544-4312-9FAB-848B1A92328E}" type="presOf" srcId="{3A3825E2-0A19-491F-89A7-15600CAFFB47}" destId="{0E41220E-9D88-44B1-B47B-C3DC88A9A133}" srcOrd="0" destOrd="0" presId="urn:microsoft.com/office/officeart/2008/layout/HorizontalMultiLevelHierarchy"/>
+    <dgm:cxn modelId="{EA7D2DB2-0001-4E95-BCF1-5AE8B7A143E3}" type="presOf" srcId="{41CC2892-22A5-466F-A1EE-1774388026E7}" destId="{63AE645B-0071-45E0-85A2-F930134BB600}" srcOrd="1" destOrd="0" presId="urn:microsoft.com/office/officeart/2008/layout/HorizontalMultiLevelHierarchy"/>
+    <dgm:cxn modelId="{73DA3D61-847F-45A7-BBB7-1D924B9B1242}" type="presOf" srcId="{D67A7ADB-4FF5-4871-AD21-F979101A992C}" destId="{8078C380-7710-4C3B-821F-6487A2F13132}" srcOrd="0" destOrd="0" presId="urn:microsoft.com/office/officeart/2008/layout/HorizontalMultiLevelHierarchy"/>
+    <dgm:cxn modelId="{43883FCA-347A-41A7-9593-288720E11F3C}" type="presOf" srcId="{91883E1A-DE26-4317-942E-3E39E131DC49}" destId="{DD61CD05-157F-46B0-B624-FAA862EC6E21}" srcOrd="0" destOrd="0" presId="urn:microsoft.com/office/officeart/2008/layout/HorizontalMultiLevelHierarchy"/>
+    <dgm:cxn modelId="{4C0F1BAB-AAC3-4088-9FB6-7DE5AF37B466}" type="presOf" srcId="{C9BD5B4B-87B2-40FC-9AC2-CF90749A0DCA}" destId="{3B7BD4CD-06FC-43D5-90C6-9D342BDF239E}" srcOrd="0" destOrd="0" presId="urn:microsoft.com/office/officeart/2008/layout/HorizontalMultiLevelHierarchy"/>
+    <dgm:cxn modelId="{D946C3C2-E313-4640-8EA0-B797A8071FAF}" type="presOf" srcId="{0EF3DB87-AEC2-4093-88D7-E6CCD6260A20}" destId="{EEA7820E-5B0F-4DB3-979A-F138624281EA}" srcOrd="1" destOrd="0" presId="urn:microsoft.com/office/officeart/2008/layout/HorizontalMultiLevelHierarchy"/>
+    <dgm:cxn modelId="{0830CD9B-6A40-42D3-838E-BBB99A7CF86A}" type="presOf" srcId="{9F9AE019-4DCC-4882-AFB1-B311FCEC2CC1}" destId="{2A350A04-1FFE-4601-A6C5-7E415FA7F51A}" srcOrd="0" destOrd="0" presId="urn:microsoft.com/office/officeart/2008/layout/HorizontalMultiLevelHierarchy"/>
     <dgm:cxn modelId="{243035D3-E448-41B8-A232-EECFB1EDC5AC}" srcId="{FD98AA2A-2150-4715-AA33-DF6F1223146B}" destId="{80051BE9-C002-4BB3-A2AB-90FB94B79244}" srcOrd="0" destOrd="0" parTransId="{0EF3DB87-AEC2-4093-88D7-E6CCD6260A20}" sibTransId="{5E16E155-D0C3-45A5-834C-469434C4C8F8}"/>
-    <dgm:cxn modelId="{D57B7A72-D80C-4033-9167-41F3AAC5319D}" type="presOf" srcId="{63362778-96E2-401A-852F-0EC27D8ECE54}" destId="{876E5C4B-3DF6-4F42-9492-4F1B493E9F36}" srcOrd="0" destOrd="0" presId="urn:microsoft.com/office/officeart/2008/layout/HorizontalMultiLevelHierarchy"/>
-    <dgm:cxn modelId="{384C6274-4816-479C-ACD8-127D2AC1CF2C}" type="presOf" srcId="{C9BD5B4B-87B2-40FC-9AC2-CF90749A0DCA}" destId="{FDE4A8BF-87F8-47D5-A0F5-7604AB11A8CF}" srcOrd="1" destOrd="0" presId="urn:microsoft.com/office/officeart/2008/layout/HorizontalMultiLevelHierarchy"/>
-    <dgm:cxn modelId="{00C4B928-ECBF-4ABA-9D87-92B7FC542059}" type="presOf" srcId="{59056018-ADF8-4F17-A2AF-1AC2E4F5C226}" destId="{46D57F39-393E-4364-AF3F-7718641DEE3D}" srcOrd="1" destOrd="0" presId="urn:microsoft.com/office/officeart/2008/layout/HorizontalMultiLevelHierarchy"/>
-    <dgm:cxn modelId="{35B42A58-9CEC-4ACB-98C6-6B130862539C}" type="presOf" srcId="{63362778-96E2-401A-852F-0EC27D8ECE54}" destId="{AEA8E90F-BDCA-4DB7-A56C-BBCA26CC5101}" srcOrd="1" destOrd="0" presId="urn:microsoft.com/office/officeart/2008/layout/HorizontalMultiLevelHierarchy"/>
+    <dgm:cxn modelId="{6D577865-9F42-4489-99CF-358B5D548C0D}" type="presOf" srcId="{4CA76376-B657-4208-B3AA-6E862D9FBECA}" destId="{F9C83BCC-A098-4254-A165-2C148DA9DF14}" srcOrd="0" destOrd="0" presId="urn:microsoft.com/office/officeart/2008/layout/HorizontalMultiLevelHierarchy"/>
+    <dgm:cxn modelId="{F0A424CA-F55D-4DF3-A134-4A076EA79786}" type="presOf" srcId="{3A3825E2-0A19-491F-89A7-15600CAFFB47}" destId="{0E41220E-9D88-44B1-B47B-C3DC88A9A133}" srcOrd="0" destOrd="0" presId="urn:microsoft.com/office/officeart/2008/layout/HorizontalMultiLevelHierarchy"/>
     <dgm:cxn modelId="{43680F5A-CC19-4B6F-97FA-94A99E160520}" srcId="{004651AF-AFB5-4E03-AE4A-B10B0CE7DC9D}" destId="{F114A5C0-35DE-4FAC-A356-D15092468D69}" srcOrd="0" destOrd="0" parTransId="{9F9AE019-4DCC-4882-AFB1-B311FCEC2CC1}" sibTransId="{6A4FBB8B-D7BD-4E73-877F-B0BD9BD3A844}"/>
-    <dgm:cxn modelId="{57A9362B-CEE4-48B5-A090-992288D30271}" type="presOf" srcId="{C9BD5B4B-87B2-40FC-9AC2-CF90749A0DCA}" destId="{3B7BD4CD-06FC-43D5-90C6-9D342BDF239E}" srcOrd="0" destOrd="0" presId="urn:microsoft.com/office/officeart/2008/layout/HorizontalMultiLevelHierarchy"/>
+    <dgm:cxn modelId="{3898F9EA-9F4B-41CF-B700-B708976A08E6}" type="presOf" srcId="{C6BC6036-D680-4187-9D5A-B3826D647C0C}" destId="{155A8EB7-3923-410C-B475-D434B6504887}" srcOrd="0" destOrd="0" presId="urn:microsoft.com/office/officeart/2008/layout/HorizontalMultiLevelHierarchy"/>
+    <dgm:cxn modelId="{275F22B6-F680-4438-AC23-4A46149D4150}" type="presOf" srcId="{FD98AA2A-2150-4715-AA33-DF6F1223146B}" destId="{8262B8EB-E4A4-4E38-9ABC-ED394DFDB38A}" srcOrd="0" destOrd="0" presId="urn:microsoft.com/office/officeart/2008/layout/HorizontalMultiLevelHierarchy"/>
+    <dgm:cxn modelId="{799BC450-49DE-4B0B-A08E-ACEB69B13F81}" type="presOf" srcId="{63362778-96E2-401A-852F-0EC27D8ECE54}" destId="{876E5C4B-3DF6-4F42-9492-4F1B493E9F36}" srcOrd="0" destOrd="0" presId="urn:microsoft.com/office/officeart/2008/layout/HorizontalMultiLevelHierarchy"/>
     <dgm:cxn modelId="{6CC7C8C6-5F15-40A9-BA21-59FA400C91F7}" srcId="{FF1EF99F-DCC7-4048-B13A-20E2CD0EE14F}" destId="{A70B500B-2D1D-406A-9436-B2FF49E46F77}" srcOrd="0" destOrd="0" parTransId="{B06B4F43-694C-42BD-B215-2D69E0BFD874}" sibTransId="{858B53A7-D169-4A6F-9FA3-4EF8B312DBF3}"/>
+    <dgm:cxn modelId="{C12F28C7-12C5-4FCA-8377-4EB773752D10}" type="presOf" srcId="{23E866D4-34D7-4A05-B91F-BDE72C0D87D3}" destId="{B2B8A63B-2E1A-4860-ADA1-0BCAA342C517}" srcOrd="0" destOrd="0" presId="urn:microsoft.com/office/officeart/2008/layout/HorizontalMultiLevelHierarchy"/>
     <dgm:cxn modelId="{867E775E-3439-41B1-9439-1A9C2B5B04B3}" srcId="{FF1EF99F-DCC7-4048-B13A-20E2CD0EE14F}" destId="{F19109D6-6D70-413A-B021-BF2E37A357BF}" srcOrd="5" destOrd="0" parTransId="{C6BC6036-D680-4187-9D5A-B3826D647C0C}" sibTransId="{BCCD3557-AB40-4E45-A175-9ED18BFFDA90}"/>
-    <dgm:cxn modelId="{C044F28A-6A25-42C9-90AC-45CA7EADD9B0}" type="presOf" srcId="{F6D573FE-8B33-41CA-95B3-00C9D0264ADE}" destId="{B56FC900-A30D-4106-BFB1-E98DF14821F0}" srcOrd="1" destOrd="0" presId="urn:microsoft.com/office/officeart/2008/layout/HorizontalMultiLevelHierarchy"/>
-    <dgm:cxn modelId="{C0C116AA-9CDB-47F9-ABB0-24D1963A3434}" type="presOf" srcId="{F114A5C0-35DE-4FAC-A356-D15092468D69}" destId="{9F741692-7F3D-4B9E-8E6B-E8A2D94D2270}" srcOrd="0" destOrd="0" presId="urn:microsoft.com/office/officeart/2008/layout/HorizontalMultiLevelHierarchy"/>
-    <dgm:cxn modelId="{1DF481A6-516B-4784-92ED-5B10E45868D3}" type="presOf" srcId="{AEC53DD2-4CA7-431B-9AAD-52FC2EFCC0E4}" destId="{1A9A79FD-9D75-4826-839D-0BA2E7007F4A}" srcOrd="1" destOrd="0" presId="urn:microsoft.com/office/officeart/2008/layout/HorizontalMultiLevelHierarchy"/>
-    <dgm:cxn modelId="{72A8C246-4CDE-47B1-A06E-9F2837121D37}" type="presOf" srcId="{B06B4F43-694C-42BD-B215-2D69E0BFD874}" destId="{B0181F8E-ED1B-4108-B606-64300F87DFFA}" srcOrd="1" destOrd="0" presId="urn:microsoft.com/office/officeart/2008/layout/HorizontalMultiLevelHierarchy"/>
+    <dgm:cxn modelId="{C7B671D3-8143-4A9F-998E-D085AD371018}" type="presOf" srcId="{16C683E2-6A4F-417E-8D7B-63B47535EB5C}" destId="{2477D42B-ACBF-4246-98CD-6DDDAE7C1839}" srcOrd="1" destOrd="0" presId="urn:microsoft.com/office/officeart/2008/layout/HorizontalMultiLevelHierarchy"/>
+    <dgm:cxn modelId="{A25D60A5-ED66-41C8-8EA0-1E94219EF169}" type="presOf" srcId="{035D97B5-910E-47F0-BE44-0A0C9155F6FF}" destId="{CA0A28C3-F588-45B9-A7FB-002CE77CF40B}" srcOrd="0" destOrd="0" presId="urn:microsoft.com/office/officeart/2008/layout/HorizontalMultiLevelHierarchy"/>
     <dgm:cxn modelId="{51BB83C6-32A7-4965-914B-9889E7E2B9CF}" srcId="{194812F8-84F7-43D4-938C-CB4B9276BC42}" destId="{F4FE5D9F-0067-462D-A056-5EEF254D16CE}" srcOrd="0" destOrd="0" parTransId="{AEC53DD2-4CA7-431B-9AAD-52FC2EFCC0E4}" sibTransId="{D0B89FC3-8A04-403D-A836-EDD6A1DB992A}"/>
     <dgm:cxn modelId="{FE6B55E3-8A06-4ACD-B00C-AB44664138C2}" srcId="{FF1EF99F-DCC7-4048-B13A-20E2CD0EE14F}" destId="{194812F8-84F7-43D4-938C-CB4B9276BC42}" srcOrd="3" destOrd="0" parTransId="{41CC2892-22A5-466F-A1EE-1774388026E7}" sibTransId="{753B2A66-792F-42BE-9915-867653B32229}"/>
-    <dgm:cxn modelId="{CE8CE24D-2A20-49AB-9D8D-6BE46358E9C4}" type="presOf" srcId="{5AC7A5BB-CB5D-4D60-A4D2-1DE6FAFF219E}" destId="{6670C666-C2F4-4B03-987B-04167AECEC50}" srcOrd="0" destOrd="0" presId="urn:microsoft.com/office/officeart/2008/layout/HorizontalMultiLevelHierarchy"/>
-    <dgm:cxn modelId="{2B6B2547-DD64-4E21-B134-98BA9818B0FA}" type="presOf" srcId="{035D97B5-910E-47F0-BE44-0A0C9155F6FF}" destId="{CA0A28C3-F588-45B9-A7FB-002CE77CF40B}" srcOrd="0" destOrd="0" presId="urn:microsoft.com/office/officeart/2008/layout/HorizontalMultiLevelHierarchy"/>
-    <dgm:cxn modelId="{DA08B4D3-B2CD-4053-9F70-66C10433A42C}" type="presOf" srcId="{9F9AE019-4DCC-4882-AFB1-B311FCEC2CC1}" destId="{2A350A04-1FFE-4601-A6C5-7E415FA7F51A}" srcOrd="0" destOrd="0" presId="urn:microsoft.com/office/officeart/2008/layout/HorizontalMultiLevelHierarchy"/>
-    <dgm:cxn modelId="{13DE969B-3D6E-44A1-B46A-19F2B670577A}" type="presOf" srcId="{A56150FF-596C-4537-80A0-CD5E37A225FF}" destId="{CBEAFA92-AE51-4238-855E-4DC08CEB0C9B}" srcOrd="0" destOrd="0" presId="urn:microsoft.com/office/officeart/2008/layout/HorizontalMultiLevelHierarchy"/>
-    <dgm:cxn modelId="{94BA5E1B-3E12-4A6F-B3B6-5EDB73C1E5E7}" type="presOf" srcId="{9F9AE019-4DCC-4882-AFB1-B311FCEC2CC1}" destId="{C7C210BE-E7F6-4287-8A2E-0624A05CAC20}" srcOrd="1" destOrd="0" presId="urn:microsoft.com/office/officeart/2008/layout/HorizontalMultiLevelHierarchy"/>
-    <dgm:cxn modelId="{AB103167-49A2-4DBB-ABC5-CDA03AE62C61}" type="presOf" srcId="{D67A7ADB-4FF5-4871-AD21-F979101A992C}" destId="{DAB86854-36A0-479F-90C3-6C1E6AD5B441}" srcOrd="1" destOrd="0" presId="urn:microsoft.com/office/officeart/2008/layout/HorizontalMultiLevelHierarchy"/>
-    <dgm:cxn modelId="{9ABCDF51-766A-446C-9792-E091267400AA}" type="presOf" srcId="{D588A2D8-B20E-4E86-9F8B-CB8E8DB22966}" destId="{B27201A4-855A-4D50-90F1-C011DBF6A959}" srcOrd="0" destOrd="0" presId="urn:microsoft.com/office/officeart/2008/layout/HorizontalMultiLevelHierarchy"/>
-    <dgm:cxn modelId="{E66404CF-DF21-4FF4-9710-62D097C196D1}" type="presOf" srcId="{91883E1A-DE26-4317-942E-3E39E131DC49}" destId="{DD61CD05-157F-46B0-B624-FAA862EC6E21}" srcOrd="0" destOrd="0" presId="urn:microsoft.com/office/officeart/2008/layout/HorizontalMultiLevelHierarchy"/>
-    <dgm:cxn modelId="{0D6F74A4-61F5-4C60-B111-0D1F3C86417D}" type="presOf" srcId="{F19109D6-6D70-413A-B021-BF2E37A357BF}" destId="{29592DFB-69C4-4A70-9A5B-26AD76A8FC70}" srcOrd="0" destOrd="0" presId="urn:microsoft.com/office/officeart/2008/layout/HorizontalMultiLevelHierarchy"/>
-    <dgm:cxn modelId="{09F3EBFF-D35F-4A8B-88FF-8CB618FFE1EE}" type="presOf" srcId="{FF1EF99F-DCC7-4048-B13A-20E2CD0EE14F}" destId="{32E36A26-A694-40FA-83C2-0711F09D36DB}" srcOrd="0" destOrd="0" presId="urn:microsoft.com/office/officeart/2008/layout/HorizontalMultiLevelHierarchy"/>
-    <dgm:cxn modelId="{6A6CEACD-E1FD-43CD-8E5C-14525E5E3457}" type="presParOf" srcId="{AC943ED1-D9EE-4FC6-A4F7-58586C3D0FF2}" destId="{88DD6116-0936-48CA-87E0-D47E45BCD933}" srcOrd="0" destOrd="0" presId="urn:microsoft.com/office/officeart/2008/layout/HorizontalMultiLevelHierarchy"/>
-    <dgm:cxn modelId="{A03A1830-4372-4D71-AB94-4ACEEC6FC032}" type="presParOf" srcId="{88DD6116-0936-48CA-87E0-D47E45BCD933}" destId="{32E36A26-A694-40FA-83C2-0711F09D36DB}" srcOrd="0" destOrd="0" presId="urn:microsoft.com/office/officeart/2008/layout/HorizontalMultiLevelHierarchy"/>
-    <dgm:cxn modelId="{DEE8EF15-9CD5-43B0-8A26-369633DE4A52}" type="presParOf" srcId="{88DD6116-0936-48CA-87E0-D47E45BCD933}" destId="{3D163344-083B-4D60-AA56-70FFE3EF867F}" srcOrd="1" destOrd="0" presId="urn:microsoft.com/office/officeart/2008/layout/HorizontalMultiLevelHierarchy"/>
-    <dgm:cxn modelId="{3CD1AFD1-E7D7-4757-A14B-42C767CA631D}" type="presParOf" srcId="{3D163344-083B-4D60-AA56-70FFE3EF867F}" destId="{89E543A4-874C-4345-BB0C-8059B0EF7D69}" srcOrd="0" destOrd="0" presId="urn:microsoft.com/office/officeart/2008/layout/HorizontalMultiLevelHierarchy"/>
-    <dgm:cxn modelId="{150830F7-8EE6-4EE2-978F-565E764B91B5}" type="presParOf" srcId="{89E543A4-874C-4345-BB0C-8059B0EF7D69}" destId="{B0181F8E-ED1B-4108-B606-64300F87DFFA}" srcOrd="0" destOrd="0" presId="urn:microsoft.com/office/officeart/2008/layout/HorizontalMultiLevelHierarchy"/>
-    <dgm:cxn modelId="{CBE7C33E-97C0-4DE9-853A-7268E9602449}" type="presParOf" srcId="{3D163344-083B-4D60-AA56-70FFE3EF867F}" destId="{6FC7DC41-D0A0-46F7-B2D7-672D14AD8581}" srcOrd="1" destOrd="0" presId="urn:microsoft.com/office/officeart/2008/layout/HorizontalMultiLevelHierarchy"/>
-    <dgm:cxn modelId="{3EEE4761-A420-49A1-9A44-B18F3FE84F5A}" type="presParOf" srcId="{6FC7DC41-D0A0-46F7-B2D7-672D14AD8581}" destId="{307B2501-4B8F-4F77-9ECD-9AC128B47F51}" srcOrd="0" destOrd="0" presId="urn:microsoft.com/office/officeart/2008/layout/HorizontalMultiLevelHierarchy"/>
-    <dgm:cxn modelId="{8CF11466-C577-40C0-8393-5818274CA3E9}" type="presParOf" srcId="{6FC7DC41-D0A0-46F7-B2D7-672D14AD8581}" destId="{75975C1E-7734-4F67-B6AE-64400EFBB6E8}" srcOrd="1" destOrd="0" presId="urn:microsoft.com/office/officeart/2008/layout/HorizontalMultiLevelHierarchy"/>
-    <dgm:cxn modelId="{93E939DC-CD54-452A-A8BB-6840B859BC1C}" type="presParOf" srcId="{75975C1E-7734-4F67-B6AE-64400EFBB6E8}" destId="{00BB7982-C338-4468-89E4-40D9098225CB}" srcOrd="0" destOrd="0" presId="urn:microsoft.com/office/officeart/2008/layout/HorizontalMultiLevelHierarchy"/>
-    <dgm:cxn modelId="{12C8EF7F-4A46-4B42-8355-9D8C72623FBB}" type="presParOf" srcId="{00BB7982-C338-4468-89E4-40D9098225CB}" destId="{E46E634B-6C4E-46BF-AE9E-6FFF7487E4C7}" srcOrd="0" destOrd="0" presId="urn:microsoft.com/office/officeart/2008/layout/HorizontalMultiLevelHierarchy"/>
-    <dgm:cxn modelId="{A2B9584B-CF26-44DA-A77B-AFB5398BF616}" type="presParOf" srcId="{75975C1E-7734-4F67-B6AE-64400EFBB6E8}" destId="{45DD4A24-4CAE-479D-B4CD-014CBF4FE227}" srcOrd="1" destOrd="0" presId="urn:microsoft.com/office/officeart/2008/layout/HorizontalMultiLevelHierarchy"/>
-    <dgm:cxn modelId="{65A8B3D6-547F-4819-BBD2-889465A7054B}" type="presParOf" srcId="{45DD4A24-4CAE-479D-B4CD-014CBF4FE227}" destId="{B27201A4-855A-4D50-90F1-C011DBF6A959}" srcOrd="0" destOrd="0" presId="urn:microsoft.com/office/officeart/2008/layout/HorizontalMultiLevelHierarchy"/>
-    <dgm:cxn modelId="{CA1A75F0-27B1-460F-8C39-D177DD858A0E}" type="presParOf" srcId="{45DD4A24-4CAE-479D-B4CD-014CBF4FE227}" destId="{A8497945-FA98-459C-BD42-AF0EE01F8F54}" srcOrd="1" destOrd="0" presId="urn:microsoft.com/office/officeart/2008/layout/HorizontalMultiLevelHierarchy"/>
-    <dgm:cxn modelId="{675911D5-63F1-47C4-AE29-05D1CAA4391B}" type="presParOf" srcId="{3D163344-083B-4D60-AA56-70FFE3EF867F}" destId="{0E41220E-9D88-44B1-B47B-C3DC88A9A133}" srcOrd="2" destOrd="0" presId="urn:microsoft.com/office/officeart/2008/layout/HorizontalMultiLevelHierarchy"/>
-    <dgm:cxn modelId="{0EC7F666-7C64-4DED-96B8-3D12E4CC4862}" type="presParOf" srcId="{0E41220E-9D88-44B1-B47B-C3DC88A9A133}" destId="{F48DDA0D-9C01-4102-89B4-6847596EC8BB}" srcOrd="0" destOrd="0" presId="urn:microsoft.com/office/officeart/2008/layout/HorizontalMultiLevelHierarchy"/>
-    <dgm:cxn modelId="{4F8F83CE-1C56-410D-ADDF-B34D601A7753}" type="presParOf" srcId="{3D163344-083B-4D60-AA56-70FFE3EF867F}" destId="{C3064666-DDAD-4A7F-BE59-D7AC76D255DC}" srcOrd="3" destOrd="0" presId="urn:microsoft.com/office/officeart/2008/layout/HorizontalMultiLevelHierarchy"/>
-    <dgm:cxn modelId="{80F3941E-77EA-4328-83FD-A9E8651AE5CF}" type="presParOf" srcId="{C3064666-DDAD-4A7F-BE59-D7AC76D255DC}" destId="{6670C666-C2F4-4B03-987B-04167AECEC50}" srcOrd="0" destOrd="0" presId="urn:microsoft.com/office/officeart/2008/layout/HorizontalMultiLevelHierarchy"/>
-    <dgm:cxn modelId="{AF5F1539-F30D-4218-86FE-1E8DC6164D5F}" type="presParOf" srcId="{C3064666-DDAD-4A7F-BE59-D7AC76D255DC}" destId="{BE034B07-BD96-4075-A335-570FCFED72A6}" srcOrd="1" destOrd="0" presId="urn:microsoft.com/office/officeart/2008/layout/HorizontalMultiLevelHierarchy"/>
-    <dgm:cxn modelId="{33ACAA1E-B443-48CE-9DAC-689080530CFF}" type="presParOf" srcId="{BE034B07-BD96-4075-A335-570FCFED72A6}" destId="{B0222916-AAA6-43FB-9900-81C11113F10A}" srcOrd="0" destOrd="0" presId="urn:microsoft.com/office/officeart/2008/layout/HorizontalMultiLevelHierarchy"/>
-    <dgm:cxn modelId="{AC6A7DFE-FEB1-4361-AE21-A2DC89EAC923}" type="presParOf" srcId="{B0222916-AAA6-43FB-9900-81C11113F10A}" destId="{2D8FF425-49B0-44BB-AC33-3B24D8C4142C}" srcOrd="0" destOrd="0" presId="urn:microsoft.com/office/officeart/2008/layout/HorizontalMultiLevelHierarchy"/>
-    <dgm:cxn modelId="{B208F1EF-4DB3-4205-BC30-568B8FD0D2A8}" type="presParOf" srcId="{BE034B07-BD96-4075-A335-570FCFED72A6}" destId="{F69C1410-7EAC-4956-8742-30F047FD1ABE}" srcOrd="1" destOrd="0" presId="urn:microsoft.com/office/officeart/2008/layout/HorizontalMultiLevelHierarchy"/>
-    <dgm:cxn modelId="{D075F710-4660-4643-BD5B-E096CFB509C7}" type="presParOf" srcId="{F69C1410-7EAC-4956-8742-30F047FD1ABE}" destId="{A6B89D5C-1189-4194-BDBE-581F3EB84609}" srcOrd="0" destOrd="0" presId="urn:microsoft.com/office/officeart/2008/layout/HorizontalMultiLevelHierarchy"/>
-    <dgm:cxn modelId="{51E99B22-3BB7-40D8-868D-8A4405492311}" type="presParOf" srcId="{F69C1410-7EAC-4956-8742-30F047FD1ABE}" destId="{6755B5E3-BD5B-476D-9EB0-735FB7855854}" srcOrd="1" destOrd="0" presId="urn:microsoft.com/office/officeart/2008/layout/HorizontalMultiLevelHierarchy"/>
-    <dgm:cxn modelId="{4CF61633-7F11-4FA6-A16E-37AFAB518099}" type="presParOf" srcId="{3D163344-083B-4D60-AA56-70FFE3EF867F}" destId="{7B0664C5-9C2B-4875-BFB5-D4DEC903C746}" srcOrd="4" destOrd="0" presId="urn:microsoft.com/office/officeart/2008/layout/HorizontalMultiLevelHierarchy"/>
-    <dgm:cxn modelId="{A781B564-4DEF-4468-A456-C92D94F4E6E2}" type="presParOf" srcId="{7B0664C5-9C2B-4875-BFB5-D4DEC903C746}" destId="{0287A820-3C9D-4D96-864B-2EF85E7D6665}" srcOrd="0" destOrd="0" presId="urn:microsoft.com/office/officeart/2008/layout/HorizontalMultiLevelHierarchy"/>
-    <dgm:cxn modelId="{C6191A11-465F-4268-A81B-1EE49C9A52C0}" type="presParOf" srcId="{3D163344-083B-4D60-AA56-70FFE3EF867F}" destId="{17C9B944-DC11-4170-9BDD-5602D3471B17}" srcOrd="5" destOrd="0" presId="urn:microsoft.com/office/officeart/2008/layout/HorizontalMultiLevelHierarchy"/>
-    <dgm:cxn modelId="{9B1A94EE-D6B0-4017-8B44-FE45CBFFDBCF}" type="presParOf" srcId="{17C9B944-DC11-4170-9BDD-5602D3471B17}" destId="{8262B8EB-E4A4-4E38-9ABC-ED394DFDB38A}" srcOrd="0" destOrd="0" presId="urn:microsoft.com/office/officeart/2008/layout/HorizontalMultiLevelHierarchy"/>
-    <dgm:cxn modelId="{3F85E6A1-E6D3-404A-85A6-90438E626293}" type="presParOf" srcId="{17C9B944-DC11-4170-9BDD-5602D3471B17}" destId="{2D49954B-A3A2-4D5F-B3E8-3E9E2D2CE534}" srcOrd="1" destOrd="0" presId="urn:microsoft.com/office/officeart/2008/layout/HorizontalMultiLevelHierarchy"/>
-    <dgm:cxn modelId="{282D6F40-5EED-4846-A193-5DE31F5AB0A5}" type="presParOf" srcId="{2D49954B-A3A2-4D5F-B3E8-3E9E2D2CE534}" destId="{0B795453-ADD3-4392-91E1-1366412AFD04}" srcOrd="0" destOrd="0" presId="urn:microsoft.com/office/officeart/2008/layout/HorizontalMultiLevelHierarchy"/>
-    <dgm:cxn modelId="{C487BFE0-00F9-42B0-B180-62FF3FE1C015}" type="presParOf" srcId="{0B795453-ADD3-4392-91E1-1366412AFD04}" destId="{EEA7820E-5B0F-4DB3-979A-F138624281EA}" srcOrd="0" destOrd="0" presId="urn:microsoft.com/office/officeart/2008/layout/HorizontalMultiLevelHierarchy"/>
-    <dgm:cxn modelId="{2ADC2C3A-120C-4493-9A6A-345DF995FAED}" type="presParOf" srcId="{2D49954B-A3A2-4D5F-B3E8-3E9E2D2CE534}" destId="{29FF417C-4E5E-401C-B3CF-C8DA3F247104}" srcOrd="1" destOrd="0" presId="urn:microsoft.com/office/officeart/2008/layout/HorizontalMultiLevelHierarchy"/>
-    <dgm:cxn modelId="{7831781C-5E3A-4CC8-98B7-B9E444E06F7A}" type="presParOf" srcId="{29FF417C-4E5E-401C-B3CF-C8DA3F247104}" destId="{15E6F0CB-A9ED-4886-A041-03348C847A8D}" srcOrd="0" destOrd="0" presId="urn:microsoft.com/office/officeart/2008/layout/HorizontalMultiLevelHierarchy"/>
-    <dgm:cxn modelId="{0DD0CDD6-8906-499B-B4CC-C4B9A393CE8D}" type="presParOf" srcId="{29FF417C-4E5E-401C-B3CF-C8DA3F247104}" destId="{C23F8FC2-846B-4241-B380-B7B7487647CE}" srcOrd="1" destOrd="0" presId="urn:microsoft.com/office/officeart/2008/layout/HorizontalMultiLevelHierarchy"/>
-    <dgm:cxn modelId="{AA3BCEC2-1B7C-4B41-AF0F-0E06D6426017}" type="presParOf" srcId="{3D163344-083B-4D60-AA56-70FFE3EF867F}" destId="{5AF73EBD-FF45-4A63-B497-E1CFBC52A99C}" srcOrd="6" destOrd="0" presId="urn:microsoft.com/office/officeart/2008/layout/HorizontalMultiLevelHierarchy"/>
-    <dgm:cxn modelId="{57FDFFA3-BE49-4E69-9512-941442B94BE4}" type="presParOf" srcId="{5AF73EBD-FF45-4A63-B497-E1CFBC52A99C}" destId="{63AE645B-0071-45E0-85A2-F930134BB600}" srcOrd="0" destOrd="0" presId="urn:microsoft.com/office/officeart/2008/layout/HorizontalMultiLevelHierarchy"/>
-    <dgm:cxn modelId="{5EEE278C-E54A-4AF5-AC4E-31CDF0EFF2AB}" type="presParOf" srcId="{3D163344-083B-4D60-AA56-70FFE3EF867F}" destId="{1019FA19-AB3C-4B73-A74A-21406BA70DE4}" srcOrd="7" destOrd="0" presId="urn:microsoft.com/office/officeart/2008/layout/HorizontalMultiLevelHierarchy"/>
-    <dgm:cxn modelId="{A8C9C054-D969-4899-B831-7494FF0B122F}" type="presParOf" srcId="{1019FA19-AB3C-4B73-A74A-21406BA70DE4}" destId="{5E4F2A99-59AD-4874-98C9-992432EA4295}" srcOrd="0" destOrd="0" presId="urn:microsoft.com/office/officeart/2008/layout/HorizontalMultiLevelHierarchy"/>
-    <dgm:cxn modelId="{F119410E-6908-4CB5-AB09-36D9CC4F3917}" type="presParOf" srcId="{1019FA19-AB3C-4B73-A74A-21406BA70DE4}" destId="{212185CC-4731-477D-BC61-C0D8CB53ED4B}" srcOrd="1" destOrd="0" presId="urn:microsoft.com/office/officeart/2008/layout/HorizontalMultiLevelHierarchy"/>
-    <dgm:cxn modelId="{BDBACF28-4C68-4EFD-8EBC-4DE3C228382F}" type="presParOf" srcId="{212185CC-4731-477D-BC61-C0D8CB53ED4B}" destId="{CC827D95-7F16-490E-A44B-1278D24C87AB}" srcOrd="0" destOrd="0" presId="urn:microsoft.com/office/officeart/2008/layout/HorizontalMultiLevelHierarchy"/>
-    <dgm:cxn modelId="{F9808D99-5242-4631-8618-81FC501E2CEE}" type="presParOf" srcId="{CC827D95-7F16-490E-A44B-1278D24C87AB}" destId="{1A9A79FD-9D75-4826-839D-0BA2E7007F4A}" srcOrd="0" destOrd="0" presId="urn:microsoft.com/office/officeart/2008/layout/HorizontalMultiLevelHierarchy"/>
-    <dgm:cxn modelId="{EFBC7BFD-7C3E-4E9D-AB16-24BC153BBEBF}" type="presParOf" srcId="{212185CC-4731-477D-BC61-C0D8CB53ED4B}" destId="{00ADA03E-9AA4-47DB-88AE-6CDEC196F0FF}" srcOrd="1" destOrd="0" presId="urn:microsoft.com/office/officeart/2008/layout/HorizontalMultiLevelHierarchy"/>
-    <dgm:cxn modelId="{4BC6B42E-51E5-4365-B13F-1F54B3500190}" type="presParOf" srcId="{00ADA03E-9AA4-47DB-88AE-6CDEC196F0FF}" destId="{DF56F118-F77A-48FA-A001-70BBEB49CBE8}" srcOrd="0" destOrd="0" presId="urn:microsoft.com/office/officeart/2008/layout/HorizontalMultiLevelHierarchy"/>
-    <dgm:cxn modelId="{F2C1FCF2-517D-4920-A083-67F2A48EF2DE}" type="presParOf" srcId="{00ADA03E-9AA4-47DB-88AE-6CDEC196F0FF}" destId="{2670AB5B-7676-4B87-B9DB-2F6464055FDA}" srcOrd="1" destOrd="0" presId="urn:microsoft.com/office/officeart/2008/layout/HorizontalMultiLevelHierarchy"/>
-    <dgm:cxn modelId="{1023FED8-DE00-494A-B33E-6B9525F77545}" type="presParOf" srcId="{212185CC-4731-477D-BC61-C0D8CB53ED4B}" destId="{3B7BD4CD-06FC-43D5-90C6-9D342BDF239E}" srcOrd="2" destOrd="0" presId="urn:microsoft.com/office/officeart/2008/layout/HorizontalMultiLevelHierarchy"/>
-    <dgm:cxn modelId="{BBC09E91-86AC-4D56-96EE-A004EC692430}" type="presParOf" srcId="{3B7BD4CD-06FC-43D5-90C6-9D342BDF239E}" destId="{FDE4A8BF-87F8-47D5-A0F5-7604AB11A8CF}" srcOrd="0" destOrd="0" presId="urn:microsoft.com/office/officeart/2008/layout/HorizontalMultiLevelHierarchy"/>
-    <dgm:cxn modelId="{3071DEF7-2F2D-4268-A3DA-5D1A20B58141}" type="presParOf" srcId="{212185CC-4731-477D-BC61-C0D8CB53ED4B}" destId="{75818F90-4C9B-4EB5-BDC2-B19FBB00EAE1}" srcOrd="3" destOrd="0" presId="urn:microsoft.com/office/officeart/2008/layout/HorizontalMultiLevelHierarchy"/>
-    <dgm:cxn modelId="{A92967C8-8D18-4DBF-9451-872C07E4B4BC}" type="presParOf" srcId="{75818F90-4C9B-4EB5-BDC2-B19FBB00EAE1}" destId="{F9C83BCC-A098-4254-A165-2C148DA9DF14}" srcOrd="0" destOrd="0" presId="urn:microsoft.com/office/officeart/2008/layout/HorizontalMultiLevelHierarchy"/>
-    <dgm:cxn modelId="{81EB1E0E-F701-4EC6-91F7-E420EDB5339D}" type="presParOf" srcId="{75818F90-4C9B-4EB5-BDC2-B19FBB00EAE1}" destId="{295F9AFD-551A-44D7-B20F-62F37901800B}" srcOrd="1" destOrd="0" presId="urn:microsoft.com/office/officeart/2008/layout/HorizontalMultiLevelHierarchy"/>
-    <dgm:cxn modelId="{BF9206E7-73B9-4A1A-8275-842C31C74706}" type="presParOf" srcId="{3D163344-083B-4D60-AA56-70FFE3EF867F}" destId="{A8D08A0B-CA6D-4C4F-B408-FF8F9D996313}" srcOrd="8" destOrd="0" presId="urn:microsoft.com/office/officeart/2008/layout/HorizontalMultiLevelHierarchy"/>
-    <dgm:cxn modelId="{CD57136C-52B2-4DBE-AB05-9FE535BEC2CB}" type="presParOf" srcId="{A8D08A0B-CA6D-4C4F-B408-FF8F9D996313}" destId="{46D57F39-393E-4364-AF3F-7718641DEE3D}" srcOrd="0" destOrd="0" presId="urn:microsoft.com/office/officeart/2008/layout/HorizontalMultiLevelHierarchy"/>
-    <dgm:cxn modelId="{97EB75FB-20FA-4B9B-BC5C-C704CD3FB827}" type="presParOf" srcId="{3D163344-083B-4D60-AA56-70FFE3EF867F}" destId="{2135DBAD-C584-4582-B56E-F3C0517F6916}" srcOrd="9" destOrd="0" presId="urn:microsoft.com/office/officeart/2008/layout/HorizontalMultiLevelHierarchy"/>
-    <dgm:cxn modelId="{1B22BD54-A085-451C-8600-981C79D0CD23}" type="presParOf" srcId="{2135DBAD-C584-4582-B56E-F3C0517F6916}" destId="{E699505A-8E9D-47D5-8083-54A83FFCB203}" srcOrd="0" destOrd="0" presId="urn:microsoft.com/office/officeart/2008/layout/HorizontalMultiLevelHierarchy"/>
-    <dgm:cxn modelId="{1952286A-60B0-4287-929D-D5018831F1E6}" type="presParOf" srcId="{2135DBAD-C584-4582-B56E-F3C0517F6916}" destId="{C3C6CCFD-0771-4AD5-A1C5-3BAB00FC089F}" srcOrd="1" destOrd="0" presId="urn:microsoft.com/office/officeart/2008/layout/HorizontalMultiLevelHierarchy"/>
-    <dgm:cxn modelId="{69122E29-EC22-455F-AA7A-701DCBF989D9}" type="presParOf" srcId="{C3C6CCFD-0771-4AD5-A1C5-3BAB00FC089F}" destId="{2A350A04-1FFE-4601-A6C5-7E415FA7F51A}" srcOrd="0" destOrd="0" presId="urn:microsoft.com/office/officeart/2008/layout/HorizontalMultiLevelHierarchy"/>
-    <dgm:cxn modelId="{84D3E49F-7C51-4DB3-9EF3-50A098A31B82}" type="presParOf" srcId="{2A350A04-1FFE-4601-A6C5-7E415FA7F51A}" destId="{C7C210BE-E7F6-4287-8A2E-0624A05CAC20}" srcOrd="0" destOrd="0" presId="urn:microsoft.com/office/officeart/2008/layout/HorizontalMultiLevelHierarchy"/>
-    <dgm:cxn modelId="{BDCEEA8A-5F24-41D3-9C6D-81850A0BEA54}" type="presParOf" srcId="{C3C6CCFD-0771-4AD5-A1C5-3BAB00FC089F}" destId="{07B6DA52-6BC8-4350-A3C8-6C2B7E647903}" srcOrd="1" destOrd="0" presId="urn:microsoft.com/office/officeart/2008/layout/HorizontalMultiLevelHierarchy"/>
-    <dgm:cxn modelId="{CA625932-09A7-44EC-B596-FF6C0AA8E1E6}" type="presParOf" srcId="{07B6DA52-6BC8-4350-A3C8-6C2B7E647903}" destId="{9F741692-7F3D-4B9E-8E6B-E8A2D94D2270}" srcOrd="0" destOrd="0" presId="urn:microsoft.com/office/officeart/2008/layout/HorizontalMultiLevelHierarchy"/>
-    <dgm:cxn modelId="{9B923B29-1E0B-4DBF-8E96-339C246C8986}" type="presParOf" srcId="{07B6DA52-6BC8-4350-A3C8-6C2B7E647903}" destId="{3B2839B7-1718-4E0E-AFAF-1F118936A6BA}" srcOrd="1" destOrd="0" presId="urn:microsoft.com/office/officeart/2008/layout/HorizontalMultiLevelHierarchy"/>
-    <dgm:cxn modelId="{30CF683F-C936-4D62-9A44-12F88959BB78}" type="presParOf" srcId="{C3C6CCFD-0771-4AD5-A1C5-3BAB00FC089F}" destId="{876E5C4B-3DF6-4F42-9492-4F1B493E9F36}" srcOrd="2" destOrd="0" presId="urn:microsoft.com/office/officeart/2008/layout/HorizontalMultiLevelHierarchy"/>
-    <dgm:cxn modelId="{B3BB93CD-299E-4449-A9F7-C742F7D0A3EE}" type="presParOf" srcId="{876E5C4B-3DF6-4F42-9492-4F1B493E9F36}" destId="{AEA8E90F-BDCA-4DB7-A56C-BBCA26CC5101}" srcOrd="0" destOrd="0" presId="urn:microsoft.com/office/officeart/2008/layout/HorizontalMultiLevelHierarchy"/>
-    <dgm:cxn modelId="{9DDE4D21-BAC4-4867-AF19-4AD3DCCCFC61}" type="presParOf" srcId="{C3C6CCFD-0771-4AD5-A1C5-3BAB00FC089F}" destId="{6A29154F-1940-4CC2-BDF5-6494472AEBF8}" srcOrd="3" destOrd="0" presId="urn:microsoft.com/office/officeart/2008/layout/HorizontalMultiLevelHierarchy"/>
-    <dgm:cxn modelId="{5550F1BF-784A-4CA7-B726-CAB01E936E7F}" type="presParOf" srcId="{6A29154F-1940-4CC2-BDF5-6494472AEBF8}" destId="{CBEAFA92-AE51-4238-855E-4DC08CEB0C9B}" srcOrd="0" destOrd="0" presId="urn:microsoft.com/office/officeart/2008/layout/HorizontalMultiLevelHierarchy"/>
-    <dgm:cxn modelId="{2D8F9267-0283-4CFC-B826-762A2E4EA5A3}" type="presParOf" srcId="{6A29154F-1940-4CC2-BDF5-6494472AEBF8}" destId="{4191F2FE-89E5-464F-8DC0-3F1563485DB9}" srcOrd="1" destOrd="0" presId="urn:microsoft.com/office/officeart/2008/layout/HorizontalMultiLevelHierarchy"/>
-    <dgm:cxn modelId="{CDBACEA6-4313-492B-B767-0C0CB2E59783}" type="presParOf" srcId="{3D163344-083B-4D60-AA56-70FFE3EF867F}" destId="{155A8EB7-3923-410C-B475-D434B6504887}" srcOrd="10" destOrd="0" presId="urn:microsoft.com/office/officeart/2008/layout/HorizontalMultiLevelHierarchy"/>
-    <dgm:cxn modelId="{22A08557-177C-41E7-A534-027BA05741BB}" type="presParOf" srcId="{155A8EB7-3923-410C-B475-D434B6504887}" destId="{637EE862-A46D-45D2-8587-559EF18D09EC}" srcOrd="0" destOrd="0" presId="urn:microsoft.com/office/officeart/2008/layout/HorizontalMultiLevelHierarchy"/>
-    <dgm:cxn modelId="{FBCD463C-A877-487F-AE40-6197B5287FAF}" type="presParOf" srcId="{3D163344-083B-4D60-AA56-70FFE3EF867F}" destId="{E0FCE82E-7C54-4E0A-8C5F-AA7AB0F8DF19}" srcOrd="11" destOrd="0" presId="urn:microsoft.com/office/officeart/2008/layout/HorizontalMultiLevelHierarchy"/>
-    <dgm:cxn modelId="{4094DC63-1253-469B-A59D-970B23D71C0E}" type="presParOf" srcId="{E0FCE82E-7C54-4E0A-8C5F-AA7AB0F8DF19}" destId="{29592DFB-69C4-4A70-9A5B-26AD76A8FC70}" srcOrd="0" destOrd="0" presId="urn:microsoft.com/office/officeart/2008/layout/HorizontalMultiLevelHierarchy"/>
-    <dgm:cxn modelId="{C577775B-5BEB-47E3-A691-A079C327CD4F}" type="presParOf" srcId="{E0FCE82E-7C54-4E0A-8C5F-AA7AB0F8DF19}" destId="{FEA95E6F-2F11-44BC-B216-87CA80178114}" srcOrd="1" destOrd="0" presId="urn:microsoft.com/office/officeart/2008/layout/HorizontalMultiLevelHierarchy"/>
-    <dgm:cxn modelId="{4E928E6C-6B34-41AD-B1D1-DEC23164AB7B}" type="presParOf" srcId="{3D163344-083B-4D60-AA56-70FFE3EF867F}" destId="{B2B8A63B-2E1A-4860-ADA1-0BCAA342C517}" srcOrd="12" destOrd="0" presId="urn:microsoft.com/office/officeart/2008/layout/HorizontalMultiLevelHierarchy"/>
-    <dgm:cxn modelId="{AABAF259-C872-4F61-A092-73511379BA86}" type="presParOf" srcId="{B2B8A63B-2E1A-4860-ADA1-0BCAA342C517}" destId="{6035E7B3-39A6-4D5B-8BB6-7CF8C5B00A3E}" srcOrd="0" destOrd="0" presId="urn:microsoft.com/office/officeart/2008/layout/HorizontalMultiLevelHierarchy"/>
-    <dgm:cxn modelId="{E38F5F4C-4FBB-4940-9CBA-702A0DC5EDBB}" type="presParOf" srcId="{3D163344-083B-4D60-AA56-70FFE3EF867F}" destId="{511DC031-4216-4CA8-9581-3BD5113810B0}" srcOrd="13" destOrd="0" presId="urn:microsoft.com/office/officeart/2008/layout/HorizontalMultiLevelHierarchy"/>
-    <dgm:cxn modelId="{D378C27D-33B6-4A8A-AF40-A919D7466C8C}" type="presParOf" srcId="{511DC031-4216-4CA8-9581-3BD5113810B0}" destId="{89DB950F-423A-488C-98D4-0B777A54F2B2}" srcOrd="0" destOrd="0" presId="urn:microsoft.com/office/officeart/2008/layout/HorizontalMultiLevelHierarchy"/>
-    <dgm:cxn modelId="{F1491801-EAF7-4C54-8967-F5FB67D7B878}" type="presParOf" srcId="{511DC031-4216-4CA8-9581-3BD5113810B0}" destId="{893B04C2-8C77-4A7D-B984-642025852206}" srcOrd="1" destOrd="0" presId="urn:microsoft.com/office/officeart/2008/layout/HorizontalMultiLevelHierarchy"/>
-    <dgm:cxn modelId="{062BAC11-AB8A-4191-A98C-3B570581443A}" type="presParOf" srcId="{3D163344-083B-4D60-AA56-70FFE3EF867F}" destId="{8078C380-7710-4C3B-821F-6487A2F13132}" srcOrd="14" destOrd="0" presId="urn:microsoft.com/office/officeart/2008/layout/HorizontalMultiLevelHierarchy"/>
-    <dgm:cxn modelId="{6FFF50C4-AFFB-46DA-8686-868110D7ED96}" type="presParOf" srcId="{8078C380-7710-4C3B-821F-6487A2F13132}" destId="{DAB86854-36A0-479F-90C3-6C1E6AD5B441}" srcOrd="0" destOrd="0" presId="urn:microsoft.com/office/officeart/2008/layout/HorizontalMultiLevelHierarchy"/>
-    <dgm:cxn modelId="{9661194E-8373-4EF0-8CFD-1F197B787568}" type="presParOf" srcId="{3D163344-083B-4D60-AA56-70FFE3EF867F}" destId="{5D56D539-C790-444F-8C8C-F53DBD1427E6}" srcOrd="15" destOrd="0" presId="urn:microsoft.com/office/officeart/2008/layout/HorizontalMultiLevelHierarchy"/>
-    <dgm:cxn modelId="{D3DE59B4-EFA1-48FB-8248-424A69EAD7AD}" type="presParOf" srcId="{5D56D539-C790-444F-8C8C-F53DBD1427E6}" destId="{CA0A28C3-F588-45B9-A7FB-002CE77CF40B}" srcOrd="0" destOrd="0" presId="urn:microsoft.com/office/officeart/2008/layout/HorizontalMultiLevelHierarchy"/>
-    <dgm:cxn modelId="{2A472197-F29E-44F7-9840-EB395BE43447}" type="presParOf" srcId="{5D56D539-C790-444F-8C8C-F53DBD1427E6}" destId="{9495D454-C4CD-4830-9C93-EFCB931B0F7C}" srcOrd="1" destOrd="0" presId="urn:microsoft.com/office/officeart/2008/layout/HorizontalMultiLevelHierarchy"/>
-    <dgm:cxn modelId="{C53D0A3A-EE73-46DF-8C2F-33C79F919EF9}" type="presParOf" srcId="{3D163344-083B-4D60-AA56-70FFE3EF867F}" destId="{B6A87718-89D0-48CF-A691-72596561A881}" srcOrd="16" destOrd="0" presId="urn:microsoft.com/office/officeart/2008/layout/HorizontalMultiLevelHierarchy"/>
-    <dgm:cxn modelId="{67EBC590-8B9E-404F-BBDA-65E0F4FB6A06}" type="presParOf" srcId="{B6A87718-89D0-48CF-A691-72596561A881}" destId="{0CC7743A-D24B-46D9-B636-D053ABB641AA}" srcOrd="0" destOrd="0" presId="urn:microsoft.com/office/officeart/2008/layout/HorizontalMultiLevelHierarchy"/>
-    <dgm:cxn modelId="{F6B8C499-ED79-447A-9702-F30500184A9C}" type="presParOf" srcId="{3D163344-083B-4D60-AA56-70FFE3EF867F}" destId="{DFFF789F-13EA-4F2F-AB3D-7FA9E216EFC7}" srcOrd="17" destOrd="0" presId="urn:microsoft.com/office/officeart/2008/layout/HorizontalMultiLevelHierarchy"/>
-    <dgm:cxn modelId="{53D15020-9AED-4B22-9595-EA67DB66BF98}" type="presParOf" srcId="{DFFF789F-13EA-4F2F-AB3D-7FA9E216EFC7}" destId="{E0DBC5B8-FCC3-4870-B328-C4FA0634449F}" srcOrd="0" destOrd="0" presId="urn:microsoft.com/office/officeart/2008/layout/HorizontalMultiLevelHierarchy"/>
-    <dgm:cxn modelId="{97B26835-D7CB-4FFA-82A0-B190FCE6947A}" type="presParOf" srcId="{DFFF789F-13EA-4F2F-AB3D-7FA9E216EFC7}" destId="{FF8D5749-1AF8-4479-94E0-C975F1EEF1F6}" srcOrd="1" destOrd="0" presId="urn:microsoft.com/office/officeart/2008/layout/HorizontalMultiLevelHierarchy"/>
-    <dgm:cxn modelId="{22927E81-1E8B-4794-9A57-F9E0D503DFD9}" type="presParOf" srcId="{3D163344-083B-4D60-AA56-70FFE3EF867F}" destId="{AF405DBE-EF60-483A-8B89-AF5F40105A01}" srcOrd="18" destOrd="0" presId="urn:microsoft.com/office/officeart/2008/layout/HorizontalMultiLevelHierarchy"/>
-    <dgm:cxn modelId="{2FB5ADAE-D638-4D03-BE5D-699C77E61611}" type="presParOf" srcId="{AF405DBE-EF60-483A-8B89-AF5F40105A01}" destId="{2477D42B-ACBF-4246-98CD-6DDDAE7C1839}" srcOrd="0" destOrd="0" presId="urn:microsoft.com/office/officeart/2008/layout/HorizontalMultiLevelHierarchy"/>
-    <dgm:cxn modelId="{B8639518-0A90-41A5-958D-B832466720D2}" type="presParOf" srcId="{3D163344-083B-4D60-AA56-70FFE3EF867F}" destId="{9D264E69-0618-4A43-9D98-FDD4F71C9A27}" srcOrd="19" destOrd="0" presId="urn:microsoft.com/office/officeart/2008/layout/HorizontalMultiLevelHierarchy"/>
-    <dgm:cxn modelId="{8042CE8A-19A6-47C4-97F6-30F7C23D8D93}" type="presParOf" srcId="{9D264E69-0618-4A43-9D98-FDD4F71C9A27}" destId="{D63B4C8B-2BE3-4948-895A-D1143EFAFBFD}" srcOrd="0" destOrd="0" presId="urn:microsoft.com/office/officeart/2008/layout/HorizontalMultiLevelHierarchy"/>
-    <dgm:cxn modelId="{F3593F35-20AF-4E56-82EF-455DCDB3EF71}" type="presParOf" srcId="{9D264E69-0618-4A43-9D98-FDD4F71C9A27}" destId="{C6444027-7B65-426F-B40C-E9F598AC00FA}" srcOrd="1" destOrd="0" presId="urn:microsoft.com/office/officeart/2008/layout/HorizontalMultiLevelHierarchy"/>
-    <dgm:cxn modelId="{085E5A69-E97D-4D6C-ADD3-D810FDB9E945}" type="presParOf" srcId="{C6444027-7B65-426F-B40C-E9F598AC00FA}" destId="{5737DC10-71D1-4A0A-9BB2-481B3AD819E5}" srcOrd="0" destOrd="0" presId="urn:microsoft.com/office/officeart/2008/layout/HorizontalMultiLevelHierarchy"/>
-    <dgm:cxn modelId="{D7FABF75-6EE5-4D72-A72F-C7FC262AD72A}" type="presParOf" srcId="{5737DC10-71D1-4A0A-9BB2-481B3AD819E5}" destId="{B56FC900-A30D-4106-BFB1-E98DF14821F0}" srcOrd="0" destOrd="0" presId="urn:microsoft.com/office/officeart/2008/layout/HorizontalMultiLevelHierarchy"/>
-    <dgm:cxn modelId="{354652FE-CAB4-4DB3-8BE9-45F86D280016}" type="presParOf" srcId="{C6444027-7B65-426F-B40C-E9F598AC00FA}" destId="{86937351-4947-475D-A818-3BA5147A67B2}" srcOrd="1" destOrd="0" presId="urn:microsoft.com/office/officeart/2008/layout/HorizontalMultiLevelHierarchy"/>
-    <dgm:cxn modelId="{6ECEE46D-DCF8-4BA3-9892-A66F5CEA74E1}" type="presParOf" srcId="{86937351-4947-475D-A818-3BA5147A67B2}" destId="{DD61CD05-157F-46B0-B624-FAA862EC6E21}" srcOrd="0" destOrd="0" presId="urn:microsoft.com/office/officeart/2008/layout/HorizontalMultiLevelHierarchy"/>
-    <dgm:cxn modelId="{33970A70-A98B-4D34-A61B-FBCEFF99053F}" type="presParOf" srcId="{86937351-4947-475D-A818-3BA5147A67B2}" destId="{C2C3EDFC-D5B9-4415-85E5-2F549515037A}" srcOrd="1" destOrd="0" presId="urn:microsoft.com/office/officeart/2008/layout/HorizontalMultiLevelHierarchy"/>
+    <dgm:cxn modelId="{303D0B08-8627-4639-889B-933C65EF336B}" type="presOf" srcId="{AEC53DD2-4CA7-431B-9AAD-52FC2EFCC0E4}" destId="{CC827D95-7F16-490E-A44B-1278D24C87AB}" srcOrd="0" destOrd="0" presId="urn:microsoft.com/office/officeart/2008/layout/HorizontalMultiLevelHierarchy"/>
+    <dgm:cxn modelId="{DE33EC0E-C23A-4C3B-8F79-238A9301B39D}" type="presOf" srcId="{004651AF-AFB5-4E03-AE4A-B10B0CE7DC9D}" destId="{E699505A-8E9D-47D5-8083-54A83FFCB203}" srcOrd="0" destOrd="0" presId="urn:microsoft.com/office/officeart/2008/layout/HorizontalMultiLevelHierarchy"/>
+    <dgm:cxn modelId="{C6F9FB88-0E63-463D-AC4E-E04ED4779485}" type="presOf" srcId="{59056018-ADF8-4F17-A2AF-1AC2E4F5C226}" destId="{46D57F39-393E-4364-AF3F-7718641DEE3D}" srcOrd="1" destOrd="0" presId="urn:microsoft.com/office/officeart/2008/layout/HorizontalMultiLevelHierarchy"/>
+    <dgm:cxn modelId="{3BC04890-2E42-4FBF-9361-A65ECCD439EE}" type="presOf" srcId="{79B95B49-B3F7-4D81-8993-00B9156225CC}" destId="{0287A820-3C9D-4D96-864B-2EF85E7D6665}" srcOrd="1" destOrd="0" presId="urn:microsoft.com/office/officeart/2008/layout/HorizontalMultiLevelHierarchy"/>
+    <dgm:cxn modelId="{2C1621C6-DA04-432F-AC6C-04D4324A6EBD}" type="presOf" srcId="{77EEB2C6-0FBF-418F-BE94-F9015ECBBE3F}" destId="{B0222916-AAA6-43FB-9900-81C11113F10A}" srcOrd="0" destOrd="0" presId="urn:microsoft.com/office/officeart/2008/layout/HorizontalMultiLevelHierarchy"/>
+    <dgm:cxn modelId="{9C3CAD7D-C1D7-44C8-A121-DA1F95E99340}" type="presOf" srcId="{77EEB2C6-0FBF-418F-BE94-F9015ECBBE3F}" destId="{2D8FF425-49B0-44BB-AC33-3B24D8C4142C}" srcOrd="1" destOrd="0" presId="urn:microsoft.com/office/officeart/2008/layout/HorizontalMultiLevelHierarchy"/>
+    <dgm:cxn modelId="{AAD032C6-A02A-421C-A25A-1715D110AA40}" type="presOf" srcId="{F4FE5D9F-0067-462D-A056-5EEF254D16CE}" destId="{DF56F118-F77A-48FA-A001-70BBEB49CBE8}" srcOrd="0" destOrd="0" presId="urn:microsoft.com/office/officeart/2008/layout/HorizontalMultiLevelHierarchy"/>
+    <dgm:cxn modelId="{06E125B4-4B19-41CF-9EA5-B9D8E98CFF01}" type="presOf" srcId="{3A3825E2-0A19-491F-89A7-15600CAFFB47}" destId="{F48DDA0D-9C01-4102-89B4-6847596EC8BB}" srcOrd="1" destOrd="0" presId="urn:microsoft.com/office/officeart/2008/layout/HorizontalMultiLevelHierarchy"/>
+    <dgm:cxn modelId="{09FEDBB9-6252-4302-884F-3CDA818A3AB8}" type="presOf" srcId="{F114A5C0-35DE-4FAC-A356-D15092468D69}" destId="{9F741692-7F3D-4B9E-8E6B-E8A2D94D2270}" srcOrd="0" destOrd="0" presId="urn:microsoft.com/office/officeart/2008/layout/HorizontalMultiLevelHierarchy"/>
+    <dgm:cxn modelId="{FFE0547F-C865-433E-B180-DEB8FDB1B1CB}" type="presParOf" srcId="{AC943ED1-D9EE-4FC6-A4F7-58586C3D0FF2}" destId="{88DD6116-0936-48CA-87E0-D47E45BCD933}" srcOrd="0" destOrd="0" presId="urn:microsoft.com/office/officeart/2008/layout/HorizontalMultiLevelHierarchy"/>
+    <dgm:cxn modelId="{AC7C6F0F-AC2E-447D-B56E-866B3B5176EA}" type="presParOf" srcId="{88DD6116-0936-48CA-87E0-D47E45BCD933}" destId="{32E36A26-A694-40FA-83C2-0711F09D36DB}" srcOrd="0" destOrd="0" presId="urn:microsoft.com/office/officeart/2008/layout/HorizontalMultiLevelHierarchy"/>
+    <dgm:cxn modelId="{5F0925A4-B6F3-4013-8833-6736C0A82C51}" type="presParOf" srcId="{88DD6116-0936-48CA-87E0-D47E45BCD933}" destId="{3D163344-083B-4D60-AA56-70FFE3EF867F}" srcOrd="1" destOrd="0" presId="urn:microsoft.com/office/officeart/2008/layout/HorizontalMultiLevelHierarchy"/>
+    <dgm:cxn modelId="{45FEC03E-290F-4929-9646-77875EAF4C9F}" type="presParOf" srcId="{3D163344-083B-4D60-AA56-70FFE3EF867F}" destId="{89E543A4-874C-4345-BB0C-8059B0EF7D69}" srcOrd="0" destOrd="0" presId="urn:microsoft.com/office/officeart/2008/layout/HorizontalMultiLevelHierarchy"/>
+    <dgm:cxn modelId="{A0301351-1A8C-493F-AE33-370623294B70}" type="presParOf" srcId="{89E543A4-874C-4345-BB0C-8059B0EF7D69}" destId="{B0181F8E-ED1B-4108-B606-64300F87DFFA}" srcOrd="0" destOrd="0" presId="urn:microsoft.com/office/officeart/2008/layout/HorizontalMultiLevelHierarchy"/>
+    <dgm:cxn modelId="{F169A6D0-31DD-4079-995C-178DC1F66D1D}" type="presParOf" srcId="{3D163344-083B-4D60-AA56-70FFE3EF867F}" destId="{6FC7DC41-D0A0-46F7-B2D7-672D14AD8581}" srcOrd="1" destOrd="0" presId="urn:microsoft.com/office/officeart/2008/layout/HorizontalMultiLevelHierarchy"/>
+    <dgm:cxn modelId="{4A787E57-C00D-4997-9C61-2DA279B5CD19}" type="presParOf" srcId="{6FC7DC41-D0A0-46F7-B2D7-672D14AD8581}" destId="{307B2501-4B8F-4F77-9ECD-9AC128B47F51}" srcOrd="0" destOrd="0" presId="urn:microsoft.com/office/officeart/2008/layout/HorizontalMultiLevelHierarchy"/>
+    <dgm:cxn modelId="{CB0F1FB0-46B3-4BCA-B593-4242C0353340}" type="presParOf" srcId="{6FC7DC41-D0A0-46F7-B2D7-672D14AD8581}" destId="{75975C1E-7734-4F67-B6AE-64400EFBB6E8}" srcOrd="1" destOrd="0" presId="urn:microsoft.com/office/officeart/2008/layout/HorizontalMultiLevelHierarchy"/>
+    <dgm:cxn modelId="{4EA1E925-D5BE-418B-9ADC-7F36EED8E2B7}" type="presParOf" srcId="{75975C1E-7734-4F67-B6AE-64400EFBB6E8}" destId="{00BB7982-C338-4468-89E4-40D9098225CB}" srcOrd="0" destOrd="0" presId="urn:microsoft.com/office/officeart/2008/layout/HorizontalMultiLevelHierarchy"/>
+    <dgm:cxn modelId="{603D82E5-FBC0-47C3-885D-C0B25ED7FE02}" type="presParOf" srcId="{00BB7982-C338-4468-89E4-40D9098225CB}" destId="{E46E634B-6C4E-46BF-AE9E-6FFF7487E4C7}" srcOrd="0" destOrd="0" presId="urn:microsoft.com/office/officeart/2008/layout/HorizontalMultiLevelHierarchy"/>
+    <dgm:cxn modelId="{F7838074-7D8A-4149-B5A1-78C3675A62AA}" type="presParOf" srcId="{75975C1E-7734-4F67-B6AE-64400EFBB6E8}" destId="{45DD4A24-4CAE-479D-B4CD-014CBF4FE227}" srcOrd="1" destOrd="0" presId="urn:microsoft.com/office/officeart/2008/layout/HorizontalMultiLevelHierarchy"/>
+    <dgm:cxn modelId="{D8A8D238-1572-48FB-B5D8-19F0F6A5CC8B}" type="presParOf" srcId="{45DD4A24-4CAE-479D-B4CD-014CBF4FE227}" destId="{B27201A4-855A-4D50-90F1-C011DBF6A959}" srcOrd="0" destOrd="0" presId="urn:microsoft.com/office/officeart/2008/layout/HorizontalMultiLevelHierarchy"/>
+    <dgm:cxn modelId="{81E22936-D9B6-4BCF-8CC3-D39EF141E552}" type="presParOf" srcId="{45DD4A24-4CAE-479D-B4CD-014CBF4FE227}" destId="{A8497945-FA98-459C-BD42-AF0EE01F8F54}" srcOrd="1" destOrd="0" presId="urn:microsoft.com/office/officeart/2008/layout/HorizontalMultiLevelHierarchy"/>
+    <dgm:cxn modelId="{5134B934-BB70-4A0E-A842-1A9BAD7EB1A0}" type="presParOf" srcId="{3D163344-083B-4D60-AA56-70FFE3EF867F}" destId="{0E41220E-9D88-44B1-B47B-C3DC88A9A133}" srcOrd="2" destOrd="0" presId="urn:microsoft.com/office/officeart/2008/layout/HorizontalMultiLevelHierarchy"/>
+    <dgm:cxn modelId="{BE008623-4896-4BD0-BD0F-F701DDC5D157}" type="presParOf" srcId="{0E41220E-9D88-44B1-B47B-C3DC88A9A133}" destId="{F48DDA0D-9C01-4102-89B4-6847596EC8BB}" srcOrd="0" destOrd="0" presId="urn:microsoft.com/office/officeart/2008/layout/HorizontalMultiLevelHierarchy"/>
+    <dgm:cxn modelId="{A6CEB4DB-376A-4C7A-912B-A9E68BD4F839}" type="presParOf" srcId="{3D163344-083B-4D60-AA56-70FFE3EF867F}" destId="{C3064666-DDAD-4A7F-BE59-D7AC76D255DC}" srcOrd="3" destOrd="0" presId="urn:microsoft.com/office/officeart/2008/layout/HorizontalMultiLevelHierarchy"/>
+    <dgm:cxn modelId="{F59773C0-20B1-4773-A99B-8124DC927314}" type="presParOf" srcId="{C3064666-DDAD-4A7F-BE59-D7AC76D255DC}" destId="{6670C666-C2F4-4B03-987B-04167AECEC50}" srcOrd="0" destOrd="0" presId="urn:microsoft.com/office/officeart/2008/layout/HorizontalMultiLevelHierarchy"/>
+    <dgm:cxn modelId="{028DF52E-49DA-481E-B690-90F02C3C9DEE}" type="presParOf" srcId="{C3064666-DDAD-4A7F-BE59-D7AC76D255DC}" destId="{BE034B07-BD96-4075-A335-570FCFED72A6}" srcOrd="1" destOrd="0" presId="urn:microsoft.com/office/officeart/2008/layout/HorizontalMultiLevelHierarchy"/>
+    <dgm:cxn modelId="{6AA4AA6F-56D6-4A1B-9D33-571CD847DC31}" type="presParOf" srcId="{BE034B07-BD96-4075-A335-570FCFED72A6}" destId="{B0222916-AAA6-43FB-9900-81C11113F10A}" srcOrd="0" destOrd="0" presId="urn:microsoft.com/office/officeart/2008/layout/HorizontalMultiLevelHierarchy"/>
+    <dgm:cxn modelId="{C92C2208-2FB7-435C-98C0-79186579C716}" type="presParOf" srcId="{B0222916-AAA6-43FB-9900-81C11113F10A}" destId="{2D8FF425-49B0-44BB-AC33-3B24D8C4142C}" srcOrd="0" destOrd="0" presId="urn:microsoft.com/office/officeart/2008/layout/HorizontalMultiLevelHierarchy"/>
+    <dgm:cxn modelId="{F1193637-8E17-497C-8ED6-36CD710501E1}" type="presParOf" srcId="{BE034B07-BD96-4075-A335-570FCFED72A6}" destId="{F69C1410-7EAC-4956-8742-30F047FD1ABE}" srcOrd="1" destOrd="0" presId="urn:microsoft.com/office/officeart/2008/layout/HorizontalMultiLevelHierarchy"/>
+    <dgm:cxn modelId="{B04FFF2F-C566-4918-8D1B-673FB37C899D}" type="presParOf" srcId="{F69C1410-7EAC-4956-8742-30F047FD1ABE}" destId="{A6B89D5C-1189-4194-BDBE-581F3EB84609}" srcOrd="0" destOrd="0" presId="urn:microsoft.com/office/officeart/2008/layout/HorizontalMultiLevelHierarchy"/>
+    <dgm:cxn modelId="{3AED6C06-40B5-4B87-9A34-E9E68473E826}" type="presParOf" srcId="{F69C1410-7EAC-4956-8742-30F047FD1ABE}" destId="{6755B5E3-BD5B-476D-9EB0-735FB7855854}" srcOrd="1" destOrd="0" presId="urn:microsoft.com/office/officeart/2008/layout/HorizontalMultiLevelHierarchy"/>
+    <dgm:cxn modelId="{8469B2FB-574C-4455-A6D5-770A049661A8}" type="presParOf" srcId="{3D163344-083B-4D60-AA56-70FFE3EF867F}" destId="{7B0664C5-9C2B-4875-BFB5-D4DEC903C746}" srcOrd="4" destOrd="0" presId="urn:microsoft.com/office/officeart/2008/layout/HorizontalMultiLevelHierarchy"/>
+    <dgm:cxn modelId="{6E312CB7-C1CF-4673-99A8-C4F3E012CACB}" type="presParOf" srcId="{7B0664C5-9C2B-4875-BFB5-D4DEC903C746}" destId="{0287A820-3C9D-4D96-864B-2EF85E7D6665}" srcOrd="0" destOrd="0" presId="urn:microsoft.com/office/officeart/2008/layout/HorizontalMultiLevelHierarchy"/>
+    <dgm:cxn modelId="{36611C67-6031-4ACE-B09C-E99F43A85604}" type="presParOf" srcId="{3D163344-083B-4D60-AA56-70FFE3EF867F}" destId="{17C9B944-DC11-4170-9BDD-5602D3471B17}" srcOrd="5" destOrd="0" presId="urn:microsoft.com/office/officeart/2008/layout/HorizontalMultiLevelHierarchy"/>
+    <dgm:cxn modelId="{B63D5493-EA02-4A7F-B282-A2269E4B1DBC}" type="presParOf" srcId="{17C9B944-DC11-4170-9BDD-5602D3471B17}" destId="{8262B8EB-E4A4-4E38-9ABC-ED394DFDB38A}" srcOrd="0" destOrd="0" presId="urn:microsoft.com/office/officeart/2008/layout/HorizontalMultiLevelHierarchy"/>
+    <dgm:cxn modelId="{2CED3C87-3A1C-45F4-A269-6CDD86E70EAF}" type="presParOf" srcId="{17C9B944-DC11-4170-9BDD-5602D3471B17}" destId="{2D49954B-A3A2-4D5F-B3E8-3E9E2D2CE534}" srcOrd="1" destOrd="0" presId="urn:microsoft.com/office/officeart/2008/layout/HorizontalMultiLevelHierarchy"/>
+    <dgm:cxn modelId="{227BF572-A509-4BB6-A241-55A68915CE91}" type="presParOf" srcId="{2D49954B-A3A2-4D5F-B3E8-3E9E2D2CE534}" destId="{0B795453-ADD3-4392-91E1-1366412AFD04}" srcOrd="0" destOrd="0" presId="urn:microsoft.com/office/officeart/2008/layout/HorizontalMultiLevelHierarchy"/>
+    <dgm:cxn modelId="{2504E550-14B8-40B3-BABB-A412127AA4F2}" type="presParOf" srcId="{0B795453-ADD3-4392-91E1-1366412AFD04}" destId="{EEA7820E-5B0F-4DB3-979A-F138624281EA}" srcOrd="0" destOrd="0" presId="urn:microsoft.com/office/officeart/2008/layout/HorizontalMultiLevelHierarchy"/>
+    <dgm:cxn modelId="{2F9E1A2D-2707-4C93-B3CA-29A268020693}" type="presParOf" srcId="{2D49954B-A3A2-4D5F-B3E8-3E9E2D2CE534}" destId="{29FF417C-4E5E-401C-B3CF-C8DA3F247104}" srcOrd="1" destOrd="0" presId="urn:microsoft.com/office/officeart/2008/layout/HorizontalMultiLevelHierarchy"/>
+    <dgm:cxn modelId="{5A0CC820-975A-4F45-8CB2-15C2700A7447}" type="presParOf" srcId="{29FF417C-4E5E-401C-B3CF-C8DA3F247104}" destId="{15E6F0CB-A9ED-4886-A041-03348C847A8D}" srcOrd="0" destOrd="0" presId="urn:microsoft.com/office/officeart/2008/layout/HorizontalMultiLevelHierarchy"/>
+    <dgm:cxn modelId="{8F68EC3C-33DC-4119-8A45-D6FDFD0F7C5D}" type="presParOf" srcId="{29FF417C-4E5E-401C-B3CF-C8DA3F247104}" destId="{C23F8FC2-846B-4241-B380-B7B7487647CE}" srcOrd="1" destOrd="0" presId="urn:microsoft.com/office/officeart/2008/layout/HorizontalMultiLevelHierarchy"/>
+    <dgm:cxn modelId="{0392EB58-40E9-4B5F-94B2-0269050C042D}" type="presParOf" srcId="{3D163344-083B-4D60-AA56-70FFE3EF867F}" destId="{5AF73EBD-FF45-4A63-B497-E1CFBC52A99C}" srcOrd="6" destOrd="0" presId="urn:microsoft.com/office/officeart/2008/layout/HorizontalMultiLevelHierarchy"/>
+    <dgm:cxn modelId="{B7F536AC-736D-427E-B442-457B2101405D}" type="presParOf" srcId="{5AF73EBD-FF45-4A63-B497-E1CFBC52A99C}" destId="{63AE645B-0071-45E0-85A2-F930134BB600}" srcOrd="0" destOrd="0" presId="urn:microsoft.com/office/officeart/2008/layout/HorizontalMultiLevelHierarchy"/>
+    <dgm:cxn modelId="{3E635C7F-D432-400A-806E-67A8AFA5C17F}" type="presParOf" srcId="{3D163344-083B-4D60-AA56-70FFE3EF867F}" destId="{1019FA19-AB3C-4B73-A74A-21406BA70DE4}" srcOrd="7" destOrd="0" presId="urn:microsoft.com/office/officeart/2008/layout/HorizontalMultiLevelHierarchy"/>
+    <dgm:cxn modelId="{C86C1818-6050-48BF-B18E-8591EBEBD1B6}" type="presParOf" srcId="{1019FA19-AB3C-4B73-A74A-21406BA70DE4}" destId="{5E4F2A99-59AD-4874-98C9-992432EA4295}" srcOrd="0" destOrd="0" presId="urn:microsoft.com/office/officeart/2008/layout/HorizontalMultiLevelHierarchy"/>
+    <dgm:cxn modelId="{1E64FC44-72BA-4AF4-A60C-249221E51981}" type="presParOf" srcId="{1019FA19-AB3C-4B73-A74A-21406BA70DE4}" destId="{212185CC-4731-477D-BC61-C0D8CB53ED4B}" srcOrd="1" destOrd="0" presId="urn:microsoft.com/office/officeart/2008/layout/HorizontalMultiLevelHierarchy"/>
+    <dgm:cxn modelId="{6F1843A4-5327-4A69-AC9E-08ED0411D07D}" type="presParOf" srcId="{212185CC-4731-477D-BC61-C0D8CB53ED4B}" destId="{CC827D95-7F16-490E-A44B-1278D24C87AB}" srcOrd="0" destOrd="0" presId="urn:microsoft.com/office/officeart/2008/layout/HorizontalMultiLevelHierarchy"/>
+    <dgm:cxn modelId="{FF81B682-E1EE-43D8-8773-1F48B373F7A4}" type="presParOf" srcId="{CC827D95-7F16-490E-A44B-1278D24C87AB}" destId="{1A9A79FD-9D75-4826-839D-0BA2E7007F4A}" srcOrd="0" destOrd="0" presId="urn:microsoft.com/office/officeart/2008/layout/HorizontalMultiLevelHierarchy"/>
+    <dgm:cxn modelId="{D52E6724-8E8E-49B3-81EC-FCB4236EC900}" type="presParOf" srcId="{212185CC-4731-477D-BC61-C0D8CB53ED4B}" destId="{00ADA03E-9AA4-47DB-88AE-6CDEC196F0FF}" srcOrd="1" destOrd="0" presId="urn:microsoft.com/office/officeart/2008/layout/HorizontalMultiLevelHierarchy"/>
+    <dgm:cxn modelId="{D86DCF17-F535-46AA-AF9D-24C23EA4B858}" type="presParOf" srcId="{00ADA03E-9AA4-47DB-88AE-6CDEC196F0FF}" destId="{DF56F118-F77A-48FA-A001-70BBEB49CBE8}" srcOrd="0" destOrd="0" presId="urn:microsoft.com/office/officeart/2008/layout/HorizontalMultiLevelHierarchy"/>
+    <dgm:cxn modelId="{24FD1901-7F5B-4125-9C3B-C05C76656963}" type="presParOf" srcId="{00ADA03E-9AA4-47DB-88AE-6CDEC196F0FF}" destId="{2670AB5B-7676-4B87-B9DB-2F6464055FDA}" srcOrd="1" destOrd="0" presId="urn:microsoft.com/office/officeart/2008/layout/HorizontalMultiLevelHierarchy"/>
+    <dgm:cxn modelId="{37F96D2E-F82B-4DC2-863B-CFE9B5E9F940}" type="presParOf" srcId="{212185CC-4731-477D-BC61-C0D8CB53ED4B}" destId="{3B7BD4CD-06FC-43D5-90C6-9D342BDF239E}" srcOrd="2" destOrd="0" presId="urn:microsoft.com/office/officeart/2008/layout/HorizontalMultiLevelHierarchy"/>
+    <dgm:cxn modelId="{380C50B8-3B8A-4C9C-AFAA-E1B40D6C5B60}" type="presParOf" srcId="{3B7BD4CD-06FC-43D5-90C6-9D342BDF239E}" destId="{FDE4A8BF-87F8-47D5-A0F5-7604AB11A8CF}" srcOrd="0" destOrd="0" presId="urn:microsoft.com/office/officeart/2008/layout/HorizontalMultiLevelHierarchy"/>
+    <dgm:cxn modelId="{63D789E1-9E54-4D7F-805E-C75D4A190A95}" type="presParOf" srcId="{212185CC-4731-477D-BC61-C0D8CB53ED4B}" destId="{75818F90-4C9B-4EB5-BDC2-B19FBB00EAE1}" srcOrd="3" destOrd="0" presId="urn:microsoft.com/office/officeart/2008/layout/HorizontalMultiLevelHierarchy"/>
+    <dgm:cxn modelId="{460CAC7F-ED4E-465D-957D-E5C818D4A917}" type="presParOf" srcId="{75818F90-4C9B-4EB5-BDC2-B19FBB00EAE1}" destId="{F9C83BCC-A098-4254-A165-2C148DA9DF14}" srcOrd="0" destOrd="0" presId="urn:microsoft.com/office/officeart/2008/layout/HorizontalMultiLevelHierarchy"/>
+    <dgm:cxn modelId="{B2225DC9-500E-4ED3-8797-AB5D69D41ABE}" type="presParOf" srcId="{75818F90-4C9B-4EB5-BDC2-B19FBB00EAE1}" destId="{295F9AFD-551A-44D7-B20F-62F37901800B}" srcOrd="1" destOrd="0" presId="urn:microsoft.com/office/officeart/2008/layout/HorizontalMultiLevelHierarchy"/>
+    <dgm:cxn modelId="{413949EF-2DD5-4634-B5BB-4AAA0FC47DC5}" type="presParOf" srcId="{3D163344-083B-4D60-AA56-70FFE3EF867F}" destId="{A8D08A0B-CA6D-4C4F-B408-FF8F9D996313}" srcOrd="8" destOrd="0" presId="urn:microsoft.com/office/officeart/2008/layout/HorizontalMultiLevelHierarchy"/>
+    <dgm:cxn modelId="{80522DE6-218A-4120-8279-100EFDB64C45}" type="presParOf" srcId="{A8D08A0B-CA6D-4C4F-B408-FF8F9D996313}" destId="{46D57F39-393E-4364-AF3F-7718641DEE3D}" srcOrd="0" destOrd="0" presId="urn:microsoft.com/office/officeart/2008/layout/HorizontalMultiLevelHierarchy"/>
+    <dgm:cxn modelId="{D274B507-6EEA-4A55-A7BD-3A4E78E4BE08}" type="presParOf" srcId="{3D163344-083B-4D60-AA56-70FFE3EF867F}" destId="{2135DBAD-C584-4582-B56E-F3C0517F6916}" srcOrd="9" destOrd="0" presId="urn:microsoft.com/office/officeart/2008/layout/HorizontalMultiLevelHierarchy"/>
+    <dgm:cxn modelId="{74736661-8CC8-4DE4-8897-D531F911CB5B}" type="presParOf" srcId="{2135DBAD-C584-4582-B56E-F3C0517F6916}" destId="{E699505A-8E9D-47D5-8083-54A83FFCB203}" srcOrd="0" destOrd="0" presId="urn:microsoft.com/office/officeart/2008/layout/HorizontalMultiLevelHierarchy"/>
+    <dgm:cxn modelId="{D601BF68-963A-4FDC-96B6-93F0ACB6A5C4}" type="presParOf" srcId="{2135DBAD-C584-4582-B56E-F3C0517F6916}" destId="{C3C6CCFD-0771-4AD5-A1C5-3BAB00FC089F}" srcOrd="1" destOrd="0" presId="urn:microsoft.com/office/officeart/2008/layout/HorizontalMultiLevelHierarchy"/>
+    <dgm:cxn modelId="{2CDA6812-BC1B-4A61-A8CF-FB902053ECCA}" type="presParOf" srcId="{C3C6CCFD-0771-4AD5-A1C5-3BAB00FC089F}" destId="{2A350A04-1FFE-4601-A6C5-7E415FA7F51A}" srcOrd="0" destOrd="0" presId="urn:microsoft.com/office/officeart/2008/layout/HorizontalMultiLevelHierarchy"/>
+    <dgm:cxn modelId="{329B0B86-B8E8-4038-99EA-5D1CBED7C86F}" type="presParOf" srcId="{2A350A04-1FFE-4601-A6C5-7E415FA7F51A}" destId="{C7C210BE-E7F6-4287-8A2E-0624A05CAC20}" srcOrd="0" destOrd="0" presId="urn:microsoft.com/office/officeart/2008/layout/HorizontalMultiLevelHierarchy"/>
+    <dgm:cxn modelId="{F03FCA44-CCDB-4E3F-8F8F-572F0354FA0D}" type="presParOf" srcId="{C3C6CCFD-0771-4AD5-A1C5-3BAB00FC089F}" destId="{07B6DA52-6BC8-4350-A3C8-6C2B7E647903}" srcOrd="1" destOrd="0" presId="urn:microsoft.com/office/officeart/2008/layout/HorizontalMultiLevelHierarchy"/>
+    <dgm:cxn modelId="{AA69DF16-02BB-40D1-A2DA-6A6A650D05D7}" type="presParOf" srcId="{07B6DA52-6BC8-4350-A3C8-6C2B7E647903}" destId="{9F741692-7F3D-4B9E-8E6B-E8A2D94D2270}" srcOrd="0" destOrd="0" presId="urn:microsoft.com/office/officeart/2008/layout/HorizontalMultiLevelHierarchy"/>
+    <dgm:cxn modelId="{5495A2ED-8433-4DDA-8AB9-95DCDFE1EEFF}" type="presParOf" srcId="{07B6DA52-6BC8-4350-A3C8-6C2B7E647903}" destId="{3B2839B7-1718-4E0E-AFAF-1F118936A6BA}" srcOrd="1" destOrd="0" presId="urn:microsoft.com/office/officeart/2008/layout/HorizontalMultiLevelHierarchy"/>
+    <dgm:cxn modelId="{6D3A2F32-C2D4-4FE2-87CF-8EC4C8A63109}" type="presParOf" srcId="{C3C6CCFD-0771-4AD5-A1C5-3BAB00FC089F}" destId="{876E5C4B-3DF6-4F42-9492-4F1B493E9F36}" srcOrd="2" destOrd="0" presId="urn:microsoft.com/office/officeart/2008/layout/HorizontalMultiLevelHierarchy"/>
+    <dgm:cxn modelId="{2FA7E116-58A2-48C6-ADA1-BC8D44531A4A}" type="presParOf" srcId="{876E5C4B-3DF6-4F42-9492-4F1B493E9F36}" destId="{AEA8E90F-BDCA-4DB7-A56C-BBCA26CC5101}" srcOrd="0" destOrd="0" presId="urn:microsoft.com/office/officeart/2008/layout/HorizontalMultiLevelHierarchy"/>
+    <dgm:cxn modelId="{F9EE5DD3-54B3-4EF0-B970-EC3948DD937E}" type="presParOf" srcId="{C3C6CCFD-0771-4AD5-A1C5-3BAB00FC089F}" destId="{6A29154F-1940-4CC2-BDF5-6494472AEBF8}" srcOrd="3" destOrd="0" presId="urn:microsoft.com/office/officeart/2008/layout/HorizontalMultiLevelHierarchy"/>
+    <dgm:cxn modelId="{ABE0B1D5-5493-41EF-AA56-070675C2C9F9}" type="presParOf" srcId="{6A29154F-1940-4CC2-BDF5-6494472AEBF8}" destId="{CBEAFA92-AE51-4238-855E-4DC08CEB0C9B}" srcOrd="0" destOrd="0" presId="urn:microsoft.com/office/officeart/2008/layout/HorizontalMultiLevelHierarchy"/>
+    <dgm:cxn modelId="{77AD188C-3F98-4CBC-87A6-3389B1EBBD6B}" type="presParOf" srcId="{6A29154F-1940-4CC2-BDF5-6494472AEBF8}" destId="{4191F2FE-89E5-464F-8DC0-3F1563485DB9}" srcOrd="1" destOrd="0" presId="urn:microsoft.com/office/officeart/2008/layout/HorizontalMultiLevelHierarchy"/>
+    <dgm:cxn modelId="{357452F8-60DB-428A-A682-6103A373FC55}" type="presParOf" srcId="{3D163344-083B-4D60-AA56-70FFE3EF867F}" destId="{155A8EB7-3923-410C-B475-D434B6504887}" srcOrd="10" destOrd="0" presId="urn:microsoft.com/office/officeart/2008/layout/HorizontalMultiLevelHierarchy"/>
+    <dgm:cxn modelId="{0000FCDB-241D-49FC-B6E9-FBB7C7A0390A}" type="presParOf" srcId="{155A8EB7-3923-410C-B475-D434B6504887}" destId="{637EE862-A46D-45D2-8587-559EF18D09EC}" srcOrd="0" destOrd="0" presId="urn:microsoft.com/office/officeart/2008/layout/HorizontalMultiLevelHierarchy"/>
+    <dgm:cxn modelId="{F3A5062D-C54E-48C5-952D-51BCE2D41DE2}" type="presParOf" srcId="{3D163344-083B-4D60-AA56-70FFE3EF867F}" destId="{E0FCE82E-7C54-4E0A-8C5F-AA7AB0F8DF19}" srcOrd="11" destOrd="0" presId="urn:microsoft.com/office/officeart/2008/layout/HorizontalMultiLevelHierarchy"/>
+    <dgm:cxn modelId="{96A82318-6D96-4BC8-910F-BB2541A7B938}" type="presParOf" srcId="{E0FCE82E-7C54-4E0A-8C5F-AA7AB0F8DF19}" destId="{29592DFB-69C4-4A70-9A5B-26AD76A8FC70}" srcOrd="0" destOrd="0" presId="urn:microsoft.com/office/officeart/2008/layout/HorizontalMultiLevelHierarchy"/>
+    <dgm:cxn modelId="{D63A81C8-9522-4134-A086-63C2826283C5}" type="presParOf" srcId="{E0FCE82E-7C54-4E0A-8C5F-AA7AB0F8DF19}" destId="{FEA95E6F-2F11-44BC-B216-87CA80178114}" srcOrd="1" destOrd="0" presId="urn:microsoft.com/office/officeart/2008/layout/HorizontalMultiLevelHierarchy"/>
+    <dgm:cxn modelId="{60E76984-32B9-4641-A87F-7575D5E15E97}" type="presParOf" srcId="{3D163344-083B-4D60-AA56-70FFE3EF867F}" destId="{B2B8A63B-2E1A-4860-ADA1-0BCAA342C517}" srcOrd="12" destOrd="0" presId="urn:microsoft.com/office/officeart/2008/layout/HorizontalMultiLevelHierarchy"/>
+    <dgm:cxn modelId="{B2BDA426-A384-49A2-8C03-B36A597C9865}" type="presParOf" srcId="{B2B8A63B-2E1A-4860-ADA1-0BCAA342C517}" destId="{6035E7B3-39A6-4D5B-8BB6-7CF8C5B00A3E}" srcOrd="0" destOrd="0" presId="urn:microsoft.com/office/officeart/2008/layout/HorizontalMultiLevelHierarchy"/>
+    <dgm:cxn modelId="{DB43A19F-9D9D-47D1-9B34-29C857DEEEF9}" type="presParOf" srcId="{3D163344-083B-4D60-AA56-70FFE3EF867F}" destId="{511DC031-4216-4CA8-9581-3BD5113810B0}" srcOrd="13" destOrd="0" presId="urn:microsoft.com/office/officeart/2008/layout/HorizontalMultiLevelHierarchy"/>
+    <dgm:cxn modelId="{3DD1D050-A9F3-4D2C-BCB4-CC1FEE2F29DE}" type="presParOf" srcId="{511DC031-4216-4CA8-9581-3BD5113810B0}" destId="{89DB950F-423A-488C-98D4-0B777A54F2B2}" srcOrd="0" destOrd="0" presId="urn:microsoft.com/office/officeart/2008/layout/HorizontalMultiLevelHierarchy"/>
+    <dgm:cxn modelId="{C29D66B5-B6A6-45E5-8195-AA064FCD06E7}" type="presParOf" srcId="{511DC031-4216-4CA8-9581-3BD5113810B0}" destId="{893B04C2-8C77-4A7D-B984-642025852206}" srcOrd="1" destOrd="0" presId="urn:microsoft.com/office/officeart/2008/layout/HorizontalMultiLevelHierarchy"/>
+    <dgm:cxn modelId="{E4C2366E-1059-4D5A-8E02-D9B96B2AF9B5}" type="presParOf" srcId="{3D163344-083B-4D60-AA56-70FFE3EF867F}" destId="{8078C380-7710-4C3B-821F-6487A2F13132}" srcOrd="14" destOrd="0" presId="urn:microsoft.com/office/officeart/2008/layout/HorizontalMultiLevelHierarchy"/>
+    <dgm:cxn modelId="{DCA91114-8244-4654-9D98-A343BB186C69}" type="presParOf" srcId="{8078C380-7710-4C3B-821F-6487A2F13132}" destId="{DAB86854-36A0-479F-90C3-6C1E6AD5B441}" srcOrd="0" destOrd="0" presId="urn:microsoft.com/office/officeart/2008/layout/HorizontalMultiLevelHierarchy"/>
+    <dgm:cxn modelId="{07F2AE76-643A-4E14-A6C6-A483B2FDAF63}" type="presParOf" srcId="{3D163344-083B-4D60-AA56-70FFE3EF867F}" destId="{5D56D539-C790-444F-8C8C-F53DBD1427E6}" srcOrd="15" destOrd="0" presId="urn:microsoft.com/office/officeart/2008/layout/HorizontalMultiLevelHierarchy"/>
+    <dgm:cxn modelId="{EEF5618F-7ACD-47DD-9CFE-BC8B3ADBCA2B}" type="presParOf" srcId="{5D56D539-C790-444F-8C8C-F53DBD1427E6}" destId="{CA0A28C3-F588-45B9-A7FB-002CE77CF40B}" srcOrd="0" destOrd="0" presId="urn:microsoft.com/office/officeart/2008/layout/HorizontalMultiLevelHierarchy"/>
+    <dgm:cxn modelId="{55466229-EB50-4C3E-A199-43FFF1934B74}" type="presParOf" srcId="{5D56D539-C790-444F-8C8C-F53DBD1427E6}" destId="{9495D454-C4CD-4830-9C93-EFCB931B0F7C}" srcOrd="1" destOrd="0" presId="urn:microsoft.com/office/officeart/2008/layout/HorizontalMultiLevelHierarchy"/>
+    <dgm:cxn modelId="{64834BE7-2F7B-4CE5-848A-E1D62E55E751}" type="presParOf" srcId="{3D163344-083B-4D60-AA56-70FFE3EF867F}" destId="{B6A87718-89D0-48CF-A691-72596561A881}" srcOrd="16" destOrd="0" presId="urn:microsoft.com/office/officeart/2008/layout/HorizontalMultiLevelHierarchy"/>
+    <dgm:cxn modelId="{660F346A-1A2E-4BCA-9974-084C01B32606}" type="presParOf" srcId="{B6A87718-89D0-48CF-A691-72596561A881}" destId="{0CC7743A-D24B-46D9-B636-D053ABB641AA}" srcOrd="0" destOrd="0" presId="urn:microsoft.com/office/officeart/2008/layout/HorizontalMultiLevelHierarchy"/>
+    <dgm:cxn modelId="{3EBEE9C3-E555-4EAC-B363-D5F6A75176CF}" type="presParOf" srcId="{3D163344-083B-4D60-AA56-70FFE3EF867F}" destId="{DFFF789F-13EA-4F2F-AB3D-7FA9E216EFC7}" srcOrd="17" destOrd="0" presId="urn:microsoft.com/office/officeart/2008/layout/HorizontalMultiLevelHierarchy"/>
+    <dgm:cxn modelId="{C1096EAB-709E-41A4-9761-94284FC9088F}" type="presParOf" srcId="{DFFF789F-13EA-4F2F-AB3D-7FA9E216EFC7}" destId="{E0DBC5B8-FCC3-4870-B328-C4FA0634449F}" srcOrd="0" destOrd="0" presId="urn:microsoft.com/office/officeart/2008/layout/HorizontalMultiLevelHierarchy"/>
+    <dgm:cxn modelId="{E4981BDA-3ED0-40AD-96F2-A997CB0F6633}" type="presParOf" srcId="{DFFF789F-13EA-4F2F-AB3D-7FA9E216EFC7}" destId="{FF8D5749-1AF8-4479-94E0-C975F1EEF1F6}" srcOrd="1" destOrd="0" presId="urn:microsoft.com/office/officeart/2008/layout/HorizontalMultiLevelHierarchy"/>
+    <dgm:cxn modelId="{B40177AA-8FFF-43B5-81DD-5F920D411987}" type="presParOf" srcId="{3D163344-083B-4D60-AA56-70FFE3EF867F}" destId="{AF405DBE-EF60-483A-8B89-AF5F40105A01}" srcOrd="18" destOrd="0" presId="urn:microsoft.com/office/officeart/2008/layout/HorizontalMultiLevelHierarchy"/>
+    <dgm:cxn modelId="{2B27EBA6-3CAF-494B-B0F2-6C96DEEAC37C}" type="presParOf" srcId="{AF405DBE-EF60-483A-8B89-AF5F40105A01}" destId="{2477D42B-ACBF-4246-98CD-6DDDAE7C1839}" srcOrd="0" destOrd="0" presId="urn:microsoft.com/office/officeart/2008/layout/HorizontalMultiLevelHierarchy"/>
+    <dgm:cxn modelId="{3F151BCD-C5FD-49AB-8028-8FA7EE1E0F17}" type="presParOf" srcId="{3D163344-083B-4D60-AA56-70FFE3EF867F}" destId="{9D264E69-0618-4A43-9D98-FDD4F71C9A27}" srcOrd="19" destOrd="0" presId="urn:microsoft.com/office/officeart/2008/layout/HorizontalMultiLevelHierarchy"/>
+    <dgm:cxn modelId="{EE7BA1EE-B1A9-44B5-9835-CB7A6D6B67EE}" type="presParOf" srcId="{9D264E69-0618-4A43-9D98-FDD4F71C9A27}" destId="{D63B4C8B-2BE3-4948-895A-D1143EFAFBFD}" srcOrd="0" destOrd="0" presId="urn:microsoft.com/office/officeart/2008/layout/HorizontalMultiLevelHierarchy"/>
+    <dgm:cxn modelId="{9264499B-2469-4B96-8A8C-59B910F5C773}" type="presParOf" srcId="{9D264E69-0618-4A43-9D98-FDD4F71C9A27}" destId="{C6444027-7B65-426F-B40C-E9F598AC00FA}" srcOrd="1" destOrd="0" presId="urn:microsoft.com/office/officeart/2008/layout/HorizontalMultiLevelHierarchy"/>
+    <dgm:cxn modelId="{5D6F0643-EC96-446C-AF37-AF705395918D}" type="presParOf" srcId="{C6444027-7B65-426F-B40C-E9F598AC00FA}" destId="{5737DC10-71D1-4A0A-9BB2-481B3AD819E5}" srcOrd="0" destOrd="0" presId="urn:microsoft.com/office/officeart/2008/layout/HorizontalMultiLevelHierarchy"/>
+    <dgm:cxn modelId="{484CCBBF-57AC-4835-9700-6F83043365A1}" type="presParOf" srcId="{5737DC10-71D1-4A0A-9BB2-481B3AD819E5}" destId="{B56FC900-A30D-4106-BFB1-E98DF14821F0}" srcOrd="0" destOrd="0" presId="urn:microsoft.com/office/officeart/2008/layout/HorizontalMultiLevelHierarchy"/>
+    <dgm:cxn modelId="{5AE85915-9920-43FB-B79F-E448703A7762}" type="presParOf" srcId="{C6444027-7B65-426F-B40C-E9F598AC00FA}" destId="{86937351-4947-475D-A818-3BA5147A67B2}" srcOrd="1" destOrd="0" presId="urn:microsoft.com/office/officeart/2008/layout/HorizontalMultiLevelHierarchy"/>
+    <dgm:cxn modelId="{B72704BA-4793-49DB-9F20-04ABABC32465}" type="presParOf" srcId="{86937351-4947-475D-A818-3BA5147A67B2}" destId="{DD61CD05-157F-46B0-B624-FAA862EC6E21}" srcOrd="0" destOrd="0" presId="urn:microsoft.com/office/officeart/2008/layout/HorizontalMultiLevelHierarchy"/>
+    <dgm:cxn modelId="{C1408284-7D5C-4F83-B21D-CA39C66A926A}" type="presParOf" srcId="{86937351-4947-475D-A818-3BA5147A67B2}" destId="{C2C3EDFC-D5B9-4415-85E5-2F549515037A}" srcOrd="1" destOrd="0" presId="urn:microsoft.com/office/officeart/2008/layout/HorizontalMultiLevelHierarchy"/>
   </dgm:cxnLst>
   <dgm:bg/>
   <dgm:whole/>
@@ -27714,7 +27636,7 @@
 </file>
 
 <file path=customXml/itemProps1.xml><?xml version="1.0" encoding="utf-8"?>
-<ds:datastoreItem xmlns:ds="http://schemas.openxmlformats.org/officeDocument/2006/customXml" ds:itemID="{4A962738-2FCE-40F3-9393-FB1533BA1086}">
+<ds:datastoreItem xmlns:ds="http://schemas.openxmlformats.org/officeDocument/2006/customXml" ds:itemID="{B65CC3E4-D282-47FD-A151-AD236D1EE854}">
   <ds:schemaRefs>
     <ds:schemaRef ds:uri="http://schemas.openxmlformats.org/officeDocument/2006/bibliography"/>
   </ds:schemaRefs>

</xml_diff>